<commit_message>
Lecturer - Approve start project
</commit_message>
<xml_diff>
--- a/Assessment Task Three v.3.docx
+++ b/Assessment Task Three v.3.docx
@@ -4099,15 +4099,7 @@
               <w:spacing w:after="0"/>
             </w:pPr>
             <w:r>
-              <w:t xml:space="preserve">The drone is removed by a </w:t>
-            </w:r>
-            <w:proofErr w:type="spellStart"/>
-            <w:r>
-              <w:t>Mouse_DoubleClick</w:t>
-            </w:r>
-            <w:proofErr w:type="spellEnd"/>
-            <w:r>
-              <w:t xml:space="preserve"> action</w:t>
+              <w:t>The drone is removed by a Mouse_DoubleClick action</w:t>
             </w:r>
           </w:p>
         </w:tc>
@@ -4194,13 +4186,8 @@
               <w:spacing w:after="0"/>
             </w:pPr>
             <w:r>
-              <w:t xml:space="preserve">All user messages will use a </w:t>
-            </w:r>
-            <w:proofErr w:type="spellStart"/>
-            <w:r>
-              <w:t>statusStrip</w:t>
-            </w:r>
-            <w:proofErr w:type="spellEnd"/>
+              <w:t>All user messages will use a statusStrip</w:t>
+            </w:r>
           </w:p>
         </w:tc>
         <w:tc>
@@ -4632,15 +4619,7 @@
             </w:pPr>
             <w:r>
               <w:lastRenderedPageBreak/>
-              <w:t xml:space="preserve">The user clicks the ENQUEUE </w:t>
-            </w:r>
-            <w:proofErr w:type="gramStart"/>
-            <w:r>
-              <w:t>button</w:t>
-            </w:r>
-            <w:proofErr w:type="gramEnd"/>
-            <w:r>
-              <w:t xml:space="preserve"> and the drone object is added to the correct Queue&lt;Drone&gt;</w:t>
+              <w:t>The user clicks the ENQUEUE button and the drone object is added to the correct Queue&lt;Drone&gt;</w:t>
             </w:r>
           </w:p>
         </w:tc>
@@ -4664,23 +4643,7 @@
               <w:spacing w:after="120"/>
             </w:pPr>
             <w:r>
-              <w:t xml:space="preserve">Both Queue&lt;Drone&gt; queues are displayed inside the correct </w:t>
-            </w:r>
-            <w:proofErr w:type="spellStart"/>
-            <w:r>
-              <w:t>ListView</w:t>
-            </w:r>
-            <w:proofErr w:type="spellEnd"/>
-            <w:r>
-              <w:t xml:space="preserve"> (e.g., regular drones are displayed in the regular </w:t>
-            </w:r>
-            <w:proofErr w:type="spellStart"/>
-            <w:r>
-              <w:t>ListView</w:t>
-            </w:r>
-            <w:proofErr w:type="spellEnd"/>
-            <w:r>
-              <w:t xml:space="preserve"> and vice versa)</w:t>
+              <w:t>Both Queue&lt;Drone&gt; queues are displayed inside the correct ListView (e.g., regular drones are displayed in the regular ListView and vice versa)</w:t>
             </w:r>
           </w:p>
         </w:tc>
@@ -4707,15 +4670,7 @@
               <w:t>Drones can be removed from both queues using a REMOVE button</w:t>
             </w:r>
             <w:r>
-              <w:t xml:space="preserve"> which will add the drone to the Finished </w:t>
-            </w:r>
-            <w:proofErr w:type="spellStart"/>
-            <w:r>
-              <w:t>ListBox</w:t>
-            </w:r>
-            <w:proofErr w:type="spellEnd"/>
-            <w:r>
-              <w:t>.</w:t>
+              <w:t xml:space="preserve"> which will add the drone to the Finished ListBox.</w:t>
             </w:r>
           </w:p>
         </w:tc>
@@ -4739,16 +4694,11 @@
               <w:spacing w:after="120"/>
             </w:pPr>
             <w:r>
-              <w:t xml:space="preserve">The user can double click a drone to remove it from the Finished </w:t>
-            </w:r>
-            <w:proofErr w:type="spellStart"/>
-            <w:r>
-              <w:t>List</w:t>
+              <w:t>The user can double click a drone to remove it from the Finished List</w:t>
             </w:r>
             <w:r>
               <w:t>Box</w:t>
             </w:r>
-            <w:proofErr w:type="spellEnd"/>
           </w:p>
         </w:tc>
       </w:tr>
@@ -5394,7 +5344,6 @@
               </w:rPr>
               <w:t xml:space="preserve"> </w:t>
             </w:r>
-            <w:proofErr w:type="gramStart"/>
             <w:r>
               <w:rPr>
                 <w:rFonts w:ascii="Cascadia Mono" w:hAnsi="Cascadia Mono" w:cs="Cascadia Mono"/>
@@ -5411,37 +5360,7 @@
                 <w:sz w:val="19"/>
                 <w:szCs w:val="19"/>
               </w:rPr>
-              <w:t xml:space="preserve"> :</w:t>
-            </w:r>
-            <w:proofErr w:type="gramEnd"/>
-            <w:r>
-              <w:rPr>
-                <w:rFonts w:ascii="Cascadia Mono" w:hAnsi="Cascadia Mono" w:cs="Cascadia Mono"/>
-                <w:color w:val="000000"/>
-                <w:sz w:val="19"/>
-                <w:szCs w:val="19"/>
-              </w:rPr>
-              <w:t xml:space="preserve"> </w:t>
-            </w:r>
-            <w:proofErr w:type="spellStart"/>
-            <w:r>
-              <w:rPr>
-                <w:rFonts w:ascii="Cascadia Mono" w:hAnsi="Cascadia Mono" w:cs="Cascadia Mono"/>
-                <w:color w:val="000000"/>
-                <w:sz w:val="19"/>
-                <w:szCs w:val="19"/>
-              </w:rPr>
-              <w:t>IComparable</w:t>
-            </w:r>
-            <w:proofErr w:type="spellEnd"/>
-            <w:r>
-              <w:rPr>
-                <w:rFonts w:ascii="Cascadia Mono" w:hAnsi="Cascadia Mono" w:cs="Cascadia Mono"/>
-                <w:color w:val="000000"/>
-                <w:sz w:val="19"/>
-                <w:szCs w:val="19"/>
-              </w:rPr>
-              <w:t>&lt;Drone&gt;</w:t>
+              <w:t xml:space="preserve"> : IComparable&lt;Drone&gt;</w:t>
             </w:r>
           </w:p>
           <w:p>
@@ -5523,30 +5442,8 @@
                 <w:sz w:val="19"/>
                 <w:szCs w:val="19"/>
               </w:rPr>
-              <w:t xml:space="preserve"> </w:t>
-            </w:r>
-            <w:proofErr w:type="spellStart"/>
-            <w:proofErr w:type="gramStart"/>
-            <w:r>
-              <w:rPr>
-                <w:rFonts w:ascii="Cascadia Mono" w:hAnsi="Cascadia Mono" w:cs="Cascadia Mono"/>
-                <w:color w:val="000000"/>
-                <w:sz w:val="19"/>
-                <w:szCs w:val="19"/>
-              </w:rPr>
-              <w:t>clientName</w:t>
-            </w:r>
-            <w:proofErr w:type="spellEnd"/>
-            <w:r>
-              <w:rPr>
-                <w:rFonts w:ascii="Cascadia Mono" w:hAnsi="Cascadia Mono" w:cs="Cascadia Mono"/>
-                <w:color w:val="000000"/>
-                <w:sz w:val="19"/>
-                <w:szCs w:val="19"/>
-              </w:rPr>
-              <w:t>;</w:t>
-            </w:r>
-            <w:proofErr w:type="gramEnd"/>
+              <w:t xml:space="preserve"> clientName;</w:t>
+            </w:r>
           </w:p>
           <w:p>
             <w:pPr>
@@ -5604,30 +5501,8 @@
                 <w:sz w:val="19"/>
                 <w:szCs w:val="19"/>
               </w:rPr>
-              <w:t xml:space="preserve"> </w:t>
-            </w:r>
-            <w:proofErr w:type="spellStart"/>
-            <w:proofErr w:type="gramStart"/>
-            <w:r>
-              <w:rPr>
-                <w:rFonts w:ascii="Cascadia Mono" w:hAnsi="Cascadia Mono" w:cs="Cascadia Mono"/>
-                <w:color w:val="000000"/>
-                <w:sz w:val="19"/>
-                <w:szCs w:val="19"/>
-              </w:rPr>
-              <w:t>droneModel</w:t>
-            </w:r>
-            <w:proofErr w:type="spellEnd"/>
-            <w:r>
-              <w:rPr>
-                <w:rFonts w:ascii="Cascadia Mono" w:hAnsi="Cascadia Mono" w:cs="Cascadia Mono"/>
-                <w:color w:val="000000"/>
-                <w:sz w:val="19"/>
-                <w:szCs w:val="19"/>
-              </w:rPr>
-              <w:t>;</w:t>
-            </w:r>
-            <w:proofErr w:type="gramEnd"/>
+              <w:t xml:space="preserve"> droneModel;</w:t>
+            </w:r>
           </w:p>
           <w:p>
             <w:pPr>
@@ -5685,30 +5560,8 @@
                 <w:sz w:val="19"/>
                 <w:szCs w:val="19"/>
               </w:rPr>
-              <w:t xml:space="preserve"> </w:t>
-            </w:r>
-            <w:proofErr w:type="spellStart"/>
-            <w:proofErr w:type="gramStart"/>
-            <w:r>
-              <w:rPr>
-                <w:rFonts w:ascii="Cascadia Mono" w:hAnsi="Cascadia Mono" w:cs="Cascadia Mono"/>
-                <w:color w:val="000000"/>
-                <w:sz w:val="19"/>
-                <w:szCs w:val="19"/>
-              </w:rPr>
-              <w:t>serviceProblem</w:t>
-            </w:r>
-            <w:proofErr w:type="spellEnd"/>
-            <w:r>
-              <w:rPr>
-                <w:rFonts w:ascii="Cascadia Mono" w:hAnsi="Cascadia Mono" w:cs="Cascadia Mono"/>
-                <w:color w:val="000000"/>
-                <w:sz w:val="19"/>
-                <w:szCs w:val="19"/>
-              </w:rPr>
-              <w:t>;</w:t>
-            </w:r>
-            <w:proofErr w:type="gramEnd"/>
+              <w:t xml:space="preserve"> serviceProblem;</w:t>
+            </w:r>
           </w:p>
           <w:p>
             <w:pPr>
@@ -5766,30 +5619,8 @@
                 <w:sz w:val="19"/>
                 <w:szCs w:val="19"/>
               </w:rPr>
-              <w:t xml:space="preserve"> </w:t>
-            </w:r>
-            <w:proofErr w:type="spellStart"/>
-            <w:proofErr w:type="gramStart"/>
-            <w:r>
-              <w:rPr>
-                <w:rFonts w:ascii="Cascadia Mono" w:hAnsi="Cascadia Mono" w:cs="Cascadia Mono"/>
-                <w:color w:val="000000"/>
-                <w:sz w:val="19"/>
-                <w:szCs w:val="19"/>
-              </w:rPr>
-              <w:t>serviceCost</w:t>
-            </w:r>
-            <w:proofErr w:type="spellEnd"/>
-            <w:r>
-              <w:rPr>
-                <w:rFonts w:ascii="Cascadia Mono" w:hAnsi="Cascadia Mono" w:cs="Cascadia Mono"/>
-                <w:color w:val="000000"/>
-                <w:sz w:val="19"/>
-                <w:szCs w:val="19"/>
-              </w:rPr>
-              <w:t>;</w:t>
-            </w:r>
-            <w:proofErr w:type="gramEnd"/>
+              <w:t xml:space="preserve"> serviceCost;</w:t>
+            </w:r>
           </w:p>
           <w:p>
             <w:pPr>
@@ -5847,30 +5678,8 @@
                 <w:sz w:val="19"/>
                 <w:szCs w:val="19"/>
               </w:rPr>
-              <w:t xml:space="preserve"> </w:t>
-            </w:r>
-            <w:proofErr w:type="spellStart"/>
-            <w:proofErr w:type="gramStart"/>
-            <w:r>
-              <w:rPr>
-                <w:rFonts w:ascii="Cascadia Mono" w:hAnsi="Cascadia Mono" w:cs="Cascadia Mono"/>
-                <w:color w:val="000000"/>
-                <w:sz w:val="19"/>
-                <w:szCs w:val="19"/>
-              </w:rPr>
-              <w:t>serviceTag</w:t>
-            </w:r>
-            <w:proofErr w:type="spellEnd"/>
-            <w:r>
-              <w:rPr>
-                <w:rFonts w:ascii="Cascadia Mono" w:hAnsi="Cascadia Mono" w:cs="Cascadia Mono"/>
-                <w:color w:val="000000"/>
-                <w:sz w:val="19"/>
-                <w:szCs w:val="19"/>
-              </w:rPr>
-              <w:t>;</w:t>
-            </w:r>
-            <w:proofErr w:type="gramEnd"/>
+              <w:t xml:space="preserve"> serviceTag;</w:t>
+            </w:r>
           </w:p>
           <w:p>
             <w:pPr>
@@ -5915,19 +5724,8 @@
                 <w:sz w:val="19"/>
                 <w:szCs w:val="19"/>
               </w:rPr>
-              <w:t>#</w:t>
-            </w:r>
-            <w:proofErr w:type="gramStart"/>
-            <w:r>
-              <w:rPr>
-                <w:rFonts w:ascii="Cascadia Mono" w:hAnsi="Cascadia Mono" w:cs="Cascadia Mono"/>
-                <w:color w:val="808080"/>
-                <w:sz w:val="19"/>
-                <w:szCs w:val="19"/>
-              </w:rPr>
-              <w:t>region</w:t>
-            </w:r>
-            <w:proofErr w:type="gramEnd"/>
+              <w:t>#region</w:t>
+            </w:r>
             <w:r>
               <w:rPr>
                 <w:rFonts w:ascii="Cascadia Mono" w:hAnsi="Cascadia Mono" w:cs="Cascadia Mono"/>
@@ -5994,38 +5792,7 @@
                 <w:sz w:val="19"/>
                 <w:szCs w:val="19"/>
               </w:rPr>
-              <w:t xml:space="preserve"> </w:t>
-            </w:r>
-            <w:proofErr w:type="spellStart"/>
-            <w:proofErr w:type="gramStart"/>
-            <w:r>
-              <w:rPr>
-                <w:rFonts w:ascii="Cascadia Mono" w:hAnsi="Cascadia Mono" w:cs="Cascadia Mono"/>
-                <w:color w:val="000000"/>
-                <w:sz w:val="19"/>
-                <w:szCs w:val="19"/>
-              </w:rPr>
-              <w:t>getClientName</w:t>
-            </w:r>
-            <w:proofErr w:type="spellEnd"/>
-            <w:r>
-              <w:rPr>
-                <w:rFonts w:ascii="Cascadia Mono" w:hAnsi="Cascadia Mono" w:cs="Cascadia Mono"/>
-                <w:color w:val="000000"/>
-                <w:sz w:val="19"/>
-                <w:szCs w:val="19"/>
-              </w:rPr>
-              <w:t>(</w:t>
-            </w:r>
-            <w:proofErr w:type="gramEnd"/>
-            <w:r>
-              <w:rPr>
-                <w:rFonts w:ascii="Cascadia Mono" w:hAnsi="Cascadia Mono" w:cs="Cascadia Mono"/>
-                <w:color w:val="000000"/>
-                <w:sz w:val="19"/>
-                <w:szCs w:val="19"/>
-              </w:rPr>
-              <w:t>)</w:t>
+              <w:t xml:space="preserve"> getClientName()</w:t>
             </w:r>
           </w:p>
           <w:p>
@@ -6089,30 +5856,8 @@
                 <w:sz w:val="19"/>
                 <w:szCs w:val="19"/>
               </w:rPr>
-              <w:t xml:space="preserve"> </w:t>
-            </w:r>
-            <w:proofErr w:type="spellStart"/>
-            <w:proofErr w:type="gramStart"/>
-            <w:r>
-              <w:rPr>
-                <w:rFonts w:ascii="Cascadia Mono" w:hAnsi="Cascadia Mono" w:cs="Cascadia Mono"/>
-                <w:color w:val="000000"/>
-                <w:sz w:val="19"/>
-                <w:szCs w:val="19"/>
-              </w:rPr>
-              <w:t>clientName</w:t>
-            </w:r>
-            <w:proofErr w:type="spellEnd"/>
-            <w:r>
-              <w:rPr>
-                <w:rFonts w:ascii="Cascadia Mono" w:hAnsi="Cascadia Mono" w:cs="Cascadia Mono"/>
-                <w:color w:val="000000"/>
-                <w:sz w:val="19"/>
-                <w:szCs w:val="19"/>
-              </w:rPr>
-              <w:t>;</w:t>
-            </w:r>
-            <w:proofErr w:type="gramEnd"/>
+              <w:t xml:space="preserve"> clientName;</w:t>
+            </w:r>
           </w:p>
           <w:p>
             <w:pPr>
@@ -6207,10 +5952,17 @@
                 <w:sz w:val="19"/>
                 <w:szCs w:val="19"/>
               </w:rPr>
-              <w:t xml:space="preserve"> </w:t>
-            </w:r>
-            <w:proofErr w:type="spellStart"/>
-            <w:proofErr w:type="gramStart"/>
+              <w:t xml:space="preserve"> setClientName(</w:t>
+            </w:r>
+            <w:r>
+              <w:rPr>
+                <w:rFonts w:ascii="Cascadia Mono" w:hAnsi="Cascadia Mono" w:cs="Cascadia Mono"/>
+                <w:color w:val="0000FF"/>
+                <w:sz w:val="19"/>
+                <w:szCs w:val="19"/>
+              </w:rPr>
+              <w:t>string</w:t>
+            </w:r>
             <w:r>
               <w:rPr>
                 <w:rFonts w:ascii="Cascadia Mono" w:hAnsi="Cascadia Mono" w:cs="Cascadia Mono"/>
@@ -6218,56 +5970,7 @@
                 <w:sz w:val="19"/>
                 <w:szCs w:val="19"/>
               </w:rPr>
-              <w:t>setClientName</w:t>
-            </w:r>
-            <w:proofErr w:type="spellEnd"/>
-            <w:r>
-              <w:rPr>
-                <w:rFonts w:ascii="Cascadia Mono" w:hAnsi="Cascadia Mono" w:cs="Cascadia Mono"/>
-                <w:color w:val="000000"/>
-                <w:sz w:val="19"/>
-                <w:szCs w:val="19"/>
-              </w:rPr>
-              <w:t>(</w:t>
-            </w:r>
-            <w:proofErr w:type="gramEnd"/>
-            <w:r>
-              <w:rPr>
-                <w:rFonts w:ascii="Cascadia Mono" w:hAnsi="Cascadia Mono" w:cs="Cascadia Mono"/>
-                <w:color w:val="0000FF"/>
-                <w:sz w:val="19"/>
-                <w:szCs w:val="19"/>
-              </w:rPr>
-              <w:t>string</w:t>
-            </w:r>
-            <w:r>
-              <w:rPr>
-                <w:rFonts w:ascii="Cascadia Mono" w:hAnsi="Cascadia Mono" w:cs="Cascadia Mono"/>
-                <w:color w:val="000000"/>
-                <w:sz w:val="19"/>
-                <w:szCs w:val="19"/>
-              </w:rPr>
-              <w:t xml:space="preserve"> </w:t>
-            </w:r>
-            <w:proofErr w:type="spellStart"/>
-            <w:r>
-              <w:rPr>
-                <w:rFonts w:ascii="Cascadia Mono" w:hAnsi="Cascadia Mono" w:cs="Cascadia Mono"/>
-                <w:color w:val="000000"/>
-                <w:sz w:val="19"/>
-                <w:szCs w:val="19"/>
-              </w:rPr>
-              <w:t>newClientName</w:t>
-            </w:r>
-            <w:proofErr w:type="spellEnd"/>
-            <w:r>
-              <w:rPr>
-                <w:rFonts w:ascii="Cascadia Mono" w:hAnsi="Cascadia Mono" w:cs="Cascadia Mono"/>
-                <w:color w:val="000000"/>
-                <w:sz w:val="19"/>
-                <w:szCs w:val="19"/>
-              </w:rPr>
-              <w:t>)</w:t>
+              <w:t xml:space="preserve"> newClientName)</w:t>
             </w:r>
           </w:p>
           <w:p>
@@ -6314,50 +6017,8 @@
                 <w:sz w:val="19"/>
                 <w:szCs w:val="19"/>
               </w:rPr>
-              <w:t xml:space="preserve">            </w:t>
-            </w:r>
-            <w:proofErr w:type="spellStart"/>
-            <w:r>
-              <w:rPr>
-                <w:rFonts w:ascii="Cascadia Mono" w:hAnsi="Cascadia Mono" w:cs="Cascadia Mono"/>
-                <w:color w:val="000000"/>
-                <w:sz w:val="19"/>
-                <w:szCs w:val="19"/>
-              </w:rPr>
-              <w:t>clientName</w:t>
-            </w:r>
-            <w:proofErr w:type="spellEnd"/>
-            <w:r>
-              <w:rPr>
-                <w:rFonts w:ascii="Cascadia Mono" w:hAnsi="Cascadia Mono" w:cs="Cascadia Mono"/>
-                <w:color w:val="000000"/>
-                <w:sz w:val="19"/>
-                <w:szCs w:val="19"/>
-              </w:rPr>
-              <w:t xml:space="preserve"> = </w:t>
-            </w:r>
-            <w:proofErr w:type="spellStart"/>
-            <w:proofErr w:type="gramStart"/>
-            <w:r>
-              <w:rPr>
-                <w:rFonts w:ascii="Cascadia Mono" w:hAnsi="Cascadia Mono" w:cs="Cascadia Mono"/>
-                <w:color w:val="000000"/>
-                <w:sz w:val="19"/>
-                <w:szCs w:val="19"/>
-              </w:rPr>
-              <w:t>newClientName</w:t>
-            </w:r>
-            <w:proofErr w:type="spellEnd"/>
-            <w:r>
-              <w:rPr>
-                <w:rFonts w:ascii="Cascadia Mono" w:hAnsi="Cascadia Mono" w:cs="Cascadia Mono"/>
-                <w:color w:val="000000"/>
-                <w:sz w:val="19"/>
-                <w:szCs w:val="19"/>
-              </w:rPr>
-              <w:t>;</w:t>
-            </w:r>
-            <w:proofErr w:type="gramEnd"/>
+              <w:t xml:space="preserve">            clientName = newClientName;</w:t>
+            </w:r>
           </w:p>
           <w:p>
             <w:pPr>
@@ -6452,38 +6113,7 @@
                 <w:sz w:val="19"/>
                 <w:szCs w:val="19"/>
               </w:rPr>
-              <w:t xml:space="preserve"> </w:t>
-            </w:r>
-            <w:proofErr w:type="spellStart"/>
-            <w:proofErr w:type="gramStart"/>
-            <w:r>
-              <w:rPr>
-                <w:rFonts w:ascii="Cascadia Mono" w:hAnsi="Cascadia Mono" w:cs="Cascadia Mono"/>
-                <w:color w:val="000000"/>
-                <w:sz w:val="19"/>
-                <w:szCs w:val="19"/>
-              </w:rPr>
-              <w:t>getDroneModel</w:t>
-            </w:r>
-            <w:proofErr w:type="spellEnd"/>
-            <w:r>
-              <w:rPr>
-                <w:rFonts w:ascii="Cascadia Mono" w:hAnsi="Cascadia Mono" w:cs="Cascadia Mono"/>
-                <w:color w:val="000000"/>
-                <w:sz w:val="19"/>
-                <w:szCs w:val="19"/>
-              </w:rPr>
-              <w:t>(</w:t>
-            </w:r>
-            <w:proofErr w:type="gramEnd"/>
-            <w:r>
-              <w:rPr>
-                <w:rFonts w:ascii="Cascadia Mono" w:hAnsi="Cascadia Mono" w:cs="Cascadia Mono"/>
-                <w:color w:val="000000"/>
-                <w:sz w:val="19"/>
-                <w:szCs w:val="19"/>
-              </w:rPr>
-              <w:t>)</w:t>
+              <w:t xml:space="preserve"> getDroneModel()</w:t>
             </w:r>
           </w:p>
           <w:p>
@@ -6547,30 +6177,8 @@
                 <w:sz w:val="19"/>
                 <w:szCs w:val="19"/>
               </w:rPr>
-              <w:t xml:space="preserve"> </w:t>
-            </w:r>
-            <w:proofErr w:type="spellStart"/>
-            <w:proofErr w:type="gramStart"/>
-            <w:r>
-              <w:rPr>
-                <w:rFonts w:ascii="Cascadia Mono" w:hAnsi="Cascadia Mono" w:cs="Cascadia Mono"/>
-                <w:color w:val="000000"/>
-                <w:sz w:val="19"/>
-                <w:szCs w:val="19"/>
-              </w:rPr>
-              <w:t>droneModel</w:t>
-            </w:r>
-            <w:proofErr w:type="spellEnd"/>
-            <w:r>
-              <w:rPr>
-                <w:rFonts w:ascii="Cascadia Mono" w:hAnsi="Cascadia Mono" w:cs="Cascadia Mono"/>
-                <w:color w:val="000000"/>
-                <w:sz w:val="19"/>
-                <w:szCs w:val="19"/>
-              </w:rPr>
-              <w:t>;</w:t>
-            </w:r>
-            <w:proofErr w:type="gramEnd"/>
+              <w:t xml:space="preserve"> droneModel;</w:t>
+            </w:r>
           </w:p>
           <w:p>
             <w:pPr>
@@ -6665,10 +6273,17 @@
                 <w:sz w:val="19"/>
                 <w:szCs w:val="19"/>
               </w:rPr>
-              <w:t xml:space="preserve"> </w:t>
-            </w:r>
-            <w:proofErr w:type="spellStart"/>
-            <w:proofErr w:type="gramStart"/>
+              <w:t xml:space="preserve"> setDroneModel(</w:t>
+            </w:r>
+            <w:r>
+              <w:rPr>
+                <w:rFonts w:ascii="Cascadia Mono" w:hAnsi="Cascadia Mono" w:cs="Cascadia Mono"/>
+                <w:color w:val="0000FF"/>
+                <w:sz w:val="19"/>
+                <w:szCs w:val="19"/>
+              </w:rPr>
+              <w:t>string</w:t>
+            </w:r>
             <w:r>
               <w:rPr>
                 <w:rFonts w:ascii="Cascadia Mono" w:hAnsi="Cascadia Mono" w:cs="Cascadia Mono"/>
@@ -6676,56 +6291,7 @@
                 <w:sz w:val="19"/>
                 <w:szCs w:val="19"/>
               </w:rPr>
-              <w:t>setDroneModel</w:t>
-            </w:r>
-            <w:proofErr w:type="spellEnd"/>
-            <w:r>
-              <w:rPr>
-                <w:rFonts w:ascii="Cascadia Mono" w:hAnsi="Cascadia Mono" w:cs="Cascadia Mono"/>
-                <w:color w:val="000000"/>
-                <w:sz w:val="19"/>
-                <w:szCs w:val="19"/>
-              </w:rPr>
-              <w:t>(</w:t>
-            </w:r>
-            <w:proofErr w:type="gramEnd"/>
-            <w:r>
-              <w:rPr>
-                <w:rFonts w:ascii="Cascadia Mono" w:hAnsi="Cascadia Mono" w:cs="Cascadia Mono"/>
-                <w:color w:val="0000FF"/>
-                <w:sz w:val="19"/>
-                <w:szCs w:val="19"/>
-              </w:rPr>
-              <w:t>string</w:t>
-            </w:r>
-            <w:r>
-              <w:rPr>
-                <w:rFonts w:ascii="Cascadia Mono" w:hAnsi="Cascadia Mono" w:cs="Cascadia Mono"/>
-                <w:color w:val="000000"/>
-                <w:sz w:val="19"/>
-                <w:szCs w:val="19"/>
-              </w:rPr>
-              <w:t xml:space="preserve"> </w:t>
-            </w:r>
-            <w:proofErr w:type="spellStart"/>
-            <w:r>
-              <w:rPr>
-                <w:rFonts w:ascii="Cascadia Mono" w:hAnsi="Cascadia Mono" w:cs="Cascadia Mono"/>
-                <w:color w:val="000000"/>
-                <w:sz w:val="19"/>
-                <w:szCs w:val="19"/>
-              </w:rPr>
-              <w:t>newDroneModel</w:t>
-            </w:r>
-            <w:proofErr w:type="spellEnd"/>
-            <w:r>
-              <w:rPr>
-                <w:rFonts w:ascii="Cascadia Mono" w:hAnsi="Cascadia Mono" w:cs="Cascadia Mono"/>
-                <w:color w:val="000000"/>
-                <w:sz w:val="19"/>
-                <w:szCs w:val="19"/>
-              </w:rPr>
-              <w:t>)</w:t>
+              <w:t xml:space="preserve"> newDroneModel)</w:t>
             </w:r>
           </w:p>
           <w:p>
@@ -6771,50 +6337,8 @@
                 <w:sz w:val="19"/>
                 <w:szCs w:val="19"/>
               </w:rPr>
-              <w:t xml:space="preserve">            </w:t>
-            </w:r>
-            <w:proofErr w:type="spellStart"/>
-            <w:r>
-              <w:rPr>
-                <w:rFonts w:ascii="Cascadia Mono" w:hAnsi="Cascadia Mono" w:cs="Cascadia Mono"/>
-                <w:color w:val="000000"/>
-                <w:sz w:val="19"/>
-                <w:szCs w:val="19"/>
-              </w:rPr>
-              <w:t>droneModel</w:t>
-            </w:r>
-            <w:proofErr w:type="spellEnd"/>
-            <w:r>
-              <w:rPr>
-                <w:rFonts w:ascii="Cascadia Mono" w:hAnsi="Cascadia Mono" w:cs="Cascadia Mono"/>
-                <w:color w:val="000000"/>
-                <w:sz w:val="19"/>
-                <w:szCs w:val="19"/>
-              </w:rPr>
-              <w:t xml:space="preserve"> = </w:t>
-            </w:r>
-            <w:proofErr w:type="spellStart"/>
-            <w:proofErr w:type="gramStart"/>
-            <w:r>
-              <w:rPr>
-                <w:rFonts w:ascii="Cascadia Mono" w:hAnsi="Cascadia Mono" w:cs="Cascadia Mono"/>
-                <w:color w:val="000000"/>
-                <w:sz w:val="19"/>
-                <w:szCs w:val="19"/>
-              </w:rPr>
-              <w:t>newDroneModel</w:t>
-            </w:r>
-            <w:proofErr w:type="spellEnd"/>
-            <w:r>
-              <w:rPr>
-                <w:rFonts w:ascii="Cascadia Mono" w:hAnsi="Cascadia Mono" w:cs="Cascadia Mono"/>
-                <w:color w:val="000000"/>
-                <w:sz w:val="19"/>
-                <w:szCs w:val="19"/>
-              </w:rPr>
-              <w:t>;</w:t>
-            </w:r>
-            <w:proofErr w:type="gramEnd"/>
+              <w:t xml:space="preserve">            droneModel = newDroneModel;</w:t>
+            </w:r>
           </w:p>
           <w:p>
             <w:pPr>
@@ -6909,38 +6433,7 @@
                 <w:sz w:val="19"/>
                 <w:szCs w:val="19"/>
               </w:rPr>
-              <w:t xml:space="preserve"> </w:t>
-            </w:r>
-            <w:proofErr w:type="spellStart"/>
-            <w:proofErr w:type="gramStart"/>
-            <w:r>
-              <w:rPr>
-                <w:rFonts w:ascii="Cascadia Mono" w:hAnsi="Cascadia Mono" w:cs="Cascadia Mono"/>
-                <w:color w:val="000000"/>
-                <w:sz w:val="19"/>
-                <w:szCs w:val="19"/>
-              </w:rPr>
-              <w:t>getServiceProblem</w:t>
-            </w:r>
-            <w:proofErr w:type="spellEnd"/>
-            <w:r>
-              <w:rPr>
-                <w:rFonts w:ascii="Cascadia Mono" w:hAnsi="Cascadia Mono" w:cs="Cascadia Mono"/>
-                <w:color w:val="000000"/>
-                <w:sz w:val="19"/>
-                <w:szCs w:val="19"/>
-              </w:rPr>
-              <w:t>(</w:t>
-            </w:r>
-            <w:proofErr w:type="gramEnd"/>
-            <w:r>
-              <w:rPr>
-                <w:rFonts w:ascii="Cascadia Mono" w:hAnsi="Cascadia Mono" w:cs="Cascadia Mono"/>
-                <w:color w:val="000000"/>
-                <w:sz w:val="19"/>
-                <w:szCs w:val="19"/>
-              </w:rPr>
-              <w:t>)</w:t>
+              <w:t xml:space="preserve"> getServiceProblem()</w:t>
             </w:r>
           </w:p>
           <w:p>
@@ -7004,30 +6497,8 @@
                 <w:sz w:val="19"/>
                 <w:szCs w:val="19"/>
               </w:rPr>
-              <w:t xml:space="preserve"> </w:t>
-            </w:r>
-            <w:proofErr w:type="spellStart"/>
-            <w:proofErr w:type="gramStart"/>
-            <w:r>
-              <w:rPr>
-                <w:rFonts w:ascii="Cascadia Mono" w:hAnsi="Cascadia Mono" w:cs="Cascadia Mono"/>
-                <w:color w:val="000000"/>
-                <w:sz w:val="19"/>
-                <w:szCs w:val="19"/>
-              </w:rPr>
-              <w:t>serviceProblem</w:t>
-            </w:r>
-            <w:proofErr w:type="spellEnd"/>
-            <w:r>
-              <w:rPr>
-                <w:rFonts w:ascii="Cascadia Mono" w:hAnsi="Cascadia Mono" w:cs="Cascadia Mono"/>
-                <w:color w:val="000000"/>
-                <w:sz w:val="19"/>
-                <w:szCs w:val="19"/>
-              </w:rPr>
-              <w:t>;</w:t>
-            </w:r>
-            <w:proofErr w:type="gramEnd"/>
+              <w:t xml:space="preserve"> serviceProblem;</w:t>
+            </w:r>
           </w:p>
           <w:p>
             <w:pPr>
@@ -7122,10 +6593,17 @@
                 <w:sz w:val="19"/>
                 <w:szCs w:val="19"/>
               </w:rPr>
-              <w:t xml:space="preserve"> </w:t>
-            </w:r>
-            <w:proofErr w:type="spellStart"/>
-            <w:proofErr w:type="gramStart"/>
+              <w:t xml:space="preserve"> setServiceProblem(</w:t>
+            </w:r>
+            <w:r>
+              <w:rPr>
+                <w:rFonts w:ascii="Cascadia Mono" w:hAnsi="Cascadia Mono" w:cs="Cascadia Mono"/>
+                <w:color w:val="0000FF"/>
+                <w:sz w:val="19"/>
+                <w:szCs w:val="19"/>
+              </w:rPr>
+              <w:t>string</w:t>
+            </w:r>
             <w:r>
               <w:rPr>
                 <w:rFonts w:ascii="Cascadia Mono" w:hAnsi="Cascadia Mono" w:cs="Cascadia Mono"/>
@@ -7133,56 +6611,7 @@
                 <w:sz w:val="19"/>
                 <w:szCs w:val="19"/>
               </w:rPr>
-              <w:t>setServiceProblem</w:t>
-            </w:r>
-            <w:proofErr w:type="spellEnd"/>
-            <w:r>
-              <w:rPr>
-                <w:rFonts w:ascii="Cascadia Mono" w:hAnsi="Cascadia Mono" w:cs="Cascadia Mono"/>
-                <w:color w:val="000000"/>
-                <w:sz w:val="19"/>
-                <w:szCs w:val="19"/>
-              </w:rPr>
-              <w:t>(</w:t>
-            </w:r>
-            <w:proofErr w:type="gramEnd"/>
-            <w:r>
-              <w:rPr>
-                <w:rFonts w:ascii="Cascadia Mono" w:hAnsi="Cascadia Mono" w:cs="Cascadia Mono"/>
-                <w:color w:val="0000FF"/>
-                <w:sz w:val="19"/>
-                <w:szCs w:val="19"/>
-              </w:rPr>
-              <w:t>string</w:t>
-            </w:r>
-            <w:r>
-              <w:rPr>
-                <w:rFonts w:ascii="Cascadia Mono" w:hAnsi="Cascadia Mono" w:cs="Cascadia Mono"/>
-                <w:color w:val="000000"/>
-                <w:sz w:val="19"/>
-                <w:szCs w:val="19"/>
-              </w:rPr>
-              <w:t xml:space="preserve"> </w:t>
-            </w:r>
-            <w:proofErr w:type="spellStart"/>
-            <w:r>
-              <w:rPr>
-                <w:rFonts w:ascii="Cascadia Mono" w:hAnsi="Cascadia Mono" w:cs="Cascadia Mono"/>
-                <w:color w:val="000000"/>
-                <w:sz w:val="19"/>
-                <w:szCs w:val="19"/>
-              </w:rPr>
-              <w:t>newServiceProblem</w:t>
-            </w:r>
-            <w:proofErr w:type="spellEnd"/>
-            <w:r>
-              <w:rPr>
-                <w:rFonts w:ascii="Cascadia Mono" w:hAnsi="Cascadia Mono" w:cs="Cascadia Mono"/>
-                <w:color w:val="000000"/>
-                <w:sz w:val="19"/>
-                <w:szCs w:val="19"/>
-              </w:rPr>
-              <w:t>)</w:t>
+              <w:t xml:space="preserve"> newServiceProblem)</w:t>
             </w:r>
           </w:p>
           <w:p>
@@ -7228,50 +6657,8 @@
                 <w:sz w:val="19"/>
                 <w:szCs w:val="19"/>
               </w:rPr>
-              <w:t xml:space="preserve">            </w:t>
-            </w:r>
-            <w:proofErr w:type="spellStart"/>
-            <w:r>
-              <w:rPr>
-                <w:rFonts w:ascii="Cascadia Mono" w:hAnsi="Cascadia Mono" w:cs="Cascadia Mono"/>
-                <w:color w:val="000000"/>
-                <w:sz w:val="19"/>
-                <w:szCs w:val="19"/>
-              </w:rPr>
-              <w:t>serviceProblem</w:t>
-            </w:r>
-            <w:proofErr w:type="spellEnd"/>
-            <w:r>
-              <w:rPr>
-                <w:rFonts w:ascii="Cascadia Mono" w:hAnsi="Cascadia Mono" w:cs="Cascadia Mono"/>
-                <w:color w:val="000000"/>
-                <w:sz w:val="19"/>
-                <w:szCs w:val="19"/>
-              </w:rPr>
-              <w:t xml:space="preserve"> = </w:t>
-            </w:r>
-            <w:proofErr w:type="spellStart"/>
-            <w:proofErr w:type="gramStart"/>
-            <w:r>
-              <w:rPr>
-                <w:rFonts w:ascii="Cascadia Mono" w:hAnsi="Cascadia Mono" w:cs="Cascadia Mono"/>
-                <w:color w:val="000000"/>
-                <w:sz w:val="19"/>
-                <w:szCs w:val="19"/>
-              </w:rPr>
-              <w:t>newServiceProblem</w:t>
-            </w:r>
-            <w:proofErr w:type="spellEnd"/>
-            <w:r>
-              <w:rPr>
-                <w:rFonts w:ascii="Cascadia Mono" w:hAnsi="Cascadia Mono" w:cs="Cascadia Mono"/>
-                <w:color w:val="000000"/>
-                <w:sz w:val="19"/>
-                <w:szCs w:val="19"/>
-              </w:rPr>
-              <w:t>;</w:t>
-            </w:r>
-            <w:proofErr w:type="gramEnd"/>
+              <w:t xml:space="preserve">            serviceProblem = newServiceProblem;</w:t>
+            </w:r>
           </w:p>
           <w:p>
             <w:pPr>
@@ -7366,38 +6753,7 @@
                 <w:sz w:val="19"/>
                 <w:szCs w:val="19"/>
               </w:rPr>
-              <w:t xml:space="preserve"> </w:t>
-            </w:r>
-            <w:proofErr w:type="spellStart"/>
-            <w:proofErr w:type="gramStart"/>
-            <w:r>
-              <w:rPr>
-                <w:rFonts w:ascii="Cascadia Mono" w:hAnsi="Cascadia Mono" w:cs="Cascadia Mono"/>
-                <w:color w:val="000000"/>
-                <w:sz w:val="19"/>
-                <w:szCs w:val="19"/>
-              </w:rPr>
-              <w:t>getServiceCost</w:t>
-            </w:r>
-            <w:proofErr w:type="spellEnd"/>
-            <w:r>
-              <w:rPr>
-                <w:rFonts w:ascii="Cascadia Mono" w:hAnsi="Cascadia Mono" w:cs="Cascadia Mono"/>
-                <w:color w:val="000000"/>
-                <w:sz w:val="19"/>
-                <w:szCs w:val="19"/>
-              </w:rPr>
-              <w:t>(</w:t>
-            </w:r>
-            <w:proofErr w:type="gramEnd"/>
-            <w:r>
-              <w:rPr>
-                <w:rFonts w:ascii="Cascadia Mono" w:hAnsi="Cascadia Mono" w:cs="Cascadia Mono"/>
-                <w:color w:val="000000"/>
-                <w:sz w:val="19"/>
-                <w:szCs w:val="19"/>
-              </w:rPr>
-              <w:t>)</w:t>
+              <w:t xml:space="preserve"> getServiceCost()</w:t>
             </w:r>
           </w:p>
           <w:p>
@@ -7461,59 +6817,8 @@
                 <w:sz w:val="19"/>
                 <w:szCs w:val="19"/>
               </w:rPr>
-              <w:t xml:space="preserve"> </w:t>
-            </w:r>
-            <w:proofErr w:type="spellStart"/>
-            <w:r>
-              <w:rPr>
-                <w:rFonts w:ascii="Cascadia Mono" w:hAnsi="Cascadia Mono" w:cs="Cascadia Mono"/>
-                <w:color w:val="000000"/>
-                <w:sz w:val="19"/>
-                <w:szCs w:val="19"/>
-              </w:rPr>
-              <w:t>Math.Round</w:t>
-            </w:r>
-            <w:proofErr w:type="spellEnd"/>
-            <w:r>
-              <w:rPr>
-                <w:rFonts w:ascii="Cascadia Mono" w:hAnsi="Cascadia Mono" w:cs="Cascadia Mono"/>
-                <w:color w:val="000000"/>
-                <w:sz w:val="19"/>
-                <w:szCs w:val="19"/>
-              </w:rPr>
-              <w:t>(</w:t>
-            </w:r>
-            <w:proofErr w:type="spellStart"/>
-            <w:r>
-              <w:rPr>
-                <w:rFonts w:ascii="Cascadia Mono" w:hAnsi="Cascadia Mono" w:cs="Cascadia Mono"/>
-                <w:color w:val="000000"/>
-                <w:sz w:val="19"/>
-                <w:szCs w:val="19"/>
-              </w:rPr>
-              <w:t>serviceCost</w:t>
-            </w:r>
-            <w:proofErr w:type="spellEnd"/>
-            <w:r>
-              <w:rPr>
-                <w:rFonts w:ascii="Cascadia Mono" w:hAnsi="Cascadia Mono" w:cs="Cascadia Mono"/>
-                <w:color w:val="000000"/>
-                <w:sz w:val="19"/>
-                <w:szCs w:val="19"/>
-              </w:rPr>
-              <w:t>, 2</w:t>
-            </w:r>
-            <w:proofErr w:type="gramStart"/>
-            <w:r>
-              <w:rPr>
-                <w:rFonts w:ascii="Cascadia Mono" w:hAnsi="Cascadia Mono" w:cs="Cascadia Mono"/>
-                <w:color w:val="000000"/>
-                <w:sz w:val="19"/>
-                <w:szCs w:val="19"/>
-              </w:rPr>
-              <w:t>);</w:t>
-            </w:r>
-            <w:proofErr w:type="gramEnd"/>
+              <w:t xml:space="preserve"> Math.Round(serviceCost, 2);</w:t>
+            </w:r>
           </w:p>
           <w:p>
             <w:pPr>
@@ -7608,10 +6913,17 @@
                 <w:sz w:val="19"/>
                 <w:szCs w:val="19"/>
               </w:rPr>
-              <w:t xml:space="preserve"> </w:t>
-            </w:r>
-            <w:proofErr w:type="spellStart"/>
-            <w:proofErr w:type="gramStart"/>
+              <w:t xml:space="preserve"> setServiceCost(</w:t>
+            </w:r>
+            <w:r>
+              <w:rPr>
+                <w:rFonts w:ascii="Cascadia Mono" w:hAnsi="Cascadia Mono" w:cs="Cascadia Mono"/>
+                <w:color w:val="0000FF"/>
+                <w:sz w:val="19"/>
+                <w:szCs w:val="19"/>
+              </w:rPr>
+              <w:t>double</w:t>
+            </w:r>
             <w:r>
               <w:rPr>
                 <w:rFonts w:ascii="Cascadia Mono" w:hAnsi="Cascadia Mono" w:cs="Cascadia Mono"/>
@@ -7619,56 +6931,7 @@
                 <w:sz w:val="19"/>
                 <w:szCs w:val="19"/>
               </w:rPr>
-              <w:t>setServiceCost</w:t>
-            </w:r>
-            <w:proofErr w:type="spellEnd"/>
-            <w:r>
-              <w:rPr>
-                <w:rFonts w:ascii="Cascadia Mono" w:hAnsi="Cascadia Mono" w:cs="Cascadia Mono"/>
-                <w:color w:val="000000"/>
-                <w:sz w:val="19"/>
-                <w:szCs w:val="19"/>
-              </w:rPr>
-              <w:t>(</w:t>
-            </w:r>
-            <w:proofErr w:type="gramEnd"/>
-            <w:r>
-              <w:rPr>
-                <w:rFonts w:ascii="Cascadia Mono" w:hAnsi="Cascadia Mono" w:cs="Cascadia Mono"/>
-                <w:color w:val="0000FF"/>
-                <w:sz w:val="19"/>
-                <w:szCs w:val="19"/>
-              </w:rPr>
-              <w:t>double</w:t>
-            </w:r>
-            <w:r>
-              <w:rPr>
-                <w:rFonts w:ascii="Cascadia Mono" w:hAnsi="Cascadia Mono" w:cs="Cascadia Mono"/>
-                <w:color w:val="000000"/>
-                <w:sz w:val="19"/>
-                <w:szCs w:val="19"/>
-              </w:rPr>
-              <w:t xml:space="preserve"> </w:t>
-            </w:r>
-            <w:proofErr w:type="spellStart"/>
-            <w:r>
-              <w:rPr>
-                <w:rFonts w:ascii="Cascadia Mono" w:hAnsi="Cascadia Mono" w:cs="Cascadia Mono"/>
-                <w:color w:val="000000"/>
-                <w:sz w:val="19"/>
-                <w:szCs w:val="19"/>
-              </w:rPr>
-              <w:t>newServiceCost</w:t>
-            </w:r>
-            <w:proofErr w:type="spellEnd"/>
-            <w:r>
-              <w:rPr>
-                <w:rFonts w:ascii="Cascadia Mono" w:hAnsi="Cascadia Mono" w:cs="Cascadia Mono"/>
-                <w:color w:val="000000"/>
-                <w:sz w:val="19"/>
-                <w:szCs w:val="19"/>
-              </w:rPr>
-              <w:t>)</w:t>
+              <w:t xml:space="preserve"> newServiceCost)</w:t>
             </w:r>
           </w:p>
           <w:p>
@@ -7714,50 +6977,8 @@
                 <w:sz w:val="19"/>
                 <w:szCs w:val="19"/>
               </w:rPr>
-              <w:t xml:space="preserve">            </w:t>
-            </w:r>
-            <w:proofErr w:type="spellStart"/>
-            <w:r>
-              <w:rPr>
-                <w:rFonts w:ascii="Cascadia Mono" w:hAnsi="Cascadia Mono" w:cs="Cascadia Mono"/>
-                <w:color w:val="000000"/>
-                <w:sz w:val="19"/>
-                <w:szCs w:val="19"/>
-              </w:rPr>
-              <w:t>serviceCost</w:t>
-            </w:r>
-            <w:proofErr w:type="spellEnd"/>
-            <w:r>
-              <w:rPr>
-                <w:rFonts w:ascii="Cascadia Mono" w:hAnsi="Cascadia Mono" w:cs="Cascadia Mono"/>
-                <w:color w:val="000000"/>
-                <w:sz w:val="19"/>
-                <w:szCs w:val="19"/>
-              </w:rPr>
-              <w:t xml:space="preserve"> = </w:t>
-            </w:r>
-            <w:proofErr w:type="spellStart"/>
-            <w:proofErr w:type="gramStart"/>
-            <w:r>
-              <w:rPr>
-                <w:rFonts w:ascii="Cascadia Mono" w:hAnsi="Cascadia Mono" w:cs="Cascadia Mono"/>
-                <w:color w:val="000000"/>
-                <w:sz w:val="19"/>
-                <w:szCs w:val="19"/>
-              </w:rPr>
-              <w:t>newServiceCost</w:t>
-            </w:r>
-            <w:proofErr w:type="spellEnd"/>
-            <w:r>
-              <w:rPr>
-                <w:rFonts w:ascii="Cascadia Mono" w:hAnsi="Cascadia Mono" w:cs="Cascadia Mono"/>
-                <w:color w:val="000000"/>
-                <w:sz w:val="19"/>
-                <w:szCs w:val="19"/>
-              </w:rPr>
-              <w:t>;</w:t>
-            </w:r>
-            <w:proofErr w:type="gramEnd"/>
+              <w:t xml:space="preserve">            serviceCost = newServiceCost;</w:t>
+            </w:r>
           </w:p>
           <w:p>
             <w:pPr>
@@ -7852,38 +7073,7 @@
                 <w:sz w:val="19"/>
                 <w:szCs w:val="19"/>
               </w:rPr>
-              <w:t xml:space="preserve"> </w:t>
-            </w:r>
-            <w:proofErr w:type="spellStart"/>
-            <w:proofErr w:type="gramStart"/>
-            <w:r>
-              <w:rPr>
-                <w:rFonts w:ascii="Cascadia Mono" w:hAnsi="Cascadia Mono" w:cs="Cascadia Mono"/>
-                <w:color w:val="000000"/>
-                <w:sz w:val="19"/>
-                <w:szCs w:val="19"/>
-              </w:rPr>
-              <w:t>getServiceTag</w:t>
-            </w:r>
-            <w:proofErr w:type="spellEnd"/>
-            <w:r>
-              <w:rPr>
-                <w:rFonts w:ascii="Cascadia Mono" w:hAnsi="Cascadia Mono" w:cs="Cascadia Mono"/>
-                <w:color w:val="000000"/>
-                <w:sz w:val="19"/>
-                <w:szCs w:val="19"/>
-              </w:rPr>
-              <w:t>(</w:t>
-            </w:r>
-            <w:proofErr w:type="gramEnd"/>
-            <w:r>
-              <w:rPr>
-                <w:rFonts w:ascii="Cascadia Mono" w:hAnsi="Cascadia Mono" w:cs="Cascadia Mono"/>
-                <w:color w:val="000000"/>
-                <w:sz w:val="19"/>
-                <w:szCs w:val="19"/>
-              </w:rPr>
-              <w:t>)</w:t>
+              <w:t xml:space="preserve"> getServiceTag()</w:t>
             </w:r>
           </w:p>
           <w:p>
@@ -7947,30 +7137,8 @@
                 <w:sz w:val="19"/>
                 <w:szCs w:val="19"/>
               </w:rPr>
-              <w:t xml:space="preserve"> </w:t>
-            </w:r>
-            <w:proofErr w:type="spellStart"/>
-            <w:proofErr w:type="gramStart"/>
-            <w:r>
-              <w:rPr>
-                <w:rFonts w:ascii="Cascadia Mono" w:hAnsi="Cascadia Mono" w:cs="Cascadia Mono"/>
-                <w:color w:val="000000"/>
-                <w:sz w:val="19"/>
-                <w:szCs w:val="19"/>
-              </w:rPr>
-              <w:t>serviceTag</w:t>
-            </w:r>
-            <w:proofErr w:type="spellEnd"/>
-            <w:r>
-              <w:rPr>
-                <w:rFonts w:ascii="Cascadia Mono" w:hAnsi="Cascadia Mono" w:cs="Cascadia Mono"/>
-                <w:color w:val="000000"/>
-                <w:sz w:val="19"/>
-                <w:szCs w:val="19"/>
-              </w:rPr>
-              <w:t>;</w:t>
-            </w:r>
-            <w:proofErr w:type="gramEnd"/>
+              <w:t xml:space="preserve"> serviceTag;</w:t>
+            </w:r>
           </w:p>
           <w:p>
             <w:pPr>
@@ -8065,10 +7233,17 @@
                 <w:sz w:val="19"/>
                 <w:szCs w:val="19"/>
               </w:rPr>
-              <w:t xml:space="preserve"> </w:t>
-            </w:r>
-            <w:proofErr w:type="spellStart"/>
-            <w:proofErr w:type="gramStart"/>
+              <w:t xml:space="preserve"> setServiceTag(</w:t>
+            </w:r>
+            <w:r>
+              <w:rPr>
+                <w:rFonts w:ascii="Cascadia Mono" w:hAnsi="Cascadia Mono" w:cs="Cascadia Mono"/>
+                <w:color w:val="0000FF"/>
+                <w:sz w:val="19"/>
+                <w:szCs w:val="19"/>
+              </w:rPr>
+              <w:t>int</w:t>
+            </w:r>
             <w:r>
               <w:rPr>
                 <w:rFonts w:ascii="Cascadia Mono" w:hAnsi="Cascadia Mono" w:cs="Cascadia Mono"/>
@@ -8076,56 +7251,7 @@
                 <w:sz w:val="19"/>
                 <w:szCs w:val="19"/>
               </w:rPr>
-              <w:t>setServiceTag</w:t>
-            </w:r>
-            <w:proofErr w:type="spellEnd"/>
-            <w:r>
-              <w:rPr>
-                <w:rFonts w:ascii="Cascadia Mono" w:hAnsi="Cascadia Mono" w:cs="Cascadia Mono"/>
-                <w:color w:val="000000"/>
-                <w:sz w:val="19"/>
-                <w:szCs w:val="19"/>
-              </w:rPr>
-              <w:t>(</w:t>
-            </w:r>
-            <w:proofErr w:type="gramEnd"/>
-            <w:r>
-              <w:rPr>
-                <w:rFonts w:ascii="Cascadia Mono" w:hAnsi="Cascadia Mono" w:cs="Cascadia Mono"/>
-                <w:color w:val="0000FF"/>
-                <w:sz w:val="19"/>
-                <w:szCs w:val="19"/>
-              </w:rPr>
-              <w:t>int</w:t>
-            </w:r>
-            <w:r>
-              <w:rPr>
-                <w:rFonts w:ascii="Cascadia Mono" w:hAnsi="Cascadia Mono" w:cs="Cascadia Mono"/>
-                <w:color w:val="000000"/>
-                <w:sz w:val="19"/>
-                <w:szCs w:val="19"/>
-              </w:rPr>
-              <w:t xml:space="preserve"> </w:t>
-            </w:r>
-            <w:proofErr w:type="spellStart"/>
-            <w:r>
-              <w:rPr>
-                <w:rFonts w:ascii="Cascadia Mono" w:hAnsi="Cascadia Mono" w:cs="Cascadia Mono"/>
-                <w:color w:val="000000"/>
-                <w:sz w:val="19"/>
-                <w:szCs w:val="19"/>
-              </w:rPr>
-              <w:t>newServiceTag</w:t>
-            </w:r>
-            <w:proofErr w:type="spellEnd"/>
-            <w:r>
-              <w:rPr>
-                <w:rFonts w:ascii="Cascadia Mono" w:hAnsi="Cascadia Mono" w:cs="Cascadia Mono"/>
-                <w:color w:val="000000"/>
-                <w:sz w:val="19"/>
-                <w:szCs w:val="19"/>
-              </w:rPr>
-              <w:t>)</w:t>
+              <w:t xml:space="preserve"> newServiceTag)</w:t>
             </w:r>
           </w:p>
           <w:p>
@@ -8171,50 +7297,8 @@
                 <w:sz w:val="19"/>
                 <w:szCs w:val="19"/>
               </w:rPr>
-              <w:t xml:space="preserve">            </w:t>
-            </w:r>
-            <w:proofErr w:type="spellStart"/>
-            <w:r>
-              <w:rPr>
-                <w:rFonts w:ascii="Cascadia Mono" w:hAnsi="Cascadia Mono" w:cs="Cascadia Mono"/>
-                <w:color w:val="000000"/>
-                <w:sz w:val="19"/>
-                <w:szCs w:val="19"/>
-              </w:rPr>
-              <w:t>serviceTag</w:t>
-            </w:r>
-            <w:proofErr w:type="spellEnd"/>
-            <w:r>
-              <w:rPr>
-                <w:rFonts w:ascii="Cascadia Mono" w:hAnsi="Cascadia Mono" w:cs="Cascadia Mono"/>
-                <w:color w:val="000000"/>
-                <w:sz w:val="19"/>
-                <w:szCs w:val="19"/>
-              </w:rPr>
-              <w:t xml:space="preserve"> = </w:t>
-            </w:r>
-            <w:proofErr w:type="spellStart"/>
-            <w:proofErr w:type="gramStart"/>
-            <w:r>
-              <w:rPr>
-                <w:rFonts w:ascii="Cascadia Mono" w:hAnsi="Cascadia Mono" w:cs="Cascadia Mono"/>
-                <w:color w:val="000000"/>
-                <w:sz w:val="19"/>
-                <w:szCs w:val="19"/>
-              </w:rPr>
-              <w:t>newServiceTag</w:t>
-            </w:r>
-            <w:proofErr w:type="spellEnd"/>
-            <w:r>
-              <w:rPr>
-                <w:rFonts w:ascii="Cascadia Mono" w:hAnsi="Cascadia Mono" w:cs="Cascadia Mono"/>
-                <w:color w:val="000000"/>
-                <w:sz w:val="19"/>
-                <w:szCs w:val="19"/>
-              </w:rPr>
-              <w:t>;</w:t>
-            </w:r>
-            <w:proofErr w:type="gramEnd"/>
+              <w:t xml:space="preserve">            serviceTag = newServiceTag;</w:t>
+            </w:r>
           </w:p>
           <w:p>
             <w:pPr>
@@ -8268,19 +7352,8 @@
                 <w:sz w:val="19"/>
                 <w:szCs w:val="19"/>
               </w:rPr>
-              <w:t>#</w:t>
-            </w:r>
-            <w:proofErr w:type="gramStart"/>
-            <w:r>
-              <w:rPr>
-                <w:rFonts w:ascii="Cascadia Mono" w:hAnsi="Cascadia Mono" w:cs="Cascadia Mono"/>
-                <w:color w:val="808080"/>
-                <w:sz w:val="19"/>
-                <w:szCs w:val="19"/>
-              </w:rPr>
-              <w:t>endregion</w:t>
-            </w:r>
-            <w:proofErr w:type="gramEnd"/>
+              <w:t>#endregion</w:t>
+            </w:r>
           </w:p>
           <w:p>
             <w:pPr>
@@ -8325,19 +7398,8 @@
                 <w:sz w:val="19"/>
                 <w:szCs w:val="19"/>
               </w:rPr>
-              <w:t>#</w:t>
-            </w:r>
-            <w:proofErr w:type="gramStart"/>
-            <w:r>
-              <w:rPr>
-                <w:rFonts w:ascii="Cascadia Mono" w:hAnsi="Cascadia Mono" w:cs="Cascadia Mono"/>
-                <w:color w:val="808080"/>
-                <w:sz w:val="19"/>
-                <w:szCs w:val="19"/>
-              </w:rPr>
-              <w:t>region</w:t>
-            </w:r>
-            <w:proofErr w:type="gramEnd"/>
+              <w:t>#region</w:t>
+            </w:r>
             <w:r>
               <w:rPr>
                 <w:rFonts w:ascii="Cascadia Mono" w:hAnsi="Cascadia Mono" w:cs="Cascadia Mono"/>
@@ -8418,38 +7480,7 @@
                 <w:sz w:val="19"/>
                 <w:szCs w:val="19"/>
               </w:rPr>
-              <w:t xml:space="preserve"> </w:t>
-            </w:r>
-            <w:proofErr w:type="spellStart"/>
-            <w:proofErr w:type="gramStart"/>
-            <w:r>
-              <w:rPr>
-                <w:rFonts w:ascii="Cascadia Mono" w:hAnsi="Cascadia Mono" w:cs="Cascadia Mono"/>
-                <w:color w:val="000000"/>
-                <w:sz w:val="19"/>
-                <w:szCs w:val="19"/>
-              </w:rPr>
-              <w:t>CompareTo</w:t>
-            </w:r>
-            <w:proofErr w:type="spellEnd"/>
-            <w:r>
-              <w:rPr>
-                <w:rFonts w:ascii="Cascadia Mono" w:hAnsi="Cascadia Mono" w:cs="Cascadia Mono"/>
-                <w:color w:val="000000"/>
-                <w:sz w:val="19"/>
-                <w:szCs w:val="19"/>
-              </w:rPr>
-              <w:t>(</w:t>
-            </w:r>
-            <w:proofErr w:type="gramEnd"/>
-            <w:r>
-              <w:rPr>
-                <w:rFonts w:ascii="Cascadia Mono" w:hAnsi="Cascadia Mono" w:cs="Cascadia Mono"/>
-                <w:color w:val="000000"/>
-                <w:sz w:val="19"/>
-                <w:szCs w:val="19"/>
-              </w:rPr>
-              <w:t>Drone d)</w:t>
+              <w:t xml:space="preserve"> CompareTo(Drone d)</w:t>
             </w:r>
           </w:p>
           <w:p>
@@ -8513,49 +7544,7 @@
                 <w:sz w:val="19"/>
                 <w:szCs w:val="19"/>
               </w:rPr>
-              <w:t xml:space="preserve"> </w:t>
-            </w:r>
-            <w:proofErr w:type="spellStart"/>
-            <w:r>
-              <w:rPr>
-                <w:rFonts w:ascii="Cascadia Mono" w:hAnsi="Cascadia Mono" w:cs="Cascadia Mono"/>
-                <w:color w:val="000000"/>
-                <w:sz w:val="19"/>
-                <w:szCs w:val="19"/>
-              </w:rPr>
-              <w:t>droneModel.CompareTo</w:t>
-            </w:r>
-            <w:proofErr w:type="spellEnd"/>
-            <w:r>
-              <w:rPr>
-                <w:rFonts w:ascii="Cascadia Mono" w:hAnsi="Cascadia Mono" w:cs="Cascadia Mono"/>
-                <w:color w:val="000000"/>
-                <w:sz w:val="19"/>
-                <w:szCs w:val="19"/>
-              </w:rPr>
-              <w:t>(</w:t>
-            </w:r>
-            <w:proofErr w:type="spellStart"/>
-            <w:proofErr w:type="gramStart"/>
-            <w:r>
-              <w:rPr>
-                <w:rFonts w:ascii="Cascadia Mono" w:hAnsi="Cascadia Mono" w:cs="Cascadia Mono"/>
-                <w:color w:val="000000"/>
-                <w:sz w:val="19"/>
-                <w:szCs w:val="19"/>
-              </w:rPr>
-              <w:t>d.droneModel</w:t>
-            </w:r>
-            <w:proofErr w:type="spellEnd"/>
-            <w:proofErr w:type="gramEnd"/>
-            <w:r>
-              <w:rPr>
-                <w:rFonts w:ascii="Cascadia Mono" w:hAnsi="Cascadia Mono" w:cs="Cascadia Mono"/>
-                <w:color w:val="000000"/>
-                <w:sz w:val="19"/>
-                <w:szCs w:val="19"/>
-              </w:rPr>
-              <w:t>);</w:t>
+              <w:t xml:space="preserve"> droneModel.CompareTo(d.droneModel);</w:t>
             </w:r>
           </w:p>
           <w:p>
@@ -8610,19 +7599,8 @@
                 <w:sz w:val="19"/>
                 <w:szCs w:val="19"/>
               </w:rPr>
-              <w:t>#</w:t>
-            </w:r>
-            <w:proofErr w:type="gramStart"/>
-            <w:r>
-              <w:rPr>
-                <w:rFonts w:ascii="Cascadia Mono" w:hAnsi="Cascadia Mono" w:cs="Cascadia Mono"/>
-                <w:color w:val="808080"/>
-                <w:sz w:val="19"/>
-                <w:szCs w:val="19"/>
-              </w:rPr>
-              <w:t>endregion</w:t>
-            </w:r>
-            <w:proofErr w:type="gramEnd"/>
+              <w:t>#endregion</w:t>
+            </w:r>
           </w:p>
           <w:p>
             <w:pPr>
@@ -8751,10 +7729,10 @@
         <w:tblLook w:val="04A0" w:firstRow="1" w:lastRow="0" w:firstColumn="1" w:lastColumn="0" w:noHBand="0" w:noVBand="1"/>
       </w:tblPr>
       <w:tblGrid>
-        <w:gridCol w:w="1980"/>
-        <w:gridCol w:w="3025"/>
-        <w:gridCol w:w="1212"/>
-        <w:gridCol w:w="3417"/>
+        <w:gridCol w:w="1092"/>
+        <w:gridCol w:w="3790"/>
+        <w:gridCol w:w="1794"/>
+        <w:gridCol w:w="4264"/>
       </w:tblGrid>
       <w:tr>
         <w:tc>
@@ -8870,6 +7848,9 @@
             <w:pPr>
               <w:spacing w:after="60"/>
             </w:pPr>
+            <w:r>
+              <w:t>0.0.1</w:t>
+            </w:r>
           </w:p>
         </w:tc>
         <w:tc>
@@ -8902,6 +7883,9 @@
             <w:pPr>
               <w:spacing w:after="60"/>
             </w:pPr>
+            <w:r>
+              <w:t>12/10/2022</w:t>
+            </w:r>
           </w:p>
         </w:tc>
       </w:tr>
@@ -8951,6 +7935,9 @@
             <w:pPr>
               <w:spacing w:after="60"/>
             </w:pPr>
+            <w:r>
+              <w:t>DroneServiceApplication</w:t>
+            </w:r>
           </w:p>
         </w:tc>
       </w:tr>
@@ -8998,6 +7985,9 @@
             <w:pPr>
               <w:spacing w:after="60"/>
             </w:pPr>
+            <w:r>
+              <w:t>https://github.com/joshuafarrell95/DroneServiceApplication</w:t>
+            </w:r>
           </w:p>
         </w:tc>
       </w:tr>
@@ -9061,17 +8051,73 @@
             <w:pPr>
               <w:jc w:val="center"/>
             </w:pPr>
+            <w:r>
+              <w:rPr>
+                <w:noProof/>
+              </w:rPr>
+              <w:drawing>
+                <wp:inline distT="0" distB="0" distL="0" distR="0" wp14:anchorId="6AD012E1" wp14:editId="4B713D12">
+                  <wp:extent cx="6116320" cy="4425315"/>
+                  <wp:effectExtent l="0" t="0" r="0" b="0"/>
+                  <wp:docPr id="9" name="Picture 9"/>
+                  <wp:cNvGraphicFramePr>
+                    <a:graphicFrameLocks xmlns:a="http://schemas.openxmlformats.org/drawingml/2006/main" noChangeAspect="1"/>
+                  </wp:cNvGraphicFramePr>
+                  <a:graphic xmlns:a="http://schemas.openxmlformats.org/drawingml/2006/main">
+                    <a:graphicData uri="http://schemas.openxmlformats.org/drawingml/2006/picture">
+                      <pic:pic xmlns:pic="http://schemas.openxmlformats.org/drawingml/2006/picture">
+                        <pic:nvPicPr>
+                          <pic:cNvPr id="0" name="Picture 7"/>
+                          <pic:cNvPicPr>
+                            <a:picLocks noChangeAspect="1" noChangeArrowheads="1"/>
+                          </pic:cNvPicPr>
+                        </pic:nvPicPr>
+                        <pic:blipFill>
+                          <a:blip r:embed="rId16">
+                            <a:extLst>
+                              <a:ext uri="{28A0092B-C50C-407E-A947-70E740481C1C}">
+                                <a14:useLocalDpi xmlns:a14="http://schemas.microsoft.com/office/drawing/2010/main" val="0"/>
+                              </a:ext>
+                            </a:extLst>
+                          </a:blip>
+                          <a:srcRect/>
+                          <a:stretch>
+                            <a:fillRect/>
+                          </a:stretch>
+                        </pic:blipFill>
+                        <pic:spPr bwMode="auto">
+                          <a:xfrm>
+                            <a:off x="0" y="0"/>
+                            <a:ext cx="6116320" cy="4425315"/>
+                          </a:xfrm>
+                          <a:prstGeom prst="rect">
+                            <a:avLst/>
+                          </a:prstGeom>
+                          <a:noFill/>
+                          <a:ln>
+                            <a:noFill/>
+                          </a:ln>
+                        </pic:spPr>
+                      </pic:pic>
+                    </a:graphicData>
+                  </a:graphic>
+                </wp:inline>
+              </w:drawing>
+            </w:r>
           </w:p>
         </w:tc>
       </w:tr>
       <w:tr>
+        <w:trPr>
+          <w:trHeight w:val="204"/>
+        </w:trPr>
         <w:tc>
           <w:tcPr>
             <w:tcW w:w="1980" w:type="dxa"/>
+            <w:vMerge w:val="restart"/>
             <w:tcBorders>
               <w:top w:val="single" w:sz="4" w:space="0" w:color="auto"/>
               <w:left w:val="nil"/>
-              <w:bottom w:val="single" w:sz="4" w:space="0" w:color="auto"/>
               <w:right w:val="nil"/>
             </w:tcBorders>
             <w:shd w:val="clear" w:color="auto" w:fill="1F3864" w:themeFill="accent5" w:themeFillShade="80"/>
@@ -9088,6 +8134,7 @@
                 <w:sz w:val="20"/>
                 <w:szCs w:val="20"/>
               </w:rPr>
+              <w:lastRenderedPageBreak/>
               <w:t>Repository Details</w:t>
             </w:r>
           </w:p>
@@ -9107,6 +8154,160 @@
             <w:pPr>
               <w:jc w:val="center"/>
             </w:pPr>
+            <w:r>
+              <w:t xml:space="preserve">Local </w:t>
+            </w:r>
+            <w:r>
+              <w:rPr>
+                <w:noProof/>
+              </w:rPr>
+              <w:drawing>
+                <wp:inline distT="0" distB="0" distL="0" distR="0" wp14:anchorId="40601F45" wp14:editId="429C7388">
+                  <wp:extent cx="6116320" cy="1207770"/>
+                  <wp:effectExtent l="0" t="0" r="0" b="0"/>
+                  <wp:docPr id="7" name="Picture 7"/>
+                  <wp:cNvGraphicFramePr>
+                    <a:graphicFrameLocks xmlns:a="http://schemas.openxmlformats.org/drawingml/2006/main" noChangeAspect="1"/>
+                  </wp:cNvGraphicFramePr>
+                  <a:graphic xmlns:a="http://schemas.openxmlformats.org/drawingml/2006/main">
+                    <a:graphicData uri="http://schemas.openxmlformats.org/drawingml/2006/picture">
+                      <pic:pic xmlns:pic="http://schemas.openxmlformats.org/drawingml/2006/picture">
+                        <pic:nvPicPr>
+                          <pic:cNvPr id="0" name="Picture 5"/>
+                          <pic:cNvPicPr>
+                            <a:picLocks noChangeAspect="1" noChangeArrowheads="1"/>
+                          </pic:cNvPicPr>
+                        </pic:nvPicPr>
+                        <pic:blipFill>
+                          <a:blip r:embed="rId17">
+                            <a:extLst>
+                              <a:ext uri="{28A0092B-C50C-407E-A947-70E740481C1C}">
+                                <a14:useLocalDpi xmlns:a14="http://schemas.microsoft.com/office/drawing/2010/main" val="0"/>
+                              </a:ext>
+                            </a:extLst>
+                          </a:blip>
+                          <a:srcRect/>
+                          <a:stretch>
+                            <a:fillRect/>
+                          </a:stretch>
+                        </pic:blipFill>
+                        <pic:spPr bwMode="auto">
+                          <a:xfrm>
+                            <a:off x="0" y="0"/>
+                            <a:ext cx="6116320" cy="1207770"/>
+                          </a:xfrm>
+                          <a:prstGeom prst="rect">
+                            <a:avLst/>
+                          </a:prstGeom>
+                          <a:noFill/>
+                          <a:ln>
+                            <a:noFill/>
+                          </a:ln>
+                        </pic:spPr>
+                      </pic:pic>
+                    </a:graphicData>
+                  </a:graphic>
+                </wp:inline>
+              </w:drawing>
+            </w:r>
+          </w:p>
+        </w:tc>
+      </w:tr>
+      <w:tr>
+        <w:trPr>
+          <w:trHeight w:val="204"/>
+        </w:trPr>
+        <w:tc>
+          <w:tcPr>
+            <w:tcW w:w="1980" w:type="dxa"/>
+            <w:vMerge/>
+            <w:tcBorders>
+              <w:left w:val="nil"/>
+              <w:bottom w:val="single" w:sz="4" w:space="0" w:color="auto"/>
+              <w:right w:val="nil"/>
+            </w:tcBorders>
+            <w:shd w:val="clear" w:color="auto" w:fill="1F3864" w:themeFill="accent5" w:themeFillShade="80"/>
+          </w:tcPr>
+          <w:p>
+            <w:pPr>
+              <w:rPr>
+                <w:sz w:val="20"/>
+                <w:szCs w:val="20"/>
+              </w:rPr>
+            </w:pPr>
+          </w:p>
+        </w:tc>
+        <w:tc>
+          <w:tcPr>
+            <w:tcW w:w="7654" w:type="dxa"/>
+            <w:gridSpan w:val="3"/>
+            <w:tcBorders>
+              <w:top w:val="single" w:sz="4" w:space="0" w:color="auto"/>
+              <w:left w:val="nil"/>
+              <w:bottom w:val="single" w:sz="4" w:space="0" w:color="auto"/>
+            </w:tcBorders>
+            <w:shd w:val="clear" w:color="auto" w:fill="auto"/>
+          </w:tcPr>
+          <w:p>
+            <w:pPr>
+              <w:jc w:val="center"/>
+            </w:pPr>
+            <w:r>
+              <w:t xml:space="preserve">Remote </w:t>
+            </w:r>
+            <w:r>
+              <w:rPr>
+                <w:noProof/>
+              </w:rPr>
+              <w:drawing>
+                <wp:inline distT="0" distB="0" distL="0" distR="0" wp14:anchorId="6BC7555F" wp14:editId="592307E9">
+                  <wp:extent cx="6107430" cy="1466215"/>
+                  <wp:effectExtent l="0" t="0" r="7620" b="635"/>
+                  <wp:docPr id="8" name="Picture 8"/>
+                  <wp:cNvGraphicFramePr>
+                    <a:graphicFrameLocks xmlns:a="http://schemas.openxmlformats.org/drawingml/2006/main" noChangeAspect="1"/>
+                  </wp:cNvGraphicFramePr>
+                  <a:graphic xmlns:a="http://schemas.openxmlformats.org/drawingml/2006/main">
+                    <a:graphicData uri="http://schemas.openxmlformats.org/drawingml/2006/picture">
+                      <pic:pic xmlns:pic="http://schemas.openxmlformats.org/drawingml/2006/picture">
+                        <pic:nvPicPr>
+                          <pic:cNvPr id="0" name="Picture 6"/>
+                          <pic:cNvPicPr>
+                            <a:picLocks noChangeAspect="1" noChangeArrowheads="1"/>
+                          </pic:cNvPicPr>
+                        </pic:nvPicPr>
+                        <pic:blipFill>
+                          <a:blip r:embed="rId18">
+                            <a:extLst>
+                              <a:ext uri="{28A0092B-C50C-407E-A947-70E740481C1C}">
+                                <a14:useLocalDpi xmlns:a14="http://schemas.microsoft.com/office/drawing/2010/main" val="0"/>
+                              </a:ext>
+                            </a:extLst>
+                          </a:blip>
+                          <a:srcRect/>
+                          <a:stretch>
+                            <a:fillRect/>
+                          </a:stretch>
+                        </pic:blipFill>
+                        <pic:spPr bwMode="auto">
+                          <a:xfrm>
+                            <a:off x="0" y="0"/>
+                            <a:ext cx="6107430" cy="1466215"/>
+                          </a:xfrm>
+                          <a:prstGeom prst="rect">
+                            <a:avLst/>
+                          </a:prstGeom>
+                          <a:noFill/>
+                          <a:ln>
+                            <a:noFill/>
+                          </a:ln>
+                        </pic:spPr>
+                      </pic:pic>
+                    </a:graphicData>
+                  </a:graphic>
+                </wp:inline>
+              </w:drawing>
+            </w:r>
           </w:p>
         </w:tc>
       </w:tr>
@@ -9425,31 +8626,47 @@
           <w:tcPr>
             <w:tcW w:w="2405" w:type="dxa"/>
           </w:tcPr>
+          <w:p>
+            <w:r>
+              <w:t>Stuart</w:t>
+            </w:r>
+          </w:p>
+        </w:tc>
+        <w:tc>
+          <w:tcPr>
+            <w:tcW w:w="2268" w:type="dxa"/>
+          </w:tcPr>
+          <w:p>
+            <w:r>
+              <w:t>Lecturer</w:t>
+            </w:r>
+          </w:p>
+        </w:tc>
+        <w:tc>
+          <w:tcPr>
+            <w:tcW w:w="1701" w:type="dxa"/>
+          </w:tcPr>
           <w:p/>
         </w:tc>
         <w:tc>
           <w:tcPr>
-            <w:tcW w:w="2268" w:type="dxa"/>
-          </w:tcPr>
-          <w:p/>
-        </w:tc>
-        <w:tc>
-          <w:tcPr>
-            <w:tcW w:w="1701" w:type="dxa"/>
-          </w:tcPr>
-          <w:p/>
-        </w:tc>
-        <w:tc>
-          <w:tcPr>
             <w:tcW w:w="1359" w:type="dxa"/>
           </w:tcPr>
-          <w:p/>
+          <w:p>
+            <w:r>
+              <w:t>12/10/2022</w:t>
+            </w:r>
+          </w:p>
         </w:tc>
         <w:tc>
           <w:tcPr>
             <w:tcW w:w="1618" w:type="dxa"/>
           </w:tcPr>
-          <w:p/>
+          <w:p>
+            <w:r>
+              <w:t>Yes</w:t>
+            </w:r>
+          </w:p>
         </w:tc>
       </w:tr>
       <w:tr>
@@ -9623,15 +8840,7 @@
         <w:t xml:space="preserve"> </w:t>
       </w:r>
       <w:r>
-        <w:t>standards. (</w:t>
-      </w:r>
-      <w:proofErr w:type="gramStart"/>
-      <w:r>
-        <w:t>refer</w:t>
-      </w:r>
-      <w:proofErr w:type="gramEnd"/>
-      <w:r>
-        <w:t xml:space="preserve"> </w:t>
+        <w:t xml:space="preserve">standards. (refer </w:t>
       </w:r>
       <w:r>
         <w:t>http://www.citems.com.au/</w:t>
@@ -9700,7 +8909,6 @@
       <w:r>
         <w:t xml:space="preserve">must be two radio buttons inside a </w:t>
       </w:r>
-      <w:proofErr w:type="spellStart"/>
       <w:r>
         <w:t>G</w:t>
       </w:r>
@@ -9711,11 +8919,7 @@
         <w:t>B</w:t>
       </w:r>
       <w:r>
-        <w:t>ox</w:t>
-      </w:r>
-      <w:proofErr w:type="spellEnd"/>
-      <w:r>
-        <w:t>.</w:t>
+        <w:t>ox.</w:t>
       </w:r>
       <w:r>
         <w:t xml:space="preserve"> The two values are Regular and Express. This data is not part of the Drone class.</w:t>
@@ -9760,15 +8964,7 @@
         <w:t xml:space="preserve">displayed in </w:t>
       </w:r>
       <w:r>
-        <w:t xml:space="preserve">a </w:t>
-      </w:r>
-      <w:proofErr w:type="spellStart"/>
-      <w:r>
-        <w:t>ListView</w:t>
-      </w:r>
-      <w:proofErr w:type="spellEnd"/>
-      <w:r>
-        <w:t xml:space="preserve"> which displays </w:t>
+        <w:t xml:space="preserve">a ListView which displays </w:t>
       </w:r>
       <w:r>
         <w:t>all the class attributes.</w:t>
@@ -9886,15 +9082,7 @@
         <w:t xml:space="preserve"> </w:t>
       </w:r>
       <w:r>
-        <w:t>Save the class as “</w:t>
-      </w:r>
-      <w:proofErr w:type="spellStart"/>
-      <w:r>
-        <w:t>Drone.cs</w:t>
-      </w:r>
-      <w:proofErr w:type="spellEnd"/>
-      <w:r>
-        <w:t>”.</w:t>
+        <w:t>Save the class as “Drone.cs”.</w:t>
       </w:r>
     </w:p>
     <w:p>
@@ -9917,15 +9105,7 @@
         <w:t>Drone</w:t>
       </w:r>
       <w:r>
-        <w:t xml:space="preserve"> called “</w:t>
-      </w:r>
-      <w:proofErr w:type="spellStart"/>
-      <w:r>
-        <w:t>FinishedList</w:t>
-      </w:r>
-      <w:proofErr w:type="spellEnd"/>
-      <w:r>
-        <w:t>”</w:t>
+        <w:t xml:space="preserve"> called “FinishedList”</w:t>
       </w:r>
       <w:r>
         <w:t xml:space="preserve">. </w:t>
@@ -9948,15 +9128,7 @@
         <w:t xml:space="preserve">global Queue&lt;T&gt; of type Drone </w:t>
       </w:r>
       <w:r>
-        <w:t>called “</w:t>
-      </w:r>
-      <w:proofErr w:type="spellStart"/>
-      <w:r>
-        <w:t>RegularService</w:t>
-      </w:r>
-      <w:proofErr w:type="spellEnd"/>
-      <w:r>
-        <w:t>”</w:t>
+        <w:t>called “RegularService”</w:t>
       </w:r>
       <w:r>
         <w:t>.</w:t>
@@ -9976,15 +9148,7 @@
         <w:t>Create a global Queue&lt;T&gt; of type Drone called</w:t>
       </w:r>
       <w:r>
-        <w:t xml:space="preserve"> “</w:t>
-      </w:r>
-      <w:proofErr w:type="spellStart"/>
-      <w:r>
-        <w:t>ExpressService</w:t>
-      </w:r>
-      <w:proofErr w:type="spellEnd"/>
-      <w:r>
-        <w:t>”</w:t>
+        <w:t xml:space="preserve"> “ExpressService”</w:t>
       </w:r>
       <w:r>
         <w:t>.</w:t>
@@ -10004,15 +9168,7 @@
         <w:t xml:space="preserve">Create a button method </w:t>
       </w:r>
       <w:r>
-        <w:t>called “</w:t>
-      </w:r>
-      <w:proofErr w:type="spellStart"/>
-      <w:r>
-        <w:t>AddNewItem</w:t>
-      </w:r>
-      <w:proofErr w:type="spellEnd"/>
-      <w:r>
-        <w:t>” that will add</w:t>
+        <w:t>called “AddNewItem” that will add</w:t>
       </w:r>
       <w:r>
         <w:t xml:space="preserve"> a new </w:t>
@@ -10033,16 +9189,11 @@
         <w:t>Queue&lt;&gt; based on the priority</w:t>
       </w:r>
       <w:r>
-        <w:t xml:space="preserve">. Use </w:t>
-      </w:r>
-      <w:proofErr w:type="spellStart"/>
-      <w:r>
-        <w:t>TextBox</w:t>
+        <w:t>. Use TextBox</w:t>
       </w:r>
       <w:r>
         <w:t>es</w:t>
       </w:r>
-      <w:proofErr w:type="spellEnd"/>
       <w:r>
         <w:t xml:space="preserve"> for the </w:t>
       </w:r>
@@ -10108,15 +9259,7 @@
         <w:t xml:space="preserve">Create a custom </w:t>
       </w:r>
       <w:r>
-        <w:t>method called “</w:t>
-      </w:r>
-      <w:proofErr w:type="spellStart"/>
-      <w:r>
-        <w:t>GetServicePriority</w:t>
-      </w:r>
-      <w:proofErr w:type="spellEnd"/>
-      <w:r>
-        <w:t xml:space="preserve">” </w:t>
+        <w:t xml:space="preserve">method called “GetServicePriority” </w:t>
       </w:r>
       <w:r>
         <w:t xml:space="preserve">which </w:t>
@@ -10128,15 +9271,7 @@
         <w:t>s</w:t>
       </w:r>
       <w:r>
-        <w:t xml:space="preserve"> the value of the priority radio group. This method must be called inside the “</w:t>
-      </w:r>
-      <w:proofErr w:type="spellStart"/>
-      <w:r>
-        <w:t>AddNewItem</w:t>
-      </w:r>
-      <w:proofErr w:type="spellEnd"/>
-      <w:r>
-        <w:t xml:space="preserve">” method before the </w:t>
+        <w:t xml:space="preserve"> the value of the priority radio group. This method must be called inside the “AddNewItem” method before the </w:t>
       </w:r>
       <w:r>
         <w:t xml:space="preserve">new </w:t>
@@ -10158,7 +9293,6 @@
       <w:r>
         <w:t xml:space="preserve">Create a custom method that will display all the elements in the </w:t>
       </w:r>
-      <w:proofErr w:type="spellStart"/>
       <w:r>
         <w:t>R</w:t>
       </w:r>
@@ -10169,11 +9303,7 @@
         <w:t>S</w:t>
       </w:r>
       <w:r>
-        <w:t>ervice</w:t>
-      </w:r>
-      <w:proofErr w:type="spellEnd"/>
-      <w:r>
-        <w:t xml:space="preserve"> queue. The display must use a List View and </w:t>
+        <w:t xml:space="preserve">ervice queue. The display must use a List View and </w:t>
       </w:r>
       <w:r>
         <w:t>with appropriate column headers.</w:t>
@@ -10190,15 +9320,7 @@
         <w:ind w:left="567" w:hanging="567"/>
       </w:pPr>
       <w:r>
-        <w:t xml:space="preserve">Create a custom method that will display all the elements in the </w:t>
-      </w:r>
-      <w:proofErr w:type="spellStart"/>
-      <w:r>
-        <w:t>ExpressService</w:t>
-      </w:r>
-      <w:proofErr w:type="spellEnd"/>
-      <w:r>
-        <w:t xml:space="preserve"> queue. The display must use a List View and with appropriate column headers.</w:t>
+        <w:t>Create a custom method that will display all the elements in the ExpressService queue. The display must use a List View and with appropriate column headers.</w:t>
       </w:r>
     </w:p>
     <w:p>
@@ -10253,15 +9375,7 @@
         <w:ind w:left="567" w:hanging="567"/>
       </w:pPr>
       <w:r>
-        <w:t>Create a custom method to increment the service tag control, this method must be called inside the “</w:t>
-      </w:r>
-      <w:proofErr w:type="spellStart"/>
-      <w:r>
-        <w:t>AddNewItem</w:t>
-      </w:r>
-      <w:proofErr w:type="spellEnd"/>
-      <w:r>
-        <w:t>” method before the new service item is added to a queue.</w:t>
+        <w:t>Create a custom method to increment the service tag control, this method must be called inside the “AddNewItem” method before the new service item is added to a queue.</w:t>
       </w:r>
     </w:p>
     <w:p>
@@ -10296,13 +9410,8 @@
       <w:r>
         <w:t xml:space="preserve">regular service </w:t>
       </w:r>
-      <w:proofErr w:type="spellStart"/>
-      <w:r>
-        <w:t>ListView</w:t>
-      </w:r>
-      <w:proofErr w:type="spellEnd"/>
-      <w:r>
-        <w:t xml:space="preserve"> </w:t>
+      <w:r>
+        <w:t xml:space="preserve">ListView </w:t>
       </w:r>
       <w:r>
         <w:t xml:space="preserve">that will display the </w:t>
@@ -10322,15 +9431,7 @@
         <w:ind w:left="567" w:hanging="567"/>
       </w:pPr>
       <w:r>
-        <w:t xml:space="preserve">Create a mouse click method for the express service </w:t>
-      </w:r>
-      <w:proofErr w:type="spellStart"/>
-      <w:r>
-        <w:t>ListView</w:t>
-      </w:r>
-      <w:proofErr w:type="spellEnd"/>
-      <w:r>
-        <w:t xml:space="preserve"> that will display the Client Name and Service Problem in the related textboxes.</w:t>
+        <w:t>Create a mouse click method for the express service ListView that will display the Client Name and Service Problem in the related textboxes.</w:t>
       </w:r>
     </w:p>
     <w:p>
@@ -10368,15 +9469,7 @@
         <w:t xml:space="preserve"> regular</w:t>
       </w:r>
       <w:r>
-        <w:t xml:space="preserve"> </w:t>
-      </w:r>
-      <w:proofErr w:type="spellStart"/>
-      <w:r>
-        <w:t>ListView</w:t>
-      </w:r>
-      <w:proofErr w:type="spellEnd"/>
-      <w:r>
-        <w:t xml:space="preserve"> and dequeue the </w:t>
+        <w:t xml:space="preserve"> ListView and dequeue the </w:t>
       </w:r>
       <w:r>
         <w:t>regular</w:t>
@@ -10417,15 +9510,7 @@
         <w:t xml:space="preserve"> </w:t>
       </w:r>
       <w:r>
-        <w:t xml:space="preserve">a button click method that will remove a service item from the express </w:t>
-      </w:r>
-      <w:proofErr w:type="spellStart"/>
-      <w:r>
-        <w:t>ListView</w:t>
-      </w:r>
-      <w:proofErr w:type="spellEnd"/>
-      <w:r>
-        <w:t xml:space="preserve"> and dequeue the express service Queue&lt;T&gt; data structure. The dequeued item must be added to the List&lt;T&gt; and displayed in the ListBox for finished service items.</w:t>
+        <w:t>a button click method that will remove a service item from the express ListView and dequeue the express service Queue&lt;T&gt; data structure. The dequeued item must be added to the List&lt;T&gt; and displayed in the ListBox for finished service items.</w:t>
       </w:r>
     </w:p>
     <w:p>
@@ -14407,18 +13492,8 @@
                 <w:sz w:val="16"/>
                 <w:szCs w:val="16"/>
               </w:rPr>
-              <w:t xml:space="preserve">Q6.8 Custom method to display regular service queue in </w:t>
-            </w:r>
-            <w:proofErr w:type="spellStart"/>
-            <w:r>
-              <w:rPr>
-                <w:rFonts w:cstheme="minorHAnsi"/>
-                <w:sz w:val="16"/>
-                <w:szCs w:val="16"/>
-              </w:rPr>
-              <w:t>ListView</w:t>
-            </w:r>
-            <w:proofErr w:type="spellEnd"/>
+              <w:t>Q6.8 Custom method to display regular service queue in ListView</w:t>
+            </w:r>
           </w:p>
         </w:tc>
         <w:sdt>
@@ -14594,18 +13669,8 @@
                 <w:sz w:val="16"/>
                 <w:szCs w:val="16"/>
               </w:rPr>
-              <w:t xml:space="preserve">Q6.9 Custom method to display express service queue in </w:t>
-            </w:r>
-            <w:proofErr w:type="spellStart"/>
-            <w:r>
-              <w:rPr>
-                <w:rFonts w:cstheme="minorHAnsi"/>
-                <w:sz w:val="16"/>
-                <w:szCs w:val="16"/>
-              </w:rPr>
-              <w:t>ListView</w:t>
-            </w:r>
-            <w:proofErr w:type="spellEnd"/>
+              <w:t>Q6.9 Custom method to display express service queue in ListView</w:t>
+            </w:r>
           </w:p>
         </w:tc>
         <w:sdt>
@@ -15137,7 +14202,6 @@
               </w:rPr>
               <w:t xml:space="preserve">Q6.12 Mouse click method to populate textbox from regular service </w:t>
             </w:r>
-            <w:proofErr w:type="spellStart"/>
             <w:r>
               <w:rPr>
                 <w:rFonts w:cstheme="minorHAnsi"/>
@@ -15170,7 +14234,6 @@
               </w:rPr>
               <w:t>iew</w:t>
             </w:r>
-            <w:proofErr w:type="spellEnd"/>
           </w:p>
         </w:tc>
         <w:sdt>
@@ -15348,7 +14411,6 @@
               </w:rPr>
               <w:t xml:space="preserve">Q6.13 Mouse click method to populate textbox from express service </w:t>
             </w:r>
-            <w:proofErr w:type="spellStart"/>
             <w:r>
               <w:rPr>
                 <w:rFonts w:cstheme="minorHAnsi"/>
@@ -15381,7 +14443,6 @@
               </w:rPr>
               <w:t>iew</w:t>
             </w:r>
-            <w:proofErr w:type="spellEnd"/>
           </w:p>
         </w:tc>
         <w:sdt>
@@ -16970,9 +16031,9 @@
       </w:r>
     </w:p>
     <w:sectPr>
-      <w:headerReference w:type="even" r:id="rId16"/>
-      <w:headerReference w:type="default" r:id="rId17"/>
-      <w:headerReference w:type="first" r:id="rId18"/>
+      <w:headerReference w:type="even" r:id="rId19"/>
+      <w:headerReference w:type="default" r:id="rId20"/>
+      <w:headerReference w:type="first" r:id="rId21"/>
       <w:type w:val="continuous"/>
       <w:pgSz w:w="11906" w:h="16838"/>
       <w:pgMar w:top="1701" w:right="1134" w:bottom="1134" w:left="1134" w:header="568" w:footer="457" w:gutter="0"/>

</xml_diff>

<commit_message>
Admin - Start testing phase
</commit_message>
<xml_diff>
--- a/Assessment Task Three v.3.docx
+++ b/Assessment Task Three v.3.docx
@@ -4107,15 +4107,7 @@
               <w:spacing w:after="0"/>
             </w:pPr>
             <w:r>
-              <w:t xml:space="preserve">The drone is removed by a </w:t>
-            </w:r>
-            <w:proofErr w:type="spellStart"/>
-            <w:r>
-              <w:t>Mouse_DoubleClick</w:t>
-            </w:r>
-            <w:proofErr w:type="spellEnd"/>
-            <w:r>
-              <w:t xml:space="preserve"> action</w:t>
+              <w:t>The drone is removed by a Mouse_DoubleClick action</w:t>
             </w:r>
           </w:p>
         </w:tc>
@@ -4202,13 +4194,8 @@
               <w:spacing w:after="0"/>
             </w:pPr>
             <w:r>
-              <w:t xml:space="preserve">All user messages will use a </w:t>
-            </w:r>
-            <w:proofErr w:type="spellStart"/>
-            <w:r>
-              <w:t>statusStrip</w:t>
-            </w:r>
-            <w:proofErr w:type="spellEnd"/>
+              <w:t>All user messages will use a statusStrip</w:t>
+            </w:r>
           </w:p>
         </w:tc>
         <w:tc>
@@ -4640,15 +4627,7 @@
             </w:pPr>
             <w:r>
               <w:lastRenderedPageBreak/>
-              <w:t xml:space="preserve">The user clicks the ENQUEUE </w:t>
-            </w:r>
-            <w:proofErr w:type="gramStart"/>
-            <w:r>
-              <w:t>button</w:t>
-            </w:r>
-            <w:proofErr w:type="gramEnd"/>
-            <w:r>
-              <w:t xml:space="preserve"> and the drone object is added to the correct Queue&lt;Drone&gt;</w:t>
+              <w:t>The user clicks the ENQUEUE button and the drone object is added to the correct Queue&lt;Drone&gt;</w:t>
             </w:r>
           </w:p>
         </w:tc>
@@ -4672,23 +4651,7 @@
               <w:spacing w:after="120"/>
             </w:pPr>
             <w:r>
-              <w:t xml:space="preserve">Both Queue&lt;Drone&gt; queues are displayed inside the correct </w:t>
-            </w:r>
-            <w:proofErr w:type="spellStart"/>
-            <w:r>
-              <w:t>ListView</w:t>
-            </w:r>
-            <w:proofErr w:type="spellEnd"/>
-            <w:r>
-              <w:t xml:space="preserve"> (e.g., regular drones are displayed in the regular </w:t>
-            </w:r>
-            <w:proofErr w:type="spellStart"/>
-            <w:r>
-              <w:t>ListView</w:t>
-            </w:r>
-            <w:proofErr w:type="spellEnd"/>
-            <w:r>
-              <w:t xml:space="preserve"> and vice versa)</w:t>
+              <w:t>Both Queue&lt;Drone&gt; queues are displayed inside the correct ListView (e.g., regular drones are displayed in the regular ListView and vice versa)</w:t>
             </w:r>
           </w:p>
         </w:tc>
@@ -4715,15 +4678,7 @@
               <w:t>Drones can be removed from both queues using a REMOVE button</w:t>
             </w:r>
             <w:r>
-              <w:t xml:space="preserve"> which will add the drone to the Finished </w:t>
-            </w:r>
-            <w:proofErr w:type="spellStart"/>
-            <w:r>
-              <w:t>ListBox</w:t>
-            </w:r>
-            <w:proofErr w:type="spellEnd"/>
-            <w:r>
-              <w:t>.</w:t>
+              <w:t xml:space="preserve"> which will add the drone to the Finished ListBox.</w:t>
             </w:r>
           </w:p>
         </w:tc>
@@ -4747,16 +4702,11 @@
               <w:spacing w:after="120"/>
             </w:pPr>
             <w:r>
-              <w:t xml:space="preserve">The user can double click a drone to remove it from the Finished </w:t>
-            </w:r>
-            <w:proofErr w:type="spellStart"/>
-            <w:r>
-              <w:t>List</w:t>
+              <w:t>The user can double click a drone to remove it from the Finished List</w:t>
             </w:r>
             <w:r>
               <w:t>Box</w:t>
             </w:r>
-            <w:proofErr w:type="spellEnd"/>
           </w:p>
         </w:tc>
       </w:tr>
@@ -5055,9 +5005,9 @@
                 <w:szCs w:val="16"/>
               </w:rPr>
               <w:drawing>
-                <wp:inline distT="0" distB="0" distL="0" distR="0" wp14:anchorId="088E35A3" wp14:editId="4FE1F5B0">
-                  <wp:extent cx="6116320" cy="4796155"/>
-                  <wp:effectExtent l="0" t="0" r="0" b="4445"/>
+                <wp:inline distT="0" distB="0" distL="0" distR="0" wp14:anchorId="088E35A3" wp14:editId="157FAAE2">
+                  <wp:extent cx="6116320" cy="4774180"/>
+                  <wp:effectExtent l="0" t="0" r="0" b="7620"/>
                   <wp:docPr id="4" name="Picture 4"/>
                   <wp:cNvGraphicFramePr>
                     <a:graphicFrameLocks xmlns:a="http://schemas.openxmlformats.org/drawingml/2006/main" noChangeAspect="1"/>
@@ -5066,7 +5016,7 @@
                     <a:graphicData uri="http://schemas.openxmlformats.org/drawingml/2006/picture">
                       <pic:pic xmlns:pic="http://schemas.openxmlformats.org/drawingml/2006/picture">
                         <pic:nvPicPr>
-                          <pic:cNvPr id="0" name="Picture 2"/>
+                          <pic:cNvPr id="4" name="Picture 4"/>
                           <pic:cNvPicPr>
                             <a:picLocks noChangeAspect="1" noChangeArrowheads="1"/>
                           </pic:cNvPicPr>
@@ -5079,7 +5029,6 @@
                               </a:ext>
                             </a:extLst>
                           </a:blip>
-                          <a:srcRect/>
                           <a:stretch>
                             <a:fillRect/>
                           </a:stretch>
@@ -5087,7 +5036,7 @@
                         <pic:spPr bwMode="auto">
                           <a:xfrm>
                             <a:off x="0" y="0"/>
-                            <a:ext cx="6116320" cy="4796155"/>
+                            <a:ext cx="6116320" cy="4774180"/>
                           </a:xfrm>
                           <a:prstGeom prst="rect">
                             <a:avLst/>
@@ -5255,8 +5204,8 @@
                 <w:lang w:eastAsia="en-AU"/>
               </w:rPr>
               <w:drawing>
-                <wp:inline distT="0" distB="0" distL="0" distR="0" wp14:anchorId="694E1AF1" wp14:editId="670A722F">
-                  <wp:extent cx="2216785" cy="4408170"/>
+                <wp:inline distT="0" distB="0" distL="0" distR="0" wp14:anchorId="694E1AF1" wp14:editId="6182638F">
+                  <wp:extent cx="1988935" cy="4408170"/>
                   <wp:effectExtent l="0" t="0" r="0" b="0"/>
                   <wp:docPr id="6" name="Picture 6"/>
                   <wp:cNvGraphicFramePr>
@@ -5266,7 +5215,7 @@
                     <a:graphicData uri="http://schemas.openxmlformats.org/drawingml/2006/picture">
                       <pic:pic xmlns:pic="http://schemas.openxmlformats.org/drawingml/2006/picture">
                         <pic:nvPicPr>
-                          <pic:cNvPr id="0" name="Picture 4"/>
+                          <pic:cNvPr id="6" name="Picture 6"/>
                           <pic:cNvPicPr>
                             <a:picLocks noChangeAspect="1" noChangeArrowheads="1"/>
                           </pic:cNvPicPr>
@@ -5279,7 +5228,6 @@
                               </a:ext>
                             </a:extLst>
                           </a:blip>
-                          <a:srcRect/>
                           <a:stretch>
                             <a:fillRect/>
                           </a:stretch>
@@ -5287,7 +5235,7 @@
                         <pic:spPr bwMode="auto">
                           <a:xfrm>
                             <a:off x="0" y="0"/>
-                            <a:ext cx="2216785" cy="4408170"/>
+                            <a:ext cx="1988935" cy="4408170"/>
                           </a:xfrm>
                           <a:prstGeom prst="rect">
                             <a:avLst/>
@@ -5402,7 +5350,6 @@
               </w:rPr>
               <w:t xml:space="preserve"> </w:t>
             </w:r>
-            <w:proofErr w:type="gramStart"/>
             <w:r>
               <w:rPr>
                 <w:rFonts w:ascii="Cascadia Mono" w:hAnsi="Cascadia Mono" w:cs="Cascadia Mono"/>
@@ -5419,37 +5366,7 @@
                 <w:sz w:val="19"/>
                 <w:szCs w:val="19"/>
               </w:rPr>
-              <w:t xml:space="preserve"> :</w:t>
-            </w:r>
-            <w:proofErr w:type="gramEnd"/>
-            <w:r>
-              <w:rPr>
-                <w:rFonts w:ascii="Cascadia Mono" w:hAnsi="Cascadia Mono" w:cs="Cascadia Mono"/>
-                <w:color w:val="000000"/>
-                <w:sz w:val="19"/>
-                <w:szCs w:val="19"/>
-              </w:rPr>
-              <w:t xml:space="preserve"> </w:t>
-            </w:r>
-            <w:proofErr w:type="spellStart"/>
-            <w:r>
-              <w:rPr>
-                <w:rFonts w:ascii="Cascadia Mono" w:hAnsi="Cascadia Mono" w:cs="Cascadia Mono"/>
-                <w:color w:val="000000"/>
-                <w:sz w:val="19"/>
-                <w:szCs w:val="19"/>
-              </w:rPr>
-              <w:t>IComparable</w:t>
-            </w:r>
-            <w:proofErr w:type="spellEnd"/>
-            <w:r>
-              <w:rPr>
-                <w:rFonts w:ascii="Cascadia Mono" w:hAnsi="Cascadia Mono" w:cs="Cascadia Mono"/>
-                <w:color w:val="000000"/>
-                <w:sz w:val="19"/>
-                <w:szCs w:val="19"/>
-              </w:rPr>
-              <w:t>&lt;Drone&gt;</w:t>
+              <w:t xml:space="preserve"> : IComparable&lt;Drone&gt;</w:t>
             </w:r>
           </w:p>
           <w:p>
@@ -5531,30 +5448,8 @@
                 <w:sz w:val="19"/>
                 <w:szCs w:val="19"/>
               </w:rPr>
-              <w:t xml:space="preserve"> </w:t>
-            </w:r>
-            <w:proofErr w:type="spellStart"/>
-            <w:proofErr w:type="gramStart"/>
-            <w:r>
-              <w:rPr>
-                <w:rFonts w:ascii="Cascadia Mono" w:hAnsi="Cascadia Mono" w:cs="Cascadia Mono"/>
-                <w:color w:val="000000"/>
-                <w:sz w:val="19"/>
-                <w:szCs w:val="19"/>
-              </w:rPr>
-              <w:t>clientName</w:t>
-            </w:r>
-            <w:proofErr w:type="spellEnd"/>
-            <w:r>
-              <w:rPr>
-                <w:rFonts w:ascii="Cascadia Mono" w:hAnsi="Cascadia Mono" w:cs="Cascadia Mono"/>
-                <w:color w:val="000000"/>
-                <w:sz w:val="19"/>
-                <w:szCs w:val="19"/>
-              </w:rPr>
-              <w:t>;</w:t>
-            </w:r>
-            <w:proofErr w:type="gramEnd"/>
+              <w:t xml:space="preserve"> clientName;</w:t>
+            </w:r>
           </w:p>
           <w:p>
             <w:pPr>
@@ -5612,30 +5507,8 @@
                 <w:sz w:val="19"/>
                 <w:szCs w:val="19"/>
               </w:rPr>
-              <w:t xml:space="preserve"> </w:t>
-            </w:r>
-            <w:proofErr w:type="spellStart"/>
-            <w:proofErr w:type="gramStart"/>
-            <w:r>
-              <w:rPr>
-                <w:rFonts w:ascii="Cascadia Mono" w:hAnsi="Cascadia Mono" w:cs="Cascadia Mono"/>
-                <w:color w:val="000000"/>
-                <w:sz w:val="19"/>
-                <w:szCs w:val="19"/>
-              </w:rPr>
-              <w:t>droneModel</w:t>
-            </w:r>
-            <w:proofErr w:type="spellEnd"/>
-            <w:r>
-              <w:rPr>
-                <w:rFonts w:ascii="Cascadia Mono" w:hAnsi="Cascadia Mono" w:cs="Cascadia Mono"/>
-                <w:color w:val="000000"/>
-                <w:sz w:val="19"/>
-                <w:szCs w:val="19"/>
-              </w:rPr>
-              <w:t>;</w:t>
-            </w:r>
-            <w:proofErr w:type="gramEnd"/>
+              <w:t xml:space="preserve"> droneModel;</w:t>
+            </w:r>
           </w:p>
           <w:p>
             <w:pPr>
@@ -5693,30 +5566,8 @@
                 <w:sz w:val="19"/>
                 <w:szCs w:val="19"/>
               </w:rPr>
-              <w:t xml:space="preserve"> </w:t>
-            </w:r>
-            <w:proofErr w:type="spellStart"/>
-            <w:proofErr w:type="gramStart"/>
-            <w:r>
-              <w:rPr>
-                <w:rFonts w:ascii="Cascadia Mono" w:hAnsi="Cascadia Mono" w:cs="Cascadia Mono"/>
-                <w:color w:val="000000"/>
-                <w:sz w:val="19"/>
-                <w:szCs w:val="19"/>
-              </w:rPr>
-              <w:t>serviceProblem</w:t>
-            </w:r>
-            <w:proofErr w:type="spellEnd"/>
-            <w:r>
-              <w:rPr>
-                <w:rFonts w:ascii="Cascadia Mono" w:hAnsi="Cascadia Mono" w:cs="Cascadia Mono"/>
-                <w:color w:val="000000"/>
-                <w:sz w:val="19"/>
-                <w:szCs w:val="19"/>
-              </w:rPr>
-              <w:t>;</w:t>
-            </w:r>
-            <w:proofErr w:type="gramEnd"/>
+              <w:t xml:space="preserve"> serviceProblem;</w:t>
+            </w:r>
           </w:p>
           <w:p>
             <w:pPr>
@@ -5774,30 +5625,8 @@
                 <w:sz w:val="19"/>
                 <w:szCs w:val="19"/>
               </w:rPr>
-              <w:t xml:space="preserve"> </w:t>
-            </w:r>
-            <w:proofErr w:type="spellStart"/>
-            <w:proofErr w:type="gramStart"/>
-            <w:r>
-              <w:rPr>
-                <w:rFonts w:ascii="Cascadia Mono" w:hAnsi="Cascadia Mono" w:cs="Cascadia Mono"/>
-                <w:color w:val="000000"/>
-                <w:sz w:val="19"/>
-                <w:szCs w:val="19"/>
-              </w:rPr>
-              <w:t>serviceCost</w:t>
-            </w:r>
-            <w:proofErr w:type="spellEnd"/>
-            <w:r>
-              <w:rPr>
-                <w:rFonts w:ascii="Cascadia Mono" w:hAnsi="Cascadia Mono" w:cs="Cascadia Mono"/>
-                <w:color w:val="000000"/>
-                <w:sz w:val="19"/>
-                <w:szCs w:val="19"/>
-              </w:rPr>
-              <w:t>;</w:t>
-            </w:r>
-            <w:proofErr w:type="gramEnd"/>
+              <w:t xml:space="preserve"> serviceCost;</w:t>
+            </w:r>
           </w:p>
           <w:p>
             <w:pPr>
@@ -5855,30 +5684,8 @@
                 <w:sz w:val="19"/>
                 <w:szCs w:val="19"/>
               </w:rPr>
-              <w:t xml:space="preserve"> </w:t>
-            </w:r>
-            <w:proofErr w:type="spellStart"/>
-            <w:proofErr w:type="gramStart"/>
-            <w:r>
-              <w:rPr>
-                <w:rFonts w:ascii="Cascadia Mono" w:hAnsi="Cascadia Mono" w:cs="Cascadia Mono"/>
-                <w:color w:val="000000"/>
-                <w:sz w:val="19"/>
-                <w:szCs w:val="19"/>
-              </w:rPr>
-              <w:t>serviceTag</w:t>
-            </w:r>
-            <w:proofErr w:type="spellEnd"/>
-            <w:r>
-              <w:rPr>
-                <w:rFonts w:ascii="Cascadia Mono" w:hAnsi="Cascadia Mono" w:cs="Cascadia Mono"/>
-                <w:color w:val="000000"/>
-                <w:sz w:val="19"/>
-                <w:szCs w:val="19"/>
-              </w:rPr>
-              <w:t>;</w:t>
-            </w:r>
-            <w:proofErr w:type="gramEnd"/>
+              <w:t xml:space="preserve"> serviceTag;</w:t>
+            </w:r>
           </w:p>
           <w:p>
             <w:pPr>
@@ -5893,6 +5700,15 @@
                 <w:szCs w:val="19"/>
               </w:rPr>
             </w:pPr>
+            <w:r>
+              <w:rPr>
+                <w:rFonts w:ascii="Cascadia Mono" w:hAnsi="Cascadia Mono" w:cs="Cascadia Mono"/>
+                <w:color w:val="000000"/>
+                <w:sz w:val="19"/>
+                <w:szCs w:val="19"/>
+              </w:rPr>
+              <w:t xml:space="preserve">        </w:t>
+            </w:r>
           </w:p>
           <w:p>
             <w:pPr>
@@ -5919,31 +5735,11 @@
             <w:r>
               <w:rPr>
                 <w:rFonts w:ascii="Cascadia Mono" w:hAnsi="Cascadia Mono" w:cs="Cascadia Mono"/>
-                <w:color w:val="808080"/>
-                <w:sz w:val="19"/>
-                <w:szCs w:val="19"/>
-              </w:rPr>
-              <w:t>#</w:t>
-            </w:r>
-            <w:proofErr w:type="gramStart"/>
-            <w:r>
-              <w:rPr>
-                <w:rFonts w:ascii="Cascadia Mono" w:hAnsi="Cascadia Mono" w:cs="Cascadia Mono"/>
-                <w:color w:val="808080"/>
-                <w:sz w:val="19"/>
-                <w:szCs w:val="19"/>
-              </w:rPr>
-              <w:t>region</w:t>
-            </w:r>
-            <w:proofErr w:type="gramEnd"/>
-            <w:r>
-              <w:rPr>
-                <w:rFonts w:ascii="Cascadia Mono" w:hAnsi="Cascadia Mono" w:cs="Cascadia Mono"/>
-                <w:color w:val="000000"/>
-                <w:sz w:val="19"/>
-                <w:szCs w:val="19"/>
-              </w:rPr>
-              <w:t xml:space="preserve"> Getters and setters</w:t>
+                <w:color w:val="008000"/>
+                <w:sz w:val="19"/>
+                <w:szCs w:val="19"/>
+              </w:rPr>
+              <w:t>// This class uses separate getter and setter methods which are public</w:t>
             </w:r>
           </w:p>
           <w:p>
@@ -5971,11 +5767,11 @@
             <w:r>
               <w:rPr>
                 <w:rFonts w:ascii="Cascadia Mono" w:hAnsi="Cascadia Mono" w:cs="Cascadia Mono"/>
-                <w:color w:val="0000FF"/>
-                <w:sz w:val="19"/>
-                <w:szCs w:val="19"/>
-              </w:rPr>
-              <w:t>public</w:t>
+                <w:color w:val="808080"/>
+                <w:sz w:val="19"/>
+                <w:szCs w:val="19"/>
+              </w:rPr>
+              <w:t>#region</w:t>
             </w:r>
             <w:r>
               <w:rPr>
@@ -5984,56 +5780,7 @@
                 <w:sz w:val="19"/>
                 <w:szCs w:val="19"/>
               </w:rPr>
-              <w:t xml:space="preserve"> </w:t>
-            </w:r>
-            <w:r>
-              <w:rPr>
-                <w:rFonts w:ascii="Cascadia Mono" w:hAnsi="Cascadia Mono" w:cs="Cascadia Mono"/>
-                <w:color w:val="0000FF"/>
-                <w:sz w:val="19"/>
-                <w:szCs w:val="19"/>
-              </w:rPr>
-              <w:t>string</w:t>
-            </w:r>
-            <w:r>
-              <w:rPr>
-                <w:rFonts w:ascii="Cascadia Mono" w:hAnsi="Cascadia Mono" w:cs="Cascadia Mono"/>
-                <w:color w:val="000000"/>
-                <w:sz w:val="19"/>
-                <w:szCs w:val="19"/>
-              </w:rPr>
-              <w:t xml:space="preserve"> </w:t>
-            </w:r>
-            <w:proofErr w:type="spellStart"/>
-            <w:proofErr w:type="gramStart"/>
-            <w:r>
-              <w:rPr>
-                <w:rFonts w:ascii="Cascadia Mono" w:hAnsi="Cascadia Mono" w:cs="Cascadia Mono"/>
-                <w:color w:val="000000"/>
-                <w:sz w:val="19"/>
-                <w:szCs w:val="19"/>
-              </w:rPr>
-              <w:t>getClientName</w:t>
-            </w:r>
-            <w:proofErr w:type="spellEnd"/>
-            <w:r>
-              <w:rPr>
-                <w:rFonts w:ascii="Cascadia Mono" w:hAnsi="Cascadia Mono" w:cs="Cascadia Mono"/>
-                <w:color w:val="000000"/>
-                <w:sz w:val="19"/>
-                <w:szCs w:val="19"/>
-              </w:rPr>
-              <w:t>(</w:t>
-            </w:r>
-            <w:proofErr w:type="gramEnd"/>
-            <w:r>
-              <w:rPr>
-                <w:rFonts w:ascii="Cascadia Mono" w:hAnsi="Cascadia Mono" w:cs="Cascadia Mono"/>
-                <w:color w:val="000000"/>
-                <w:sz w:val="19"/>
-                <w:szCs w:val="19"/>
-              </w:rPr>
-              <w:t>)</w:t>
+              <w:t xml:space="preserve"> Getters and setters</w:t>
             </w:r>
           </w:p>
           <w:p>
@@ -6056,7 +5803,43 @@
                 <w:sz w:val="19"/>
                 <w:szCs w:val="19"/>
               </w:rPr>
-              <w:t xml:space="preserve">        {</w:t>
+              <w:t xml:space="preserve">        </w:t>
+            </w:r>
+            <w:r>
+              <w:rPr>
+                <w:rFonts w:ascii="Cascadia Mono" w:hAnsi="Cascadia Mono" w:cs="Cascadia Mono"/>
+                <w:color w:val="0000FF"/>
+                <w:sz w:val="19"/>
+                <w:szCs w:val="19"/>
+              </w:rPr>
+              <w:t>public</w:t>
+            </w:r>
+            <w:r>
+              <w:rPr>
+                <w:rFonts w:ascii="Cascadia Mono" w:hAnsi="Cascadia Mono" w:cs="Cascadia Mono"/>
+                <w:color w:val="000000"/>
+                <w:sz w:val="19"/>
+                <w:szCs w:val="19"/>
+              </w:rPr>
+              <w:t xml:space="preserve"> </w:t>
+            </w:r>
+            <w:r>
+              <w:rPr>
+                <w:rFonts w:ascii="Cascadia Mono" w:hAnsi="Cascadia Mono" w:cs="Cascadia Mono"/>
+                <w:color w:val="0000FF"/>
+                <w:sz w:val="19"/>
+                <w:szCs w:val="19"/>
+              </w:rPr>
+              <w:t>string</w:t>
+            </w:r>
+            <w:r>
+              <w:rPr>
+                <w:rFonts w:ascii="Cascadia Mono" w:hAnsi="Cascadia Mono" w:cs="Cascadia Mono"/>
+                <w:color w:val="000000"/>
+                <w:sz w:val="19"/>
+                <w:szCs w:val="19"/>
+              </w:rPr>
+              <w:t xml:space="preserve"> GetClientName()</w:t>
             </w:r>
           </w:p>
           <w:p>
@@ -6079,48 +5862,8 @@
                 <w:sz w:val="19"/>
                 <w:szCs w:val="19"/>
               </w:rPr>
-              <w:t xml:space="preserve">            </w:t>
-            </w:r>
-            <w:r>
-              <w:rPr>
-                <w:rFonts w:ascii="Cascadia Mono" w:hAnsi="Cascadia Mono" w:cs="Cascadia Mono"/>
-                <w:color w:val="0000FF"/>
-                <w:sz w:val="19"/>
-                <w:szCs w:val="19"/>
-              </w:rPr>
-              <w:t>return</w:t>
-            </w:r>
-            <w:r>
-              <w:rPr>
-                <w:rFonts w:ascii="Cascadia Mono" w:hAnsi="Cascadia Mono" w:cs="Cascadia Mono"/>
-                <w:color w:val="000000"/>
-                <w:sz w:val="19"/>
-                <w:szCs w:val="19"/>
-              </w:rPr>
-              <w:t xml:space="preserve"> </w:t>
-            </w:r>
-            <w:proofErr w:type="spellStart"/>
-            <w:proofErr w:type="gramStart"/>
-            <w:r>
-              <w:rPr>
-                <w:rFonts w:ascii="Cascadia Mono" w:hAnsi="Cascadia Mono" w:cs="Cascadia Mono"/>
-                <w:color w:val="000000"/>
-                <w:sz w:val="19"/>
-                <w:szCs w:val="19"/>
-              </w:rPr>
-              <w:t>clientName</w:t>
-            </w:r>
-            <w:proofErr w:type="spellEnd"/>
-            <w:r>
-              <w:rPr>
-                <w:rFonts w:ascii="Cascadia Mono" w:hAnsi="Cascadia Mono" w:cs="Cascadia Mono"/>
-                <w:color w:val="000000"/>
-                <w:sz w:val="19"/>
-                <w:szCs w:val="19"/>
-              </w:rPr>
-              <w:t>;</w:t>
-            </w:r>
-            <w:proofErr w:type="gramEnd"/>
+              <w:t xml:space="preserve">        {</w:t>
+            </w:r>
           </w:p>
           <w:p>
             <w:pPr>
@@ -6142,7 +5885,25 @@
                 <w:sz w:val="19"/>
                 <w:szCs w:val="19"/>
               </w:rPr>
-              <w:t xml:space="preserve">        }</w:t>
+              <w:t xml:space="preserve">            </w:t>
+            </w:r>
+            <w:r>
+              <w:rPr>
+                <w:rFonts w:ascii="Cascadia Mono" w:hAnsi="Cascadia Mono" w:cs="Cascadia Mono"/>
+                <w:color w:val="0000FF"/>
+                <w:sz w:val="19"/>
+                <w:szCs w:val="19"/>
+              </w:rPr>
+              <w:t>return</w:t>
+            </w:r>
+            <w:r>
+              <w:rPr>
+                <w:rFonts w:ascii="Cascadia Mono" w:hAnsi="Cascadia Mono" w:cs="Cascadia Mono"/>
+                <w:color w:val="000000"/>
+                <w:sz w:val="19"/>
+                <w:szCs w:val="19"/>
+              </w:rPr>
+              <w:t xml:space="preserve"> clientName;</w:t>
             </w:r>
           </w:p>
           <w:p>
@@ -6158,6 +5919,15 @@
                 <w:szCs w:val="19"/>
               </w:rPr>
             </w:pPr>
+            <w:r>
+              <w:rPr>
+                <w:rFonts w:ascii="Cascadia Mono" w:hAnsi="Cascadia Mono" w:cs="Cascadia Mono"/>
+                <w:color w:val="000000"/>
+                <w:sz w:val="19"/>
+                <w:szCs w:val="19"/>
+              </w:rPr>
+              <w:t xml:space="preserve">        }</w:t>
+            </w:r>
           </w:p>
           <w:p>
             <w:pPr>
@@ -6172,111 +5942,6 @@
                 <w:szCs w:val="19"/>
               </w:rPr>
             </w:pPr>
-            <w:r>
-              <w:rPr>
-                <w:rFonts w:ascii="Cascadia Mono" w:hAnsi="Cascadia Mono" w:cs="Cascadia Mono"/>
-                <w:color w:val="000000"/>
-                <w:sz w:val="19"/>
-                <w:szCs w:val="19"/>
-              </w:rPr>
-              <w:t xml:space="preserve">        </w:t>
-            </w:r>
-            <w:r>
-              <w:rPr>
-                <w:rFonts w:ascii="Cascadia Mono" w:hAnsi="Cascadia Mono" w:cs="Cascadia Mono"/>
-                <w:color w:val="0000FF"/>
-                <w:sz w:val="19"/>
-                <w:szCs w:val="19"/>
-              </w:rPr>
-              <w:t>public</w:t>
-            </w:r>
-            <w:r>
-              <w:rPr>
-                <w:rFonts w:ascii="Cascadia Mono" w:hAnsi="Cascadia Mono" w:cs="Cascadia Mono"/>
-                <w:color w:val="000000"/>
-                <w:sz w:val="19"/>
-                <w:szCs w:val="19"/>
-              </w:rPr>
-              <w:t xml:space="preserve"> </w:t>
-            </w:r>
-            <w:r>
-              <w:rPr>
-                <w:rFonts w:ascii="Cascadia Mono" w:hAnsi="Cascadia Mono" w:cs="Cascadia Mono"/>
-                <w:color w:val="0000FF"/>
-                <w:sz w:val="19"/>
-                <w:szCs w:val="19"/>
-              </w:rPr>
-              <w:t>void</w:t>
-            </w:r>
-            <w:r>
-              <w:rPr>
-                <w:rFonts w:ascii="Cascadia Mono" w:hAnsi="Cascadia Mono" w:cs="Cascadia Mono"/>
-                <w:color w:val="000000"/>
-                <w:sz w:val="19"/>
-                <w:szCs w:val="19"/>
-              </w:rPr>
-              <w:t xml:space="preserve"> </w:t>
-            </w:r>
-            <w:proofErr w:type="spellStart"/>
-            <w:proofErr w:type="gramStart"/>
-            <w:r>
-              <w:rPr>
-                <w:rFonts w:ascii="Cascadia Mono" w:hAnsi="Cascadia Mono" w:cs="Cascadia Mono"/>
-                <w:color w:val="000000"/>
-                <w:sz w:val="19"/>
-                <w:szCs w:val="19"/>
-              </w:rPr>
-              <w:t>setClientName</w:t>
-            </w:r>
-            <w:proofErr w:type="spellEnd"/>
-            <w:r>
-              <w:rPr>
-                <w:rFonts w:ascii="Cascadia Mono" w:hAnsi="Cascadia Mono" w:cs="Cascadia Mono"/>
-                <w:color w:val="000000"/>
-                <w:sz w:val="19"/>
-                <w:szCs w:val="19"/>
-              </w:rPr>
-              <w:t>(</w:t>
-            </w:r>
-            <w:proofErr w:type="gramEnd"/>
-            <w:r>
-              <w:rPr>
-                <w:rFonts w:ascii="Cascadia Mono" w:hAnsi="Cascadia Mono" w:cs="Cascadia Mono"/>
-                <w:color w:val="0000FF"/>
-                <w:sz w:val="19"/>
-                <w:szCs w:val="19"/>
-              </w:rPr>
-              <w:t>string</w:t>
-            </w:r>
-            <w:r>
-              <w:rPr>
-                <w:rFonts w:ascii="Cascadia Mono" w:hAnsi="Cascadia Mono" w:cs="Cascadia Mono"/>
-                <w:color w:val="000000"/>
-                <w:sz w:val="19"/>
-                <w:szCs w:val="19"/>
-              </w:rPr>
-              <w:t xml:space="preserve"> </w:t>
-            </w:r>
-            <w:proofErr w:type="spellStart"/>
-            <w:r>
-              <w:rPr>
-                <w:rFonts w:ascii="Cascadia Mono" w:hAnsi="Cascadia Mono" w:cs="Cascadia Mono"/>
-                <w:color w:val="000000"/>
-                <w:sz w:val="19"/>
-                <w:szCs w:val="19"/>
-              </w:rPr>
-              <w:t>newClientName</w:t>
-            </w:r>
-            <w:proofErr w:type="spellEnd"/>
-            <w:r>
-              <w:rPr>
-                <w:rFonts w:ascii="Cascadia Mono" w:hAnsi="Cascadia Mono" w:cs="Cascadia Mono"/>
-                <w:color w:val="000000"/>
-                <w:sz w:val="19"/>
-                <w:szCs w:val="19"/>
-              </w:rPr>
-              <w:t>)</w:t>
-            </w:r>
           </w:p>
           <w:p>
             <w:pPr>
@@ -6299,7 +5964,16 @@
                 <w:szCs w:val="19"/>
               </w:rPr>
               <w:lastRenderedPageBreak/>
-              <w:t xml:space="preserve">        {</w:t>
+              <w:t xml:space="preserve">        </w:t>
+            </w:r>
+            <w:r>
+              <w:rPr>
+                <w:rFonts w:ascii="Cascadia Mono" w:hAnsi="Cascadia Mono" w:cs="Cascadia Mono"/>
+                <w:color w:val="008000"/>
+                <w:sz w:val="19"/>
+                <w:szCs w:val="19"/>
+              </w:rPr>
+              <w:t>// Format clientName to Title case (e.g. joshua farrell &gt; Joshua Farrell)</w:t>
             </w:r>
           </w:p>
           <w:p>
@@ -6322,9 +5996,17 @@
                 <w:sz w:val="19"/>
                 <w:szCs w:val="19"/>
               </w:rPr>
-              <w:t xml:space="preserve">            </w:t>
-            </w:r>
-            <w:proofErr w:type="spellStart"/>
+              <w:t xml:space="preserve">        </w:t>
+            </w:r>
+            <w:r>
+              <w:rPr>
+                <w:rFonts w:ascii="Cascadia Mono" w:hAnsi="Cascadia Mono" w:cs="Cascadia Mono"/>
+                <w:color w:val="0000FF"/>
+                <w:sz w:val="19"/>
+                <w:szCs w:val="19"/>
+              </w:rPr>
+              <w:t>public</w:t>
+            </w:r>
             <w:r>
               <w:rPr>
                 <w:rFonts w:ascii="Cascadia Mono" w:hAnsi="Cascadia Mono" w:cs="Cascadia Mono"/>
@@ -6332,9 +6014,17 @@
                 <w:sz w:val="19"/>
                 <w:szCs w:val="19"/>
               </w:rPr>
-              <w:t>clientName</w:t>
-            </w:r>
-            <w:proofErr w:type="spellEnd"/>
+              <w:t xml:space="preserve"> </w:t>
+            </w:r>
+            <w:r>
+              <w:rPr>
+                <w:rFonts w:ascii="Cascadia Mono" w:hAnsi="Cascadia Mono" w:cs="Cascadia Mono"/>
+                <w:color w:val="0000FF"/>
+                <w:sz w:val="19"/>
+                <w:szCs w:val="19"/>
+              </w:rPr>
+              <w:t>void</w:t>
+            </w:r>
             <w:r>
               <w:rPr>
                 <w:rFonts w:ascii="Cascadia Mono" w:hAnsi="Cascadia Mono" w:cs="Cascadia Mono"/>
@@ -6342,10 +6032,17 @@
                 <w:sz w:val="19"/>
                 <w:szCs w:val="19"/>
               </w:rPr>
-              <w:t xml:space="preserve"> = </w:t>
-            </w:r>
-            <w:proofErr w:type="spellStart"/>
-            <w:proofErr w:type="gramStart"/>
+              <w:t xml:space="preserve"> SetClientName(</w:t>
+            </w:r>
+            <w:r>
+              <w:rPr>
+                <w:rFonts w:ascii="Cascadia Mono" w:hAnsi="Cascadia Mono" w:cs="Cascadia Mono"/>
+                <w:color w:val="0000FF"/>
+                <w:sz w:val="19"/>
+                <w:szCs w:val="19"/>
+              </w:rPr>
+              <w:t>string</w:t>
+            </w:r>
             <w:r>
               <w:rPr>
                 <w:rFonts w:ascii="Cascadia Mono" w:hAnsi="Cascadia Mono" w:cs="Cascadia Mono"/>
@@ -6353,19 +6050,8 @@
                 <w:sz w:val="19"/>
                 <w:szCs w:val="19"/>
               </w:rPr>
-              <w:t>newClientName</w:t>
-            </w:r>
-            <w:proofErr w:type="spellEnd"/>
-            <w:r>
-              <w:rPr>
-                <w:rFonts w:ascii="Cascadia Mono" w:hAnsi="Cascadia Mono" w:cs="Cascadia Mono"/>
-                <w:color w:val="000000"/>
-                <w:sz w:val="19"/>
-                <w:szCs w:val="19"/>
-              </w:rPr>
-              <w:t>;</w:t>
-            </w:r>
-            <w:proofErr w:type="gramEnd"/>
+              <w:t xml:space="preserve"> newClientName)</w:t>
+            </w:r>
           </w:p>
           <w:p>
             <w:pPr>
@@ -6387,7 +6073,7 @@
                 <w:sz w:val="19"/>
                 <w:szCs w:val="19"/>
               </w:rPr>
-              <w:t xml:space="preserve">        }</w:t>
+              <w:t xml:space="preserve">        {</w:t>
             </w:r>
           </w:p>
           <w:p>
@@ -6403,6 +6089,69 @@
                 <w:szCs w:val="19"/>
               </w:rPr>
             </w:pPr>
+            <w:r>
+              <w:rPr>
+                <w:rFonts w:ascii="Cascadia Mono" w:hAnsi="Cascadia Mono" w:cs="Cascadia Mono"/>
+                <w:color w:val="000000"/>
+                <w:sz w:val="19"/>
+                <w:szCs w:val="19"/>
+              </w:rPr>
+              <w:t xml:space="preserve">            TextInfo ti = </w:t>
+            </w:r>
+            <w:r>
+              <w:rPr>
+                <w:rFonts w:ascii="Cascadia Mono" w:hAnsi="Cascadia Mono" w:cs="Cascadia Mono"/>
+                <w:color w:val="0000FF"/>
+                <w:sz w:val="19"/>
+                <w:szCs w:val="19"/>
+              </w:rPr>
+              <w:t>new</w:t>
+            </w:r>
+            <w:r>
+              <w:rPr>
+                <w:rFonts w:ascii="Cascadia Mono" w:hAnsi="Cascadia Mono" w:cs="Cascadia Mono"/>
+                <w:color w:val="000000"/>
+                <w:sz w:val="19"/>
+                <w:szCs w:val="19"/>
+              </w:rPr>
+              <w:t xml:space="preserve"> CultureInfo(</w:t>
+            </w:r>
+            <w:r>
+              <w:rPr>
+                <w:rFonts w:ascii="Cascadia Mono" w:hAnsi="Cascadia Mono" w:cs="Cascadia Mono"/>
+                <w:color w:val="A31515"/>
+                <w:sz w:val="19"/>
+                <w:szCs w:val="19"/>
+              </w:rPr>
+              <w:t>"en-AU"</w:t>
+            </w:r>
+            <w:r>
+              <w:rPr>
+                <w:rFonts w:ascii="Cascadia Mono" w:hAnsi="Cascadia Mono" w:cs="Cascadia Mono"/>
+                <w:color w:val="000000"/>
+                <w:sz w:val="19"/>
+                <w:szCs w:val="19"/>
+              </w:rPr>
+              <w:t xml:space="preserve">, </w:t>
+            </w:r>
+            <w:r>
+              <w:rPr>
+                <w:rFonts w:ascii="Cascadia Mono" w:hAnsi="Cascadia Mono" w:cs="Cascadia Mono"/>
+                <w:color w:val="0000FF"/>
+                <w:sz w:val="19"/>
+                <w:szCs w:val="19"/>
+              </w:rPr>
+              <w:t>false</w:t>
+            </w:r>
+            <w:r>
+              <w:rPr>
+                <w:rFonts w:ascii="Cascadia Mono" w:hAnsi="Cascadia Mono" w:cs="Cascadia Mono"/>
+                <w:color w:val="000000"/>
+                <w:sz w:val="19"/>
+                <w:szCs w:val="19"/>
+              </w:rPr>
+              <w:t>).TextInfo;</w:t>
+            </w:r>
           </w:p>
           <w:p>
             <w:pPr>
@@ -6424,74 +6173,7 @@
                 <w:sz w:val="19"/>
                 <w:szCs w:val="19"/>
               </w:rPr>
-              <w:t xml:space="preserve">        </w:t>
-            </w:r>
-            <w:r>
-              <w:rPr>
-                <w:rFonts w:ascii="Cascadia Mono" w:hAnsi="Cascadia Mono" w:cs="Cascadia Mono"/>
-                <w:color w:val="0000FF"/>
-                <w:sz w:val="19"/>
-                <w:szCs w:val="19"/>
-              </w:rPr>
-              <w:t>public</w:t>
-            </w:r>
-            <w:r>
-              <w:rPr>
-                <w:rFonts w:ascii="Cascadia Mono" w:hAnsi="Cascadia Mono" w:cs="Cascadia Mono"/>
-                <w:color w:val="000000"/>
-                <w:sz w:val="19"/>
-                <w:szCs w:val="19"/>
-              </w:rPr>
-              <w:t xml:space="preserve"> </w:t>
-            </w:r>
-            <w:r>
-              <w:rPr>
-                <w:rFonts w:ascii="Cascadia Mono" w:hAnsi="Cascadia Mono" w:cs="Cascadia Mono"/>
-                <w:color w:val="0000FF"/>
-                <w:sz w:val="19"/>
-                <w:szCs w:val="19"/>
-              </w:rPr>
-              <w:t>string</w:t>
-            </w:r>
-            <w:r>
-              <w:rPr>
-                <w:rFonts w:ascii="Cascadia Mono" w:hAnsi="Cascadia Mono" w:cs="Cascadia Mono"/>
-                <w:color w:val="000000"/>
-                <w:sz w:val="19"/>
-                <w:szCs w:val="19"/>
-              </w:rPr>
-              <w:t xml:space="preserve"> </w:t>
-            </w:r>
-            <w:proofErr w:type="spellStart"/>
-            <w:proofErr w:type="gramStart"/>
-            <w:r>
-              <w:rPr>
-                <w:rFonts w:ascii="Cascadia Mono" w:hAnsi="Cascadia Mono" w:cs="Cascadia Mono"/>
-                <w:color w:val="000000"/>
-                <w:sz w:val="19"/>
-                <w:szCs w:val="19"/>
-              </w:rPr>
-              <w:t>getDroneModel</w:t>
-            </w:r>
-            <w:proofErr w:type="spellEnd"/>
-            <w:r>
-              <w:rPr>
-                <w:rFonts w:ascii="Cascadia Mono" w:hAnsi="Cascadia Mono" w:cs="Cascadia Mono"/>
-                <w:color w:val="000000"/>
-                <w:sz w:val="19"/>
-                <w:szCs w:val="19"/>
-              </w:rPr>
-              <w:t>(</w:t>
-            </w:r>
-            <w:proofErr w:type="gramEnd"/>
-            <w:r>
-              <w:rPr>
-                <w:rFonts w:ascii="Cascadia Mono" w:hAnsi="Cascadia Mono" w:cs="Cascadia Mono"/>
-                <w:color w:val="000000"/>
-                <w:sz w:val="19"/>
-                <w:szCs w:val="19"/>
-              </w:rPr>
-              <w:t>)</w:t>
+              <w:t xml:space="preserve">            clientName = ti.ToTitleCase(newClientName);</w:t>
             </w:r>
           </w:p>
           <w:p>
@@ -6514,7 +6196,7 @@
                 <w:sz w:val="19"/>
                 <w:szCs w:val="19"/>
               </w:rPr>
-              <w:t xml:space="preserve">        {</w:t>
+              <w:t xml:space="preserve">        }</w:t>
             </w:r>
           </w:p>
           <w:p>
@@ -6530,55 +6212,6 @@
                 <w:szCs w:val="19"/>
               </w:rPr>
             </w:pPr>
-            <w:r>
-              <w:rPr>
-                <w:rFonts w:ascii="Cascadia Mono" w:hAnsi="Cascadia Mono" w:cs="Cascadia Mono"/>
-                <w:color w:val="000000"/>
-                <w:sz w:val="19"/>
-                <w:szCs w:val="19"/>
-              </w:rPr>
-              <w:t xml:space="preserve">            </w:t>
-            </w:r>
-            <w:r>
-              <w:rPr>
-                <w:rFonts w:ascii="Cascadia Mono" w:hAnsi="Cascadia Mono" w:cs="Cascadia Mono"/>
-                <w:color w:val="0000FF"/>
-                <w:sz w:val="19"/>
-                <w:szCs w:val="19"/>
-              </w:rPr>
-              <w:t>return</w:t>
-            </w:r>
-            <w:r>
-              <w:rPr>
-                <w:rFonts w:ascii="Cascadia Mono" w:hAnsi="Cascadia Mono" w:cs="Cascadia Mono"/>
-                <w:color w:val="000000"/>
-                <w:sz w:val="19"/>
-                <w:szCs w:val="19"/>
-              </w:rPr>
-              <w:t xml:space="preserve"> </w:t>
-            </w:r>
-            <w:proofErr w:type="spellStart"/>
-            <w:proofErr w:type="gramStart"/>
-            <w:r>
-              <w:rPr>
-                <w:rFonts w:ascii="Cascadia Mono" w:hAnsi="Cascadia Mono" w:cs="Cascadia Mono"/>
-                <w:color w:val="000000"/>
-                <w:sz w:val="19"/>
-                <w:szCs w:val="19"/>
-              </w:rPr>
-              <w:t>droneModel</w:t>
-            </w:r>
-            <w:proofErr w:type="spellEnd"/>
-            <w:r>
-              <w:rPr>
-                <w:rFonts w:ascii="Cascadia Mono" w:hAnsi="Cascadia Mono" w:cs="Cascadia Mono"/>
-                <w:color w:val="000000"/>
-                <w:sz w:val="19"/>
-                <w:szCs w:val="19"/>
-              </w:rPr>
-              <w:t>;</w:t>
-            </w:r>
-            <w:proofErr w:type="gramEnd"/>
           </w:p>
           <w:p>
             <w:pPr>
@@ -6600,7 +6233,43 @@
                 <w:sz w:val="19"/>
                 <w:szCs w:val="19"/>
               </w:rPr>
-              <w:t xml:space="preserve">        }</w:t>
+              <w:t xml:space="preserve">        </w:t>
+            </w:r>
+            <w:r>
+              <w:rPr>
+                <w:rFonts w:ascii="Cascadia Mono" w:hAnsi="Cascadia Mono" w:cs="Cascadia Mono"/>
+                <w:color w:val="0000FF"/>
+                <w:sz w:val="19"/>
+                <w:szCs w:val="19"/>
+              </w:rPr>
+              <w:t>public</w:t>
+            </w:r>
+            <w:r>
+              <w:rPr>
+                <w:rFonts w:ascii="Cascadia Mono" w:hAnsi="Cascadia Mono" w:cs="Cascadia Mono"/>
+                <w:color w:val="000000"/>
+                <w:sz w:val="19"/>
+                <w:szCs w:val="19"/>
+              </w:rPr>
+              <w:t xml:space="preserve"> </w:t>
+            </w:r>
+            <w:r>
+              <w:rPr>
+                <w:rFonts w:ascii="Cascadia Mono" w:hAnsi="Cascadia Mono" w:cs="Cascadia Mono"/>
+                <w:color w:val="0000FF"/>
+                <w:sz w:val="19"/>
+                <w:szCs w:val="19"/>
+              </w:rPr>
+              <w:t>string</w:t>
+            </w:r>
+            <w:r>
+              <w:rPr>
+                <w:rFonts w:ascii="Cascadia Mono" w:hAnsi="Cascadia Mono" w:cs="Cascadia Mono"/>
+                <w:color w:val="000000"/>
+                <w:sz w:val="19"/>
+                <w:szCs w:val="19"/>
+              </w:rPr>
+              <w:t xml:space="preserve"> GetDroneModel()</w:t>
             </w:r>
           </w:p>
           <w:p>
@@ -6616,6 +6285,15 @@
                 <w:szCs w:val="19"/>
               </w:rPr>
             </w:pPr>
+            <w:r>
+              <w:rPr>
+                <w:rFonts w:ascii="Cascadia Mono" w:hAnsi="Cascadia Mono" w:cs="Cascadia Mono"/>
+                <w:color w:val="000000"/>
+                <w:sz w:val="19"/>
+                <w:szCs w:val="19"/>
+              </w:rPr>
+              <w:t xml:space="preserve">        {</w:t>
+            </w:r>
           </w:p>
           <w:p>
             <w:pPr>
@@ -6637,7 +6315,7 @@
                 <w:sz w:val="19"/>
                 <w:szCs w:val="19"/>
               </w:rPr>
-              <w:t xml:space="preserve">        </w:t>
+              <w:t xml:space="preserve">            </w:t>
             </w:r>
             <w:r>
               <w:rPr>
@@ -6646,7 +6324,7 @@
                 <w:sz w:val="19"/>
                 <w:szCs w:val="19"/>
               </w:rPr>
-              <w:t>public</w:t>
+              <w:t>return</w:t>
             </w:r>
             <w:r>
               <w:rPr>
@@ -6655,85 +6333,7 @@
                 <w:sz w:val="19"/>
                 <w:szCs w:val="19"/>
               </w:rPr>
-              <w:t xml:space="preserve"> </w:t>
-            </w:r>
-            <w:r>
-              <w:rPr>
-                <w:rFonts w:ascii="Cascadia Mono" w:hAnsi="Cascadia Mono" w:cs="Cascadia Mono"/>
-                <w:color w:val="0000FF"/>
-                <w:sz w:val="19"/>
-                <w:szCs w:val="19"/>
-              </w:rPr>
-              <w:t>void</w:t>
-            </w:r>
-            <w:r>
-              <w:rPr>
-                <w:rFonts w:ascii="Cascadia Mono" w:hAnsi="Cascadia Mono" w:cs="Cascadia Mono"/>
-                <w:color w:val="000000"/>
-                <w:sz w:val="19"/>
-                <w:szCs w:val="19"/>
-              </w:rPr>
-              <w:t xml:space="preserve"> </w:t>
-            </w:r>
-            <w:proofErr w:type="spellStart"/>
-            <w:proofErr w:type="gramStart"/>
-            <w:r>
-              <w:rPr>
-                <w:rFonts w:ascii="Cascadia Mono" w:hAnsi="Cascadia Mono" w:cs="Cascadia Mono"/>
-                <w:color w:val="000000"/>
-                <w:sz w:val="19"/>
-                <w:szCs w:val="19"/>
-              </w:rPr>
-              <w:t>setDroneModel</w:t>
-            </w:r>
-            <w:proofErr w:type="spellEnd"/>
-            <w:r>
-              <w:rPr>
-                <w:rFonts w:ascii="Cascadia Mono" w:hAnsi="Cascadia Mono" w:cs="Cascadia Mono"/>
-                <w:color w:val="000000"/>
-                <w:sz w:val="19"/>
-                <w:szCs w:val="19"/>
-              </w:rPr>
-              <w:t>(</w:t>
-            </w:r>
-            <w:proofErr w:type="gramEnd"/>
-            <w:r>
-              <w:rPr>
-                <w:rFonts w:ascii="Cascadia Mono" w:hAnsi="Cascadia Mono" w:cs="Cascadia Mono"/>
-                <w:color w:val="0000FF"/>
-                <w:sz w:val="19"/>
-                <w:szCs w:val="19"/>
-              </w:rPr>
-              <w:t>string</w:t>
-            </w:r>
-            <w:r>
-              <w:rPr>
-                <w:rFonts w:ascii="Cascadia Mono" w:hAnsi="Cascadia Mono" w:cs="Cascadia Mono"/>
-                <w:color w:val="000000"/>
-                <w:sz w:val="19"/>
-                <w:szCs w:val="19"/>
-              </w:rPr>
-              <w:t xml:space="preserve"> </w:t>
-            </w:r>
-            <w:proofErr w:type="spellStart"/>
-            <w:r>
-              <w:rPr>
-                <w:rFonts w:ascii="Cascadia Mono" w:hAnsi="Cascadia Mono" w:cs="Cascadia Mono"/>
-                <w:color w:val="000000"/>
-                <w:sz w:val="19"/>
-                <w:szCs w:val="19"/>
-              </w:rPr>
-              <w:t>newDroneModel</w:t>
-            </w:r>
-            <w:proofErr w:type="spellEnd"/>
-            <w:r>
-              <w:rPr>
-                <w:rFonts w:ascii="Cascadia Mono" w:hAnsi="Cascadia Mono" w:cs="Cascadia Mono"/>
-                <w:color w:val="000000"/>
-                <w:sz w:val="19"/>
-                <w:szCs w:val="19"/>
-              </w:rPr>
-              <w:t>)</w:t>
+              <w:t xml:space="preserve"> droneModel;</w:t>
             </w:r>
           </w:p>
           <w:p>
@@ -6756,7 +6356,7 @@
                 <w:sz w:val="19"/>
                 <w:szCs w:val="19"/>
               </w:rPr>
-              <w:t xml:space="preserve">        {</w:t>
+              <w:t xml:space="preserve">        }</w:t>
             </w:r>
           </w:p>
           <w:p>
@@ -6772,57 +6372,6 @@
                 <w:szCs w:val="19"/>
               </w:rPr>
             </w:pPr>
-            <w:r>
-              <w:rPr>
-                <w:rFonts w:ascii="Cascadia Mono" w:hAnsi="Cascadia Mono" w:cs="Cascadia Mono"/>
-                <w:color w:val="000000"/>
-                <w:sz w:val="19"/>
-                <w:szCs w:val="19"/>
-              </w:rPr>
-              <w:t xml:space="preserve">            </w:t>
-            </w:r>
-            <w:proofErr w:type="spellStart"/>
-            <w:r>
-              <w:rPr>
-                <w:rFonts w:ascii="Cascadia Mono" w:hAnsi="Cascadia Mono" w:cs="Cascadia Mono"/>
-                <w:color w:val="000000"/>
-                <w:sz w:val="19"/>
-                <w:szCs w:val="19"/>
-              </w:rPr>
-              <w:t>droneModel</w:t>
-            </w:r>
-            <w:proofErr w:type="spellEnd"/>
-            <w:r>
-              <w:rPr>
-                <w:rFonts w:ascii="Cascadia Mono" w:hAnsi="Cascadia Mono" w:cs="Cascadia Mono"/>
-                <w:color w:val="000000"/>
-                <w:sz w:val="19"/>
-                <w:szCs w:val="19"/>
-              </w:rPr>
-              <w:t xml:space="preserve"> = </w:t>
-            </w:r>
-            <w:proofErr w:type="spellStart"/>
-            <w:proofErr w:type="gramStart"/>
-            <w:r>
-              <w:rPr>
-                <w:rFonts w:ascii="Cascadia Mono" w:hAnsi="Cascadia Mono" w:cs="Cascadia Mono"/>
-                <w:color w:val="000000"/>
-                <w:sz w:val="19"/>
-                <w:szCs w:val="19"/>
-              </w:rPr>
-              <w:t>newDroneModel</w:t>
-            </w:r>
-            <w:proofErr w:type="spellEnd"/>
-            <w:r>
-              <w:rPr>
-                <w:rFonts w:ascii="Cascadia Mono" w:hAnsi="Cascadia Mono" w:cs="Cascadia Mono"/>
-                <w:color w:val="000000"/>
-                <w:sz w:val="19"/>
-                <w:szCs w:val="19"/>
-              </w:rPr>
-              <w:t>;</w:t>
-            </w:r>
-            <w:proofErr w:type="gramEnd"/>
           </w:p>
           <w:p>
             <w:pPr>
@@ -6844,7 +6393,61 @@
                 <w:sz w:val="19"/>
                 <w:szCs w:val="19"/>
               </w:rPr>
-              <w:t xml:space="preserve">        }</w:t>
+              <w:t xml:space="preserve">        </w:t>
+            </w:r>
+            <w:r>
+              <w:rPr>
+                <w:rFonts w:ascii="Cascadia Mono" w:hAnsi="Cascadia Mono" w:cs="Cascadia Mono"/>
+                <w:color w:val="0000FF"/>
+                <w:sz w:val="19"/>
+                <w:szCs w:val="19"/>
+              </w:rPr>
+              <w:t>public</w:t>
+            </w:r>
+            <w:r>
+              <w:rPr>
+                <w:rFonts w:ascii="Cascadia Mono" w:hAnsi="Cascadia Mono" w:cs="Cascadia Mono"/>
+                <w:color w:val="000000"/>
+                <w:sz w:val="19"/>
+                <w:szCs w:val="19"/>
+              </w:rPr>
+              <w:t xml:space="preserve"> </w:t>
+            </w:r>
+            <w:r>
+              <w:rPr>
+                <w:rFonts w:ascii="Cascadia Mono" w:hAnsi="Cascadia Mono" w:cs="Cascadia Mono"/>
+                <w:color w:val="0000FF"/>
+                <w:sz w:val="19"/>
+                <w:szCs w:val="19"/>
+              </w:rPr>
+              <w:t>void</w:t>
+            </w:r>
+            <w:r>
+              <w:rPr>
+                <w:rFonts w:ascii="Cascadia Mono" w:hAnsi="Cascadia Mono" w:cs="Cascadia Mono"/>
+                <w:color w:val="000000"/>
+                <w:sz w:val="19"/>
+                <w:szCs w:val="19"/>
+              </w:rPr>
+              <w:t xml:space="preserve"> SetDroneModel(</w:t>
+            </w:r>
+            <w:r>
+              <w:rPr>
+                <w:rFonts w:ascii="Cascadia Mono" w:hAnsi="Cascadia Mono" w:cs="Cascadia Mono"/>
+                <w:color w:val="0000FF"/>
+                <w:sz w:val="19"/>
+                <w:szCs w:val="19"/>
+              </w:rPr>
+              <w:t>string</w:t>
+            </w:r>
+            <w:r>
+              <w:rPr>
+                <w:rFonts w:ascii="Cascadia Mono" w:hAnsi="Cascadia Mono" w:cs="Cascadia Mono"/>
+                <w:color w:val="000000"/>
+                <w:sz w:val="19"/>
+                <w:szCs w:val="19"/>
+              </w:rPr>
+              <w:t xml:space="preserve"> newDroneModel)</w:t>
             </w:r>
           </w:p>
           <w:p>
@@ -6860,6 +6463,15 @@
                 <w:szCs w:val="19"/>
               </w:rPr>
             </w:pPr>
+            <w:r>
+              <w:rPr>
+                <w:rFonts w:ascii="Cascadia Mono" w:hAnsi="Cascadia Mono" w:cs="Cascadia Mono"/>
+                <w:color w:val="000000"/>
+                <w:sz w:val="19"/>
+                <w:szCs w:val="19"/>
+              </w:rPr>
+              <w:t xml:space="preserve">        {</w:t>
+            </w:r>
           </w:p>
           <w:p>
             <w:pPr>
@@ -6881,74 +6493,7 @@
                 <w:sz w:val="19"/>
                 <w:szCs w:val="19"/>
               </w:rPr>
-              <w:t xml:space="preserve">        </w:t>
-            </w:r>
-            <w:r>
-              <w:rPr>
-                <w:rFonts w:ascii="Cascadia Mono" w:hAnsi="Cascadia Mono" w:cs="Cascadia Mono"/>
-                <w:color w:val="0000FF"/>
-                <w:sz w:val="19"/>
-                <w:szCs w:val="19"/>
-              </w:rPr>
-              <w:t>public</w:t>
-            </w:r>
-            <w:r>
-              <w:rPr>
-                <w:rFonts w:ascii="Cascadia Mono" w:hAnsi="Cascadia Mono" w:cs="Cascadia Mono"/>
-                <w:color w:val="000000"/>
-                <w:sz w:val="19"/>
-                <w:szCs w:val="19"/>
-              </w:rPr>
-              <w:t xml:space="preserve"> </w:t>
-            </w:r>
-            <w:r>
-              <w:rPr>
-                <w:rFonts w:ascii="Cascadia Mono" w:hAnsi="Cascadia Mono" w:cs="Cascadia Mono"/>
-                <w:color w:val="0000FF"/>
-                <w:sz w:val="19"/>
-                <w:szCs w:val="19"/>
-              </w:rPr>
-              <w:t>string</w:t>
-            </w:r>
-            <w:r>
-              <w:rPr>
-                <w:rFonts w:ascii="Cascadia Mono" w:hAnsi="Cascadia Mono" w:cs="Cascadia Mono"/>
-                <w:color w:val="000000"/>
-                <w:sz w:val="19"/>
-                <w:szCs w:val="19"/>
-              </w:rPr>
-              <w:t xml:space="preserve"> </w:t>
-            </w:r>
-            <w:proofErr w:type="spellStart"/>
-            <w:proofErr w:type="gramStart"/>
-            <w:r>
-              <w:rPr>
-                <w:rFonts w:ascii="Cascadia Mono" w:hAnsi="Cascadia Mono" w:cs="Cascadia Mono"/>
-                <w:color w:val="000000"/>
-                <w:sz w:val="19"/>
-                <w:szCs w:val="19"/>
-              </w:rPr>
-              <w:t>getServiceProblem</w:t>
-            </w:r>
-            <w:proofErr w:type="spellEnd"/>
-            <w:r>
-              <w:rPr>
-                <w:rFonts w:ascii="Cascadia Mono" w:hAnsi="Cascadia Mono" w:cs="Cascadia Mono"/>
-                <w:color w:val="000000"/>
-                <w:sz w:val="19"/>
-                <w:szCs w:val="19"/>
-              </w:rPr>
-              <w:t>(</w:t>
-            </w:r>
-            <w:proofErr w:type="gramEnd"/>
-            <w:r>
-              <w:rPr>
-                <w:rFonts w:ascii="Cascadia Mono" w:hAnsi="Cascadia Mono" w:cs="Cascadia Mono"/>
-                <w:color w:val="000000"/>
-                <w:sz w:val="19"/>
-                <w:szCs w:val="19"/>
-              </w:rPr>
-              <w:t>)</w:t>
+              <w:t xml:space="preserve">            droneModel = newDroneModel;</w:t>
             </w:r>
           </w:p>
           <w:p>
@@ -6971,7 +6516,7 @@
                 <w:sz w:val="19"/>
                 <w:szCs w:val="19"/>
               </w:rPr>
-              <w:t xml:space="preserve">        {</w:t>
+              <w:t xml:space="preserve">        }</w:t>
             </w:r>
           </w:p>
           <w:p>
@@ -6987,55 +6532,6 @@
                 <w:szCs w:val="19"/>
               </w:rPr>
             </w:pPr>
-            <w:r>
-              <w:rPr>
-                <w:rFonts w:ascii="Cascadia Mono" w:hAnsi="Cascadia Mono" w:cs="Cascadia Mono"/>
-                <w:color w:val="000000"/>
-                <w:sz w:val="19"/>
-                <w:szCs w:val="19"/>
-              </w:rPr>
-              <w:t xml:space="preserve">            </w:t>
-            </w:r>
-            <w:r>
-              <w:rPr>
-                <w:rFonts w:ascii="Cascadia Mono" w:hAnsi="Cascadia Mono" w:cs="Cascadia Mono"/>
-                <w:color w:val="0000FF"/>
-                <w:sz w:val="19"/>
-                <w:szCs w:val="19"/>
-              </w:rPr>
-              <w:t>return</w:t>
-            </w:r>
-            <w:r>
-              <w:rPr>
-                <w:rFonts w:ascii="Cascadia Mono" w:hAnsi="Cascadia Mono" w:cs="Cascadia Mono"/>
-                <w:color w:val="000000"/>
-                <w:sz w:val="19"/>
-                <w:szCs w:val="19"/>
-              </w:rPr>
-              <w:t xml:space="preserve"> </w:t>
-            </w:r>
-            <w:proofErr w:type="spellStart"/>
-            <w:proofErr w:type="gramStart"/>
-            <w:r>
-              <w:rPr>
-                <w:rFonts w:ascii="Cascadia Mono" w:hAnsi="Cascadia Mono" w:cs="Cascadia Mono"/>
-                <w:color w:val="000000"/>
-                <w:sz w:val="19"/>
-                <w:szCs w:val="19"/>
-              </w:rPr>
-              <w:t>serviceProblem</w:t>
-            </w:r>
-            <w:proofErr w:type="spellEnd"/>
-            <w:r>
-              <w:rPr>
-                <w:rFonts w:ascii="Cascadia Mono" w:hAnsi="Cascadia Mono" w:cs="Cascadia Mono"/>
-                <w:color w:val="000000"/>
-                <w:sz w:val="19"/>
-                <w:szCs w:val="19"/>
-              </w:rPr>
-              <w:t>;</w:t>
-            </w:r>
-            <w:proofErr w:type="gramEnd"/>
           </w:p>
           <w:p>
             <w:pPr>
@@ -7057,7 +6553,43 @@
                 <w:sz w:val="19"/>
                 <w:szCs w:val="19"/>
               </w:rPr>
-              <w:t xml:space="preserve">        }</w:t>
+              <w:t xml:space="preserve">        </w:t>
+            </w:r>
+            <w:r>
+              <w:rPr>
+                <w:rFonts w:ascii="Cascadia Mono" w:hAnsi="Cascadia Mono" w:cs="Cascadia Mono"/>
+                <w:color w:val="0000FF"/>
+                <w:sz w:val="19"/>
+                <w:szCs w:val="19"/>
+              </w:rPr>
+              <w:t>public</w:t>
+            </w:r>
+            <w:r>
+              <w:rPr>
+                <w:rFonts w:ascii="Cascadia Mono" w:hAnsi="Cascadia Mono" w:cs="Cascadia Mono"/>
+                <w:color w:val="000000"/>
+                <w:sz w:val="19"/>
+                <w:szCs w:val="19"/>
+              </w:rPr>
+              <w:t xml:space="preserve"> </w:t>
+            </w:r>
+            <w:r>
+              <w:rPr>
+                <w:rFonts w:ascii="Cascadia Mono" w:hAnsi="Cascadia Mono" w:cs="Cascadia Mono"/>
+                <w:color w:val="0000FF"/>
+                <w:sz w:val="19"/>
+                <w:szCs w:val="19"/>
+              </w:rPr>
+              <w:t>string</w:t>
+            </w:r>
+            <w:r>
+              <w:rPr>
+                <w:rFonts w:ascii="Cascadia Mono" w:hAnsi="Cascadia Mono" w:cs="Cascadia Mono"/>
+                <w:color w:val="000000"/>
+                <w:sz w:val="19"/>
+                <w:szCs w:val="19"/>
+              </w:rPr>
+              <w:t xml:space="preserve"> GetServiceProblem()</w:t>
             </w:r>
           </w:p>
           <w:p>
@@ -7073,6 +6605,15 @@
                 <w:szCs w:val="19"/>
               </w:rPr>
             </w:pPr>
+            <w:r>
+              <w:rPr>
+                <w:rFonts w:ascii="Cascadia Mono" w:hAnsi="Cascadia Mono" w:cs="Cascadia Mono"/>
+                <w:color w:val="000000"/>
+                <w:sz w:val="19"/>
+                <w:szCs w:val="19"/>
+              </w:rPr>
+              <w:t xml:space="preserve">        {</w:t>
+            </w:r>
           </w:p>
           <w:p>
             <w:pPr>
@@ -7094,7 +6635,7 @@
                 <w:sz w:val="19"/>
                 <w:szCs w:val="19"/>
               </w:rPr>
-              <w:t xml:space="preserve">        </w:t>
+              <w:t xml:space="preserve">            </w:t>
             </w:r>
             <w:r>
               <w:rPr>
@@ -7103,7 +6644,7 @@
                 <w:sz w:val="19"/>
                 <w:szCs w:val="19"/>
               </w:rPr>
-              <w:t>public</w:t>
+              <w:t>return</w:t>
             </w:r>
             <w:r>
               <w:rPr>
@@ -7112,85 +6653,7 @@
                 <w:sz w:val="19"/>
                 <w:szCs w:val="19"/>
               </w:rPr>
-              <w:t xml:space="preserve"> </w:t>
-            </w:r>
-            <w:r>
-              <w:rPr>
-                <w:rFonts w:ascii="Cascadia Mono" w:hAnsi="Cascadia Mono" w:cs="Cascadia Mono"/>
-                <w:color w:val="0000FF"/>
-                <w:sz w:val="19"/>
-                <w:szCs w:val="19"/>
-              </w:rPr>
-              <w:t>void</w:t>
-            </w:r>
-            <w:r>
-              <w:rPr>
-                <w:rFonts w:ascii="Cascadia Mono" w:hAnsi="Cascadia Mono" w:cs="Cascadia Mono"/>
-                <w:color w:val="000000"/>
-                <w:sz w:val="19"/>
-                <w:szCs w:val="19"/>
-              </w:rPr>
-              <w:t xml:space="preserve"> </w:t>
-            </w:r>
-            <w:proofErr w:type="spellStart"/>
-            <w:proofErr w:type="gramStart"/>
-            <w:r>
-              <w:rPr>
-                <w:rFonts w:ascii="Cascadia Mono" w:hAnsi="Cascadia Mono" w:cs="Cascadia Mono"/>
-                <w:color w:val="000000"/>
-                <w:sz w:val="19"/>
-                <w:szCs w:val="19"/>
-              </w:rPr>
-              <w:t>setServiceProblem</w:t>
-            </w:r>
-            <w:proofErr w:type="spellEnd"/>
-            <w:r>
-              <w:rPr>
-                <w:rFonts w:ascii="Cascadia Mono" w:hAnsi="Cascadia Mono" w:cs="Cascadia Mono"/>
-                <w:color w:val="000000"/>
-                <w:sz w:val="19"/>
-                <w:szCs w:val="19"/>
-              </w:rPr>
-              <w:t>(</w:t>
-            </w:r>
-            <w:proofErr w:type="gramEnd"/>
-            <w:r>
-              <w:rPr>
-                <w:rFonts w:ascii="Cascadia Mono" w:hAnsi="Cascadia Mono" w:cs="Cascadia Mono"/>
-                <w:color w:val="0000FF"/>
-                <w:sz w:val="19"/>
-                <w:szCs w:val="19"/>
-              </w:rPr>
-              <w:t>string</w:t>
-            </w:r>
-            <w:r>
-              <w:rPr>
-                <w:rFonts w:ascii="Cascadia Mono" w:hAnsi="Cascadia Mono" w:cs="Cascadia Mono"/>
-                <w:color w:val="000000"/>
-                <w:sz w:val="19"/>
-                <w:szCs w:val="19"/>
-              </w:rPr>
-              <w:t xml:space="preserve"> </w:t>
-            </w:r>
-            <w:proofErr w:type="spellStart"/>
-            <w:r>
-              <w:rPr>
-                <w:rFonts w:ascii="Cascadia Mono" w:hAnsi="Cascadia Mono" w:cs="Cascadia Mono"/>
-                <w:color w:val="000000"/>
-                <w:sz w:val="19"/>
-                <w:szCs w:val="19"/>
-              </w:rPr>
-              <w:t>newServiceProblem</w:t>
-            </w:r>
-            <w:proofErr w:type="spellEnd"/>
-            <w:r>
-              <w:rPr>
-                <w:rFonts w:ascii="Cascadia Mono" w:hAnsi="Cascadia Mono" w:cs="Cascadia Mono"/>
-                <w:color w:val="000000"/>
-                <w:sz w:val="19"/>
-                <w:szCs w:val="19"/>
-              </w:rPr>
-              <w:t>)</w:t>
+              <w:t xml:space="preserve"> serviceProblem;</w:t>
             </w:r>
           </w:p>
           <w:p>
@@ -7213,7 +6676,7 @@
                 <w:sz w:val="19"/>
                 <w:szCs w:val="19"/>
               </w:rPr>
-              <w:t xml:space="preserve">        {</w:t>
+              <w:t xml:space="preserve">        }</w:t>
             </w:r>
           </w:p>
           <w:p>
@@ -7229,57 +6692,6 @@
                 <w:szCs w:val="19"/>
               </w:rPr>
             </w:pPr>
-            <w:r>
-              <w:rPr>
-                <w:rFonts w:ascii="Cascadia Mono" w:hAnsi="Cascadia Mono" w:cs="Cascadia Mono"/>
-                <w:color w:val="000000"/>
-                <w:sz w:val="19"/>
-                <w:szCs w:val="19"/>
-              </w:rPr>
-              <w:t xml:space="preserve">            </w:t>
-            </w:r>
-            <w:proofErr w:type="spellStart"/>
-            <w:r>
-              <w:rPr>
-                <w:rFonts w:ascii="Cascadia Mono" w:hAnsi="Cascadia Mono" w:cs="Cascadia Mono"/>
-                <w:color w:val="000000"/>
-                <w:sz w:val="19"/>
-                <w:szCs w:val="19"/>
-              </w:rPr>
-              <w:t>serviceProblem</w:t>
-            </w:r>
-            <w:proofErr w:type="spellEnd"/>
-            <w:r>
-              <w:rPr>
-                <w:rFonts w:ascii="Cascadia Mono" w:hAnsi="Cascadia Mono" w:cs="Cascadia Mono"/>
-                <w:color w:val="000000"/>
-                <w:sz w:val="19"/>
-                <w:szCs w:val="19"/>
-              </w:rPr>
-              <w:t xml:space="preserve"> = </w:t>
-            </w:r>
-            <w:proofErr w:type="spellStart"/>
-            <w:proofErr w:type="gramStart"/>
-            <w:r>
-              <w:rPr>
-                <w:rFonts w:ascii="Cascadia Mono" w:hAnsi="Cascadia Mono" w:cs="Cascadia Mono"/>
-                <w:color w:val="000000"/>
-                <w:sz w:val="19"/>
-                <w:szCs w:val="19"/>
-              </w:rPr>
-              <w:t>newServiceProblem</w:t>
-            </w:r>
-            <w:proofErr w:type="spellEnd"/>
-            <w:r>
-              <w:rPr>
-                <w:rFonts w:ascii="Cascadia Mono" w:hAnsi="Cascadia Mono" w:cs="Cascadia Mono"/>
-                <w:color w:val="000000"/>
-                <w:sz w:val="19"/>
-                <w:szCs w:val="19"/>
-              </w:rPr>
-              <w:t>;</w:t>
-            </w:r>
-            <w:proofErr w:type="gramEnd"/>
           </w:p>
           <w:p>
             <w:pPr>
@@ -7301,7 +6713,16 @@
                 <w:sz w:val="19"/>
                 <w:szCs w:val="19"/>
               </w:rPr>
-              <w:t xml:space="preserve">        }</w:t>
+              <w:t xml:space="preserve">        </w:t>
+            </w:r>
+            <w:r>
+              <w:rPr>
+                <w:rFonts w:ascii="Cascadia Mono" w:hAnsi="Cascadia Mono" w:cs="Cascadia Mono"/>
+                <w:color w:val="008000"/>
+                <w:sz w:val="19"/>
+                <w:szCs w:val="19"/>
+              </w:rPr>
+              <w:t>// Format serviceProblem to Sentence case (e.g. propellers are not spinning. &gt; Propellers are not spinning.)</w:t>
             </w:r>
           </w:p>
           <w:p>
@@ -7317,6 +6738,69 @@
                 <w:szCs w:val="19"/>
               </w:rPr>
             </w:pPr>
+            <w:r>
+              <w:rPr>
+                <w:rFonts w:ascii="Cascadia Mono" w:hAnsi="Cascadia Mono" w:cs="Cascadia Mono"/>
+                <w:color w:val="000000"/>
+                <w:sz w:val="19"/>
+                <w:szCs w:val="19"/>
+              </w:rPr>
+              <w:t xml:space="preserve">        </w:t>
+            </w:r>
+            <w:r>
+              <w:rPr>
+                <w:rFonts w:ascii="Cascadia Mono" w:hAnsi="Cascadia Mono" w:cs="Cascadia Mono"/>
+                <w:color w:val="0000FF"/>
+                <w:sz w:val="19"/>
+                <w:szCs w:val="19"/>
+              </w:rPr>
+              <w:t>public</w:t>
+            </w:r>
+            <w:r>
+              <w:rPr>
+                <w:rFonts w:ascii="Cascadia Mono" w:hAnsi="Cascadia Mono" w:cs="Cascadia Mono"/>
+                <w:color w:val="000000"/>
+                <w:sz w:val="19"/>
+                <w:szCs w:val="19"/>
+              </w:rPr>
+              <w:t xml:space="preserve"> </w:t>
+            </w:r>
+            <w:r>
+              <w:rPr>
+                <w:rFonts w:ascii="Cascadia Mono" w:hAnsi="Cascadia Mono" w:cs="Cascadia Mono"/>
+                <w:color w:val="0000FF"/>
+                <w:sz w:val="19"/>
+                <w:szCs w:val="19"/>
+              </w:rPr>
+              <w:t>void</w:t>
+            </w:r>
+            <w:r>
+              <w:rPr>
+                <w:rFonts w:ascii="Cascadia Mono" w:hAnsi="Cascadia Mono" w:cs="Cascadia Mono"/>
+                <w:color w:val="000000"/>
+                <w:sz w:val="19"/>
+                <w:szCs w:val="19"/>
+              </w:rPr>
+              <w:t xml:space="preserve"> SetServiceProblem(</w:t>
+            </w:r>
+            <w:r>
+              <w:rPr>
+                <w:rFonts w:ascii="Cascadia Mono" w:hAnsi="Cascadia Mono" w:cs="Cascadia Mono"/>
+                <w:color w:val="0000FF"/>
+                <w:sz w:val="19"/>
+                <w:szCs w:val="19"/>
+              </w:rPr>
+              <w:t>string</w:t>
+            </w:r>
+            <w:r>
+              <w:rPr>
+                <w:rFonts w:ascii="Cascadia Mono" w:hAnsi="Cascadia Mono" w:cs="Cascadia Mono"/>
+                <w:color w:val="000000"/>
+                <w:sz w:val="19"/>
+                <w:szCs w:val="19"/>
+              </w:rPr>
+              <w:t xml:space="preserve"> newServiceProblem)</w:t>
+            </w:r>
           </w:p>
           <w:p>
             <w:pPr>
@@ -7338,74 +6822,7 @@
                 <w:sz w:val="19"/>
                 <w:szCs w:val="19"/>
               </w:rPr>
-              <w:t xml:space="preserve">        </w:t>
-            </w:r>
-            <w:r>
-              <w:rPr>
-                <w:rFonts w:ascii="Cascadia Mono" w:hAnsi="Cascadia Mono" w:cs="Cascadia Mono"/>
-                <w:color w:val="0000FF"/>
-                <w:sz w:val="19"/>
-                <w:szCs w:val="19"/>
-              </w:rPr>
-              <w:t>public</w:t>
-            </w:r>
-            <w:r>
-              <w:rPr>
-                <w:rFonts w:ascii="Cascadia Mono" w:hAnsi="Cascadia Mono" w:cs="Cascadia Mono"/>
-                <w:color w:val="000000"/>
-                <w:sz w:val="19"/>
-                <w:szCs w:val="19"/>
-              </w:rPr>
-              <w:t xml:space="preserve"> </w:t>
-            </w:r>
-            <w:r>
-              <w:rPr>
-                <w:rFonts w:ascii="Cascadia Mono" w:hAnsi="Cascadia Mono" w:cs="Cascadia Mono"/>
-                <w:color w:val="0000FF"/>
-                <w:sz w:val="19"/>
-                <w:szCs w:val="19"/>
-              </w:rPr>
-              <w:t>double</w:t>
-            </w:r>
-            <w:r>
-              <w:rPr>
-                <w:rFonts w:ascii="Cascadia Mono" w:hAnsi="Cascadia Mono" w:cs="Cascadia Mono"/>
-                <w:color w:val="000000"/>
-                <w:sz w:val="19"/>
-                <w:szCs w:val="19"/>
-              </w:rPr>
-              <w:t xml:space="preserve"> </w:t>
-            </w:r>
-            <w:proofErr w:type="spellStart"/>
-            <w:proofErr w:type="gramStart"/>
-            <w:r>
-              <w:rPr>
-                <w:rFonts w:ascii="Cascadia Mono" w:hAnsi="Cascadia Mono" w:cs="Cascadia Mono"/>
-                <w:color w:val="000000"/>
-                <w:sz w:val="19"/>
-                <w:szCs w:val="19"/>
-              </w:rPr>
-              <w:t>getServiceCost</w:t>
-            </w:r>
-            <w:proofErr w:type="spellEnd"/>
-            <w:r>
-              <w:rPr>
-                <w:rFonts w:ascii="Cascadia Mono" w:hAnsi="Cascadia Mono" w:cs="Cascadia Mono"/>
-                <w:color w:val="000000"/>
-                <w:sz w:val="19"/>
-                <w:szCs w:val="19"/>
-              </w:rPr>
-              <w:t>(</w:t>
-            </w:r>
-            <w:proofErr w:type="gramEnd"/>
-            <w:r>
-              <w:rPr>
-                <w:rFonts w:ascii="Cascadia Mono" w:hAnsi="Cascadia Mono" w:cs="Cascadia Mono"/>
-                <w:color w:val="000000"/>
-                <w:sz w:val="19"/>
-                <w:szCs w:val="19"/>
-              </w:rPr>
-              <w:t>)</w:t>
+              <w:t xml:space="preserve">        {</w:t>
             </w:r>
           </w:p>
           <w:p>
@@ -7428,7 +6845,25 @@
                 <w:sz w:val="19"/>
                 <w:szCs w:val="19"/>
               </w:rPr>
-              <w:t xml:space="preserve">        {</w:t>
+              <w:t xml:space="preserve">            </w:t>
+            </w:r>
+            <w:r>
+              <w:rPr>
+                <w:rFonts w:ascii="Cascadia Mono" w:hAnsi="Cascadia Mono" w:cs="Cascadia Mono"/>
+                <w:color w:val="0000FF"/>
+                <w:sz w:val="19"/>
+                <w:szCs w:val="19"/>
+              </w:rPr>
+              <w:t>string</w:t>
+            </w:r>
+            <w:r>
+              <w:rPr>
+                <w:rFonts w:ascii="Cascadia Mono" w:hAnsi="Cascadia Mono" w:cs="Cascadia Mono"/>
+                <w:color w:val="000000"/>
+                <w:sz w:val="19"/>
+                <w:szCs w:val="19"/>
+              </w:rPr>
+              <w:t xml:space="preserve"> lowerServiceProblem = newServiceProblem.ToLower();</w:t>
             </w:r>
           </w:p>
           <w:p>
@@ -7451,7 +6886,7 @@
                 <w:sz w:val="19"/>
                 <w:szCs w:val="19"/>
               </w:rPr>
-              <w:t xml:space="preserve">            </w:t>
+              <w:t xml:space="preserve">            Regex regex = </w:t>
             </w:r>
             <w:r>
               <w:rPr>
@@ -7460,7 +6895,7 @@
                 <w:sz w:val="19"/>
                 <w:szCs w:val="19"/>
               </w:rPr>
-              <w:t>return</w:t>
+              <w:t>new</w:t>
             </w:r>
             <w:r>
               <w:rPr>
@@ -7469,9 +6904,17 @@
                 <w:sz w:val="19"/>
                 <w:szCs w:val="19"/>
               </w:rPr>
-              <w:t xml:space="preserve"> </w:t>
-            </w:r>
-            <w:proofErr w:type="spellStart"/>
+              <w:t xml:space="preserve"> Regex(</w:t>
+            </w:r>
+            <w:r>
+              <w:rPr>
+                <w:rFonts w:ascii="Cascadia Mono" w:hAnsi="Cascadia Mono" w:cs="Cascadia Mono"/>
+                <w:color w:val="800000"/>
+                <w:sz w:val="19"/>
+                <w:szCs w:val="19"/>
+              </w:rPr>
+              <w:t>@"(^[a-z])|\.\s+(.)"</w:t>
+            </w:r>
             <w:r>
               <w:rPr>
                 <w:rFonts w:ascii="Cascadia Mono" w:hAnsi="Cascadia Mono" w:cs="Cascadia Mono"/>
@@ -7479,49 +6922,8 @@
                 <w:sz w:val="19"/>
                 <w:szCs w:val="19"/>
               </w:rPr>
-              <w:t>Math.Round</w:t>
-            </w:r>
-            <w:proofErr w:type="spellEnd"/>
-            <w:r>
-              <w:rPr>
-                <w:rFonts w:ascii="Cascadia Mono" w:hAnsi="Cascadia Mono" w:cs="Cascadia Mono"/>
-                <w:color w:val="000000"/>
-                <w:sz w:val="19"/>
-                <w:szCs w:val="19"/>
-              </w:rPr>
-              <w:t>(</w:t>
-            </w:r>
-            <w:proofErr w:type="spellStart"/>
-            <w:r>
-              <w:rPr>
-                <w:rFonts w:ascii="Cascadia Mono" w:hAnsi="Cascadia Mono" w:cs="Cascadia Mono"/>
-                <w:color w:val="000000"/>
-                <w:sz w:val="19"/>
-                <w:szCs w:val="19"/>
-              </w:rPr>
-              <w:t>serviceCost</w:t>
-            </w:r>
-            <w:proofErr w:type="spellEnd"/>
-            <w:r>
-              <w:rPr>
-                <w:rFonts w:ascii="Cascadia Mono" w:hAnsi="Cascadia Mono" w:cs="Cascadia Mono"/>
-                <w:color w:val="000000"/>
-                <w:sz w:val="19"/>
-                <w:szCs w:val="19"/>
-              </w:rPr>
-              <w:t>, 2</w:t>
-            </w:r>
-            <w:proofErr w:type="gramStart"/>
-            <w:r>
-              <w:rPr>
-                <w:rFonts w:ascii="Cascadia Mono" w:hAnsi="Cascadia Mono" w:cs="Cascadia Mono"/>
-                <w:color w:val="000000"/>
-                <w:sz w:val="19"/>
-                <w:szCs w:val="19"/>
-              </w:rPr>
-              <w:t>);</w:t>
-            </w:r>
-            <w:proofErr w:type="gramEnd"/>
+              <w:t>, RegexOptions.ExplicitCapture);</w:t>
+            </w:r>
           </w:p>
           <w:p>
             <w:pPr>
@@ -7543,7 +6945,7 @@
                 <w:sz w:val="19"/>
                 <w:szCs w:val="19"/>
               </w:rPr>
-              <w:t xml:space="preserve">        }</w:t>
+              <w:t xml:space="preserve">            serviceProblem = regex.Replace(lowerServiceProblem, s =&gt; s.Value.ToUpper());</w:t>
             </w:r>
           </w:p>
           <w:p>
@@ -7559,6 +6961,15 @@
                 <w:szCs w:val="19"/>
               </w:rPr>
             </w:pPr>
+            <w:r>
+              <w:rPr>
+                <w:rFonts w:ascii="Cascadia Mono" w:hAnsi="Cascadia Mono" w:cs="Cascadia Mono"/>
+                <w:color w:val="000000"/>
+                <w:sz w:val="19"/>
+                <w:szCs w:val="19"/>
+              </w:rPr>
+              <w:t xml:space="preserve">        }</w:t>
+            </w:r>
           </w:p>
           <w:p>
             <w:pPr>
@@ -7573,111 +6984,6 @@
                 <w:szCs w:val="19"/>
               </w:rPr>
             </w:pPr>
-            <w:r>
-              <w:rPr>
-                <w:rFonts w:ascii="Cascadia Mono" w:hAnsi="Cascadia Mono" w:cs="Cascadia Mono"/>
-                <w:color w:val="000000"/>
-                <w:sz w:val="19"/>
-                <w:szCs w:val="19"/>
-              </w:rPr>
-              <w:t xml:space="preserve">        </w:t>
-            </w:r>
-            <w:r>
-              <w:rPr>
-                <w:rFonts w:ascii="Cascadia Mono" w:hAnsi="Cascadia Mono" w:cs="Cascadia Mono"/>
-                <w:color w:val="0000FF"/>
-                <w:sz w:val="19"/>
-                <w:szCs w:val="19"/>
-              </w:rPr>
-              <w:t>public</w:t>
-            </w:r>
-            <w:r>
-              <w:rPr>
-                <w:rFonts w:ascii="Cascadia Mono" w:hAnsi="Cascadia Mono" w:cs="Cascadia Mono"/>
-                <w:color w:val="000000"/>
-                <w:sz w:val="19"/>
-                <w:szCs w:val="19"/>
-              </w:rPr>
-              <w:t xml:space="preserve"> </w:t>
-            </w:r>
-            <w:r>
-              <w:rPr>
-                <w:rFonts w:ascii="Cascadia Mono" w:hAnsi="Cascadia Mono" w:cs="Cascadia Mono"/>
-                <w:color w:val="0000FF"/>
-                <w:sz w:val="19"/>
-                <w:szCs w:val="19"/>
-              </w:rPr>
-              <w:t>void</w:t>
-            </w:r>
-            <w:r>
-              <w:rPr>
-                <w:rFonts w:ascii="Cascadia Mono" w:hAnsi="Cascadia Mono" w:cs="Cascadia Mono"/>
-                <w:color w:val="000000"/>
-                <w:sz w:val="19"/>
-                <w:szCs w:val="19"/>
-              </w:rPr>
-              <w:t xml:space="preserve"> </w:t>
-            </w:r>
-            <w:proofErr w:type="spellStart"/>
-            <w:proofErr w:type="gramStart"/>
-            <w:r>
-              <w:rPr>
-                <w:rFonts w:ascii="Cascadia Mono" w:hAnsi="Cascadia Mono" w:cs="Cascadia Mono"/>
-                <w:color w:val="000000"/>
-                <w:sz w:val="19"/>
-                <w:szCs w:val="19"/>
-              </w:rPr>
-              <w:t>setServiceCost</w:t>
-            </w:r>
-            <w:proofErr w:type="spellEnd"/>
-            <w:r>
-              <w:rPr>
-                <w:rFonts w:ascii="Cascadia Mono" w:hAnsi="Cascadia Mono" w:cs="Cascadia Mono"/>
-                <w:color w:val="000000"/>
-                <w:sz w:val="19"/>
-                <w:szCs w:val="19"/>
-              </w:rPr>
-              <w:t>(</w:t>
-            </w:r>
-            <w:proofErr w:type="gramEnd"/>
-            <w:r>
-              <w:rPr>
-                <w:rFonts w:ascii="Cascadia Mono" w:hAnsi="Cascadia Mono" w:cs="Cascadia Mono"/>
-                <w:color w:val="0000FF"/>
-                <w:sz w:val="19"/>
-                <w:szCs w:val="19"/>
-              </w:rPr>
-              <w:t>double</w:t>
-            </w:r>
-            <w:r>
-              <w:rPr>
-                <w:rFonts w:ascii="Cascadia Mono" w:hAnsi="Cascadia Mono" w:cs="Cascadia Mono"/>
-                <w:color w:val="000000"/>
-                <w:sz w:val="19"/>
-                <w:szCs w:val="19"/>
-              </w:rPr>
-              <w:t xml:space="preserve"> </w:t>
-            </w:r>
-            <w:proofErr w:type="spellStart"/>
-            <w:r>
-              <w:rPr>
-                <w:rFonts w:ascii="Cascadia Mono" w:hAnsi="Cascadia Mono" w:cs="Cascadia Mono"/>
-                <w:color w:val="000000"/>
-                <w:sz w:val="19"/>
-                <w:szCs w:val="19"/>
-              </w:rPr>
-              <w:t>newServiceCost</w:t>
-            </w:r>
-            <w:proofErr w:type="spellEnd"/>
-            <w:r>
-              <w:rPr>
-                <w:rFonts w:ascii="Cascadia Mono" w:hAnsi="Cascadia Mono" w:cs="Cascadia Mono"/>
-                <w:color w:val="000000"/>
-                <w:sz w:val="19"/>
-                <w:szCs w:val="19"/>
-              </w:rPr>
-              <w:t>)</w:t>
-            </w:r>
           </w:p>
           <w:p>
             <w:pPr>
@@ -7699,7 +7005,43 @@
                 <w:sz w:val="19"/>
                 <w:szCs w:val="19"/>
               </w:rPr>
-              <w:t xml:space="preserve">        {</w:t>
+              <w:t xml:space="preserve">        </w:t>
+            </w:r>
+            <w:r>
+              <w:rPr>
+                <w:rFonts w:ascii="Cascadia Mono" w:hAnsi="Cascadia Mono" w:cs="Cascadia Mono"/>
+                <w:color w:val="0000FF"/>
+                <w:sz w:val="19"/>
+                <w:szCs w:val="19"/>
+              </w:rPr>
+              <w:t>public</w:t>
+            </w:r>
+            <w:r>
+              <w:rPr>
+                <w:rFonts w:ascii="Cascadia Mono" w:hAnsi="Cascadia Mono" w:cs="Cascadia Mono"/>
+                <w:color w:val="000000"/>
+                <w:sz w:val="19"/>
+                <w:szCs w:val="19"/>
+              </w:rPr>
+              <w:t xml:space="preserve"> </w:t>
+            </w:r>
+            <w:r>
+              <w:rPr>
+                <w:rFonts w:ascii="Cascadia Mono" w:hAnsi="Cascadia Mono" w:cs="Cascadia Mono"/>
+                <w:color w:val="0000FF"/>
+                <w:sz w:val="19"/>
+                <w:szCs w:val="19"/>
+              </w:rPr>
+              <w:t>double</w:t>
+            </w:r>
+            <w:r>
+              <w:rPr>
+                <w:rFonts w:ascii="Cascadia Mono" w:hAnsi="Cascadia Mono" w:cs="Cascadia Mono"/>
+                <w:color w:val="000000"/>
+                <w:sz w:val="19"/>
+                <w:szCs w:val="19"/>
+              </w:rPr>
+              <w:t xml:space="preserve"> GetServiceCost()</w:t>
             </w:r>
           </w:p>
           <w:p>
@@ -7722,50 +7064,8 @@
                 <w:sz w:val="19"/>
                 <w:szCs w:val="19"/>
               </w:rPr>
-              <w:t xml:space="preserve">            </w:t>
-            </w:r>
-            <w:proofErr w:type="spellStart"/>
-            <w:r>
-              <w:rPr>
-                <w:rFonts w:ascii="Cascadia Mono" w:hAnsi="Cascadia Mono" w:cs="Cascadia Mono"/>
-                <w:color w:val="000000"/>
-                <w:sz w:val="19"/>
-                <w:szCs w:val="19"/>
-              </w:rPr>
-              <w:t>serviceCost</w:t>
-            </w:r>
-            <w:proofErr w:type="spellEnd"/>
-            <w:r>
-              <w:rPr>
-                <w:rFonts w:ascii="Cascadia Mono" w:hAnsi="Cascadia Mono" w:cs="Cascadia Mono"/>
-                <w:color w:val="000000"/>
-                <w:sz w:val="19"/>
-                <w:szCs w:val="19"/>
-              </w:rPr>
-              <w:t xml:space="preserve"> = </w:t>
-            </w:r>
-            <w:proofErr w:type="spellStart"/>
-            <w:proofErr w:type="gramStart"/>
-            <w:r>
-              <w:rPr>
-                <w:rFonts w:ascii="Cascadia Mono" w:hAnsi="Cascadia Mono" w:cs="Cascadia Mono"/>
-                <w:color w:val="000000"/>
-                <w:sz w:val="19"/>
-                <w:szCs w:val="19"/>
-              </w:rPr>
-              <w:t>newServiceCost</w:t>
-            </w:r>
-            <w:proofErr w:type="spellEnd"/>
-            <w:r>
-              <w:rPr>
-                <w:rFonts w:ascii="Cascadia Mono" w:hAnsi="Cascadia Mono" w:cs="Cascadia Mono"/>
-                <w:color w:val="000000"/>
-                <w:sz w:val="19"/>
-                <w:szCs w:val="19"/>
-              </w:rPr>
-              <w:t>;</w:t>
-            </w:r>
-            <w:proofErr w:type="gramEnd"/>
+              <w:t xml:space="preserve">        {</w:t>
+            </w:r>
           </w:p>
           <w:p>
             <w:pPr>
@@ -7787,7 +7087,25 @@
                 <w:sz w:val="19"/>
                 <w:szCs w:val="19"/>
               </w:rPr>
-              <w:t xml:space="preserve">        }</w:t>
+              <w:t xml:space="preserve">            </w:t>
+            </w:r>
+            <w:r>
+              <w:rPr>
+                <w:rFonts w:ascii="Cascadia Mono" w:hAnsi="Cascadia Mono" w:cs="Cascadia Mono"/>
+                <w:color w:val="0000FF"/>
+                <w:sz w:val="19"/>
+                <w:szCs w:val="19"/>
+              </w:rPr>
+              <w:t>return</w:t>
+            </w:r>
+            <w:r>
+              <w:rPr>
+                <w:rFonts w:ascii="Cascadia Mono" w:hAnsi="Cascadia Mono" w:cs="Cascadia Mono"/>
+                <w:color w:val="000000"/>
+                <w:sz w:val="19"/>
+                <w:szCs w:val="19"/>
+              </w:rPr>
+              <w:t xml:space="preserve"> Math.Round(serviceCost, 2);</w:t>
             </w:r>
           </w:p>
           <w:p>
@@ -7803,6 +7121,15 @@
                 <w:szCs w:val="19"/>
               </w:rPr>
             </w:pPr>
+            <w:r>
+              <w:rPr>
+                <w:rFonts w:ascii="Cascadia Mono" w:hAnsi="Cascadia Mono" w:cs="Cascadia Mono"/>
+                <w:color w:val="000000"/>
+                <w:sz w:val="19"/>
+                <w:szCs w:val="19"/>
+              </w:rPr>
+              <w:t xml:space="preserve">        }</w:t>
+            </w:r>
           </w:p>
           <w:p>
             <w:pPr>
@@ -7817,82 +7144,6 @@
                 <w:szCs w:val="19"/>
               </w:rPr>
             </w:pPr>
-            <w:r>
-              <w:rPr>
-                <w:rFonts w:ascii="Cascadia Mono" w:hAnsi="Cascadia Mono" w:cs="Cascadia Mono"/>
-                <w:color w:val="000000"/>
-                <w:sz w:val="19"/>
-                <w:szCs w:val="19"/>
-              </w:rPr>
-              <w:t xml:space="preserve">        </w:t>
-            </w:r>
-            <w:r>
-              <w:rPr>
-                <w:rFonts w:ascii="Cascadia Mono" w:hAnsi="Cascadia Mono" w:cs="Cascadia Mono"/>
-                <w:color w:val="0000FF"/>
-                <w:sz w:val="19"/>
-                <w:szCs w:val="19"/>
-              </w:rPr>
-              <w:t>public</w:t>
-            </w:r>
-            <w:r>
-              <w:rPr>
-                <w:rFonts w:ascii="Cascadia Mono" w:hAnsi="Cascadia Mono" w:cs="Cascadia Mono"/>
-                <w:color w:val="000000"/>
-                <w:sz w:val="19"/>
-                <w:szCs w:val="19"/>
-              </w:rPr>
-              <w:t xml:space="preserve"> </w:t>
-            </w:r>
-            <w:r>
-              <w:rPr>
-                <w:rFonts w:ascii="Cascadia Mono" w:hAnsi="Cascadia Mono" w:cs="Cascadia Mono"/>
-                <w:color w:val="0000FF"/>
-                <w:sz w:val="19"/>
-                <w:szCs w:val="19"/>
-              </w:rPr>
-              <w:t>int</w:t>
-            </w:r>
-            <w:r>
-              <w:rPr>
-                <w:rFonts w:ascii="Cascadia Mono" w:hAnsi="Cascadia Mono" w:cs="Cascadia Mono"/>
-                <w:color w:val="000000"/>
-                <w:sz w:val="19"/>
-                <w:szCs w:val="19"/>
-              </w:rPr>
-              <w:t xml:space="preserve"> </w:t>
-            </w:r>
-            <w:proofErr w:type="spellStart"/>
-            <w:proofErr w:type="gramStart"/>
-            <w:r>
-              <w:rPr>
-                <w:rFonts w:ascii="Cascadia Mono" w:hAnsi="Cascadia Mono" w:cs="Cascadia Mono"/>
-                <w:color w:val="000000"/>
-                <w:sz w:val="19"/>
-                <w:szCs w:val="19"/>
-              </w:rPr>
-              <w:t>getServiceTag</w:t>
-            </w:r>
-            <w:proofErr w:type="spellEnd"/>
-            <w:r>
-              <w:rPr>
-                <w:rFonts w:ascii="Cascadia Mono" w:hAnsi="Cascadia Mono" w:cs="Cascadia Mono"/>
-                <w:color w:val="000000"/>
-                <w:sz w:val="19"/>
-                <w:szCs w:val="19"/>
-              </w:rPr>
-              <w:t>(</w:t>
-            </w:r>
-            <w:proofErr w:type="gramEnd"/>
-            <w:r>
-              <w:rPr>
-                <w:rFonts w:ascii="Cascadia Mono" w:hAnsi="Cascadia Mono" w:cs="Cascadia Mono"/>
-                <w:color w:val="000000"/>
-                <w:sz w:val="19"/>
-                <w:szCs w:val="19"/>
-              </w:rPr>
-              <w:t>)</w:t>
-            </w:r>
           </w:p>
           <w:p>
             <w:pPr>
@@ -7914,7 +7165,61 @@
                 <w:sz w:val="19"/>
                 <w:szCs w:val="19"/>
               </w:rPr>
-              <w:t xml:space="preserve">        {</w:t>
+              <w:t xml:space="preserve">        </w:t>
+            </w:r>
+            <w:r>
+              <w:rPr>
+                <w:rFonts w:ascii="Cascadia Mono" w:hAnsi="Cascadia Mono" w:cs="Cascadia Mono"/>
+                <w:color w:val="0000FF"/>
+                <w:sz w:val="19"/>
+                <w:szCs w:val="19"/>
+              </w:rPr>
+              <w:t>public</w:t>
+            </w:r>
+            <w:r>
+              <w:rPr>
+                <w:rFonts w:ascii="Cascadia Mono" w:hAnsi="Cascadia Mono" w:cs="Cascadia Mono"/>
+                <w:color w:val="000000"/>
+                <w:sz w:val="19"/>
+                <w:szCs w:val="19"/>
+              </w:rPr>
+              <w:t xml:space="preserve"> </w:t>
+            </w:r>
+            <w:r>
+              <w:rPr>
+                <w:rFonts w:ascii="Cascadia Mono" w:hAnsi="Cascadia Mono" w:cs="Cascadia Mono"/>
+                <w:color w:val="0000FF"/>
+                <w:sz w:val="19"/>
+                <w:szCs w:val="19"/>
+              </w:rPr>
+              <w:t>void</w:t>
+            </w:r>
+            <w:r>
+              <w:rPr>
+                <w:rFonts w:ascii="Cascadia Mono" w:hAnsi="Cascadia Mono" w:cs="Cascadia Mono"/>
+                <w:color w:val="000000"/>
+                <w:sz w:val="19"/>
+                <w:szCs w:val="19"/>
+              </w:rPr>
+              <w:t xml:space="preserve"> SetServiceCost(</w:t>
+            </w:r>
+            <w:r>
+              <w:rPr>
+                <w:rFonts w:ascii="Cascadia Mono" w:hAnsi="Cascadia Mono" w:cs="Cascadia Mono"/>
+                <w:color w:val="0000FF"/>
+                <w:sz w:val="19"/>
+                <w:szCs w:val="19"/>
+              </w:rPr>
+              <w:t>double</w:t>
+            </w:r>
+            <w:r>
+              <w:rPr>
+                <w:rFonts w:ascii="Cascadia Mono" w:hAnsi="Cascadia Mono" w:cs="Cascadia Mono"/>
+                <w:color w:val="000000"/>
+                <w:sz w:val="19"/>
+                <w:szCs w:val="19"/>
+              </w:rPr>
+              <w:t xml:space="preserve"> newServiceCost)</w:t>
             </w:r>
           </w:p>
           <w:p>
@@ -7937,48 +7242,8 @@
                 <w:sz w:val="19"/>
                 <w:szCs w:val="19"/>
               </w:rPr>
-              <w:t xml:space="preserve">            </w:t>
-            </w:r>
-            <w:r>
-              <w:rPr>
-                <w:rFonts w:ascii="Cascadia Mono" w:hAnsi="Cascadia Mono" w:cs="Cascadia Mono"/>
-                <w:color w:val="0000FF"/>
-                <w:sz w:val="19"/>
-                <w:szCs w:val="19"/>
-              </w:rPr>
-              <w:t>return</w:t>
-            </w:r>
-            <w:r>
-              <w:rPr>
-                <w:rFonts w:ascii="Cascadia Mono" w:hAnsi="Cascadia Mono" w:cs="Cascadia Mono"/>
-                <w:color w:val="000000"/>
-                <w:sz w:val="19"/>
-                <w:szCs w:val="19"/>
-              </w:rPr>
-              <w:t xml:space="preserve"> </w:t>
-            </w:r>
-            <w:proofErr w:type="spellStart"/>
-            <w:proofErr w:type="gramStart"/>
-            <w:r>
-              <w:rPr>
-                <w:rFonts w:ascii="Cascadia Mono" w:hAnsi="Cascadia Mono" w:cs="Cascadia Mono"/>
-                <w:color w:val="000000"/>
-                <w:sz w:val="19"/>
-                <w:szCs w:val="19"/>
-              </w:rPr>
-              <w:t>serviceTag</w:t>
-            </w:r>
-            <w:proofErr w:type="spellEnd"/>
-            <w:r>
-              <w:rPr>
-                <w:rFonts w:ascii="Cascadia Mono" w:hAnsi="Cascadia Mono" w:cs="Cascadia Mono"/>
-                <w:color w:val="000000"/>
-                <w:sz w:val="19"/>
-                <w:szCs w:val="19"/>
-              </w:rPr>
-              <w:t>;</w:t>
-            </w:r>
-            <w:proofErr w:type="gramEnd"/>
+              <w:t xml:space="preserve">        {</w:t>
+            </w:r>
           </w:p>
           <w:p>
             <w:pPr>
@@ -8000,7 +7265,7 @@
                 <w:sz w:val="19"/>
                 <w:szCs w:val="19"/>
               </w:rPr>
-              <w:t xml:space="preserve">        }</w:t>
+              <w:t xml:space="preserve">            serviceCost = newServiceCost;</w:t>
             </w:r>
           </w:p>
           <w:p>
@@ -8016,6 +7281,15 @@
                 <w:szCs w:val="19"/>
               </w:rPr>
             </w:pPr>
+            <w:r>
+              <w:rPr>
+                <w:rFonts w:ascii="Cascadia Mono" w:hAnsi="Cascadia Mono" w:cs="Cascadia Mono"/>
+                <w:color w:val="000000"/>
+                <w:sz w:val="19"/>
+                <w:szCs w:val="19"/>
+              </w:rPr>
+              <w:t xml:space="preserve">        }</w:t>
+            </w:r>
           </w:p>
           <w:p>
             <w:pPr>
@@ -8030,111 +7304,6 @@
                 <w:szCs w:val="19"/>
               </w:rPr>
             </w:pPr>
-            <w:r>
-              <w:rPr>
-                <w:rFonts w:ascii="Cascadia Mono" w:hAnsi="Cascadia Mono" w:cs="Cascadia Mono"/>
-                <w:color w:val="000000"/>
-                <w:sz w:val="19"/>
-                <w:szCs w:val="19"/>
-              </w:rPr>
-              <w:t xml:space="preserve">        </w:t>
-            </w:r>
-            <w:r>
-              <w:rPr>
-                <w:rFonts w:ascii="Cascadia Mono" w:hAnsi="Cascadia Mono" w:cs="Cascadia Mono"/>
-                <w:color w:val="0000FF"/>
-                <w:sz w:val="19"/>
-                <w:szCs w:val="19"/>
-              </w:rPr>
-              <w:t>public</w:t>
-            </w:r>
-            <w:r>
-              <w:rPr>
-                <w:rFonts w:ascii="Cascadia Mono" w:hAnsi="Cascadia Mono" w:cs="Cascadia Mono"/>
-                <w:color w:val="000000"/>
-                <w:sz w:val="19"/>
-                <w:szCs w:val="19"/>
-              </w:rPr>
-              <w:t xml:space="preserve"> </w:t>
-            </w:r>
-            <w:r>
-              <w:rPr>
-                <w:rFonts w:ascii="Cascadia Mono" w:hAnsi="Cascadia Mono" w:cs="Cascadia Mono"/>
-                <w:color w:val="0000FF"/>
-                <w:sz w:val="19"/>
-                <w:szCs w:val="19"/>
-              </w:rPr>
-              <w:t>void</w:t>
-            </w:r>
-            <w:r>
-              <w:rPr>
-                <w:rFonts w:ascii="Cascadia Mono" w:hAnsi="Cascadia Mono" w:cs="Cascadia Mono"/>
-                <w:color w:val="000000"/>
-                <w:sz w:val="19"/>
-                <w:szCs w:val="19"/>
-              </w:rPr>
-              <w:t xml:space="preserve"> </w:t>
-            </w:r>
-            <w:proofErr w:type="spellStart"/>
-            <w:proofErr w:type="gramStart"/>
-            <w:r>
-              <w:rPr>
-                <w:rFonts w:ascii="Cascadia Mono" w:hAnsi="Cascadia Mono" w:cs="Cascadia Mono"/>
-                <w:color w:val="000000"/>
-                <w:sz w:val="19"/>
-                <w:szCs w:val="19"/>
-              </w:rPr>
-              <w:t>setServiceTag</w:t>
-            </w:r>
-            <w:proofErr w:type="spellEnd"/>
-            <w:r>
-              <w:rPr>
-                <w:rFonts w:ascii="Cascadia Mono" w:hAnsi="Cascadia Mono" w:cs="Cascadia Mono"/>
-                <w:color w:val="000000"/>
-                <w:sz w:val="19"/>
-                <w:szCs w:val="19"/>
-              </w:rPr>
-              <w:t>(</w:t>
-            </w:r>
-            <w:proofErr w:type="gramEnd"/>
-            <w:r>
-              <w:rPr>
-                <w:rFonts w:ascii="Cascadia Mono" w:hAnsi="Cascadia Mono" w:cs="Cascadia Mono"/>
-                <w:color w:val="0000FF"/>
-                <w:sz w:val="19"/>
-                <w:szCs w:val="19"/>
-              </w:rPr>
-              <w:t>int</w:t>
-            </w:r>
-            <w:r>
-              <w:rPr>
-                <w:rFonts w:ascii="Cascadia Mono" w:hAnsi="Cascadia Mono" w:cs="Cascadia Mono"/>
-                <w:color w:val="000000"/>
-                <w:sz w:val="19"/>
-                <w:szCs w:val="19"/>
-              </w:rPr>
-              <w:t xml:space="preserve"> </w:t>
-            </w:r>
-            <w:proofErr w:type="spellStart"/>
-            <w:r>
-              <w:rPr>
-                <w:rFonts w:ascii="Cascadia Mono" w:hAnsi="Cascadia Mono" w:cs="Cascadia Mono"/>
-                <w:color w:val="000000"/>
-                <w:sz w:val="19"/>
-                <w:szCs w:val="19"/>
-              </w:rPr>
-              <w:t>newServiceTag</w:t>
-            </w:r>
-            <w:proofErr w:type="spellEnd"/>
-            <w:r>
-              <w:rPr>
-                <w:rFonts w:ascii="Cascadia Mono" w:hAnsi="Cascadia Mono" w:cs="Cascadia Mono"/>
-                <w:color w:val="000000"/>
-                <w:sz w:val="19"/>
-                <w:szCs w:val="19"/>
-              </w:rPr>
-              <w:t>)</w:t>
-            </w:r>
           </w:p>
           <w:p>
             <w:pPr>
@@ -8156,7 +7325,43 @@
                 <w:sz w:val="19"/>
                 <w:szCs w:val="19"/>
               </w:rPr>
-              <w:t xml:space="preserve">        {</w:t>
+              <w:t xml:space="preserve">        </w:t>
+            </w:r>
+            <w:r>
+              <w:rPr>
+                <w:rFonts w:ascii="Cascadia Mono" w:hAnsi="Cascadia Mono" w:cs="Cascadia Mono"/>
+                <w:color w:val="0000FF"/>
+                <w:sz w:val="19"/>
+                <w:szCs w:val="19"/>
+              </w:rPr>
+              <w:t>public</w:t>
+            </w:r>
+            <w:r>
+              <w:rPr>
+                <w:rFonts w:ascii="Cascadia Mono" w:hAnsi="Cascadia Mono" w:cs="Cascadia Mono"/>
+                <w:color w:val="000000"/>
+                <w:sz w:val="19"/>
+                <w:szCs w:val="19"/>
+              </w:rPr>
+              <w:t xml:space="preserve"> </w:t>
+            </w:r>
+            <w:r>
+              <w:rPr>
+                <w:rFonts w:ascii="Cascadia Mono" w:hAnsi="Cascadia Mono" w:cs="Cascadia Mono"/>
+                <w:color w:val="0000FF"/>
+                <w:sz w:val="19"/>
+                <w:szCs w:val="19"/>
+              </w:rPr>
+              <w:t>int</w:t>
+            </w:r>
+            <w:r>
+              <w:rPr>
+                <w:rFonts w:ascii="Cascadia Mono" w:hAnsi="Cascadia Mono" w:cs="Cascadia Mono"/>
+                <w:color w:val="000000"/>
+                <w:sz w:val="19"/>
+                <w:szCs w:val="19"/>
+              </w:rPr>
+              <w:t xml:space="preserve"> GetServiceTag()</w:t>
             </w:r>
           </w:p>
           <w:p>
@@ -8179,50 +7384,8 @@
                 <w:sz w:val="19"/>
                 <w:szCs w:val="19"/>
               </w:rPr>
-              <w:t xml:space="preserve">            </w:t>
-            </w:r>
-            <w:proofErr w:type="spellStart"/>
-            <w:r>
-              <w:rPr>
-                <w:rFonts w:ascii="Cascadia Mono" w:hAnsi="Cascadia Mono" w:cs="Cascadia Mono"/>
-                <w:color w:val="000000"/>
-                <w:sz w:val="19"/>
-                <w:szCs w:val="19"/>
-              </w:rPr>
-              <w:t>serviceTag</w:t>
-            </w:r>
-            <w:proofErr w:type="spellEnd"/>
-            <w:r>
-              <w:rPr>
-                <w:rFonts w:ascii="Cascadia Mono" w:hAnsi="Cascadia Mono" w:cs="Cascadia Mono"/>
-                <w:color w:val="000000"/>
-                <w:sz w:val="19"/>
-                <w:szCs w:val="19"/>
-              </w:rPr>
-              <w:t xml:space="preserve"> = </w:t>
-            </w:r>
-            <w:proofErr w:type="spellStart"/>
-            <w:proofErr w:type="gramStart"/>
-            <w:r>
-              <w:rPr>
-                <w:rFonts w:ascii="Cascadia Mono" w:hAnsi="Cascadia Mono" w:cs="Cascadia Mono"/>
-                <w:color w:val="000000"/>
-                <w:sz w:val="19"/>
-                <w:szCs w:val="19"/>
-              </w:rPr>
-              <w:t>newServiceTag</w:t>
-            </w:r>
-            <w:proofErr w:type="spellEnd"/>
-            <w:r>
-              <w:rPr>
-                <w:rFonts w:ascii="Cascadia Mono" w:hAnsi="Cascadia Mono" w:cs="Cascadia Mono"/>
-                <w:color w:val="000000"/>
-                <w:sz w:val="19"/>
-                <w:szCs w:val="19"/>
-              </w:rPr>
-              <w:t>;</w:t>
-            </w:r>
-            <w:proofErr w:type="gramEnd"/>
+              <w:t xml:space="preserve">        {</w:t>
+            </w:r>
           </w:p>
           <w:p>
             <w:pPr>
@@ -8244,7 +7407,25 @@
                 <w:sz w:val="19"/>
                 <w:szCs w:val="19"/>
               </w:rPr>
-              <w:t xml:space="preserve">        }</w:t>
+              <w:t xml:space="preserve">            </w:t>
+            </w:r>
+            <w:r>
+              <w:rPr>
+                <w:rFonts w:ascii="Cascadia Mono" w:hAnsi="Cascadia Mono" w:cs="Cascadia Mono"/>
+                <w:color w:val="0000FF"/>
+                <w:sz w:val="19"/>
+                <w:szCs w:val="19"/>
+              </w:rPr>
+              <w:t>return</w:t>
+            </w:r>
+            <w:r>
+              <w:rPr>
+                <w:rFonts w:ascii="Cascadia Mono" w:hAnsi="Cascadia Mono" w:cs="Cascadia Mono"/>
+                <w:color w:val="000000"/>
+                <w:sz w:val="19"/>
+                <w:szCs w:val="19"/>
+              </w:rPr>
+              <w:t xml:space="preserve"> serviceTag;</w:t>
             </w:r>
           </w:p>
           <w:p>
@@ -8267,28 +7448,8 @@
                 <w:sz w:val="19"/>
                 <w:szCs w:val="19"/>
               </w:rPr>
-              <w:t xml:space="preserve">        </w:t>
-            </w:r>
-            <w:r>
-              <w:rPr>
-                <w:rFonts w:ascii="Cascadia Mono" w:hAnsi="Cascadia Mono" w:cs="Cascadia Mono"/>
-                <w:color w:val="808080"/>
-                <w:sz w:val="19"/>
-                <w:szCs w:val="19"/>
-              </w:rPr>
-              <w:t>#</w:t>
-            </w:r>
-            <w:proofErr w:type="gramStart"/>
-            <w:r>
-              <w:rPr>
-                <w:rFonts w:ascii="Cascadia Mono" w:hAnsi="Cascadia Mono" w:cs="Cascadia Mono"/>
-                <w:color w:val="808080"/>
-                <w:sz w:val="19"/>
-                <w:szCs w:val="19"/>
-              </w:rPr>
-              <w:t>endregion</w:t>
-            </w:r>
-            <w:proofErr w:type="gramEnd"/>
+              <w:t xml:space="preserve">        }</w:t>
+            </w:r>
           </w:p>
           <w:p>
             <w:pPr>
@@ -8329,23 +7490,12 @@
             <w:r>
               <w:rPr>
                 <w:rFonts w:ascii="Cascadia Mono" w:hAnsi="Cascadia Mono" w:cs="Cascadia Mono"/>
-                <w:color w:val="808080"/>
-                <w:sz w:val="19"/>
-                <w:szCs w:val="19"/>
-              </w:rPr>
-              <w:t>#</w:t>
-            </w:r>
-            <w:proofErr w:type="gramStart"/>
-            <w:r>
-              <w:rPr>
-                <w:rFonts w:ascii="Cascadia Mono" w:hAnsi="Cascadia Mono" w:cs="Cascadia Mono"/>
-                <w:color w:val="808080"/>
-                <w:sz w:val="19"/>
-                <w:szCs w:val="19"/>
-              </w:rPr>
-              <w:t>region</w:t>
-            </w:r>
-            <w:proofErr w:type="gramEnd"/>
+                <w:color w:val="0000FF"/>
+                <w:sz w:val="19"/>
+                <w:szCs w:val="19"/>
+              </w:rPr>
+              <w:t>public</w:t>
+            </w:r>
             <w:r>
               <w:rPr>
                 <w:rFonts w:ascii="Cascadia Mono" w:hAnsi="Cascadia Mono" w:cs="Cascadia Mono"/>
@@ -8353,7 +7503,43 @@
                 <w:sz w:val="19"/>
                 <w:szCs w:val="19"/>
               </w:rPr>
-              <w:t xml:space="preserve"> Utilities</w:t>
+              <w:t xml:space="preserve"> </w:t>
+            </w:r>
+            <w:r>
+              <w:rPr>
+                <w:rFonts w:ascii="Cascadia Mono" w:hAnsi="Cascadia Mono" w:cs="Cascadia Mono"/>
+                <w:color w:val="0000FF"/>
+                <w:sz w:val="19"/>
+                <w:szCs w:val="19"/>
+              </w:rPr>
+              <w:t>void</w:t>
+            </w:r>
+            <w:r>
+              <w:rPr>
+                <w:rFonts w:ascii="Cascadia Mono" w:hAnsi="Cascadia Mono" w:cs="Cascadia Mono"/>
+                <w:color w:val="000000"/>
+                <w:sz w:val="19"/>
+                <w:szCs w:val="19"/>
+              </w:rPr>
+              <w:t xml:space="preserve"> SetServiceTag(</w:t>
+            </w:r>
+            <w:r>
+              <w:rPr>
+                <w:rFonts w:ascii="Cascadia Mono" w:hAnsi="Cascadia Mono" w:cs="Cascadia Mono"/>
+                <w:color w:val="0000FF"/>
+                <w:sz w:val="19"/>
+                <w:szCs w:val="19"/>
+              </w:rPr>
+              <w:t>int</w:t>
+            </w:r>
+            <w:r>
+              <w:rPr>
+                <w:rFonts w:ascii="Cascadia Mono" w:hAnsi="Cascadia Mono" w:cs="Cascadia Mono"/>
+                <w:color w:val="000000"/>
+                <w:sz w:val="19"/>
+                <w:szCs w:val="19"/>
+              </w:rPr>
+              <w:t xml:space="preserve"> newServiceTag)</w:t>
             </w:r>
           </w:p>
           <w:p>
@@ -8369,6 +7555,15 @@
                 <w:szCs w:val="19"/>
               </w:rPr>
             </w:pPr>
+            <w:r>
+              <w:rPr>
+                <w:rFonts w:ascii="Cascadia Mono" w:hAnsi="Cascadia Mono" w:cs="Cascadia Mono"/>
+                <w:color w:val="000000"/>
+                <w:sz w:val="19"/>
+                <w:szCs w:val="19"/>
+              </w:rPr>
+              <w:t xml:space="preserve">        {</w:t>
+            </w:r>
           </w:p>
           <w:p>
             <w:pPr>
@@ -8390,74 +7585,7 @@
                 <w:sz w:val="19"/>
                 <w:szCs w:val="19"/>
               </w:rPr>
-              <w:t xml:space="preserve">        </w:t>
-            </w:r>
-            <w:r>
-              <w:rPr>
-                <w:rFonts w:ascii="Cascadia Mono" w:hAnsi="Cascadia Mono" w:cs="Cascadia Mono"/>
-                <w:color w:val="0000FF"/>
-                <w:sz w:val="19"/>
-                <w:szCs w:val="19"/>
-              </w:rPr>
-              <w:t>public</w:t>
-            </w:r>
-            <w:r>
-              <w:rPr>
-                <w:rFonts w:ascii="Cascadia Mono" w:hAnsi="Cascadia Mono" w:cs="Cascadia Mono"/>
-                <w:color w:val="000000"/>
-                <w:sz w:val="19"/>
-                <w:szCs w:val="19"/>
-              </w:rPr>
-              <w:t xml:space="preserve"> </w:t>
-            </w:r>
-            <w:r>
-              <w:rPr>
-                <w:rFonts w:ascii="Cascadia Mono" w:hAnsi="Cascadia Mono" w:cs="Cascadia Mono"/>
-                <w:color w:val="0000FF"/>
-                <w:sz w:val="19"/>
-                <w:szCs w:val="19"/>
-              </w:rPr>
-              <w:t>int</w:t>
-            </w:r>
-            <w:r>
-              <w:rPr>
-                <w:rFonts w:ascii="Cascadia Mono" w:hAnsi="Cascadia Mono" w:cs="Cascadia Mono"/>
-                <w:color w:val="000000"/>
-                <w:sz w:val="19"/>
-                <w:szCs w:val="19"/>
-              </w:rPr>
-              <w:t xml:space="preserve"> </w:t>
-            </w:r>
-            <w:proofErr w:type="spellStart"/>
-            <w:proofErr w:type="gramStart"/>
-            <w:r>
-              <w:rPr>
-                <w:rFonts w:ascii="Cascadia Mono" w:hAnsi="Cascadia Mono" w:cs="Cascadia Mono"/>
-                <w:color w:val="000000"/>
-                <w:sz w:val="19"/>
-                <w:szCs w:val="19"/>
-              </w:rPr>
-              <w:t>CompareTo</w:t>
-            </w:r>
-            <w:proofErr w:type="spellEnd"/>
-            <w:r>
-              <w:rPr>
-                <w:rFonts w:ascii="Cascadia Mono" w:hAnsi="Cascadia Mono" w:cs="Cascadia Mono"/>
-                <w:color w:val="000000"/>
-                <w:sz w:val="19"/>
-                <w:szCs w:val="19"/>
-              </w:rPr>
-              <w:t>(</w:t>
-            </w:r>
-            <w:proofErr w:type="gramEnd"/>
-            <w:r>
-              <w:rPr>
-                <w:rFonts w:ascii="Cascadia Mono" w:hAnsi="Cascadia Mono" w:cs="Cascadia Mono"/>
-                <w:color w:val="000000"/>
-                <w:sz w:val="19"/>
-                <w:szCs w:val="19"/>
-              </w:rPr>
-              <w:t>Drone d)</w:t>
+              <w:t xml:space="preserve">            serviceTag = newServiceTag;</w:t>
             </w:r>
           </w:p>
           <w:p>
@@ -8480,7 +7608,7 @@
                 <w:sz w:val="19"/>
                 <w:szCs w:val="19"/>
               </w:rPr>
-              <w:t xml:space="preserve">        {</w:t>
+              <w:t xml:space="preserve">        }</w:t>
             </w:r>
           </w:p>
           <w:p>
@@ -8503,67 +7631,16 @@
                 <w:sz w:val="19"/>
                 <w:szCs w:val="19"/>
               </w:rPr>
-              <w:t xml:space="preserve">            </w:t>
-            </w:r>
-            <w:r>
-              <w:rPr>
-                <w:rFonts w:ascii="Cascadia Mono" w:hAnsi="Cascadia Mono" w:cs="Cascadia Mono"/>
-                <w:color w:val="0000FF"/>
-                <w:sz w:val="19"/>
-                <w:szCs w:val="19"/>
-              </w:rPr>
-              <w:t>return</w:t>
-            </w:r>
-            <w:r>
-              <w:rPr>
-                <w:rFonts w:ascii="Cascadia Mono" w:hAnsi="Cascadia Mono" w:cs="Cascadia Mono"/>
-                <w:color w:val="000000"/>
-                <w:sz w:val="19"/>
-                <w:szCs w:val="19"/>
-              </w:rPr>
-              <w:t xml:space="preserve"> </w:t>
-            </w:r>
-            <w:proofErr w:type="spellStart"/>
-            <w:r>
-              <w:rPr>
-                <w:rFonts w:ascii="Cascadia Mono" w:hAnsi="Cascadia Mono" w:cs="Cascadia Mono"/>
-                <w:color w:val="000000"/>
-                <w:sz w:val="19"/>
-                <w:szCs w:val="19"/>
-              </w:rPr>
-              <w:t>droneModel.CompareTo</w:t>
-            </w:r>
-            <w:proofErr w:type="spellEnd"/>
-            <w:r>
-              <w:rPr>
-                <w:rFonts w:ascii="Cascadia Mono" w:hAnsi="Cascadia Mono" w:cs="Cascadia Mono"/>
-                <w:color w:val="000000"/>
-                <w:sz w:val="19"/>
-                <w:szCs w:val="19"/>
-              </w:rPr>
-              <w:t>(</w:t>
-            </w:r>
-            <w:proofErr w:type="spellStart"/>
-            <w:proofErr w:type="gramStart"/>
-            <w:r>
-              <w:rPr>
-                <w:rFonts w:ascii="Cascadia Mono" w:hAnsi="Cascadia Mono" w:cs="Cascadia Mono"/>
-                <w:color w:val="000000"/>
-                <w:sz w:val="19"/>
-                <w:szCs w:val="19"/>
-              </w:rPr>
-              <w:t>d.droneModel</w:t>
-            </w:r>
-            <w:proofErr w:type="spellEnd"/>
-            <w:proofErr w:type="gramEnd"/>
-            <w:r>
-              <w:rPr>
-                <w:rFonts w:ascii="Cascadia Mono" w:hAnsi="Cascadia Mono" w:cs="Cascadia Mono"/>
-                <w:color w:val="000000"/>
-                <w:sz w:val="19"/>
-                <w:szCs w:val="19"/>
-              </w:rPr>
-              <w:t>);</w:t>
+              <w:t xml:space="preserve">        </w:t>
+            </w:r>
+            <w:r>
+              <w:rPr>
+                <w:rFonts w:ascii="Cascadia Mono" w:hAnsi="Cascadia Mono" w:cs="Cascadia Mono"/>
+                <w:color w:val="808080"/>
+                <w:sz w:val="19"/>
+                <w:szCs w:val="19"/>
+              </w:rPr>
+              <w:t>#endregion</w:t>
             </w:r>
           </w:p>
           <w:p>
@@ -8579,15 +7656,6 @@
                 <w:szCs w:val="19"/>
               </w:rPr>
             </w:pPr>
-            <w:r>
-              <w:rPr>
-                <w:rFonts w:ascii="Cascadia Mono" w:hAnsi="Cascadia Mono" w:cs="Cascadia Mono"/>
-                <w:color w:val="000000"/>
-                <w:sz w:val="19"/>
-                <w:szCs w:val="19"/>
-              </w:rPr>
-              <w:t xml:space="preserve">        }</w:t>
-            </w:r>
           </w:p>
           <w:p>
             <w:pPr>
@@ -8597,40 +7665,29 @@
               <w:spacing w:after="0" w:line="240" w:lineRule="auto"/>
               <w:rPr>
                 <w:rFonts w:ascii="Cascadia Mono" w:hAnsi="Cascadia Mono" w:cs="Cascadia Mono"/>
-                <w:color w:val="808080"/>
-                <w:sz w:val="19"/>
-                <w:szCs w:val="19"/>
-              </w:rPr>
-            </w:pPr>
-            <w:r>
-              <w:rPr>
-                <w:rFonts w:ascii="Cascadia Mono" w:hAnsi="Cascadia Mono" w:cs="Cascadia Mono"/>
                 <w:color w:val="000000"/>
                 <w:sz w:val="19"/>
                 <w:szCs w:val="19"/>
               </w:rPr>
+            </w:pPr>
+            <w:r>
+              <w:rPr>
+                <w:rFonts w:ascii="Cascadia Mono" w:hAnsi="Cascadia Mono" w:cs="Cascadia Mono"/>
+                <w:color w:val="000000"/>
+                <w:sz w:val="19"/>
+                <w:szCs w:val="19"/>
+              </w:rPr>
               <w:t xml:space="preserve">        </w:t>
             </w:r>
             <w:r>
               <w:rPr>
                 <w:rFonts w:ascii="Cascadia Mono" w:hAnsi="Cascadia Mono" w:cs="Cascadia Mono"/>
-                <w:color w:val="808080"/>
-                <w:sz w:val="19"/>
-                <w:szCs w:val="19"/>
-              </w:rPr>
-              <w:t>#</w:t>
-            </w:r>
-            <w:proofErr w:type="gramStart"/>
-            <w:r>
-              <w:rPr>
-                <w:rFonts w:ascii="Cascadia Mono" w:hAnsi="Cascadia Mono" w:cs="Cascadia Mono"/>
-                <w:color w:val="808080"/>
-                <w:sz w:val="19"/>
-                <w:szCs w:val="19"/>
-              </w:rPr>
-              <w:t>endregion</w:t>
-            </w:r>
-            <w:proofErr w:type="gramEnd"/>
+                <w:color w:val="008000"/>
+                <w:sz w:val="19"/>
+                <w:szCs w:val="19"/>
+              </w:rPr>
+              <w:t>// These methods are used to compare between different Drone class objects and to display drone data as a string</w:t>
+            </w:r>
           </w:p>
           <w:p>
             <w:pPr>
@@ -8652,7 +7709,16 @@
                 <w:sz w:val="19"/>
                 <w:szCs w:val="19"/>
               </w:rPr>
-              <w:t xml:space="preserve">    </w:t>
+              <w:t xml:space="preserve">        </w:t>
+            </w:r>
+            <w:r>
+              <w:rPr>
+                <w:rFonts w:ascii="Cascadia Mono" w:hAnsi="Cascadia Mono" w:cs="Cascadia Mono"/>
+                <w:color w:val="808080"/>
+                <w:sz w:val="19"/>
+                <w:szCs w:val="19"/>
+              </w:rPr>
+              <w:t>#region</w:t>
             </w:r>
             <w:r>
               <w:rPr>
@@ -8661,7 +7727,404 @@
                 <w:sz w:val="19"/>
                 <w:szCs w:val="19"/>
               </w:rPr>
-              <w:t>}</w:t>
+              <w:t xml:space="preserve"> Utilities</w:t>
+            </w:r>
+          </w:p>
+          <w:p>
+            <w:pPr>
+              <w:autoSpaceDE w:val="0"/>
+              <w:autoSpaceDN w:val="0"/>
+              <w:adjustRightInd w:val="0"/>
+              <w:spacing w:after="0" w:line="240" w:lineRule="auto"/>
+              <w:rPr>
+                <w:rFonts w:ascii="Cascadia Mono" w:hAnsi="Cascadia Mono" w:cs="Cascadia Mono"/>
+                <w:color w:val="000000"/>
+                <w:sz w:val="19"/>
+                <w:szCs w:val="19"/>
+              </w:rPr>
+            </w:pPr>
+            <w:r>
+              <w:rPr>
+                <w:rFonts w:ascii="Cascadia Mono" w:hAnsi="Cascadia Mono" w:cs="Cascadia Mono"/>
+                <w:color w:val="000000"/>
+                <w:sz w:val="19"/>
+                <w:szCs w:val="19"/>
+              </w:rPr>
+              <w:t xml:space="preserve">        </w:t>
+            </w:r>
+            <w:r>
+              <w:rPr>
+                <w:rFonts w:ascii="Cascadia Mono" w:hAnsi="Cascadia Mono" w:cs="Cascadia Mono"/>
+                <w:color w:val="0000FF"/>
+                <w:sz w:val="19"/>
+                <w:szCs w:val="19"/>
+              </w:rPr>
+              <w:t>public</w:t>
+            </w:r>
+            <w:r>
+              <w:rPr>
+                <w:rFonts w:ascii="Cascadia Mono" w:hAnsi="Cascadia Mono" w:cs="Cascadia Mono"/>
+                <w:color w:val="000000"/>
+                <w:sz w:val="19"/>
+                <w:szCs w:val="19"/>
+              </w:rPr>
+              <w:t xml:space="preserve"> </w:t>
+            </w:r>
+            <w:r>
+              <w:rPr>
+                <w:rFonts w:ascii="Cascadia Mono" w:hAnsi="Cascadia Mono" w:cs="Cascadia Mono"/>
+                <w:color w:val="0000FF"/>
+                <w:sz w:val="19"/>
+                <w:szCs w:val="19"/>
+              </w:rPr>
+              <w:t>int</w:t>
+            </w:r>
+            <w:r>
+              <w:rPr>
+                <w:rFonts w:ascii="Cascadia Mono" w:hAnsi="Cascadia Mono" w:cs="Cascadia Mono"/>
+                <w:color w:val="000000"/>
+                <w:sz w:val="19"/>
+                <w:szCs w:val="19"/>
+              </w:rPr>
+              <w:t xml:space="preserve"> CompareTo(Drone d)</w:t>
+            </w:r>
+          </w:p>
+          <w:p>
+            <w:pPr>
+              <w:autoSpaceDE w:val="0"/>
+              <w:autoSpaceDN w:val="0"/>
+              <w:adjustRightInd w:val="0"/>
+              <w:spacing w:after="0" w:line="240" w:lineRule="auto"/>
+              <w:rPr>
+                <w:rFonts w:ascii="Cascadia Mono" w:hAnsi="Cascadia Mono" w:cs="Cascadia Mono"/>
+                <w:color w:val="000000"/>
+                <w:sz w:val="19"/>
+                <w:szCs w:val="19"/>
+              </w:rPr>
+            </w:pPr>
+            <w:r>
+              <w:rPr>
+                <w:rFonts w:ascii="Cascadia Mono" w:hAnsi="Cascadia Mono" w:cs="Cascadia Mono"/>
+                <w:color w:val="000000"/>
+                <w:sz w:val="19"/>
+                <w:szCs w:val="19"/>
+              </w:rPr>
+              <w:t xml:space="preserve">        {</w:t>
+            </w:r>
+          </w:p>
+          <w:p>
+            <w:pPr>
+              <w:autoSpaceDE w:val="0"/>
+              <w:autoSpaceDN w:val="0"/>
+              <w:adjustRightInd w:val="0"/>
+              <w:spacing w:after="0" w:line="240" w:lineRule="auto"/>
+              <w:rPr>
+                <w:rFonts w:ascii="Cascadia Mono" w:hAnsi="Cascadia Mono" w:cs="Cascadia Mono"/>
+                <w:color w:val="000000"/>
+                <w:sz w:val="19"/>
+                <w:szCs w:val="19"/>
+              </w:rPr>
+            </w:pPr>
+            <w:r>
+              <w:rPr>
+                <w:rFonts w:ascii="Cascadia Mono" w:hAnsi="Cascadia Mono" w:cs="Cascadia Mono"/>
+                <w:color w:val="000000"/>
+                <w:sz w:val="19"/>
+                <w:szCs w:val="19"/>
+              </w:rPr>
+              <w:t xml:space="preserve">            </w:t>
+            </w:r>
+            <w:r>
+              <w:rPr>
+                <w:rFonts w:ascii="Cascadia Mono" w:hAnsi="Cascadia Mono" w:cs="Cascadia Mono"/>
+                <w:color w:val="0000FF"/>
+                <w:sz w:val="19"/>
+                <w:szCs w:val="19"/>
+              </w:rPr>
+              <w:t>return</w:t>
+            </w:r>
+            <w:r>
+              <w:rPr>
+                <w:rFonts w:ascii="Cascadia Mono" w:hAnsi="Cascadia Mono" w:cs="Cascadia Mono"/>
+                <w:color w:val="000000"/>
+                <w:sz w:val="19"/>
+                <w:szCs w:val="19"/>
+              </w:rPr>
+              <w:t xml:space="preserve"> droneModel.CompareTo(d.droneModel);</w:t>
+            </w:r>
+          </w:p>
+          <w:p>
+            <w:pPr>
+              <w:autoSpaceDE w:val="0"/>
+              <w:autoSpaceDN w:val="0"/>
+              <w:adjustRightInd w:val="0"/>
+              <w:spacing w:after="0" w:line="240" w:lineRule="auto"/>
+              <w:rPr>
+                <w:rFonts w:ascii="Cascadia Mono" w:hAnsi="Cascadia Mono" w:cs="Cascadia Mono"/>
+                <w:color w:val="000000"/>
+                <w:sz w:val="19"/>
+                <w:szCs w:val="19"/>
+              </w:rPr>
+            </w:pPr>
+            <w:r>
+              <w:rPr>
+                <w:rFonts w:ascii="Cascadia Mono" w:hAnsi="Cascadia Mono" w:cs="Cascadia Mono"/>
+                <w:color w:val="000000"/>
+                <w:sz w:val="19"/>
+                <w:szCs w:val="19"/>
+              </w:rPr>
+              <w:t xml:space="preserve">        }</w:t>
+            </w:r>
+          </w:p>
+          <w:p>
+            <w:pPr>
+              <w:autoSpaceDE w:val="0"/>
+              <w:autoSpaceDN w:val="0"/>
+              <w:adjustRightInd w:val="0"/>
+              <w:spacing w:after="0" w:line="240" w:lineRule="auto"/>
+              <w:rPr>
+                <w:rFonts w:ascii="Cascadia Mono" w:hAnsi="Cascadia Mono" w:cs="Cascadia Mono"/>
+                <w:color w:val="000000"/>
+                <w:sz w:val="19"/>
+                <w:szCs w:val="19"/>
+              </w:rPr>
+            </w:pPr>
+          </w:p>
+          <w:p>
+            <w:pPr>
+              <w:autoSpaceDE w:val="0"/>
+              <w:autoSpaceDN w:val="0"/>
+              <w:adjustRightInd w:val="0"/>
+              <w:spacing w:after="0" w:line="240" w:lineRule="auto"/>
+              <w:rPr>
+                <w:rFonts w:ascii="Cascadia Mono" w:hAnsi="Cascadia Mono" w:cs="Cascadia Mono"/>
+                <w:color w:val="000000"/>
+                <w:sz w:val="19"/>
+                <w:szCs w:val="19"/>
+              </w:rPr>
+            </w:pPr>
+            <w:r>
+              <w:rPr>
+                <w:rFonts w:ascii="Cascadia Mono" w:hAnsi="Cascadia Mono" w:cs="Cascadia Mono"/>
+                <w:color w:val="000000"/>
+                <w:sz w:val="19"/>
+                <w:szCs w:val="19"/>
+              </w:rPr>
+              <w:t xml:space="preserve">        </w:t>
+            </w:r>
+            <w:r>
+              <w:rPr>
+                <w:rFonts w:ascii="Cascadia Mono" w:hAnsi="Cascadia Mono" w:cs="Cascadia Mono"/>
+                <w:color w:val="0000FF"/>
+                <w:sz w:val="19"/>
+                <w:szCs w:val="19"/>
+              </w:rPr>
+              <w:t>public</w:t>
+            </w:r>
+            <w:r>
+              <w:rPr>
+                <w:rFonts w:ascii="Cascadia Mono" w:hAnsi="Cascadia Mono" w:cs="Cascadia Mono"/>
+                <w:color w:val="000000"/>
+                <w:sz w:val="19"/>
+                <w:szCs w:val="19"/>
+              </w:rPr>
+              <w:t xml:space="preserve"> </w:t>
+            </w:r>
+            <w:r>
+              <w:rPr>
+                <w:rFonts w:ascii="Cascadia Mono" w:hAnsi="Cascadia Mono" w:cs="Cascadia Mono"/>
+                <w:color w:val="0000FF"/>
+                <w:sz w:val="19"/>
+                <w:szCs w:val="19"/>
+              </w:rPr>
+              <w:t>override</w:t>
+            </w:r>
+            <w:r>
+              <w:rPr>
+                <w:rFonts w:ascii="Cascadia Mono" w:hAnsi="Cascadia Mono" w:cs="Cascadia Mono"/>
+                <w:color w:val="000000"/>
+                <w:sz w:val="19"/>
+                <w:szCs w:val="19"/>
+              </w:rPr>
+              <w:t xml:space="preserve"> </w:t>
+            </w:r>
+            <w:r>
+              <w:rPr>
+                <w:rFonts w:ascii="Cascadia Mono" w:hAnsi="Cascadia Mono" w:cs="Cascadia Mono"/>
+                <w:color w:val="0000FF"/>
+                <w:sz w:val="19"/>
+                <w:szCs w:val="19"/>
+              </w:rPr>
+              <w:t>string</w:t>
+            </w:r>
+            <w:r>
+              <w:rPr>
+                <w:rFonts w:ascii="Cascadia Mono" w:hAnsi="Cascadia Mono" w:cs="Cascadia Mono"/>
+                <w:color w:val="000000"/>
+                <w:sz w:val="19"/>
+                <w:szCs w:val="19"/>
+              </w:rPr>
+              <w:t xml:space="preserve"> ToString()</w:t>
+            </w:r>
+          </w:p>
+          <w:p>
+            <w:pPr>
+              <w:autoSpaceDE w:val="0"/>
+              <w:autoSpaceDN w:val="0"/>
+              <w:adjustRightInd w:val="0"/>
+              <w:spacing w:after="0" w:line="240" w:lineRule="auto"/>
+              <w:rPr>
+                <w:rFonts w:ascii="Cascadia Mono" w:hAnsi="Cascadia Mono" w:cs="Cascadia Mono"/>
+                <w:color w:val="000000"/>
+                <w:sz w:val="19"/>
+                <w:szCs w:val="19"/>
+              </w:rPr>
+            </w:pPr>
+            <w:r>
+              <w:rPr>
+                <w:rFonts w:ascii="Cascadia Mono" w:hAnsi="Cascadia Mono" w:cs="Cascadia Mono"/>
+                <w:color w:val="000000"/>
+                <w:sz w:val="19"/>
+                <w:szCs w:val="19"/>
+              </w:rPr>
+              <w:t xml:space="preserve">        {</w:t>
+            </w:r>
+          </w:p>
+          <w:p>
+            <w:pPr>
+              <w:autoSpaceDE w:val="0"/>
+              <w:autoSpaceDN w:val="0"/>
+              <w:adjustRightInd w:val="0"/>
+              <w:spacing w:after="0" w:line="240" w:lineRule="auto"/>
+              <w:rPr>
+                <w:rFonts w:ascii="Cascadia Mono" w:hAnsi="Cascadia Mono" w:cs="Cascadia Mono"/>
+                <w:color w:val="000000"/>
+                <w:sz w:val="19"/>
+                <w:szCs w:val="19"/>
+              </w:rPr>
+            </w:pPr>
+            <w:r>
+              <w:rPr>
+                <w:rFonts w:ascii="Cascadia Mono" w:hAnsi="Cascadia Mono" w:cs="Cascadia Mono"/>
+                <w:color w:val="000000"/>
+                <w:sz w:val="19"/>
+                <w:szCs w:val="19"/>
+              </w:rPr>
+              <w:t xml:space="preserve">            </w:t>
+            </w:r>
+            <w:r>
+              <w:rPr>
+                <w:rFonts w:ascii="Cascadia Mono" w:hAnsi="Cascadia Mono" w:cs="Cascadia Mono"/>
+                <w:color w:val="0000FF"/>
+                <w:sz w:val="19"/>
+                <w:szCs w:val="19"/>
+              </w:rPr>
+              <w:t>return</w:t>
+            </w:r>
+            <w:r>
+              <w:rPr>
+                <w:rFonts w:ascii="Cascadia Mono" w:hAnsi="Cascadia Mono" w:cs="Cascadia Mono"/>
+                <w:color w:val="000000"/>
+                <w:sz w:val="19"/>
+                <w:szCs w:val="19"/>
+              </w:rPr>
+              <w:t xml:space="preserve"> GetClientName() + </w:t>
+            </w:r>
+            <w:r>
+              <w:rPr>
+                <w:rFonts w:ascii="Cascadia Mono" w:hAnsi="Cascadia Mono" w:cs="Cascadia Mono"/>
+                <w:color w:val="A31515"/>
+                <w:sz w:val="19"/>
+                <w:szCs w:val="19"/>
+              </w:rPr>
+              <w:t>"\t\t$ "</w:t>
+            </w:r>
+            <w:r>
+              <w:rPr>
+                <w:rFonts w:ascii="Cascadia Mono" w:hAnsi="Cascadia Mono" w:cs="Cascadia Mono"/>
+                <w:color w:val="000000"/>
+                <w:sz w:val="19"/>
+                <w:szCs w:val="19"/>
+              </w:rPr>
+              <w:t xml:space="preserve"> + GetServiceCost();</w:t>
+            </w:r>
+          </w:p>
+          <w:p>
+            <w:pPr>
+              <w:autoSpaceDE w:val="0"/>
+              <w:autoSpaceDN w:val="0"/>
+              <w:adjustRightInd w:val="0"/>
+              <w:spacing w:after="0" w:line="240" w:lineRule="auto"/>
+              <w:rPr>
+                <w:rFonts w:ascii="Cascadia Mono" w:hAnsi="Cascadia Mono" w:cs="Cascadia Mono"/>
+                <w:color w:val="000000"/>
+                <w:sz w:val="19"/>
+                <w:szCs w:val="19"/>
+              </w:rPr>
+            </w:pPr>
+            <w:r>
+              <w:rPr>
+                <w:rFonts w:ascii="Cascadia Mono" w:hAnsi="Cascadia Mono" w:cs="Cascadia Mono"/>
+                <w:color w:val="000000"/>
+                <w:sz w:val="19"/>
+                <w:szCs w:val="19"/>
+              </w:rPr>
+              <w:t xml:space="preserve">        }</w:t>
+            </w:r>
+          </w:p>
+          <w:p>
+            <w:pPr>
+              <w:autoSpaceDE w:val="0"/>
+              <w:autoSpaceDN w:val="0"/>
+              <w:adjustRightInd w:val="0"/>
+              <w:spacing w:after="0" w:line="240" w:lineRule="auto"/>
+              <w:rPr>
+                <w:rFonts w:ascii="Cascadia Mono" w:hAnsi="Cascadia Mono" w:cs="Cascadia Mono"/>
+                <w:color w:val="000000"/>
+                <w:sz w:val="19"/>
+                <w:szCs w:val="19"/>
+              </w:rPr>
+            </w:pPr>
+            <w:r>
+              <w:rPr>
+                <w:rFonts w:ascii="Cascadia Mono" w:hAnsi="Cascadia Mono" w:cs="Cascadia Mono"/>
+                <w:color w:val="000000"/>
+                <w:sz w:val="19"/>
+                <w:szCs w:val="19"/>
+              </w:rPr>
+              <w:t xml:space="preserve">        </w:t>
+            </w:r>
+            <w:r>
+              <w:rPr>
+                <w:rFonts w:ascii="Cascadia Mono" w:hAnsi="Cascadia Mono" w:cs="Cascadia Mono"/>
+                <w:color w:val="808080"/>
+                <w:sz w:val="19"/>
+                <w:szCs w:val="19"/>
+              </w:rPr>
+              <w:t>#endregion</w:t>
+            </w:r>
+          </w:p>
+          <w:p>
+            <w:pPr>
+              <w:autoSpaceDE w:val="0"/>
+              <w:autoSpaceDN w:val="0"/>
+              <w:adjustRightInd w:val="0"/>
+              <w:spacing w:after="0" w:line="240" w:lineRule="auto"/>
+              <w:rPr>
+                <w:rFonts w:ascii="Cascadia Mono" w:hAnsi="Cascadia Mono" w:cs="Cascadia Mono"/>
+                <w:color w:val="000000"/>
+                <w:sz w:val="19"/>
+                <w:szCs w:val="19"/>
+              </w:rPr>
+            </w:pPr>
+            <w:r>
+              <w:rPr>
+                <w:rFonts w:ascii="Cascadia Mono" w:hAnsi="Cascadia Mono" w:cs="Cascadia Mono"/>
+                <w:color w:val="000000"/>
+                <w:sz w:val="19"/>
+                <w:szCs w:val="19"/>
+              </w:rPr>
+              <w:t xml:space="preserve">    }</w:t>
             </w:r>
           </w:p>
         </w:tc>
@@ -8965,11 +8428,9 @@
             <w:pPr>
               <w:spacing w:after="60"/>
             </w:pPr>
-            <w:proofErr w:type="spellStart"/>
             <w:r>
               <w:t>DroneServiceApplication</w:t>
             </w:r>
-            <w:proofErr w:type="spellEnd"/>
           </w:p>
         </w:tc>
       </w:tr>
@@ -9872,15 +9333,7 @@
         <w:t xml:space="preserve"> </w:t>
       </w:r>
       <w:r>
-        <w:t>standards. (</w:t>
-      </w:r>
-      <w:proofErr w:type="gramStart"/>
-      <w:r>
-        <w:t>refer</w:t>
-      </w:r>
-      <w:proofErr w:type="gramEnd"/>
-      <w:r>
-        <w:t xml:space="preserve"> </w:t>
+        <w:t xml:space="preserve">standards. (refer </w:t>
       </w:r>
       <w:r>
         <w:t>http://www.citems.com.au/</w:t>
@@ -9949,7 +9402,6 @@
       <w:r>
         <w:t xml:space="preserve">must be two radio buttons inside a </w:t>
       </w:r>
-      <w:proofErr w:type="spellStart"/>
       <w:r>
         <w:t>G</w:t>
       </w:r>
@@ -9960,11 +9412,7 @@
         <w:t>B</w:t>
       </w:r>
       <w:r>
-        <w:t>ox</w:t>
-      </w:r>
-      <w:proofErr w:type="spellEnd"/>
-      <w:r>
-        <w:t>.</w:t>
+        <w:t>ox.</w:t>
       </w:r>
       <w:r>
         <w:t xml:space="preserve"> The two values are Regular and Express. This data is not part of the Drone class.</w:t>
@@ -10009,15 +9457,7 @@
         <w:t xml:space="preserve">displayed in </w:t>
       </w:r>
       <w:r>
-        <w:t xml:space="preserve">a </w:t>
-      </w:r>
-      <w:proofErr w:type="spellStart"/>
-      <w:r>
-        <w:t>ListView</w:t>
-      </w:r>
-      <w:proofErr w:type="spellEnd"/>
-      <w:r>
-        <w:t xml:space="preserve"> which displays </w:t>
+        <w:t xml:space="preserve">a ListView which displays </w:t>
       </w:r>
       <w:r>
         <w:t>all the class attributes.</w:t>
@@ -10038,15 +9478,7 @@
         <w:t xml:space="preserve">service </w:t>
       </w:r>
       <w:r>
-        <w:t xml:space="preserve">items must be displayed in a </w:t>
-      </w:r>
-      <w:proofErr w:type="spellStart"/>
-      <w:r>
-        <w:t>ListBox</w:t>
-      </w:r>
-      <w:proofErr w:type="spellEnd"/>
-      <w:r>
-        <w:t xml:space="preserve"> which display</w:t>
+        <w:t>items must be displayed in a ListBox which display</w:t>
       </w:r>
       <w:r>
         <w:t>s</w:t>
@@ -10143,15 +9575,7 @@
         <w:t xml:space="preserve"> </w:t>
       </w:r>
       <w:r>
-        <w:t>Save the class as “</w:t>
-      </w:r>
-      <w:proofErr w:type="spellStart"/>
-      <w:r>
-        <w:t>Drone.cs</w:t>
-      </w:r>
-      <w:proofErr w:type="spellEnd"/>
-      <w:r>
-        <w:t>”.</w:t>
+        <w:t>Save the class as “Drone.cs”.</w:t>
       </w:r>
     </w:p>
     <w:p>
@@ -10174,15 +9598,7 @@
         <w:t>Drone</w:t>
       </w:r>
       <w:r>
-        <w:t xml:space="preserve"> called “</w:t>
-      </w:r>
-      <w:proofErr w:type="spellStart"/>
-      <w:r>
-        <w:t>FinishedList</w:t>
-      </w:r>
-      <w:proofErr w:type="spellEnd"/>
-      <w:r>
-        <w:t>”</w:t>
+        <w:t xml:space="preserve"> called “FinishedList”</w:t>
       </w:r>
       <w:r>
         <w:t xml:space="preserve">. </w:t>
@@ -10205,15 +9621,7 @@
         <w:t xml:space="preserve">global Queue&lt;T&gt; of type Drone </w:t>
       </w:r>
       <w:r>
-        <w:t>called “</w:t>
-      </w:r>
-      <w:proofErr w:type="spellStart"/>
-      <w:r>
-        <w:t>RegularService</w:t>
-      </w:r>
-      <w:proofErr w:type="spellEnd"/>
-      <w:r>
-        <w:t>”</w:t>
+        <w:t>called “RegularService”</w:t>
       </w:r>
       <w:r>
         <w:t>.</w:t>
@@ -10233,15 +9641,7 @@
         <w:t>Create a global Queue&lt;T&gt; of type Drone called</w:t>
       </w:r>
       <w:r>
-        <w:t xml:space="preserve"> “</w:t>
-      </w:r>
-      <w:proofErr w:type="spellStart"/>
-      <w:r>
-        <w:t>ExpressService</w:t>
-      </w:r>
-      <w:proofErr w:type="spellEnd"/>
-      <w:r>
-        <w:t>”</w:t>
+        <w:t xml:space="preserve"> “ExpressService”</w:t>
       </w:r>
       <w:r>
         <w:t>.</w:t>
@@ -10261,15 +9661,7 @@
         <w:t xml:space="preserve">Create a button method </w:t>
       </w:r>
       <w:r>
-        <w:t>called “</w:t>
-      </w:r>
-      <w:proofErr w:type="spellStart"/>
-      <w:r>
-        <w:t>AddNewItem</w:t>
-      </w:r>
-      <w:proofErr w:type="spellEnd"/>
-      <w:r>
-        <w:t>” that will add</w:t>
+        <w:t>called “AddNewItem” that will add</w:t>
       </w:r>
       <w:r>
         <w:t xml:space="preserve"> a new </w:t>
@@ -10290,16 +9682,11 @@
         <w:t>Queue&lt;&gt; based on the priority</w:t>
       </w:r>
       <w:r>
-        <w:t xml:space="preserve">. Use </w:t>
-      </w:r>
-      <w:proofErr w:type="spellStart"/>
-      <w:r>
-        <w:t>TextBox</w:t>
+        <w:t>. Use TextBox</w:t>
       </w:r>
       <w:r>
         <w:t>es</w:t>
       </w:r>
-      <w:proofErr w:type="spellEnd"/>
       <w:r>
         <w:t xml:space="preserve"> for the </w:t>
       </w:r>
@@ -10365,15 +9752,7 @@
         <w:t xml:space="preserve">Create a custom </w:t>
       </w:r>
       <w:r>
-        <w:t>method called “</w:t>
-      </w:r>
-      <w:proofErr w:type="spellStart"/>
-      <w:r>
-        <w:t>GetServicePriority</w:t>
-      </w:r>
-      <w:proofErr w:type="spellEnd"/>
-      <w:r>
-        <w:t xml:space="preserve">” </w:t>
+        <w:t xml:space="preserve">method called “GetServicePriority” </w:t>
       </w:r>
       <w:r>
         <w:t xml:space="preserve">which </w:t>
@@ -10385,15 +9764,7 @@
         <w:t>s</w:t>
       </w:r>
       <w:r>
-        <w:t xml:space="preserve"> the value of the priority radio group. This method must be called inside the “</w:t>
-      </w:r>
-      <w:proofErr w:type="spellStart"/>
-      <w:r>
-        <w:t>AddNewItem</w:t>
-      </w:r>
-      <w:proofErr w:type="spellEnd"/>
-      <w:r>
-        <w:t xml:space="preserve">” method before the </w:t>
+        <w:t xml:space="preserve"> the value of the priority radio group. This method must be called inside the “AddNewItem” method before the </w:t>
       </w:r>
       <w:r>
         <w:t xml:space="preserve">new </w:t>
@@ -10415,7 +9786,6 @@
       <w:r>
         <w:t xml:space="preserve">Create a custom method that will display all the elements in the </w:t>
       </w:r>
-      <w:proofErr w:type="spellStart"/>
       <w:r>
         <w:t>R</w:t>
       </w:r>
@@ -10426,11 +9796,7 @@
         <w:t>S</w:t>
       </w:r>
       <w:r>
-        <w:t>ervice</w:t>
-      </w:r>
-      <w:proofErr w:type="spellEnd"/>
-      <w:r>
-        <w:t xml:space="preserve"> queue. The display must use a List View and </w:t>
+        <w:t xml:space="preserve">ervice queue. The display must use a List View and </w:t>
       </w:r>
       <w:r>
         <w:t>with appropriate column headers.</w:t>
@@ -10447,15 +9813,7 @@
         <w:ind w:left="567" w:hanging="567"/>
       </w:pPr>
       <w:r>
-        <w:t xml:space="preserve">Create a custom method that will display all the elements in the </w:t>
-      </w:r>
-      <w:proofErr w:type="spellStart"/>
-      <w:r>
-        <w:t>ExpressService</w:t>
-      </w:r>
-      <w:proofErr w:type="spellEnd"/>
-      <w:r>
-        <w:t xml:space="preserve"> queue. The display must use a List View and with appropriate column headers.</w:t>
+        <w:t>Create a custom method that will display all the elements in the ExpressService queue. The display must use a List View and with appropriate column headers.</w:t>
       </w:r>
     </w:p>
     <w:p>
@@ -10510,15 +9868,7 @@
         <w:ind w:left="567" w:hanging="567"/>
       </w:pPr>
       <w:r>
-        <w:t>Create a custom method to increment the service tag control, this method must be called inside the “</w:t>
-      </w:r>
-      <w:proofErr w:type="spellStart"/>
-      <w:r>
-        <w:t>AddNewItem</w:t>
-      </w:r>
-      <w:proofErr w:type="spellEnd"/>
-      <w:r>
-        <w:t>” method before the new service item is added to a queue.</w:t>
+        <w:t>Create a custom method to increment the service tag control, this method must be called inside the “AddNewItem” method before the new service item is added to a queue.</w:t>
       </w:r>
     </w:p>
     <w:p>
@@ -10553,13 +9903,8 @@
       <w:r>
         <w:t xml:space="preserve">regular service </w:t>
       </w:r>
-      <w:proofErr w:type="spellStart"/>
-      <w:r>
-        <w:t>ListView</w:t>
-      </w:r>
-      <w:proofErr w:type="spellEnd"/>
-      <w:r>
-        <w:t xml:space="preserve"> </w:t>
+      <w:r>
+        <w:t xml:space="preserve">ListView </w:t>
       </w:r>
       <w:r>
         <w:t xml:space="preserve">that will display the </w:t>
@@ -10579,15 +9924,7 @@
         <w:ind w:left="567" w:hanging="567"/>
       </w:pPr>
       <w:r>
-        <w:t xml:space="preserve">Create a mouse click method for the express service </w:t>
-      </w:r>
-      <w:proofErr w:type="spellStart"/>
-      <w:r>
-        <w:t>ListView</w:t>
-      </w:r>
-      <w:proofErr w:type="spellEnd"/>
-      <w:r>
-        <w:t xml:space="preserve"> that will display the Client Name and Service Problem in the related textboxes.</w:t>
+        <w:t>Create a mouse click method for the express service ListView that will display the Client Name and Service Problem in the related textboxes.</w:t>
       </w:r>
     </w:p>
     <w:p>
@@ -10625,44 +9962,28 @@
         <w:t xml:space="preserve"> regular</w:t>
       </w:r>
       <w:r>
+        <w:t xml:space="preserve"> ListView and dequeue the </w:t>
+      </w:r>
+      <w:r>
+        <w:t>regular</w:t>
+      </w:r>
+      <w:r>
+        <w:t xml:space="preserve"> s</w:t>
+      </w:r>
+      <w:r>
+        <w:t>ervice</w:t>
+      </w:r>
+      <w:r>
+        <w:t xml:space="preserve"> Queue&lt;T&gt;</w:t>
+      </w:r>
+      <w:r>
         <w:t xml:space="preserve"> </w:t>
       </w:r>
-      <w:proofErr w:type="spellStart"/>
-      <w:r>
-        <w:t>ListView</w:t>
-      </w:r>
-      <w:proofErr w:type="spellEnd"/>
-      <w:r>
-        <w:t xml:space="preserve"> and dequeue the </w:t>
-      </w:r>
-      <w:r>
-        <w:t>regular</w:t>
-      </w:r>
-      <w:r>
-        <w:t xml:space="preserve"> s</w:t>
-      </w:r>
-      <w:r>
-        <w:t>ervice</w:t>
-      </w:r>
-      <w:r>
-        <w:t xml:space="preserve"> Queue&lt;T&gt;</w:t>
-      </w:r>
-      <w:r>
-        <w:t xml:space="preserve"> </w:t>
-      </w:r>
       <w:r>
         <w:t>data structure. The dequeued item must be added to the List&lt;T&gt;</w:t>
       </w:r>
       <w:r>
-        <w:t xml:space="preserve"> and displayed in the </w:t>
-      </w:r>
-      <w:proofErr w:type="spellStart"/>
-      <w:r>
-        <w:t>ListBox</w:t>
-      </w:r>
-      <w:proofErr w:type="spellEnd"/>
-      <w:r>
-        <w:t xml:space="preserve"> for finished service items.</w:t>
+        <w:t xml:space="preserve"> and displayed in the ListBox for finished service items.</w:t>
       </w:r>
     </w:p>
     <w:p>
@@ -10682,23 +10003,7 @@
         <w:t xml:space="preserve"> </w:t>
       </w:r>
       <w:r>
-        <w:t xml:space="preserve">a button click method that will remove a service item from the express </w:t>
-      </w:r>
-      <w:proofErr w:type="spellStart"/>
-      <w:r>
-        <w:t>ListView</w:t>
-      </w:r>
-      <w:proofErr w:type="spellEnd"/>
-      <w:r>
-        <w:t xml:space="preserve"> and dequeue the express service Queue&lt;T&gt; data structure. The dequeued item must be added to the List&lt;T&gt; and displayed in the </w:t>
-      </w:r>
-      <w:proofErr w:type="spellStart"/>
-      <w:r>
-        <w:t>ListBox</w:t>
-      </w:r>
-      <w:proofErr w:type="spellEnd"/>
-      <w:r>
-        <w:t xml:space="preserve"> for finished service items.</w:t>
+        <w:t>a button click method that will remove a service item from the express ListView and dequeue the express service Queue&lt;T&gt; data structure. The dequeued item must be added to the List&lt;T&gt; and displayed in the ListBox for finished service items.</w:t>
       </w:r>
     </w:p>
     <w:p>
@@ -10721,15 +10026,7 @@
         <w:t xml:space="preserve">method that will </w:t>
       </w:r>
       <w:r>
-        <w:t xml:space="preserve">delete a service item from the finished </w:t>
-      </w:r>
-      <w:proofErr w:type="spellStart"/>
-      <w:r>
-        <w:t>listbox</w:t>
-      </w:r>
-      <w:proofErr w:type="spellEnd"/>
-      <w:r>
-        <w:t xml:space="preserve"> and remove the same item from the List&lt;T&gt;.</w:t>
+        <w:t>delete a service item from the finished listbox and remove the same item from the List&lt;T&gt;.</w:t>
       </w:r>
     </w:p>
     <w:p>
@@ -10945,6 +10242,9 @@
             <w:pPr>
               <w:spacing w:after="0"/>
             </w:pPr>
+            <w:r>
+              <w:t>Drone Service Application</w:t>
+            </w:r>
           </w:p>
         </w:tc>
       </w:tr>
@@ -10990,6 +10290,13 @@
                 <w:szCs w:val="20"/>
               </w:rPr>
             </w:pPr>
+            <w:r>
+              <w:rPr>
+                <w:sz w:val="20"/>
+                <w:szCs w:val="20"/>
+              </w:rPr>
+              <w:t>Workflow</w:t>
+            </w:r>
           </w:p>
         </w:tc>
       </w:tr>
@@ -11031,6 +10338,9 @@
             <w:pPr>
               <w:spacing w:after="0"/>
             </w:pPr>
+            <w:r>
+              <w:t>These tests will test the complete workflow of the Drone Service Application to ensure that the application functions as per client requirements.</w:t>
+            </w:r>
           </w:p>
         </w:tc>
       </w:tr>
@@ -11070,6 +10380,9 @@
             <w:pPr>
               <w:spacing w:after="0"/>
             </w:pPr>
+            <w:r>
+              <w:t>Systems testing</w:t>
+            </w:r>
           </w:p>
         </w:tc>
       </w:tr>
@@ -11109,6 +10422,9 @@
             <w:pPr>
               <w:spacing w:after="0"/>
             </w:pPr>
+            <w:r>
+              <w:t>Joshua Farrell</w:t>
+            </w:r>
           </w:p>
         </w:tc>
         <w:tc>
@@ -11147,6 +10463,9 @@
                 <w:szCs w:val="20"/>
               </w:rPr>
             </w:pPr>
+            <w:r>
+              <w:t>Joshua Farrell</w:t>
+            </w:r>
           </w:p>
         </w:tc>
         <w:tc>
@@ -11186,6 +10505,13 @@
                 <w:szCs w:val="20"/>
               </w:rPr>
             </w:pPr>
+            <w:r>
+              <w:rPr>
+                <w:sz w:val="20"/>
+                <w:szCs w:val="20"/>
+              </w:rPr>
+              <w:t>19/10/2022</w:t>
+            </w:r>
           </w:p>
         </w:tc>
       </w:tr>
@@ -11397,6 +10723,13 @@
                 <w:szCs w:val="16"/>
               </w:rPr>
             </w:pPr>
+            <w:r>
+              <w:rPr>
+                <w:sz w:val="16"/>
+                <w:szCs w:val="16"/>
+              </w:rPr>
+              <w:t>Add test data, then click on ENQUEUE. Ignore drone model and service cost.</w:t>
+            </w:r>
           </w:p>
         </w:tc>
         <w:tc>
@@ -11413,6 +10746,30 @@
                 <w:szCs w:val="16"/>
               </w:rPr>
             </w:pPr>
+            <w:r>
+              <w:rPr>
+                <w:sz w:val="16"/>
+                <w:szCs w:val="16"/>
+              </w:rPr>
+              <w:t>ClientName = “joshua farrell”</w:t>
+            </w:r>
+          </w:p>
+          <w:p>
+            <w:pPr>
+              <w:spacing w:after="0"/>
+              <w:jc w:val="center"/>
+              <w:rPr>
+                <w:sz w:val="16"/>
+                <w:szCs w:val="16"/>
+              </w:rPr>
+            </w:pPr>
+            <w:r>
+              <w:rPr>
+                <w:sz w:val="16"/>
+                <w:szCs w:val="16"/>
+              </w:rPr>
+              <w:t>ServiceProblem= “test”</w:t>
+            </w:r>
           </w:p>
         </w:tc>
         <w:tc>
@@ -11428,6 +10785,13 @@
                 <w:szCs w:val="16"/>
               </w:rPr>
             </w:pPr>
+            <w:r>
+              <w:rPr>
+                <w:sz w:val="16"/>
+                <w:szCs w:val="16"/>
+              </w:rPr>
+              <w:t>Drone is not added to queue</w:t>
+            </w:r>
           </w:p>
         </w:tc>
         <w:tc>
@@ -11506,6 +10870,13 @@
                 <w:szCs w:val="16"/>
               </w:rPr>
             </w:pPr>
+            <w:r>
+              <w:rPr>
+                <w:sz w:val="16"/>
+                <w:szCs w:val="16"/>
+              </w:rPr>
+              <w:t>Add test data as per CSV file in order of service tag, then click on ENQUEUE</w:t>
+            </w:r>
           </w:p>
         </w:tc>
         <w:tc>
@@ -11522,6 +10893,27 @@
                 <w:szCs w:val="16"/>
               </w:rPr>
             </w:pPr>
+            <w:r>
+              <w:rPr>
+                <w:sz w:val="16"/>
+                <w:szCs w:val="16"/>
+              </w:rPr>
+              <w:t>As per “TestDataReg.</w:t>
+            </w:r>
+            <w:r>
+              <w:rPr>
+                <w:sz w:val="16"/>
+                <w:szCs w:val="16"/>
+              </w:rPr>
+              <w:t>csv</w:t>
+            </w:r>
+            <w:r>
+              <w:rPr>
+                <w:sz w:val="16"/>
+                <w:szCs w:val="16"/>
+              </w:rPr>
+              <w:t>”</w:t>
+            </w:r>
           </w:p>
         </w:tc>
         <w:tc>
@@ -11537,6 +10929,13 @@
                 <w:szCs w:val="16"/>
               </w:rPr>
             </w:pPr>
+            <w:r>
+              <w:rPr>
+                <w:sz w:val="16"/>
+                <w:szCs w:val="16"/>
+              </w:rPr>
+              <w:t>Drones are added to regular queue</w:t>
+            </w:r>
           </w:p>
         </w:tc>
         <w:tc>
@@ -11598,53 +10997,81 @@
                 <w:sz w:val="16"/>
                 <w:szCs w:val="16"/>
               </w:rPr>
-              <w:t xml:space="preserve">Test complete drone data and send to </w:t>
-            </w:r>
-            <w:r>
+              <w:t>Test complete drone data and send to Express Queue</w:t>
+            </w:r>
+          </w:p>
+        </w:tc>
+        <w:tc>
+          <w:tcPr>
+            <w:tcW w:w="2981" w:type="dxa"/>
+            <w:gridSpan w:val="3"/>
+          </w:tcPr>
+          <w:p>
+            <w:pPr>
+              <w:spacing w:after="0"/>
               <w:rPr>
                 <w:sz w:val="16"/>
                 <w:szCs w:val="16"/>
               </w:rPr>
-              <w:t>Express</w:t>
-            </w:r>
+            </w:pPr>
             <w:r>
               <w:rPr>
                 <w:sz w:val="16"/>
                 <w:szCs w:val="16"/>
               </w:rPr>
-              <w:t xml:space="preserve"> Queue</w:t>
-            </w:r>
-          </w:p>
-        </w:tc>
-        <w:tc>
-          <w:tcPr>
-            <w:tcW w:w="2981" w:type="dxa"/>
-            <w:gridSpan w:val="3"/>
+              <w:t>Add test data as per CSV file in order of service tag, then click on ENQUEUE</w:t>
+            </w:r>
+          </w:p>
+        </w:tc>
+        <w:tc>
+          <w:tcPr>
+            <w:tcW w:w="1276" w:type="dxa"/>
+            <w:gridSpan w:val="2"/>
           </w:tcPr>
           <w:p>
             <w:pPr>
               <w:spacing w:after="0"/>
+              <w:jc w:val="center"/>
               <w:rPr>
                 <w:sz w:val="16"/>
                 <w:szCs w:val="16"/>
               </w:rPr>
             </w:pPr>
-          </w:p>
-        </w:tc>
-        <w:tc>
-          <w:tcPr>
-            <w:tcW w:w="1276" w:type="dxa"/>
-            <w:gridSpan w:val="2"/>
-          </w:tcPr>
-          <w:p>
-            <w:pPr>
-              <w:spacing w:after="0"/>
-              <w:jc w:val="center"/>
+            <w:r>
               <w:rPr>
                 <w:sz w:val="16"/>
                 <w:szCs w:val="16"/>
               </w:rPr>
-            </w:pPr>
+              <w:t>As per “TestData</w:t>
+            </w:r>
+            <w:r>
+              <w:rPr>
+                <w:sz w:val="16"/>
+                <w:szCs w:val="16"/>
+              </w:rPr>
+              <w:t>Exp</w:t>
+            </w:r>
+            <w:r>
+              <w:rPr>
+                <w:sz w:val="16"/>
+                <w:szCs w:val="16"/>
+              </w:rPr>
+              <w:t>.</w:t>
+            </w:r>
+            <w:r>
+              <w:rPr>
+                <w:sz w:val="16"/>
+                <w:szCs w:val="16"/>
+              </w:rPr>
+              <w:t>csv</w:t>
+            </w:r>
+            <w:r>
+              <w:rPr>
+                <w:sz w:val="16"/>
+                <w:szCs w:val="16"/>
+              </w:rPr>
+              <w:t>”</w:t>
+            </w:r>
           </w:p>
         </w:tc>
         <w:tc>
@@ -11660,6 +11087,27 @@
                 <w:szCs w:val="16"/>
               </w:rPr>
             </w:pPr>
+            <w:r>
+              <w:rPr>
+                <w:sz w:val="16"/>
+                <w:szCs w:val="16"/>
+              </w:rPr>
+              <w:t xml:space="preserve">Drones are added to </w:t>
+            </w:r>
+            <w:r>
+              <w:rPr>
+                <w:sz w:val="16"/>
+                <w:szCs w:val="16"/>
+              </w:rPr>
+              <w:t>express</w:t>
+            </w:r>
+            <w:r>
+              <w:rPr>
+                <w:sz w:val="16"/>
+                <w:szCs w:val="16"/>
+              </w:rPr>
+              <w:t xml:space="preserve"> queue</w:t>
+            </w:r>
           </w:p>
         </w:tc>
         <w:tc>
@@ -14723,18 +14171,8 @@
                 <w:sz w:val="16"/>
                 <w:szCs w:val="16"/>
               </w:rPr>
-              <w:t xml:space="preserve">Q6.8 Custom method to display regular service queue in </w:t>
-            </w:r>
-            <w:proofErr w:type="spellStart"/>
-            <w:r>
-              <w:rPr>
-                <w:rFonts w:cstheme="minorHAnsi"/>
-                <w:sz w:val="16"/>
-                <w:szCs w:val="16"/>
-              </w:rPr>
-              <w:t>ListView</w:t>
-            </w:r>
-            <w:proofErr w:type="spellEnd"/>
+              <w:t>Q6.8 Custom method to display regular service queue in ListView</w:t>
+            </w:r>
           </w:p>
         </w:tc>
         <w:sdt>
@@ -14910,18 +14348,8 @@
                 <w:sz w:val="16"/>
                 <w:szCs w:val="16"/>
               </w:rPr>
-              <w:t xml:space="preserve">Q6.9 Custom method to display express service queue in </w:t>
-            </w:r>
-            <w:proofErr w:type="spellStart"/>
-            <w:r>
-              <w:rPr>
-                <w:rFonts w:cstheme="minorHAnsi"/>
-                <w:sz w:val="16"/>
-                <w:szCs w:val="16"/>
-              </w:rPr>
-              <w:t>ListView</w:t>
-            </w:r>
-            <w:proofErr w:type="spellEnd"/>
+              <w:t>Q6.9 Custom method to display express service queue in ListView</w:t>
+            </w:r>
           </w:p>
         </w:tc>
         <w:sdt>
@@ -15453,7 +14881,6 @@
               </w:rPr>
               <w:t xml:space="preserve">Q6.12 Mouse click method to populate textbox from regular service </w:t>
             </w:r>
-            <w:proofErr w:type="spellStart"/>
             <w:r>
               <w:rPr>
                 <w:rFonts w:cstheme="minorHAnsi"/>
@@ -15486,7 +14913,6 @@
               </w:rPr>
               <w:t>iew</w:t>
             </w:r>
-            <w:proofErr w:type="spellEnd"/>
           </w:p>
         </w:tc>
         <w:sdt>
@@ -15664,7 +15090,6 @@
               </w:rPr>
               <w:t xml:space="preserve">Q6.13 Mouse click method to populate textbox from express service </w:t>
             </w:r>
-            <w:proofErr w:type="spellStart"/>
             <w:r>
               <w:rPr>
                 <w:rFonts w:cstheme="minorHAnsi"/>
@@ -15697,7 +15122,6 @@
               </w:rPr>
               <w:t>iew</w:t>
             </w:r>
-            <w:proofErr w:type="spellEnd"/>
           </w:p>
         </w:tc>
         <w:sdt>
@@ -16227,25 +15651,7 @@
                 <w:sz w:val="16"/>
                 <w:szCs w:val="16"/>
               </w:rPr>
-              <w:t xml:space="preserve">Q6.16 Double click method to remove item from </w:t>
-            </w:r>
-            <w:proofErr w:type="spellStart"/>
-            <w:r>
-              <w:rPr>
-                <w:rFonts w:cstheme="minorHAnsi"/>
-                <w:sz w:val="16"/>
-                <w:szCs w:val="16"/>
-              </w:rPr>
-              <w:t>listbox</w:t>
-            </w:r>
-            <w:proofErr w:type="spellEnd"/>
-            <w:r>
-              <w:rPr>
-                <w:rFonts w:cstheme="minorHAnsi"/>
-                <w:sz w:val="16"/>
-                <w:szCs w:val="16"/>
-              </w:rPr>
-              <w:t xml:space="preserve"> and list data structure </w:t>
+              <w:t xml:space="preserve">Q6.16 Double click method to remove item from listbox and list data structure </w:t>
             </w:r>
           </w:p>
         </w:tc>
@@ -21589,6 +20995,15 @@
 </file>
 
 <file path=customXml/item1.xml><?xml version="1.0" encoding="utf-8"?>
+<?mso-contentType ?>
+<FormTemplates xmlns="http://schemas.microsoft.com/sharepoint/v3/contenttype/forms">
+  <Display>DocumentLibraryForm</Display>
+  <Edit>DocumentLibraryForm</Edit>
+  <New>DocumentLibraryForm</New>
+</FormTemplates>
+</file>
+
+<file path=customXml/item2.xml><?xml version="1.0" encoding="utf-8"?>
 <ct:contentTypeSchema xmlns:ct="http://schemas.microsoft.com/office/2006/metadata/contentType" xmlns:ma="http://schemas.microsoft.com/office/2006/metadata/properties/metaAttributes" ct:_="" ma:_="" ma:contentTypeName="Document" ma:contentTypeID="0x01010033E45C82FA6F1242BE0F0E8FD3AC3E42" ma:contentTypeVersion="12" ma:contentTypeDescription="Create a new document." ma:contentTypeScope="" ma:versionID="30540801b1b603089ef3c0001f4252d4">
   <xsd:schema xmlns:xsd="http://www.w3.org/2001/XMLSchema" xmlns:xs="http://www.w3.org/2001/XMLSchema" xmlns:p="http://schemas.microsoft.com/office/2006/metadata/properties" xmlns:ns3="8b07bbcc-12da-4100-93f1-9d8cf55f2d91" xmlns:ns4="63d80fdd-e085-4d40-a7ed-b240d1aa1699" targetNamespace="http://schemas.microsoft.com/office/2006/metadata/properties" ma:root="true" ma:fieldsID="669878f326e6a82dab07128741202fe0" ns3:_="" ns4:_="">
     <xsd:import namespace="8b07bbcc-12da-4100-93f1-9d8cf55f2d91"/>
@@ -21805,26 +21220,25 @@
 </ct:contentTypeSchema>
 </file>
 
-<file path=customXml/item2.xml><?xml version="1.0" encoding="utf-8"?>
-<?mso-contentType ?>
-<FormTemplates xmlns="http://schemas.microsoft.com/sharepoint/v3/contenttype/forms">
-  <Display>DocumentLibraryForm</Display>
-  <Edit>DocumentLibraryForm</Edit>
-  <New>DocumentLibraryForm</New>
-</FormTemplates>
-</file>
-
 <file path=customXml/item3.xml><?xml version="1.0" encoding="utf-8"?>
-<b:Sources xmlns:b="http://schemas.openxmlformats.org/officeDocument/2006/bibliography" xmlns="http://schemas.openxmlformats.org/officeDocument/2006/bibliography" SelectedStyle="\APASixthEditionOfficeOnline.xsl" StyleName="APA" Version="6"/>
-</file>
-
-<file path=customXml/item4.xml><?xml version="1.0" encoding="utf-8"?>
 <p:properties xmlns:p="http://schemas.microsoft.com/office/2006/metadata/properties" xmlns:xsi="http://www.w3.org/2001/XMLSchema-instance" xmlns:pc="http://schemas.microsoft.com/office/infopath/2007/PartnerControls">
   <documentManagement/>
 </p:properties>
 </file>
 
+<file path=customXml/item4.xml><?xml version="1.0" encoding="utf-8"?>
+<b:Sources xmlns:b="http://schemas.openxmlformats.org/officeDocument/2006/bibliography" xmlns="http://schemas.openxmlformats.org/officeDocument/2006/bibliography" SelectedStyle="\APASixthEditionOfficeOnline.xsl" StyleName="APA" Version="6"/>
+</file>
+
 <file path=customXml/itemProps1.xml><?xml version="1.0" encoding="utf-8"?>
+<ds:datastoreItem xmlns:ds="http://schemas.openxmlformats.org/officeDocument/2006/customXml" ds:itemID="{A80EEEA6-436B-49D9-8C20-9336E244E8CE}">
+  <ds:schemaRefs>
+    <ds:schemaRef ds:uri="http://schemas.microsoft.com/sharepoint/v3/contenttype/forms"/>
+  </ds:schemaRefs>
+</ds:datastoreItem>
+</file>
+
+<file path=customXml/itemProps2.xml><?xml version="1.0" encoding="utf-8"?>
 <ds:datastoreItem xmlns:ds="http://schemas.openxmlformats.org/officeDocument/2006/customXml" ds:itemID="{7994E223-60DA-4A99-B37F-8BB056EE0767}">
   <ds:schemaRefs>
     <ds:schemaRef ds:uri="http://schemas.microsoft.com/office/2006/metadata/contentType"/>
@@ -21843,27 +21257,19 @@
 </ds:datastoreItem>
 </file>
 
-<file path=customXml/itemProps2.xml><?xml version="1.0" encoding="utf-8"?>
-<ds:datastoreItem xmlns:ds="http://schemas.openxmlformats.org/officeDocument/2006/customXml" ds:itemID="{A80EEEA6-436B-49D9-8C20-9336E244E8CE}">
-  <ds:schemaRefs>
-    <ds:schemaRef ds:uri="http://schemas.microsoft.com/sharepoint/v3/contenttype/forms"/>
-  </ds:schemaRefs>
-</ds:datastoreItem>
-</file>
-
 <file path=customXml/itemProps3.xml><?xml version="1.0" encoding="utf-8"?>
-<ds:datastoreItem xmlns:ds="http://schemas.openxmlformats.org/officeDocument/2006/customXml" ds:itemID="{869F35AA-8042-49C0-B7FC-4462D7549BD6}">
-  <ds:schemaRefs>
-    <ds:schemaRef ds:uri="http://schemas.openxmlformats.org/officeDocument/2006/bibliography"/>
-  </ds:schemaRefs>
-</ds:datastoreItem>
-</file>
-
-<file path=customXml/itemProps4.xml><?xml version="1.0" encoding="utf-8"?>
 <ds:datastoreItem xmlns:ds="http://schemas.openxmlformats.org/officeDocument/2006/customXml" ds:itemID="{DE34826B-69CA-4F73-92F8-D6287CBB69AF}">
   <ds:schemaRefs>
     <ds:schemaRef ds:uri="http://schemas.microsoft.com/office/2006/metadata/properties"/>
     <ds:schemaRef ds:uri="http://schemas.microsoft.com/office/infopath/2007/PartnerControls"/>
   </ds:schemaRefs>
 </ds:datastoreItem>
+</file>
+
+<file path=customXml/itemProps4.xml><?xml version="1.0" encoding="utf-8"?>
+<ds:datastoreItem xmlns:ds="http://schemas.openxmlformats.org/officeDocument/2006/customXml" ds:itemID="{869F35AA-8042-49C0-B7FC-4462D7549BD6}">
+  <ds:schemaRefs>
+    <ds:schemaRef ds:uri="http://schemas.openxmlformats.org/officeDocument/2006/bibliography"/>
+  </ds:schemaRefs>
+</ds:datastoreItem>
 </file>
</xml_diff>

<commit_message>
Test case 1 complete
</commit_message>
<xml_diff>
--- a/Assessment Task Three v.3.docx
+++ b/Assessment Task Three v.3.docx
@@ -10792,6 +10792,13 @@
               </w:rPr>
               <w:t>Drone is not added to queue</w:t>
             </w:r>
+            <w:r>
+              <w:rPr>
+                <w:sz w:val="16"/>
+                <w:szCs w:val="16"/>
+              </w:rPr>
+              <w:t>, user is warned</w:t>
+            </w:r>
           </w:p>
         </w:tc>
         <w:tc>
@@ -10806,6 +10813,13 @@
                 <w:szCs w:val="16"/>
               </w:rPr>
             </w:pPr>
+            <w:r>
+              <w:rPr>
+                <w:sz w:val="16"/>
+                <w:szCs w:val="16"/>
+              </w:rPr>
+              <w:t>PASS</w:t>
+            </w:r>
           </w:p>
         </w:tc>
       </w:tr>
@@ -11108,6 +11122,13 @@
               </w:rPr>
               <w:t xml:space="preserve"> queue</w:t>
             </w:r>
+            <w:r>
+              <w:rPr>
+                <w:sz w:val="16"/>
+                <w:szCs w:val="16"/>
+              </w:rPr>
+              <w:t xml:space="preserve"> with 15% added to the serviceCost {115, 172.5, 230}</w:t>
+            </w:r>
           </w:p>
         </w:tc>
         <w:tc>
@@ -11164,6 +11185,27 @@
                 <w:szCs w:val="16"/>
               </w:rPr>
             </w:pPr>
+            <w:r>
+              <w:rPr>
+                <w:sz w:val="16"/>
+                <w:szCs w:val="16"/>
+              </w:rPr>
+              <w:t xml:space="preserve">Test select drone data </w:t>
+            </w:r>
+            <w:r>
+              <w:rPr>
+                <w:sz w:val="16"/>
+                <w:szCs w:val="16"/>
+              </w:rPr>
+              <w:t xml:space="preserve">in regular queue </w:t>
+            </w:r>
+            <w:r>
+              <w:rPr>
+                <w:sz w:val="16"/>
+                <w:szCs w:val="16"/>
+              </w:rPr>
+              <w:t>and output to text boxes</w:t>
+            </w:r>
           </w:p>
         </w:tc>
         <w:tc>
@@ -11179,6 +11221,13 @@
                 <w:szCs w:val="16"/>
               </w:rPr>
             </w:pPr>
+            <w:r>
+              <w:rPr>
+                <w:sz w:val="16"/>
+                <w:szCs w:val="16"/>
+              </w:rPr>
+              <w:t>Click on test data from “Joe Bloggs” to populate the data.</w:t>
+            </w:r>
           </w:p>
         </w:tc>
         <w:tc>
@@ -11195,6 +11244,13 @@
                 <w:szCs w:val="16"/>
               </w:rPr>
             </w:pPr>
+            <w:r>
+              <w:rPr>
+                <w:sz w:val="16"/>
+                <w:szCs w:val="16"/>
+              </w:rPr>
+              <w:t>“Joe Bloggs” test data</w:t>
+            </w:r>
           </w:p>
         </w:tc>
         <w:tc>
@@ -11210,6 +11266,13 @@
                 <w:szCs w:val="16"/>
               </w:rPr>
             </w:pPr>
+            <w:r>
+              <w:rPr>
+                <w:sz w:val="16"/>
+                <w:szCs w:val="16"/>
+              </w:rPr>
+              <w:t>Client name and service problem are output to correct textboxes</w:t>
+            </w:r>
           </w:p>
         </w:tc>
         <w:tc>
@@ -11266,6 +11329,27 @@
                 <w:szCs w:val="16"/>
               </w:rPr>
             </w:pPr>
+            <w:r>
+              <w:rPr>
+                <w:sz w:val="16"/>
+                <w:szCs w:val="16"/>
+              </w:rPr>
+              <w:t xml:space="preserve">Test select drone data in </w:t>
+            </w:r>
+            <w:r>
+              <w:rPr>
+                <w:sz w:val="16"/>
+                <w:szCs w:val="16"/>
+              </w:rPr>
+              <w:t>express</w:t>
+            </w:r>
+            <w:r>
+              <w:rPr>
+                <w:sz w:val="16"/>
+                <w:szCs w:val="16"/>
+              </w:rPr>
+              <w:t xml:space="preserve"> queue and output to text boxes</w:t>
+            </w:r>
           </w:p>
         </w:tc>
         <w:tc>
@@ -11281,6 +11365,27 @@
                 <w:szCs w:val="16"/>
               </w:rPr>
             </w:pPr>
+            <w:r>
+              <w:rPr>
+                <w:sz w:val="16"/>
+                <w:szCs w:val="16"/>
+              </w:rPr>
+              <w:t>Click on test data from “</w:t>
+            </w:r>
+            <w:r>
+              <w:rPr>
+                <w:sz w:val="16"/>
+                <w:szCs w:val="16"/>
+              </w:rPr>
+              <w:t>Tom</w:t>
+            </w:r>
+            <w:r>
+              <w:rPr>
+                <w:sz w:val="16"/>
+                <w:szCs w:val="16"/>
+              </w:rPr>
+              <w:t xml:space="preserve"> Bloggs” to populate the data.</w:t>
+            </w:r>
           </w:p>
         </w:tc>
         <w:tc>
@@ -11297,6 +11402,27 @@
                 <w:szCs w:val="16"/>
               </w:rPr>
             </w:pPr>
+            <w:r>
+              <w:rPr>
+                <w:sz w:val="16"/>
+                <w:szCs w:val="16"/>
+              </w:rPr>
+              <w:t>“</w:t>
+            </w:r>
+            <w:r>
+              <w:rPr>
+                <w:sz w:val="16"/>
+                <w:szCs w:val="16"/>
+              </w:rPr>
+              <w:t>Tom</w:t>
+            </w:r>
+            <w:r>
+              <w:rPr>
+                <w:sz w:val="16"/>
+                <w:szCs w:val="16"/>
+              </w:rPr>
+              <w:t xml:space="preserve"> Bloggs” test data</w:t>
+            </w:r>
           </w:p>
         </w:tc>
         <w:tc>
@@ -11312,6 +11438,13 @@
                 <w:szCs w:val="16"/>
               </w:rPr>
             </w:pPr>
+            <w:r>
+              <w:rPr>
+                <w:sz w:val="16"/>
+                <w:szCs w:val="16"/>
+              </w:rPr>
+              <w:t>Client name and service problem are output to correct textboxes</w:t>
+            </w:r>
           </w:p>
         </w:tc>
         <w:tc>
@@ -11368,6 +11501,41 @@
                 <w:szCs w:val="16"/>
               </w:rPr>
             </w:pPr>
+            <w:r>
+              <w:rPr>
+                <w:sz w:val="16"/>
+                <w:szCs w:val="16"/>
+              </w:rPr>
+              <w:t xml:space="preserve">Dequeue </w:t>
+            </w:r>
+            <w:r>
+              <w:rPr>
+                <w:sz w:val="16"/>
+                <w:szCs w:val="16"/>
+              </w:rPr>
+              <w:t>two</w:t>
+            </w:r>
+            <w:r>
+              <w:rPr>
+                <w:sz w:val="16"/>
+                <w:szCs w:val="16"/>
+              </w:rPr>
+              <w:t xml:space="preserve"> drone</w:t>
+            </w:r>
+            <w:r>
+              <w:rPr>
+                <w:sz w:val="16"/>
+                <w:szCs w:val="16"/>
+              </w:rPr>
+              <w:t>s</w:t>
+            </w:r>
+            <w:r>
+              <w:rPr>
+                <w:sz w:val="16"/>
+                <w:szCs w:val="16"/>
+              </w:rPr>
+              <w:t xml:space="preserve"> from regular queue</w:t>
+            </w:r>
           </w:p>
         </w:tc>
         <w:tc>
@@ -11383,6 +11551,13 @@
                 <w:szCs w:val="16"/>
               </w:rPr>
             </w:pPr>
+            <w:r>
+              <w:rPr>
+                <w:sz w:val="16"/>
+                <w:szCs w:val="16"/>
+              </w:rPr>
+              <w:t>Click on REMOVE FROM REGULAR QUEUE</w:t>
+            </w:r>
           </w:p>
         </w:tc>
         <w:tc>
@@ -11399,6 +11574,13 @@
                 <w:szCs w:val="16"/>
               </w:rPr>
             </w:pPr>
+            <w:r>
+              <w:rPr>
+                <w:sz w:val="16"/>
+                <w:szCs w:val="16"/>
+              </w:rPr>
+              <w:t>N/A</w:t>
+            </w:r>
           </w:p>
         </w:tc>
         <w:tc>
@@ -11414,6 +11596,420 @@
                 <w:szCs w:val="16"/>
               </w:rPr>
             </w:pPr>
+            <w:r>
+              <w:rPr>
+                <w:sz w:val="16"/>
+                <w:szCs w:val="16"/>
+              </w:rPr>
+              <w:t xml:space="preserve">“Joshua Farrell” </w:t>
+            </w:r>
+            <w:r>
+              <w:rPr>
+                <w:sz w:val="16"/>
+                <w:szCs w:val="16"/>
+              </w:rPr>
+              <w:t xml:space="preserve">and “Joe Bloggs” </w:t>
+            </w:r>
+            <w:r>
+              <w:rPr>
+                <w:sz w:val="16"/>
+                <w:szCs w:val="16"/>
+              </w:rPr>
+              <w:t xml:space="preserve">test data </w:t>
+            </w:r>
+            <w:r>
+              <w:rPr>
+                <w:sz w:val="16"/>
+                <w:szCs w:val="16"/>
+              </w:rPr>
+              <w:t>are</w:t>
+            </w:r>
+            <w:r>
+              <w:rPr>
+                <w:sz w:val="16"/>
+                <w:szCs w:val="16"/>
+              </w:rPr>
+              <w:t xml:space="preserve"> removed from queue first</w:t>
+            </w:r>
+          </w:p>
+        </w:tc>
+        <w:tc>
+          <w:tcPr>
+            <w:tcW w:w="1134" w:type="dxa"/>
+          </w:tcPr>
+          <w:p>
+            <w:pPr>
+              <w:spacing w:after="0"/>
+              <w:rPr>
+                <w:sz w:val="16"/>
+                <w:szCs w:val="16"/>
+              </w:rPr>
+            </w:pPr>
+          </w:p>
+        </w:tc>
+      </w:tr>
+      <w:tr>
+        <w:trPr>
+          <w:trHeight w:val="567"/>
+        </w:trPr>
+        <w:tc>
+          <w:tcPr>
+            <w:tcW w:w="699" w:type="dxa"/>
+          </w:tcPr>
+          <w:p>
+            <w:pPr>
+              <w:spacing w:after="0"/>
+              <w:jc w:val="center"/>
+              <w:rPr>
+                <w:sz w:val="16"/>
+                <w:szCs w:val="16"/>
+              </w:rPr>
+            </w:pPr>
+            <w:r>
+              <w:rPr>
+                <w:sz w:val="16"/>
+                <w:szCs w:val="16"/>
+              </w:rPr>
+              <w:t>7</w:t>
+            </w:r>
+          </w:p>
+        </w:tc>
+        <w:tc>
+          <w:tcPr>
+            <w:tcW w:w="1985" w:type="dxa"/>
+            <w:gridSpan w:val="2"/>
+          </w:tcPr>
+          <w:p>
+            <w:pPr>
+              <w:spacing w:after="0"/>
+              <w:rPr>
+                <w:sz w:val="16"/>
+                <w:szCs w:val="16"/>
+              </w:rPr>
+            </w:pPr>
+            <w:r>
+              <w:rPr>
+                <w:sz w:val="16"/>
+                <w:szCs w:val="16"/>
+              </w:rPr>
+              <w:t xml:space="preserve">Dequeue </w:t>
+            </w:r>
+            <w:r>
+              <w:rPr>
+                <w:sz w:val="16"/>
+                <w:szCs w:val="16"/>
+              </w:rPr>
+              <w:t>two</w:t>
+            </w:r>
+            <w:r>
+              <w:rPr>
+                <w:sz w:val="16"/>
+                <w:szCs w:val="16"/>
+              </w:rPr>
+              <w:t xml:space="preserve"> drone</w:t>
+            </w:r>
+            <w:r>
+              <w:rPr>
+                <w:sz w:val="16"/>
+                <w:szCs w:val="16"/>
+              </w:rPr>
+              <w:t>s</w:t>
+            </w:r>
+            <w:r>
+              <w:rPr>
+                <w:sz w:val="16"/>
+                <w:szCs w:val="16"/>
+              </w:rPr>
+              <w:t xml:space="preserve"> from </w:t>
+            </w:r>
+            <w:r>
+              <w:rPr>
+                <w:sz w:val="16"/>
+                <w:szCs w:val="16"/>
+              </w:rPr>
+              <w:t>express</w:t>
+            </w:r>
+            <w:r>
+              <w:rPr>
+                <w:sz w:val="16"/>
+                <w:szCs w:val="16"/>
+              </w:rPr>
+              <w:t xml:space="preserve"> queue</w:t>
+            </w:r>
+          </w:p>
+        </w:tc>
+        <w:tc>
+          <w:tcPr>
+            <w:tcW w:w="2981" w:type="dxa"/>
+            <w:gridSpan w:val="3"/>
+          </w:tcPr>
+          <w:p>
+            <w:pPr>
+              <w:spacing w:after="0"/>
+              <w:rPr>
+                <w:sz w:val="16"/>
+                <w:szCs w:val="16"/>
+              </w:rPr>
+            </w:pPr>
+            <w:r>
+              <w:rPr>
+                <w:sz w:val="16"/>
+                <w:szCs w:val="16"/>
+              </w:rPr>
+              <w:t xml:space="preserve">Click on REMOVE FROM </w:t>
+            </w:r>
+            <w:r>
+              <w:rPr>
+                <w:sz w:val="16"/>
+                <w:szCs w:val="16"/>
+              </w:rPr>
+              <w:t>EXPRESS</w:t>
+            </w:r>
+            <w:r>
+              <w:rPr>
+                <w:sz w:val="16"/>
+                <w:szCs w:val="16"/>
+              </w:rPr>
+              <w:t xml:space="preserve"> QUEUE</w:t>
+            </w:r>
+          </w:p>
+        </w:tc>
+        <w:tc>
+          <w:tcPr>
+            <w:tcW w:w="1276" w:type="dxa"/>
+            <w:gridSpan w:val="2"/>
+          </w:tcPr>
+          <w:p>
+            <w:pPr>
+              <w:spacing w:after="0"/>
+              <w:jc w:val="center"/>
+              <w:rPr>
+                <w:sz w:val="16"/>
+                <w:szCs w:val="16"/>
+              </w:rPr>
+            </w:pPr>
+            <w:r>
+              <w:rPr>
+                <w:sz w:val="16"/>
+                <w:szCs w:val="16"/>
+              </w:rPr>
+              <w:t>N/A</w:t>
+            </w:r>
+          </w:p>
+        </w:tc>
+        <w:tc>
+          <w:tcPr>
+            <w:tcW w:w="1559" w:type="dxa"/>
+            <w:gridSpan w:val="2"/>
+          </w:tcPr>
+          <w:p>
+            <w:pPr>
+              <w:spacing w:after="0"/>
+              <w:rPr>
+                <w:sz w:val="16"/>
+                <w:szCs w:val="16"/>
+              </w:rPr>
+            </w:pPr>
+            <w:r>
+              <w:rPr>
+                <w:sz w:val="16"/>
+                <w:szCs w:val="16"/>
+              </w:rPr>
+              <w:t>“</w:t>
+            </w:r>
+            <w:r>
+              <w:rPr>
+                <w:sz w:val="16"/>
+                <w:szCs w:val="16"/>
+              </w:rPr>
+              <w:t>Jane Citizen</w:t>
+            </w:r>
+            <w:r>
+              <w:rPr>
+                <w:sz w:val="16"/>
+                <w:szCs w:val="16"/>
+              </w:rPr>
+              <w:t xml:space="preserve">” </w:t>
+            </w:r>
+            <w:r>
+              <w:rPr>
+                <w:sz w:val="16"/>
+                <w:szCs w:val="16"/>
+              </w:rPr>
+              <w:t xml:space="preserve">and “Tom Bloggs” </w:t>
+            </w:r>
+            <w:r>
+              <w:rPr>
+                <w:sz w:val="16"/>
+                <w:szCs w:val="16"/>
+              </w:rPr>
+              <w:t xml:space="preserve">test data </w:t>
+            </w:r>
+            <w:r>
+              <w:rPr>
+                <w:sz w:val="16"/>
+                <w:szCs w:val="16"/>
+              </w:rPr>
+              <w:t>are</w:t>
+            </w:r>
+            <w:r>
+              <w:rPr>
+                <w:sz w:val="16"/>
+                <w:szCs w:val="16"/>
+              </w:rPr>
+              <w:t xml:space="preserve"> removed from queue first</w:t>
+            </w:r>
+          </w:p>
+        </w:tc>
+        <w:tc>
+          <w:tcPr>
+            <w:tcW w:w="1134" w:type="dxa"/>
+          </w:tcPr>
+          <w:p>
+            <w:pPr>
+              <w:spacing w:after="0"/>
+              <w:rPr>
+                <w:sz w:val="16"/>
+                <w:szCs w:val="16"/>
+              </w:rPr>
+            </w:pPr>
+          </w:p>
+        </w:tc>
+      </w:tr>
+      <w:tr>
+        <w:trPr>
+          <w:trHeight w:val="567"/>
+        </w:trPr>
+        <w:tc>
+          <w:tcPr>
+            <w:tcW w:w="699" w:type="dxa"/>
+          </w:tcPr>
+          <w:p>
+            <w:pPr>
+              <w:spacing w:after="0"/>
+              <w:jc w:val="center"/>
+              <w:rPr>
+                <w:sz w:val="16"/>
+                <w:szCs w:val="16"/>
+              </w:rPr>
+            </w:pPr>
+            <w:r>
+              <w:rPr>
+                <w:sz w:val="16"/>
+                <w:szCs w:val="16"/>
+              </w:rPr>
+              <w:t>8</w:t>
+            </w:r>
+          </w:p>
+        </w:tc>
+        <w:tc>
+          <w:tcPr>
+            <w:tcW w:w="1985" w:type="dxa"/>
+            <w:gridSpan w:val="2"/>
+          </w:tcPr>
+          <w:p>
+            <w:pPr>
+              <w:spacing w:after="0"/>
+              <w:rPr>
+                <w:sz w:val="16"/>
+                <w:szCs w:val="16"/>
+              </w:rPr>
+            </w:pPr>
+            <w:r>
+              <w:rPr>
+                <w:sz w:val="16"/>
+                <w:szCs w:val="16"/>
+              </w:rPr>
+              <w:t>Test remove from finished queue</w:t>
+            </w:r>
+          </w:p>
+        </w:tc>
+        <w:tc>
+          <w:tcPr>
+            <w:tcW w:w="2981" w:type="dxa"/>
+            <w:gridSpan w:val="3"/>
+          </w:tcPr>
+          <w:p>
+            <w:pPr>
+              <w:spacing w:after="0"/>
+              <w:rPr>
+                <w:sz w:val="16"/>
+                <w:szCs w:val="16"/>
+              </w:rPr>
+            </w:pPr>
+            <w:r>
+              <w:rPr>
+                <w:sz w:val="16"/>
+                <w:szCs w:val="16"/>
+              </w:rPr>
+              <w:t>Double click on “</w:t>
+            </w:r>
+            <w:r>
+              <w:rPr>
+                <w:sz w:val="16"/>
+                <w:szCs w:val="16"/>
+              </w:rPr>
+              <w:t>Joshua Farrell</w:t>
+            </w:r>
+            <w:r>
+              <w:rPr>
+                <w:sz w:val="16"/>
+                <w:szCs w:val="16"/>
+              </w:rPr>
+              <w:t>”</w:t>
+            </w:r>
+            <w:r>
+              <w:rPr>
+                <w:sz w:val="16"/>
+                <w:szCs w:val="16"/>
+              </w:rPr>
+              <w:t xml:space="preserve"> and “Tom Bloggs” to remove from queue.</w:t>
+            </w:r>
+          </w:p>
+        </w:tc>
+        <w:tc>
+          <w:tcPr>
+            <w:tcW w:w="1276" w:type="dxa"/>
+            <w:gridSpan w:val="2"/>
+          </w:tcPr>
+          <w:p>
+            <w:pPr>
+              <w:spacing w:after="0"/>
+              <w:jc w:val="center"/>
+              <w:rPr>
+                <w:sz w:val="16"/>
+                <w:szCs w:val="16"/>
+              </w:rPr>
+            </w:pPr>
+            <w:r>
+              <w:rPr>
+                <w:sz w:val="16"/>
+                <w:szCs w:val="16"/>
+              </w:rPr>
+              <w:t>N/A</w:t>
+            </w:r>
+          </w:p>
+        </w:tc>
+        <w:tc>
+          <w:tcPr>
+            <w:tcW w:w="1559" w:type="dxa"/>
+            <w:gridSpan w:val="2"/>
+          </w:tcPr>
+          <w:p>
+            <w:pPr>
+              <w:spacing w:after="0"/>
+              <w:rPr>
+                <w:sz w:val="16"/>
+                <w:szCs w:val="16"/>
+              </w:rPr>
+            </w:pPr>
+            <w:r>
+              <w:rPr>
+                <w:sz w:val="16"/>
+                <w:szCs w:val="16"/>
+              </w:rPr>
+              <w:t>“Joe Bloggs”, “John Citizen”, “Jane Doe” and “Harry Citizen” remain in finished queue</w:t>
+            </w:r>
           </w:p>
         </w:tc>
         <w:tc>

</xml_diff>

<commit_message>
Add statusStrip messages to 6.5, 6.13 and 6.15
</commit_message>
<xml_diff>
--- a/Assessment Task Three v.3.docx
+++ b/Assessment Task Three v.3.docx
@@ -4107,7 +4107,15 @@
               <w:spacing w:after="0"/>
             </w:pPr>
             <w:r>
-              <w:t>The drone is removed by a Mouse_DoubleClick action</w:t>
+              <w:t xml:space="preserve">The drone is removed by a </w:t>
+            </w:r>
+            <w:proofErr w:type="spellStart"/>
+            <w:r>
+              <w:t>Mouse_DoubleClick</w:t>
+            </w:r>
+            <w:proofErr w:type="spellEnd"/>
+            <w:r>
+              <w:t xml:space="preserve"> action</w:t>
             </w:r>
           </w:p>
         </w:tc>
@@ -4194,8 +4202,13 @@
               <w:spacing w:after="0"/>
             </w:pPr>
             <w:r>
-              <w:t>All user messages will use a statusStrip</w:t>
-            </w:r>
+              <w:t xml:space="preserve">All user messages will use a </w:t>
+            </w:r>
+            <w:proofErr w:type="spellStart"/>
+            <w:r>
+              <w:t>statusStrip</w:t>
+            </w:r>
+            <w:proofErr w:type="spellEnd"/>
           </w:p>
         </w:tc>
         <w:tc>
@@ -4627,7 +4640,15 @@
             </w:pPr>
             <w:r>
               <w:lastRenderedPageBreak/>
-              <w:t>The user clicks the ENQUEUE button and the drone object is added to the correct Queue&lt;Drone&gt;</w:t>
+              <w:t xml:space="preserve">The user clicks the ENQUEUE </w:t>
+            </w:r>
+            <w:proofErr w:type="gramStart"/>
+            <w:r>
+              <w:t>button</w:t>
+            </w:r>
+            <w:proofErr w:type="gramEnd"/>
+            <w:r>
+              <w:t xml:space="preserve"> and the drone object is added to the correct Queue&lt;Drone&gt;</w:t>
             </w:r>
           </w:p>
         </w:tc>
@@ -4651,7 +4672,23 @@
               <w:spacing w:after="120"/>
             </w:pPr>
             <w:r>
-              <w:t>Both Queue&lt;Drone&gt; queues are displayed inside the correct ListView (e.g., regular drones are displayed in the regular ListView and vice versa)</w:t>
+              <w:t xml:space="preserve">Both Queue&lt;Drone&gt; queues are displayed inside the correct </w:t>
+            </w:r>
+            <w:proofErr w:type="spellStart"/>
+            <w:r>
+              <w:t>ListView</w:t>
+            </w:r>
+            <w:proofErr w:type="spellEnd"/>
+            <w:r>
+              <w:t xml:space="preserve"> (e.g., regular drones are displayed in the regular </w:t>
+            </w:r>
+            <w:proofErr w:type="spellStart"/>
+            <w:r>
+              <w:t>ListView</w:t>
+            </w:r>
+            <w:proofErr w:type="spellEnd"/>
+            <w:r>
+              <w:t xml:space="preserve"> and vice versa)</w:t>
             </w:r>
           </w:p>
         </w:tc>
@@ -4678,7 +4715,15 @@
               <w:t>Drones can be removed from both queues using a REMOVE button</w:t>
             </w:r>
             <w:r>
-              <w:t xml:space="preserve"> which will add the drone to the Finished ListBox.</w:t>
+              <w:t xml:space="preserve"> which will add the drone to the Finished </w:t>
+            </w:r>
+            <w:proofErr w:type="spellStart"/>
+            <w:r>
+              <w:t>ListBox</w:t>
+            </w:r>
+            <w:proofErr w:type="spellEnd"/>
+            <w:r>
+              <w:t>.</w:t>
             </w:r>
           </w:p>
         </w:tc>
@@ -4702,11 +4747,16 @@
               <w:spacing w:after="120"/>
             </w:pPr>
             <w:r>
-              <w:t>The user can double click a drone to remove it from the Finished List</w:t>
+              <w:t xml:space="preserve">The user can double click a drone to remove it from the Finished </w:t>
+            </w:r>
+            <w:proofErr w:type="spellStart"/>
+            <w:r>
+              <w:t>List</w:t>
             </w:r>
             <w:r>
               <w:t>Box</w:t>
             </w:r>
+            <w:proofErr w:type="spellEnd"/>
           </w:p>
         </w:tc>
       </w:tr>
@@ -5350,6 +5400,7 @@
               </w:rPr>
               <w:t xml:space="preserve"> </w:t>
             </w:r>
+            <w:proofErr w:type="gramStart"/>
             <w:r>
               <w:rPr>
                 <w:rFonts w:ascii="Cascadia Mono" w:hAnsi="Cascadia Mono" w:cs="Cascadia Mono"/>
@@ -5366,7 +5417,37 @@
                 <w:sz w:val="19"/>
                 <w:szCs w:val="19"/>
               </w:rPr>
-              <w:t xml:space="preserve"> : IComparable&lt;Drone&gt;</w:t>
+              <w:t xml:space="preserve"> :</w:t>
+            </w:r>
+            <w:proofErr w:type="gramEnd"/>
+            <w:r>
+              <w:rPr>
+                <w:rFonts w:ascii="Cascadia Mono" w:hAnsi="Cascadia Mono" w:cs="Cascadia Mono"/>
+                <w:color w:val="000000"/>
+                <w:sz w:val="19"/>
+                <w:szCs w:val="19"/>
+              </w:rPr>
+              <w:t xml:space="preserve"> </w:t>
+            </w:r>
+            <w:proofErr w:type="spellStart"/>
+            <w:r>
+              <w:rPr>
+                <w:rFonts w:ascii="Cascadia Mono" w:hAnsi="Cascadia Mono" w:cs="Cascadia Mono"/>
+                <w:color w:val="000000"/>
+                <w:sz w:val="19"/>
+                <w:szCs w:val="19"/>
+              </w:rPr>
+              <w:t>IComparable</w:t>
+            </w:r>
+            <w:proofErr w:type="spellEnd"/>
+            <w:r>
+              <w:rPr>
+                <w:rFonts w:ascii="Cascadia Mono" w:hAnsi="Cascadia Mono" w:cs="Cascadia Mono"/>
+                <w:color w:val="000000"/>
+                <w:sz w:val="19"/>
+                <w:szCs w:val="19"/>
+              </w:rPr>
+              <w:t>&lt;Drone&gt;</w:t>
             </w:r>
           </w:p>
           <w:p>
@@ -5448,8 +5529,30 @@
                 <w:sz w:val="19"/>
                 <w:szCs w:val="19"/>
               </w:rPr>
-              <w:t xml:space="preserve"> clientName;</w:t>
-            </w:r>
+              <w:t xml:space="preserve"> </w:t>
+            </w:r>
+            <w:proofErr w:type="spellStart"/>
+            <w:proofErr w:type="gramStart"/>
+            <w:r>
+              <w:rPr>
+                <w:rFonts w:ascii="Cascadia Mono" w:hAnsi="Cascadia Mono" w:cs="Cascadia Mono"/>
+                <w:color w:val="000000"/>
+                <w:sz w:val="19"/>
+                <w:szCs w:val="19"/>
+              </w:rPr>
+              <w:t>clientName</w:t>
+            </w:r>
+            <w:proofErr w:type="spellEnd"/>
+            <w:r>
+              <w:rPr>
+                <w:rFonts w:ascii="Cascadia Mono" w:hAnsi="Cascadia Mono" w:cs="Cascadia Mono"/>
+                <w:color w:val="000000"/>
+                <w:sz w:val="19"/>
+                <w:szCs w:val="19"/>
+              </w:rPr>
+              <w:t>;</w:t>
+            </w:r>
+            <w:proofErr w:type="gramEnd"/>
           </w:p>
           <w:p>
             <w:pPr>
@@ -5507,8 +5610,30 @@
                 <w:sz w:val="19"/>
                 <w:szCs w:val="19"/>
               </w:rPr>
-              <w:t xml:space="preserve"> droneModel;</w:t>
-            </w:r>
+              <w:t xml:space="preserve"> </w:t>
+            </w:r>
+            <w:proofErr w:type="spellStart"/>
+            <w:proofErr w:type="gramStart"/>
+            <w:r>
+              <w:rPr>
+                <w:rFonts w:ascii="Cascadia Mono" w:hAnsi="Cascadia Mono" w:cs="Cascadia Mono"/>
+                <w:color w:val="000000"/>
+                <w:sz w:val="19"/>
+                <w:szCs w:val="19"/>
+              </w:rPr>
+              <w:t>droneModel</w:t>
+            </w:r>
+            <w:proofErr w:type="spellEnd"/>
+            <w:r>
+              <w:rPr>
+                <w:rFonts w:ascii="Cascadia Mono" w:hAnsi="Cascadia Mono" w:cs="Cascadia Mono"/>
+                <w:color w:val="000000"/>
+                <w:sz w:val="19"/>
+                <w:szCs w:val="19"/>
+              </w:rPr>
+              <w:t>;</w:t>
+            </w:r>
+            <w:proofErr w:type="gramEnd"/>
           </w:p>
           <w:p>
             <w:pPr>
@@ -5566,8 +5691,30 @@
                 <w:sz w:val="19"/>
                 <w:szCs w:val="19"/>
               </w:rPr>
-              <w:t xml:space="preserve"> serviceProblem;</w:t>
-            </w:r>
+              <w:t xml:space="preserve"> </w:t>
+            </w:r>
+            <w:proofErr w:type="spellStart"/>
+            <w:proofErr w:type="gramStart"/>
+            <w:r>
+              <w:rPr>
+                <w:rFonts w:ascii="Cascadia Mono" w:hAnsi="Cascadia Mono" w:cs="Cascadia Mono"/>
+                <w:color w:val="000000"/>
+                <w:sz w:val="19"/>
+                <w:szCs w:val="19"/>
+              </w:rPr>
+              <w:t>serviceProblem</w:t>
+            </w:r>
+            <w:proofErr w:type="spellEnd"/>
+            <w:r>
+              <w:rPr>
+                <w:rFonts w:ascii="Cascadia Mono" w:hAnsi="Cascadia Mono" w:cs="Cascadia Mono"/>
+                <w:color w:val="000000"/>
+                <w:sz w:val="19"/>
+                <w:szCs w:val="19"/>
+              </w:rPr>
+              <w:t>;</w:t>
+            </w:r>
+            <w:proofErr w:type="gramEnd"/>
           </w:p>
           <w:p>
             <w:pPr>
@@ -5625,8 +5772,30 @@
                 <w:sz w:val="19"/>
                 <w:szCs w:val="19"/>
               </w:rPr>
-              <w:t xml:space="preserve"> serviceCost;</w:t>
-            </w:r>
+              <w:t xml:space="preserve"> </w:t>
+            </w:r>
+            <w:proofErr w:type="spellStart"/>
+            <w:proofErr w:type="gramStart"/>
+            <w:r>
+              <w:rPr>
+                <w:rFonts w:ascii="Cascadia Mono" w:hAnsi="Cascadia Mono" w:cs="Cascadia Mono"/>
+                <w:color w:val="000000"/>
+                <w:sz w:val="19"/>
+                <w:szCs w:val="19"/>
+              </w:rPr>
+              <w:t>serviceCost</w:t>
+            </w:r>
+            <w:proofErr w:type="spellEnd"/>
+            <w:r>
+              <w:rPr>
+                <w:rFonts w:ascii="Cascadia Mono" w:hAnsi="Cascadia Mono" w:cs="Cascadia Mono"/>
+                <w:color w:val="000000"/>
+                <w:sz w:val="19"/>
+                <w:szCs w:val="19"/>
+              </w:rPr>
+              <w:t>;</w:t>
+            </w:r>
+            <w:proofErr w:type="gramEnd"/>
           </w:p>
           <w:p>
             <w:pPr>
@@ -5684,8 +5853,30 @@
                 <w:sz w:val="19"/>
                 <w:szCs w:val="19"/>
               </w:rPr>
-              <w:t xml:space="preserve"> serviceTag;</w:t>
-            </w:r>
+              <w:t xml:space="preserve"> </w:t>
+            </w:r>
+            <w:proofErr w:type="spellStart"/>
+            <w:proofErr w:type="gramStart"/>
+            <w:r>
+              <w:rPr>
+                <w:rFonts w:ascii="Cascadia Mono" w:hAnsi="Cascadia Mono" w:cs="Cascadia Mono"/>
+                <w:color w:val="000000"/>
+                <w:sz w:val="19"/>
+                <w:szCs w:val="19"/>
+              </w:rPr>
+              <w:t>serviceTag</w:t>
+            </w:r>
+            <w:proofErr w:type="spellEnd"/>
+            <w:r>
+              <w:rPr>
+                <w:rFonts w:ascii="Cascadia Mono" w:hAnsi="Cascadia Mono" w:cs="Cascadia Mono"/>
+                <w:color w:val="000000"/>
+                <w:sz w:val="19"/>
+                <w:szCs w:val="19"/>
+              </w:rPr>
+              <w:t>;</w:t>
+            </w:r>
+            <w:proofErr w:type="gramEnd"/>
           </w:p>
           <w:p>
             <w:pPr>
@@ -5771,8 +5962,19 @@
                 <w:sz w:val="19"/>
                 <w:szCs w:val="19"/>
               </w:rPr>
-              <w:t>#region</w:t>
-            </w:r>
+              <w:t>#</w:t>
+            </w:r>
+            <w:proofErr w:type="gramStart"/>
+            <w:r>
+              <w:rPr>
+                <w:rFonts w:ascii="Cascadia Mono" w:hAnsi="Cascadia Mono" w:cs="Cascadia Mono"/>
+                <w:color w:val="808080"/>
+                <w:sz w:val="19"/>
+                <w:szCs w:val="19"/>
+              </w:rPr>
+              <w:t>region</w:t>
+            </w:r>
+            <w:proofErr w:type="gramEnd"/>
             <w:r>
               <w:rPr>
                 <w:rFonts w:ascii="Cascadia Mono" w:hAnsi="Cascadia Mono" w:cs="Cascadia Mono"/>
@@ -5839,7 +6041,38 @@
                 <w:sz w:val="19"/>
                 <w:szCs w:val="19"/>
               </w:rPr>
-              <w:t xml:space="preserve"> GetClientName()</w:t>
+              <w:t xml:space="preserve"> </w:t>
+            </w:r>
+            <w:proofErr w:type="spellStart"/>
+            <w:proofErr w:type="gramStart"/>
+            <w:r>
+              <w:rPr>
+                <w:rFonts w:ascii="Cascadia Mono" w:hAnsi="Cascadia Mono" w:cs="Cascadia Mono"/>
+                <w:color w:val="000000"/>
+                <w:sz w:val="19"/>
+                <w:szCs w:val="19"/>
+              </w:rPr>
+              <w:t>GetClientName</w:t>
+            </w:r>
+            <w:proofErr w:type="spellEnd"/>
+            <w:r>
+              <w:rPr>
+                <w:rFonts w:ascii="Cascadia Mono" w:hAnsi="Cascadia Mono" w:cs="Cascadia Mono"/>
+                <w:color w:val="000000"/>
+                <w:sz w:val="19"/>
+                <w:szCs w:val="19"/>
+              </w:rPr>
+              <w:t>(</w:t>
+            </w:r>
+            <w:proofErr w:type="gramEnd"/>
+            <w:r>
+              <w:rPr>
+                <w:rFonts w:ascii="Cascadia Mono" w:hAnsi="Cascadia Mono" w:cs="Cascadia Mono"/>
+                <w:color w:val="000000"/>
+                <w:sz w:val="19"/>
+                <w:szCs w:val="19"/>
+              </w:rPr>
+              <w:t>)</w:t>
             </w:r>
           </w:p>
           <w:p>
@@ -5903,8 +6136,30 @@
                 <w:sz w:val="19"/>
                 <w:szCs w:val="19"/>
               </w:rPr>
-              <w:t xml:space="preserve"> clientName;</w:t>
-            </w:r>
+              <w:t xml:space="preserve"> </w:t>
+            </w:r>
+            <w:proofErr w:type="spellStart"/>
+            <w:proofErr w:type="gramStart"/>
+            <w:r>
+              <w:rPr>
+                <w:rFonts w:ascii="Cascadia Mono" w:hAnsi="Cascadia Mono" w:cs="Cascadia Mono"/>
+                <w:color w:val="000000"/>
+                <w:sz w:val="19"/>
+                <w:szCs w:val="19"/>
+              </w:rPr>
+              <w:t>clientName</w:t>
+            </w:r>
+            <w:proofErr w:type="spellEnd"/>
+            <w:r>
+              <w:rPr>
+                <w:rFonts w:ascii="Cascadia Mono" w:hAnsi="Cascadia Mono" w:cs="Cascadia Mono"/>
+                <w:color w:val="000000"/>
+                <w:sz w:val="19"/>
+                <w:szCs w:val="19"/>
+              </w:rPr>
+              <w:t>;</w:t>
+            </w:r>
+            <w:proofErr w:type="gramEnd"/>
           </w:p>
           <w:p>
             <w:pPr>
@@ -5973,7 +6228,87 @@
                 <w:sz w:val="19"/>
                 <w:szCs w:val="19"/>
               </w:rPr>
-              <w:t>// Format clientName to Title case (e.g. joshua farrell &gt; Joshua Farrell)</w:t>
+              <w:t xml:space="preserve">// Format </w:t>
+            </w:r>
+            <w:proofErr w:type="spellStart"/>
+            <w:r>
+              <w:rPr>
+                <w:rFonts w:ascii="Cascadia Mono" w:hAnsi="Cascadia Mono" w:cs="Cascadia Mono"/>
+                <w:color w:val="008000"/>
+                <w:sz w:val="19"/>
+                <w:szCs w:val="19"/>
+              </w:rPr>
+              <w:t>clientName</w:t>
+            </w:r>
+            <w:proofErr w:type="spellEnd"/>
+            <w:r>
+              <w:rPr>
+                <w:rFonts w:ascii="Cascadia Mono" w:hAnsi="Cascadia Mono" w:cs="Cascadia Mono"/>
+                <w:color w:val="008000"/>
+                <w:sz w:val="19"/>
+                <w:szCs w:val="19"/>
+              </w:rPr>
+              <w:t xml:space="preserve"> to Title case (</w:t>
+            </w:r>
+            <w:proofErr w:type="gramStart"/>
+            <w:r>
+              <w:rPr>
+                <w:rFonts w:ascii="Cascadia Mono" w:hAnsi="Cascadia Mono" w:cs="Cascadia Mono"/>
+                <w:color w:val="008000"/>
+                <w:sz w:val="19"/>
+                <w:szCs w:val="19"/>
+              </w:rPr>
+              <w:t>e.g.</w:t>
+            </w:r>
+            <w:proofErr w:type="gramEnd"/>
+            <w:r>
+              <w:rPr>
+                <w:rFonts w:ascii="Cascadia Mono" w:hAnsi="Cascadia Mono" w:cs="Cascadia Mono"/>
+                <w:color w:val="008000"/>
+                <w:sz w:val="19"/>
+                <w:szCs w:val="19"/>
+              </w:rPr>
+              <w:t xml:space="preserve"> </w:t>
+            </w:r>
+            <w:proofErr w:type="spellStart"/>
+            <w:r>
+              <w:rPr>
+                <w:rFonts w:ascii="Cascadia Mono" w:hAnsi="Cascadia Mono" w:cs="Cascadia Mono"/>
+                <w:color w:val="008000"/>
+                <w:sz w:val="19"/>
+                <w:szCs w:val="19"/>
+              </w:rPr>
+              <w:t>joshua</w:t>
+            </w:r>
+            <w:proofErr w:type="spellEnd"/>
+            <w:r>
+              <w:rPr>
+                <w:rFonts w:ascii="Cascadia Mono" w:hAnsi="Cascadia Mono" w:cs="Cascadia Mono"/>
+                <w:color w:val="008000"/>
+                <w:sz w:val="19"/>
+                <w:szCs w:val="19"/>
+              </w:rPr>
+              <w:t xml:space="preserve"> </w:t>
+            </w:r>
+            <w:proofErr w:type="spellStart"/>
+            <w:r>
+              <w:rPr>
+                <w:rFonts w:ascii="Cascadia Mono" w:hAnsi="Cascadia Mono" w:cs="Cascadia Mono"/>
+                <w:color w:val="008000"/>
+                <w:sz w:val="19"/>
+                <w:szCs w:val="19"/>
+              </w:rPr>
+              <w:t>farrell</w:t>
+            </w:r>
+            <w:proofErr w:type="spellEnd"/>
+            <w:r>
+              <w:rPr>
+                <w:rFonts w:ascii="Cascadia Mono" w:hAnsi="Cascadia Mono" w:cs="Cascadia Mono"/>
+                <w:color w:val="008000"/>
+                <w:sz w:val="19"/>
+                <w:szCs w:val="19"/>
+              </w:rPr>
+              <w:t xml:space="preserve"> &gt; Joshua Farrell)</w:t>
             </w:r>
           </w:p>
           <w:p>
@@ -6032,8 +6367,30 @@
                 <w:sz w:val="19"/>
                 <w:szCs w:val="19"/>
               </w:rPr>
-              <w:t xml:space="preserve"> SetClientName(</w:t>
-            </w:r>
+              <w:t xml:space="preserve"> </w:t>
+            </w:r>
+            <w:proofErr w:type="spellStart"/>
+            <w:proofErr w:type="gramStart"/>
+            <w:r>
+              <w:rPr>
+                <w:rFonts w:ascii="Cascadia Mono" w:hAnsi="Cascadia Mono" w:cs="Cascadia Mono"/>
+                <w:color w:val="000000"/>
+                <w:sz w:val="19"/>
+                <w:szCs w:val="19"/>
+              </w:rPr>
+              <w:t>SetClientName</w:t>
+            </w:r>
+            <w:proofErr w:type="spellEnd"/>
+            <w:r>
+              <w:rPr>
+                <w:rFonts w:ascii="Cascadia Mono" w:hAnsi="Cascadia Mono" w:cs="Cascadia Mono"/>
+                <w:color w:val="000000"/>
+                <w:sz w:val="19"/>
+                <w:szCs w:val="19"/>
+              </w:rPr>
+              <w:t>(</w:t>
+            </w:r>
+            <w:proofErr w:type="gramEnd"/>
             <w:r>
               <w:rPr>
                 <w:rFonts w:ascii="Cascadia Mono" w:hAnsi="Cascadia Mono" w:cs="Cascadia Mono"/>
@@ -6050,7 +6407,27 @@
                 <w:sz w:val="19"/>
                 <w:szCs w:val="19"/>
               </w:rPr>
-              <w:t xml:space="preserve"> newClientName)</w:t>
+              <w:t xml:space="preserve"> </w:t>
+            </w:r>
+            <w:proofErr w:type="spellStart"/>
+            <w:r>
+              <w:rPr>
+                <w:rFonts w:ascii="Cascadia Mono" w:hAnsi="Cascadia Mono" w:cs="Cascadia Mono"/>
+                <w:color w:val="000000"/>
+                <w:sz w:val="19"/>
+                <w:szCs w:val="19"/>
+              </w:rPr>
+              <w:t>newClientName</w:t>
+            </w:r>
+            <w:proofErr w:type="spellEnd"/>
+            <w:r>
+              <w:rPr>
+                <w:rFonts w:ascii="Cascadia Mono" w:hAnsi="Cascadia Mono" w:cs="Cascadia Mono"/>
+                <w:color w:val="000000"/>
+                <w:sz w:val="19"/>
+                <w:szCs w:val="19"/>
+              </w:rPr>
+              <w:t>)</w:t>
             </w:r>
           </w:p>
           <w:p>
@@ -6096,7 +6473,47 @@
                 <w:sz w:val="19"/>
                 <w:szCs w:val="19"/>
               </w:rPr>
-              <w:t xml:space="preserve">            TextInfo ti = </w:t>
+              <w:t xml:space="preserve">            </w:t>
+            </w:r>
+            <w:proofErr w:type="spellStart"/>
+            <w:r>
+              <w:rPr>
+                <w:rFonts w:ascii="Cascadia Mono" w:hAnsi="Cascadia Mono" w:cs="Cascadia Mono"/>
+                <w:color w:val="000000"/>
+                <w:sz w:val="19"/>
+                <w:szCs w:val="19"/>
+              </w:rPr>
+              <w:t>TextInfo</w:t>
+            </w:r>
+            <w:proofErr w:type="spellEnd"/>
+            <w:r>
+              <w:rPr>
+                <w:rFonts w:ascii="Cascadia Mono" w:hAnsi="Cascadia Mono" w:cs="Cascadia Mono"/>
+                <w:color w:val="000000"/>
+                <w:sz w:val="19"/>
+                <w:szCs w:val="19"/>
+              </w:rPr>
+              <w:t xml:space="preserve"> </w:t>
+            </w:r>
+            <w:proofErr w:type="spellStart"/>
+            <w:r>
+              <w:rPr>
+                <w:rFonts w:ascii="Cascadia Mono" w:hAnsi="Cascadia Mono" w:cs="Cascadia Mono"/>
+                <w:color w:val="000000"/>
+                <w:sz w:val="19"/>
+                <w:szCs w:val="19"/>
+              </w:rPr>
+              <w:t>ti</w:t>
+            </w:r>
+            <w:proofErr w:type="spellEnd"/>
+            <w:r>
+              <w:rPr>
+                <w:rFonts w:ascii="Cascadia Mono" w:hAnsi="Cascadia Mono" w:cs="Cascadia Mono"/>
+                <w:color w:val="000000"/>
+                <w:sz w:val="19"/>
+                <w:szCs w:val="19"/>
+              </w:rPr>
+              <w:t xml:space="preserve"> = </w:t>
             </w:r>
             <w:r>
               <w:rPr>
@@ -6114,8 +6531,30 @@
                 <w:sz w:val="19"/>
                 <w:szCs w:val="19"/>
               </w:rPr>
-              <w:t xml:space="preserve"> CultureInfo(</w:t>
-            </w:r>
+              <w:t xml:space="preserve"> </w:t>
+            </w:r>
+            <w:proofErr w:type="spellStart"/>
+            <w:proofErr w:type="gramStart"/>
+            <w:r>
+              <w:rPr>
+                <w:rFonts w:ascii="Cascadia Mono" w:hAnsi="Cascadia Mono" w:cs="Cascadia Mono"/>
+                <w:color w:val="000000"/>
+                <w:sz w:val="19"/>
+                <w:szCs w:val="19"/>
+              </w:rPr>
+              <w:t>CultureInfo</w:t>
+            </w:r>
+            <w:proofErr w:type="spellEnd"/>
+            <w:r>
+              <w:rPr>
+                <w:rFonts w:ascii="Cascadia Mono" w:hAnsi="Cascadia Mono" w:cs="Cascadia Mono"/>
+                <w:color w:val="000000"/>
+                <w:sz w:val="19"/>
+                <w:szCs w:val="19"/>
+              </w:rPr>
+              <w:t>(</w:t>
+            </w:r>
+            <w:proofErr w:type="gramEnd"/>
             <w:r>
               <w:rPr>
                 <w:rFonts w:ascii="Cascadia Mono" w:hAnsi="Cascadia Mono" w:cs="Cascadia Mono"/>
@@ -6123,7 +6562,27 @@
                 <w:sz w:val="19"/>
                 <w:szCs w:val="19"/>
               </w:rPr>
-              <w:t>"en-AU"</w:t>
+              <w:t>"</w:t>
+            </w:r>
+            <w:proofErr w:type="spellStart"/>
+            <w:r>
+              <w:rPr>
+                <w:rFonts w:ascii="Cascadia Mono" w:hAnsi="Cascadia Mono" w:cs="Cascadia Mono"/>
+                <w:color w:val="A31515"/>
+                <w:sz w:val="19"/>
+                <w:szCs w:val="19"/>
+              </w:rPr>
+              <w:t>en</w:t>
+            </w:r>
+            <w:proofErr w:type="spellEnd"/>
+            <w:r>
+              <w:rPr>
+                <w:rFonts w:ascii="Cascadia Mono" w:hAnsi="Cascadia Mono" w:cs="Cascadia Mono"/>
+                <w:color w:val="A31515"/>
+                <w:sz w:val="19"/>
+                <w:szCs w:val="19"/>
+              </w:rPr>
+              <w:t>-AU"</w:t>
             </w:r>
             <w:r>
               <w:rPr>
@@ -6150,7 +6609,27 @@
                 <w:sz w:val="19"/>
                 <w:szCs w:val="19"/>
               </w:rPr>
-              <w:t>).TextInfo;</w:t>
+              <w:t>).</w:t>
+            </w:r>
+            <w:proofErr w:type="spellStart"/>
+            <w:r>
+              <w:rPr>
+                <w:rFonts w:ascii="Cascadia Mono" w:hAnsi="Cascadia Mono" w:cs="Cascadia Mono"/>
+                <w:color w:val="000000"/>
+                <w:sz w:val="19"/>
+                <w:szCs w:val="19"/>
+              </w:rPr>
+              <w:t>TextInfo</w:t>
+            </w:r>
+            <w:proofErr w:type="spellEnd"/>
+            <w:r>
+              <w:rPr>
+                <w:rFonts w:ascii="Cascadia Mono" w:hAnsi="Cascadia Mono" w:cs="Cascadia Mono"/>
+                <w:color w:val="000000"/>
+                <w:sz w:val="19"/>
+                <w:szCs w:val="19"/>
+              </w:rPr>
+              <w:t>;</w:t>
             </w:r>
           </w:p>
           <w:p>
@@ -6173,7 +6652,69 @@
                 <w:sz w:val="19"/>
                 <w:szCs w:val="19"/>
               </w:rPr>
-              <w:t xml:space="preserve">            clientName = ti.ToTitleCase(newClientName);</w:t>
+              <w:t xml:space="preserve">            </w:t>
+            </w:r>
+            <w:proofErr w:type="spellStart"/>
+            <w:r>
+              <w:rPr>
+                <w:rFonts w:ascii="Cascadia Mono" w:hAnsi="Cascadia Mono" w:cs="Cascadia Mono"/>
+                <w:color w:val="000000"/>
+                <w:sz w:val="19"/>
+                <w:szCs w:val="19"/>
+              </w:rPr>
+              <w:t>clientName</w:t>
+            </w:r>
+            <w:proofErr w:type="spellEnd"/>
+            <w:r>
+              <w:rPr>
+                <w:rFonts w:ascii="Cascadia Mono" w:hAnsi="Cascadia Mono" w:cs="Cascadia Mono"/>
+                <w:color w:val="000000"/>
+                <w:sz w:val="19"/>
+                <w:szCs w:val="19"/>
+              </w:rPr>
+              <w:t xml:space="preserve"> = </w:t>
+            </w:r>
+            <w:proofErr w:type="spellStart"/>
+            <w:proofErr w:type="gramStart"/>
+            <w:r>
+              <w:rPr>
+                <w:rFonts w:ascii="Cascadia Mono" w:hAnsi="Cascadia Mono" w:cs="Cascadia Mono"/>
+                <w:color w:val="000000"/>
+                <w:sz w:val="19"/>
+                <w:szCs w:val="19"/>
+              </w:rPr>
+              <w:t>ti.ToTitleCase</w:t>
+            </w:r>
+            <w:proofErr w:type="spellEnd"/>
+            <w:proofErr w:type="gramEnd"/>
+            <w:r>
+              <w:rPr>
+                <w:rFonts w:ascii="Cascadia Mono" w:hAnsi="Cascadia Mono" w:cs="Cascadia Mono"/>
+                <w:color w:val="000000"/>
+                <w:sz w:val="19"/>
+                <w:szCs w:val="19"/>
+              </w:rPr>
+              <w:t>(</w:t>
+            </w:r>
+            <w:proofErr w:type="spellStart"/>
+            <w:r>
+              <w:rPr>
+                <w:rFonts w:ascii="Cascadia Mono" w:hAnsi="Cascadia Mono" w:cs="Cascadia Mono"/>
+                <w:color w:val="000000"/>
+                <w:sz w:val="19"/>
+                <w:szCs w:val="19"/>
+              </w:rPr>
+              <w:t>newClientName</w:t>
+            </w:r>
+            <w:proofErr w:type="spellEnd"/>
+            <w:r>
+              <w:rPr>
+                <w:rFonts w:ascii="Cascadia Mono" w:hAnsi="Cascadia Mono" w:cs="Cascadia Mono"/>
+                <w:color w:val="000000"/>
+                <w:sz w:val="19"/>
+                <w:szCs w:val="19"/>
+              </w:rPr>
+              <w:t>);</w:t>
             </w:r>
           </w:p>
           <w:p>
@@ -6269,7 +6810,38 @@
                 <w:sz w:val="19"/>
                 <w:szCs w:val="19"/>
               </w:rPr>
-              <w:t xml:space="preserve"> GetDroneModel()</w:t>
+              <w:t xml:space="preserve"> </w:t>
+            </w:r>
+            <w:proofErr w:type="spellStart"/>
+            <w:proofErr w:type="gramStart"/>
+            <w:r>
+              <w:rPr>
+                <w:rFonts w:ascii="Cascadia Mono" w:hAnsi="Cascadia Mono" w:cs="Cascadia Mono"/>
+                <w:color w:val="000000"/>
+                <w:sz w:val="19"/>
+                <w:szCs w:val="19"/>
+              </w:rPr>
+              <w:t>GetDroneModel</w:t>
+            </w:r>
+            <w:proofErr w:type="spellEnd"/>
+            <w:r>
+              <w:rPr>
+                <w:rFonts w:ascii="Cascadia Mono" w:hAnsi="Cascadia Mono" w:cs="Cascadia Mono"/>
+                <w:color w:val="000000"/>
+                <w:sz w:val="19"/>
+                <w:szCs w:val="19"/>
+              </w:rPr>
+              <w:t>(</w:t>
+            </w:r>
+            <w:proofErr w:type="gramEnd"/>
+            <w:r>
+              <w:rPr>
+                <w:rFonts w:ascii="Cascadia Mono" w:hAnsi="Cascadia Mono" w:cs="Cascadia Mono"/>
+                <w:color w:val="000000"/>
+                <w:sz w:val="19"/>
+                <w:szCs w:val="19"/>
+              </w:rPr>
+              <w:t>)</w:t>
             </w:r>
           </w:p>
           <w:p>
@@ -6333,8 +6905,30 @@
                 <w:sz w:val="19"/>
                 <w:szCs w:val="19"/>
               </w:rPr>
-              <w:t xml:space="preserve"> droneModel;</w:t>
-            </w:r>
+              <w:t xml:space="preserve"> </w:t>
+            </w:r>
+            <w:proofErr w:type="spellStart"/>
+            <w:proofErr w:type="gramStart"/>
+            <w:r>
+              <w:rPr>
+                <w:rFonts w:ascii="Cascadia Mono" w:hAnsi="Cascadia Mono" w:cs="Cascadia Mono"/>
+                <w:color w:val="000000"/>
+                <w:sz w:val="19"/>
+                <w:szCs w:val="19"/>
+              </w:rPr>
+              <w:t>droneModel</w:t>
+            </w:r>
+            <w:proofErr w:type="spellEnd"/>
+            <w:r>
+              <w:rPr>
+                <w:rFonts w:ascii="Cascadia Mono" w:hAnsi="Cascadia Mono" w:cs="Cascadia Mono"/>
+                <w:color w:val="000000"/>
+                <w:sz w:val="19"/>
+                <w:szCs w:val="19"/>
+              </w:rPr>
+              <w:t>;</w:t>
+            </w:r>
+            <w:proofErr w:type="gramEnd"/>
           </w:p>
           <w:p>
             <w:pPr>
@@ -6429,8 +7023,30 @@
                 <w:sz w:val="19"/>
                 <w:szCs w:val="19"/>
               </w:rPr>
-              <w:t xml:space="preserve"> SetDroneModel(</w:t>
-            </w:r>
+              <w:t xml:space="preserve"> </w:t>
+            </w:r>
+            <w:proofErr w:type="spellStart"/>
+            <w:proofErr w:type="gramStart"/>
+            <w:r>
+              <w:rPr>
+                <w:rFonts w:ascii="Cascadia Mono" w:hAnsi="Cascadia Mono" w:cs="Cascadia Mono"/>
+                <w:color w:val="000000"/>
+                <w:sz w:val="19"/>
+                <w:szCs w:val="19"/>
+              </w:rPr>
+              <w:t>SetDroneModel</w:t>
+            </w:r>
+            <w:proofErr w:type="spellEnd"/>
+            <w:r>
+              <w:rPr>
+                <w:rFonts w:ascii="Cascadia Mono" w:hAnsi="Cascadia Mono" w:cs="Cascadia Mono"/>
+                <w:color w:val="000000"/>
+                <w:sz w:val="19"/>
+                <w:szCs w:val="19"/>
+              </w:rPr>
+              <w:t>(</w:t>
+            </w:r>
+            <w:proofErr w:type="gramEnd"/>
             <w:r>
               <w:rPr>
                 <w:rFonts w:ascii="Cascadia Mono" w:hAnsi="Cascadia Mono" w:cs="Cascadia Mono"/>
@@ -6447,7 +7063,27 @@
                 <w:sz w:val="19"/>
                 <w:szCs w:val="19"/>
               </w:rPr>
-              <w:t xml:space="preserve"> newDroneModel)</w:t>
+              <w:t xml:space="preserve"> </w:t>
+            </w:r>
+            <w:proofErr w:type="spellStart"/>
+            <w:r>
+              <w:rPr>
+                <w:rFonts w:ascii="Cascadia Mono" w:hAnsi="Cascadia Mono" w:cs="Cascadia Mono"/>
+                <w:color w:val="000000"/>
+                <w:sz w:val="19"/>
+                <w:szCs w:val="19"/>
+              </w:rPr>
+              <w:t>newDroneModel</w:t>
+            </w:r>
+            <w:proofErr w:type="spellEnd"/>
+            <w:r>
+              <w:rPr>
+                <w:rFonts w:ascii="Cascadia Mono" w:hAnsi="Cascadia Mono" w:cs="Cascadia Mono"/>
+                <w:color w:val="000000"/>
+                <w:sz w:val="19"/>
+                <w:szCs w:val="19"/>
+              </w:rPr>
+              <w:t>)</w:t>
             </w:r>
           </w:p>
           <w:p>
@@ -6493,8 +7129,50 @@
                 <w:sz w:val="19"/>
                 <w:szCs w:val="19"/>
               </w:rPr>
-              <w:t xml:space="preserve">            droneModel = newDroneModel;</w:t>
-            </w:r>
+              <w:t xml:space="preserve">            </w:t>
+            </w:r>
+            <w:proofErr w:type="spellStart"/>
+            <w:r>
+              <w:rPr>
+                <w:rFonts w:ascii="Cascadia Mono" w:hAnsi="Cascadia Mono" w:cs="Cascadia Mono"/>
+                <w:color w:val="000000"/>
+                <w:sz w:val="19"/>
+                <w:szCs w:val="19"/>
+              </w:rPr>
+              <w:t>droneModel</w:t>
+            </w:r>
+            <w:proofErr w:type="spellEnd"/>
+            <w:r>
+              <w:rPr>
+                <w:rFonts w:ascii="Cascadia Mono" w:hAnsi="Cascadia Mono" w:cs="Cascadia Mono"/>
+                <w:color w:val="000000"/>
+                <w:sz w:val="19"/>
+                <w:szCs w:val="19"/>
+              </w:rPr>
+              <w:t xml:space="preserve"> = </w:t>
+            </w:r>
+            <w:proofErr w:type="spellStart"/>
+            <w:proofErr w:type="gramStart"/>
+            <w:r>
+              <w:rPr>
+                <w:rFonts w:ascii="Cascadia Mono" w:hAnsi="Cascadia Mono" w:cs="Cascadia Mono"/>
+                <w:color w:val="000000"/>
+                <w:sz w:val="19"/>
+                <w:szCs w:val="19"/>
+              </w:rPr>
+              <w:t>newDroneModel</w:t>
+            </w:r>
+            <w:proofErr w:type="spellEnd"/>
+            <w:r>
+              <w:rPr>
+                <w:rFonts w:ascii="Cascadia Mono" w:hAnsi="Cascadia Mono" w:cs="Cascadia Mono"/>
+                <w:color w:val="000000"/>
+                <w:sz w:val="19"/>
+                <w:szCs w:val="19"/>
+              </w:rPr>
+              <w:t>;</w:t>
+            </w:r>
+            <w:proofErr w:type="gramEnd"/>
           </w:p>
           <w:p>
             <w:pPr>
@@ -6589,7 +7267,38 @@
                 <w:sz w:val="19"/>
                 <w:szCs w:val="19"/>
               </w:rPr>
-              <w:t xml:space="preserve"> GetServiceProblem()</w:t>
+              <w:t xml:space="preserve"> </w:t>
+            </w:r>
+            <w:proofErr w:type="spellStart"/>
+            <w:proofErr w:type="gramStart"/>
+            <w:r>
+              <w:rPr>
+                <w:rFonts w:ascii="Cascadia Mono" w:hAnsi="Cascadia Mono" w:cs="Cascadia Mono"/>
+                <w:color w:val="000000"/>
+                <w:sz w:val="19"/>
+                <w:szCs w:val="19"/>
+              </w:rPr>
+              <w:t>GetServiceProblem</w:t>
+            </w:r>
+            <w:proofErr w:type="spellEnd"/>
+            <w:r>
+              <w:rPr>
+                <w:rFonts w:ascii="Cascadia Mono" w:hAnsi="Cascadia Mono" w:cs="Cascadia Mono"/>
+                <w:color w:val="000000"/>
+                <w:sz w:val="19"/>
+                <w:szCs w:val="19"/>
+              </w:rPr>
+              <w:t>(</w:t>
+            </w:r>
+            <w:proofErr w:type="gramEnd"/>
+            <w:r>
+              <w:rPr>
+                <w:rFonts w:ascii="Cascadia Mono" w:hAnsi="Cascadia Mono" w:cs="Cascadia Mono"/>
+                <w:color w:val="000000"/>
+                <w:sz w:val="19"/>
+                <w:szCs w:val="19"/>
+              </w:rPr>
+              <w:t>)</w:t>
             </w:r>
           </w:p>
           <w:p>
@@ -6653,8 +7362,30 @@
                 <w:sz w:val="19"/>
                 <w:szCs w:val="19"/>
               </w:rPr>
-              <w:t xml:space="preserve"> serviceProblem;</w:t>
-            </w:r>
+              <w:t xml:space="preserve"> </w:t>
+            </w:r>
+            <w:proofErr w:type="spellStart"/>
+            <w:proofErr w:type="gramStart"/>
+            <w:r>
+              <w:rPr>
+                <w:rFonts w:ascii="Cascadia Mono" w:hAnsi="Cascadia Mono" w:cs="Cascadia Mono"/>
+                <w:color w:val="000000"/>
+                <w:sz w:val="19"/>
+                <w:szCs w:val="19"/>
+              </w:rPr>
+              <w:t>serviceProblem</w:t>
+            </w:r>
+            <w:proofErr w:type="spellEnd"/>
+            <w:r>
+              <w:rPr>
+                <w:rFonts w:ascii="Cascadia Mono" w:hAnsi="Cascadia Mono" w:cs="Cascadia Mono"/>
+                <w:color w:val="000000"/>
+                <w:sz w:val="19"/>
+                <w:szCs w:val="19"/>
+              </w:rPr>
+              <w:t>;</w:t>
+            </w:r>
+            <w:proofErr w:type="gramEnd"/>
           </w:p>
           <w:p>
             <w:pPr>
@@ -6722,7 +7453,47 @@
                 <w:sz w:val="19"/>
                 <w:szCs w:val="19"/>
               </w:rPr>
-              <w:t>// Format serviceProblem to Sentence case (e.g. propellers are not spinning. &gt; Propellers are not spinning.)</w:t>
+              <w:t xml:space="preserve">// Format </w:t>
+            </w:r>
+            <w:proofErr w:type="spellStart"/>
+            <w:r>
+              <w:rPr>
+                <w:rFonts w:ascii="Cascadia Mono" w:hAnsi="Cascadia Mono" w:cs="Cascadia Mono"/>
+                <w:color w:val="008000"/>
+                <w:sz w:val="19"/>
+                <w:szCs w:val="19"/>
+              </w:rPr>
+              <w:t>serviceProblem</w:t>
+            </w:r>
+            <w:proofErr w:type="spellEnd"/>
+            <w:r>
+              <w:rPr>
+                <w:rFonts w:ascii="Cascadia Mono" w:hAnsi="Cascadia Mono" w:cs="Cascadia Mono"/>
+                <w:color w:val="008000"/>
+                <w:sz w:val="19"/>
+                <w:szCs w:val="19"/>
+              </w:rPr>
+              <w:t xml:space="preserve"> to Sentence case (</w:t>
+            </w:r>
+            <w:proofErr w:type="gramStart"/>
+            <w:r>
+              <w:rPr>
+                <w:rFonts w:ascii="Cascadia Mono" w:hAnsi="Cascadia Mono" w:cs="Cascadia Mono"/>
+                <w:color w:val="008000"/>
+                <w:sz w:val="19"/>
+                <w:szCs w:val="19"/>
+              </w:rPr>
+              <w:t>e.g.</w:t>
+            </w:r>
+            <w:proofErr w:type="gramEnd"/>
+            <w:r>
+              <w:rPr>
+                <w:rFonts w:ascii="Cascadia Mono" w:hAnsi="Cascadia Mono" w:cs="Cascadia Mono"/>
+                <w:color w:val="008000"/>
+                <w:sz w:val="19"/>
+                <w:szCs w:val="19"/>
+              </w:rPr>
+              <w:t xml:space="preserve"> propellers are not spinning. &gt; Propellers are not spinning.)</w:t>
             </w:r>
           </w:p>
           <w:p>
@@ -6781,8 +7552,30 @@
                 <w:sz w:val="19"/>
                 <w:szCs w:val="19"/>
               </w:rPr>
-              <w:t xml:space="preserve"> SetServiceProblem(</w:t>
-            </w:r>
+              <w:t xml:space="preserve"> </w:t>
+            </w:r>
+            <w:proofErr w:type="spellStart"/>
+            <w:proofErr w:type="gramStart"/>
+            <w:r>
+              <w:rPr>
+                <w:rFonts w:ascii="Cascadia Mono" w:hAnsi="Cascadia Mono" w:cs="Cascadia Mono"/>
+                <w:color w:val="000000"/>
+                <w:sz w:val="19"/>
+                <w:szCs w:val="19"/>
+              </w:rPr>
+              <w:t>SetServiceProblem</w:t>
+            </w:r>
+            <w:proofErr w:type="spellEnd"/>
+            <w:r>
+              <w:rPr>
+                <w:rFonts w:ascii="Cascadia Mono" w:hAnsi="Cascadia Mono" w:cs="Cascadia Mono"/>
+                <w:color w:val="000000"/>
+                <w:sz w:val="19"/>
+                <w:szCs w:val="19"/>
+              </w:rPr>
+              <w:t>(</w:t>
+            </w:r>
+            <w:proofErr w:type="gramEnd"/>
             <w:r>
               <w:rPr>
                 <w:rFonts w:ascii="Cascadia Mono" w:hAnsi="Cascadia Mono" w:cs="Cascadia Mono"/>
@@ -6799,7 +7592,27 @@
                 <w:sz w:val="19"/>
                 <w:szCs w:val="19"/>
               </w:rPr>
-              <w:t xml:space="preserve"> newServiceProblem)</w:t>
+              <w:t xml:space="preserve"> </w:t>
+            </w:r>
+            <w:proofErr w:type="spellStart"/>
+            <w:r>
+              <w:rPr>
+                <w:rFonts w:ascii="Cascadia Mono" w:hAnsi="Cascadia Mono" w:cs="Cascadia Mono"/>
+                <w:color w:val="000000"/>
+                <w:sz w:val="19"/>
+                <w:szCs w:val="19"/>
+              </w:rPr>
+              <w:t>newServiceProblem</w:t>
+            </w:r>
+            <w:proofErr w:type="spellEnd"/>
+            <w:r>
+              <w:rPr>
+                <w:rFonts w:ascii="Cascadia Mono" w:hAnsi="Cascadia Mono" w:cs="Cascadia Mono"/>
+                <w:color w:val="000000"/>
+                <w:sz w:val="19"/>
+                <w:szCs w:val="19"/>
+              </w:rPr>
+              <w:t>)</w:t>
             </w:r>
           </w:p>
           <w:p>
@@ -6863,8 +7676,59 @@
                 <w:sz w:val="19"/>
                 <w:szCs w:val="19"/>
               </w:rPr>
-              <w:t xml:space="preserve"> lowerServiceProblem = newServiceProblem.ToLower();</w:t>
-            </w:r>
+              <w:t xml:space="preserve"> </w:t>
+            </w:r>
+            <w:proofErr w:type="spellStart"/>
+            <w:r>
+              <w:rPr>
+                <w:rFonts w:ascii="Cascadia Mono" w:hAnsi="Cascadia Mono" w:cs="Cascadia Mono"/>
+                <w:color w:val="000000"/>
+                <w:sz w:val="19"/>
+                <w:szCs w:val="19"/>
+              </w:rPr>
+              <w:t>lowerServiceProblem</w:t>
+            </w:r>
+            <w:proofErr w:type="spellEnd"/>
+            <w:r>
+              <w:rPr>
+                <w:rFonts w:ascii="Cascadia Mono" w:hAnsi="Cascadia Mono" w:cs="Cascadia Mono"/>
+                <w:color w:val="000000"/>
+                <w:sz w:val="19"/>
+                <w:szCs w:val="19"/>
+              </w:rPr>
+              <w:t xml:space="preserve"> = </w:t>
+            </w:r>
+            <w:proofErr w:type="spellStart"/>
+            <w:r>
+              <w:rPr>
+                <w:rFonts w:ascii="Cascadia Mono" w:hAnsi="Cascadia Mono" w:cs="Cascadia Mono"/>
+                <w:color w:val="000000"/>
+                <w:sz w:val="19"/>
+                <w:szCs w:val="19"/>
+              </w:rPr>
+              <w:t>newServiceProblem.ToLower</w:t>
+            </w:r>
+            <w:proofErr w:type="spellEnd"/>
+            <w:r>
+              <w:rPr>
+                <w:rFonts w:ascii="Cascadia Mono" w:hAnsi="Cascadia Mono" w:cs="Cascadia Mono"/>
+                <w:color w:val="000000"/>
+                <w:sz w:val="19"/>
+                <w:szCs w:val="19"/>
+              </w:rPr>
+              <w:t>(</w:t>
+            </w:r>
+            <w:proofErr w:type="gramStart"/>
+            <w:r>
+              <w:rPr>
+                <w:rFonts w:ascii="Cascadia Mono" w:hAnsi="Cascadia Mono" w:cs="Cascadia Mono"/>
+                <w:color w:val="000000"/>
+                <w:sz w:val="19"/>
+                <w:szCs w:val="19"/>
+              </w:rPr>
+              <w:t>);</w:t>
+            </w:r>
+            <w:proofErr w:type="gramEnd"/>
           </w:p>
           <w:p>
             <w:pPr>
@@ -6886,7 +7750,27 @@
                 <w:sz w:val="19"/>
                 <w:szCs w:val="19"/>
               </w:rPr>
-              <w:t xml:space="preserve">            Regex regex = </w:t>
+              <w:t xml:space="preserve">            Regex </w:t>
+            </w:r>
+            <w:proofErr w:type="spellStart"/>
+            <w:r>
+              <w:rPr>
+                <w:rFonts w:ascii="Cascadia Mono" w:hAnsi="Cascadia Mono" w:cs="Cascadia Mono"/>
+                <w:color w:val="000000"/>
+                <w:sz w:val="19"/>
+                <w:szCs w:val="19"/>
+              </w:rPr>
+              <w:t>regex</w:t>
+            </w:r>
+            <w:proofErr w:type="spellEnd"/>
+            <w:r>
+              <w:rPr>
+                <w:rFonts w:ascii="Cascadia Mono" w:hAnsi="Cascadia Mono" w:cs="Cascadia Mono"/>
+                <w:color w:val="000000"/>
+                <w:sz w:val="19"/>
+                <w:szCs w:val="19"/>
+              </w:rPr>
+              <w:t xml:space="preserve"> = </w:t>
             </w:r>
             <w:r>
               <w:rPr>
@@ -6913,16 +7797,56 @@
                 <w:sz w:val="19"/>
                 <w:szCs w:val="19"/>
               </w:rPr>
-              <w:t>@"(^[a-z])|\.\s+(.)"</w:t>
-            </w:r>
-            <w:r>
-              <w:rPr>
-                <w:rFonts w:ascii="Cascadia Mono" w:hAnsi="Cascadia Mono" w:cs="Cascadia Mono"/>
-                <w:color w:val="000000"/>
-                <w:sz w:val="19"/>
-                <w:szCs w:val="19"/>
-              </w:rPr>
-              <w:t>, RegexOptions.ExplicitCapture);</w:t>
+              <w:t>@"(^[a-z</w:t>
+            </w:r>
+            <w:proofErr w:type="gramStart"/>
+            <w:r>
+              <w:rPr>
+                <w:rFonts w:ascii="Cascadia Mono" w:hAnsi="Cascadia Mono" w:cs="Cascadia Mono"/>
+                <w:color w:val="800000"/>
+                <w:sz w:val="19"/>
+                <w:szCs w:val="19"/>
+              </w:rPr>
+              <w:t>])|</w:t>
+            </w:r>
+            <w:proofErr w:type="gramEnd"/>
+            <w:r>
+              <w:rPr>
+                <w:rFonts w:ascii="Cascadia Mono" w:hAnsi="Cascadia Mono" w:cs="Cascadia Mono"/>
+                <w:color w:val="800000"/>
+                <w:sz w:val="19"/>
+                <w:szCs w:val="19"/>
+              </w:rPr>
+              <w:t>\.\s+(.)"</w:t>
+            </w:r>
+            <w:r>
+              <w:rPr>
+                <w:rFonts w:ascii="Cascadia Mono" w:hAnsi="Cascadia Mono" w:cs="Cascadia Mono"/>
+                <w:color w:val="000000"/>
+                <w:sz w:val="19"/>
+                <w:szCs w:val="19"/>
+              </w:rPr>
+              <w:t xml:space="preserve">, </w:t>
+            </w:r>
+            <w:proofErr w:type="spellStart"/>
+            <w:r>
+              <w:rPr>
+                <w:rFonts w:ascii="Cascadia Mono" w:hAnsi="Cascadia Mono" w:cs="Cascadia Mono"/>
+                <w:color w:val="000000"/>
+                <w:sz w:val="19"/>
+                <w:szCs w:val="19"/>
+              </w:rPr>
+              <w:t>RegexOptions.ExplicitCapture</w:t>
+            </w:r>
+            <w:proofErr w:type="spellEnd"/>
+            <w:r>
+              <w:rPr>
+                <w:rFonts w:ascii="Cascadia Mono" w:hAnsi="Cascadia Mono" w:cs="Cascadia Mono"/>
+                <w:color w:val="000000"/>
+                <w:sz w:val="19"/>
+                <w:szCs w:val="19"/>
+              </w:rPr>
+              <w:t>);</w:t>
             </w:r>
           </w:p>
           <w:p>
@@ -6945,7 +7869,89 @@
                 <w:sz w:val="19"/>
                 <w:szCs w:val="19"/>
               </w:rPr>
-              <w:t xml:space="preserve">            serviceProblem = regex.Replace(lowerServiceProblem, s =&gt; s.Value.ToUpper());</w:t>
+              <w:t xml:space="preserve">            </w:t>
+            </w:r>
+            <w:proofErr w:type="spellStart"/>
+            <w:r>
+              <w:rPr>
+                <w:rFonts w:ascii="Cascadia Mono" w:hAnsi="Cascadia Mono" w:cs="Cascadia Mono"/>
+                <w:color w:val="000000"/>
+                <w:sz w:val="19"/>
+                <w:szCs w:val="19"/>
+              </w:rPr>
+              <w:t>serviceProblem</w:t>
+            </w:r>
+            <w:proofErr w:type="spellEnd"/>
+            <w:r>
+              <w:rPr>
+                <w:rFonts w:ascii="Cascadia Mono" w:hAnsi="Cascadia Mono" w:cs="Cascadia Mono"/>
+                <w:color w:val="000000"/>
+                <w:sz w:val="19"/>
+                <w:szCs w:val="19"/>
+              </w:rPr>
+              <w:t xml:space="preserve"> = </w:t>
+            </w:r>
+            <w:proofErr w:type="spellStart"/>
+            <w:proofErr w:type="gramStart"/>
+            <w:r>
+              <w:rPr>
+                <w:rFonts w:ascii="Cascadia Mono" w:hAnsi="Cascadia Mono" w:cs="Cascadia Mono"/>
+                <w:color w:val="000000"/>
+                <w:sz w:val="19"/>
+                <w:szCs w:val="19"/>
+              </w:rPr>
+              <w:t>regex.Replace</w:t>
+            </w:r>
+            <w:proofErr w:type="spellEnd"/>
+            <w:proofErr w:type="gramEnd"/>
+            <w:r>
+              <w:rPr>
+                <w:rFonts w:ascii="Cascadia Mono" w:hAnsi="Cascadia Mono" w:cs="Cascadia Mono"/>
+                <w:color w:val="000000"/>
+                <w:sz w:val="19"/>
+                <w:szCs w:val="19"/>
+              </w:rPr>
+              <w:t>(</w:t>
+            </w:r>
+            <w:proofErr w:type="spellStart"/>
+            <w:r>
+              <w:rPr>
+                <w:rFonts w:ascii="Cascadia Mono" w:hAnsi="Cascadia Mono" w:cs="Cascadia Mono"/>
+                <w:color w:val="000000"/>
+                <w:sz w:val="19"/>
+                <w:szCs w:val="19"/>
+              </w:rPr>
+              <w:t>lowerServiceProblem</w:t>
+            </w:r>
+            <w:proofErr w:type="spellEnd"/>
+            <w:r>
+              <w:rPr>
+                <w:rFonts w:ascii="Cascadia Mono" w:hAnsi="Cascadia Mono" w:cs="Cascadia Mono"/>
+                <w:color w:val="000000"/>
+                <w:sz w:val="19"/>
+                <w:szCs w:val="19"/>
+              </w:rPr>
+              <w:t xml:space="preserve">, s =&gt; </w:t>
+            </w:r>
+            <w:proofErr w:type="spellStart"/>
+            <w:r>
+              <w:rPr>
+                <w:rFonts w:ascii="Cascadia Mono" w:hAnsi="Cascadia Mono" w:cs="Cascadia Mono"/>
+                <w:color w:val="000000"/>
+                <w:sz w:val="19"/>
+                <w:szCs w:val="19"/>
+              </w:rPr>
+              <w:t>s.Value.ToUpper</w:t>
+            </w:r>
+            <w:proofErr w:type="spellEnd"/>
+            <w:r>
+              <w:rPr>
+                <w:rFonts w:ascii="Cascadia Mono" w:hAnsi="Cascadia Mono" w:cs="Cascadia Mono"/>
+                <w:color w:val="000000"/>
+                <w:sz w:val="19"/>
+                <w:szCs w:val="19"/>
+              </w:rPr>
+              <w:t>());</w:t>
             </w:r>
           </w:p>
           <w:p>
@@ -7041,7 +8047,38 @@
                 <w:sz w:val="19"/>
                 <w:szCs w:val="19"/>
               </w:rPr>
-              <w:t xml:space="preserve"> GetServiceCost()</w:t>
+              <w:t xml:space="preserve"> </w:t>
+            </w:r>
+            <w:proofErr w:type="spellStart"/>
+            <w:proofErr w:type="gramStart"/>
+            <w:r>
+              <w:rPr>
+                <w:rFonts w:ascii="Cascadia Mono" w:hAnsi="Cascadia Mono" w:cs="Cascadia Mono"/>
+                <w:color w:val="000000"/>
+                <w:sz w:val="19"/>
+                <w:szCs w:val="19"/>
+              </w:rPr>
+              <w:t>GetServiceCost</w:t>
+            </w:r>
+            <w:proofErr w:type="spellEnd"/>
+            <w:r>
+              <w:rPr>
+                <w:rFonts w:ascii="Cascadia Mono" w:hAnsi="Cascadia Mono" w:cs="Cascadia Mono"/>
+                <w:color w:val="000000"/>
+                <w:sz w:val="19"/>
+                <w:szCs w:val="19"/>
+              </w:rPr>
+              <w:t>(</w:t>
+            </w:r>
+            <w:proofErr w:type="gramEnd"/>
+            <w:r>
+              <w:rPr>
+                <w:rFonts w:ascii="Cascadia Mono" w:hAnsi="Cascadia Mono" w:cs="Cascadia Mono"/>
+                <w:color w:val="000000"/>
+                <w:sz w:val="19"/>
+                <w:szCs w:val="19"/>
+              </w:rPr>
+              <w:t>)</w:t>
             </w:r>
           </w:p>
           <w:p>
@@ -7105,8 +8142,59 @@
                 <w:sz w:val="19"/>
                 <w:szCs w:val="19"/>
               </w:rPr>
-              <w:t xml:space="preserve"> Math.Round(serviceCost, 2);</w:t>
-            </w:r>
+              <w:t xml:space="preserve"> </w:t>
+            </w:r>
+            <w:proofErr w:type="spellStart"/>
+            <w:r>
+              <w:rPr>
+                <w:rFonts w:ascii="Cascadia Mono" w:hAnsi="Cascadia Mono" w:cs="Cascadia Mono"/>
+                <w:color w:val="000000"/>
+                <w:sz w:val="19"/>
+                <w:szCs w:val="19"/>
+              </w:rPr>
+              <w:t>Math.Round</w:t>
+            </w:r>
+            <w:proofErr w:type="spellEnd"/>
+            <w:r>
+              <w:rPr>
+                <w:rFonts w:ascii="Cascadia Mono" w:hAnsi="Cascadia Mono" w:cs="Cascadia Mono"/>
+                <w:color w:val="000000"/>
+                <w:sz w:val="19"/>
+                <w:szCs w:val="19"/>
+              </w:rPr>
+              <w:t>(</w:t>
+            </w:r>
+            <w:proofErr w:type="spellStart"/>
+            <w:r>
+              <w:rPr>
+                <w:rFonts w:ascii="Cascadia Mono" w:hAnsi="Cascadia Mono" w:cs="Cascadia Mono"/>
+                <w:color w:val="000000"/>
+                <w:sz w:val="19"/>
+                <w:szCs w:val="19"/>
+              </w:rPr>
+              <w:t>serviceCost</w:t>
+            </w:r>
+            <w:proofErr w:type="spellEnd"/>
+            <w:r>
+              <w:rPr>
+                <w:rFonts w:ascii="Cascadia Mono" w:hAnsi="Cascadia Mono" w:cs="Cascadia Mono"/>
+                <w:color w:val="000000"/>
+                <w:sz w:val="19"/>
+                <w:szCs w:val="19"/>
+              </w:rPr>
+              <w:t>, 2</w:t>
+            </w:r>
+            <w:proofErr w:type="gramStart"/>
+            <w:r>
+              <w:rPr>
+                <w:rFonts w:ascii="Cascadia Mono" w:hAnsi="Cascadia Mono" w:cs="Cascadia Mono"/>
+                <w:color w:val="000000"/>
+                <w:sz w:val="19"/>
+                <w:szCs w:val="19"/>
+              </w:rPr>
+              <w:t>);</w:t>
+            </w:r>
+            <w:proofErr w:type="gramEnd"/>
           </w:p>
           <w:p>
             <w:pPr>
@@ -7201,8 +8289,30 @@
                 <w:sz w:val="19"/>
                 <w:szCs w:val="19"/>
               </w:rPr>
-              <w:t xml:space="preserve"> SetServiceCost(</w:t>
-            </w:r>
+              <w:t xml:space="preserve"> </w:t>
+            </w:r>
+            <w:proofErr w:type="spellStart"/>
+            <w:proofErr w:type="gramStart"/>
+            <w:r>
+              <w:rPr>
+                <w:rFonts w:ascii="Cascadia Mono" w:hAnsi="Cascadia Mono" w:cs="Cascadia Mono"/>
+                <w:color w:val="000000"/>
+                <w:sz w:val="19"/>
+                <w:szCs w:val="19"/>
+              </w:rPr>
+              <w:t>SetServiceCost</w:t>
+            </w:r>
+            <w:proofErr w:type="spellEnd"/>
+            <w:r>
+              <w:rPr>
+                <w:rFonts w:ascii="Cascadia Mono" w:hAnsi="Cascadia Mono" w:cs="Cascadia Mono"/>
+                <w:color w:val="000000"/>
+                <w:sz w:val="19"/>
+                <w:szCs w:val="19"/>
+              </w:rPr>
+              <w:t>(</w:t>
+            </w:r>
+            <w:proofErr w:type="gramEnd"/>
             <w:r>
               <w:rPr>
                 <w:rFonts w:ascii="Cascadia Mono" w:hAnsi="Cascadia Mono" w:cs="Cascadia Mono"/>
@@ -7219,7 +8329,27 @@
                 <w:sz w:val="19"/>
                 <w:szCs w:val="19"/>
               </w:rPr>
-              <w:t xml:space="preserve"> newServiceCost)</w:t>
+              <w:t xml:space="preserve"> </w:t>
+            </w:r>
+            <w:proofErr w:type="spellStart"/>
+            <w:r>
+              <w:rPr>
+                <w:rFonts w:ascii="Cascadia Mono" w:hAnsi="Cascadia Mono" w:cs="Cascadia Mono"/>
+                <w:color w:val="000000"/>
+                <w:sz w:val="19"/>
+                <w:szCs w:val="19"/>
+              </w:rPr>
+              <w:t>newServiceCost</w:t>
+            </w:r>
+            <w:proofErr w:type="spellEnd"/>
+            <w:r>
+              <w:rPr>
+                <w:rFonts w:ascii="Cascadia Mono" w:hAnsi="Cascadia Mono" w:cs="Cascadia Mono"/>
+                <w:color w:val="000000"/>
+                <w:sz w:val="19"/>
+                <w:szCs w:val="19"/>
+              </w:rPr>
+              <w:t>)</w:t>
             </w:r>
           </w:p>
           <w:p>
@@ -7265,8 +8395,50 @@
                 <w:sz w:val="19"/>
                 <w:szCs w:val="19"/>
               </w:rPr>
-              <w:t xml:space="preserve">            serviceCost = newServiceCost;</w:t>
-            </w:r>
+              <w:t xml:space="preserve">            </w:t>
+            </w:r>
+            <w:proofErr w:type="spellStart"/>
+            <w:r>
+              <w:rPr>
+                <w:rFonts w:ascii="Cascadia Mono" w:hAnsi="Cascadia Mono" w:cs="Cascadia Mono"/>
+                <w:color w:val="000000"/>
+                <w:sz w:val="19"/>
+                <w:szCs w:val="19"/>
+              </w:rPr>
+              <w:t>serviceCost</w:t>
+            </w:r>
+            <w:proofErr w:type="spellEnd"/>
+            <w:r>
+              <w:rPr>
+                <w:rFonts w:ascii="Cascadia Mono" w:hAnsi="Cascadia Mono" w:cs="Cascadia Mono"/>
+                <w:color w:val="000000"/>
+                <w:sz w:val="19"/>
+                <w:szCs w:val="19"/>
+              </w:rPr>
+              <w:t xml:space="preserve"> = </w:t>
+            </w:r>
+            <w:proofErr w:type="spellStart"/>
+            <w:proofErr w:type="gramStart"/>
+            <w:r>
+              <w:rPr>
+                <w:rFonts w:ascii="Cascadia Mono" w:hAnsi="Cascadia Mono" w:cs="Cascadia Mono"/>
+                <w:color w:val="000000"/>
+                <w:sz w:val="19"/>
+                <w:szCs w:val="19"/>
+              </w:rPr>
+              <w:t>newServiceCost</w:t>
+            </w:r>
+            <w:proofErr w:type="spellEnd"/>
+            <w:r>
+              <w:rPr>
+                <w:rFonts w:ascii="Cascadia Mono" w:hAnsi="Cascadia Mono" w:cs="Cascadia Mono"/>
+                <w:color w:val="000000"/>
+                <w:sz w:val="19"/>
+                <w:szCs w:val="19"/>
+              </w:rPr>
+              <w:t>;</w:t>
+            </w:r>
+            <w:proofErr w:type="gramEnd"/>
           </w:p>
           <w:p>
             <w:pPr>
@@ -7361,7 +8533,38 @@
                 <w:sz w:val="19"/>
                 <w:szCs w:val="19"/>
               </w:rPr>
-              <w:t xml:space="preserve"> GetServiceTag()</w:t>
+              <w:t xml:space="preserve"> </w:t>
+            </w:r>
+            <w:proofErr w:type="spellStart"/>
+            <w:proofErr w:type="gramStart"/>
+            <w:r>
+              <w:rPr>
+                <w:rFonts w:ascii="Cascadia Mono" w:hAnsi="Cascadia Mono" w:cs="Cascadia Mono"/>
+                <w:color w:val="000000"/>
+                <w:sz w:val="19"/>
+                <w:szCs w:val="19"/>
+              </w:rPr>
+              <w:t>GetServiceTag</w:t>
+            </w:r>
+            <w:proofErr w:type="spellEnd"/>
+            <w:r>
+              <w:rPr>
+                <w:rFonts w:ascii="Cascadia Mono" w:hAnsi="Cascadia Mono" w:cs="Cascadia Mono"/>
+                <w:color w:val="000000"/>
+                <w:sz w:val="19"/>
+                <w:szCs w:val="19"/>
+              </w:rPr>
+              <w:t>(</w:t>
+            </w:r>
+            <w:proofErr w:type="gramEnd"/>
+            <w:r>
+              <w:rPr>
+                <w:rFonts w:ascii="Cascadia Mono" w:hAnsi="Cascadia Mono" w:cs="Cascadia Mono"/>
+                <w:color w:val="000000"/>
+                <w:sz w:val="19"/>
+                <w:szCs w:val="19"/>
+              </w:rPr>
+              <w:t>)</w:t>
             </w:r>
           </w:p>
           <w:p>
@@ -7425,8 +8628,30 @@
                 <w:sz w:val="19"/>
                 <w:szCs w:val="19"/>
               </w:rPr>
-              <w:t xml:space="preserve"> serviceTag;</w:t>
-            </w:r>
+              <w:t xml:space="preserve"> </w:t>
+            </w:r>
+            <w:proofErr w:type="spellStart"/>
+            <w:proofErr w:type="gramStart"/>
+            <w:r>
+              <w:rPr>
+                <w:rFonts w:ascii="Cascadia Mono" w:hAnsi="Cascadia Mono" w:cs="Cascadia Mono"/>
+                <w:color w:val="000000"/>
+                <w:sz w:val="19"/>
+                <w:szCs w:val="19"/>
+              </w:rPr>
+              <w:t>serviceTag</w:t>
+            </w:r>
+            <w:proofErr w:type="spellEnd"/>
+            <w:r>
+              <w:rPr>
+                <w:rFonts w:ascii="Cascadia Mono" w:hAnsi="Cascadia Mono" w:cs="Cascadia Mono"/>
+                <w:color w:val="000000"/>
+                <w:sz w:val="19"/>
+                <w:szCs w:val="19"/>
+              </w:rPr>
+              <w:t>;</w:t>
+            </w:r>
+            <w:proofErr w:type="gramEnd"/>
           </w:p>
           <w:p>
             <w:pPr>
@@ -7521,8 +8746,30 @@
                 <w:sz w:val="19"/>
                 <w:szCs w:val="19"/>
               </w:rPr>
-              <w:t xml:space="preserve"> SetServiceTag(</w:t>
-            </w:r>
+              <w:t xml:space="preserve"> </w:t>
+            </w:r>
+            <w:proofErr w:type="spellStart"/>
+            <w:proofErr w:type="gramStart"/>
+            <w:r>
+              <w:rPr>
+                <w:rFonts w:ascii="Cascadia Mono" w:hAnsi="Cascadia Mono" w:cs="Cascadia Mono"/>
+                <w:color w:val="000000"/>
+                <w:sz w:val="19"/>
+                <w:szCs w:val="19"/>
+              </w:rPr>
+              <w:t>SetServiceTag</w:t>
+            </w:r>
+            <w:proofErr w:type="spellEnd"/>
+            <w:r>
+              <w:rPr>
+                <w:rFonts w:ascii="Cascadia Mono" w:hAnsi="Cascadia Mono" w:cs="Cascadia Mono"/>
+                <w:color w:val="000000"/>
+                <w:sz w:val="19"/>
+                <w:szCs w:val="19"/>
+              </w:rPr>
+              <w:t>(</w:t>
+            </w:r>
+            <w:proofErr w:type="gramEnd"/>
             <w:r>
               <w:rPr>
                 <w:rFonts w:ascii="Cascadia Mono" w:hAnsi="Cascadia Mono" w:cs="Cascadia Mono"/>
@@ -7539,7 +8786,27 @@
                 <w:sz w:val="19"/>
                 <w:szCs w:val="19"/>
               </w:rPr>
-              <w:t xml:space="preserve"> newServiceTag)</w:t>
+              <w:t xml:space="preserve"> </w:t>
+            </w:r>
+            <w:proofErr w:type="spellStart"/>
+            <w:r>
+              <w:rPr>
+                <w:rFonts w:ascii="Cascadia Mono" w:hAnsi="Cascadia Mono" w:cs="Cascadia Mono"/>
+                <w:color w:val="000000"/>
+                <w:sz w:val="19"/>
+                <w:szCs w:val="19"/>
+              </w:rPr>
+              <w:t>newServiceTag</w:t>
+            </w:r>
+            <w:proofErr w:type="spellEnd"/>
+            <w:r>
+              <w:rPr>
+                <w:rFonts w:ascii="Cascadia Mono" w:hAnsi="Cascadia Mono" w:cs="Cascadia Mono"/>
+                <w:color w:val="000000"/>
+                <w:sz w:val="19"/>
+                <w:szCs w:val="19"/>
+              </w:rPr>
+              <w:t>)</w:t>
             </w:r>
           </w:p>
           <w:p>
@@ -7585,8 +8852,50 @@
                 <w:sz w:val="19"/>
                 <w:szCs w:val="19"/>
               </w:rPr>
-              <w:t xml:space="preserve">            serviceTag = newServiceTag;</w:t>
-            </w:r>
+              <w:t xml:space="preserve">            </w:t>
+            </w:r>
+            <w:proofErr w:type="spellStart"/>
+            <w:r>
+              <w:rPr>
+                <w:rFonts w:ascii="Cascadia Mono" w:hAnsi="Cascadia Mono" w:cs="Cascadia Mono"/>
+                <w:color w:val="000000"/>
+                <w:sz w:val="19"/>
+                <w:szCs w:val="19"/>
+              </w:rPr>
+              <w:t>serviceTag</w:t>
+            </w:r>
+            <w:proofErr w:type="spellEnd"/>
+            <w:r>
+              <w:rPr>
+                <w:rFonts w:ascii="Cascadia Mono" w:hAnsi="Cascadia Mono" w:cs="Cascadia Mono"/>
+                <w:color w:val="000000"/>
+                <w:sz w:val="19"/>
+                <w:szCs w:val="19"/>
+              </w:rPr>
+              <w:t xml:space="preserve"> = </w:t>
+            </w:r>
+            <w:proofErr w:type="spellStart"/>
+            <w:proofErr w:type="gramStart"/>
+            <w:r>
+              <w:rPr>
+                <w:rFonts w:ascii="Cascadia Mono" w:hAnsi="Cascadia Mono" w:cs="Cascadia Mono"/>
+                <w:color w:val="000000"/>
+                <w:sz w:val="19"/>
+                <w:szCs w:val="19"/>
+              </w:rPr>
+              <w:t>newServiceTag</w:t>
+            </w:r>
+            <w:proofErr w:type="spellEnd"/>
+            <w:r>
+              <w:rPr>
+                <w:rFonts w:ascii="Cascadia Mono" w:hAnsi="Cascadia Mono" w:cs="Cascadia Mono"/>
+                <w:color w:val="000000"/>
+                <w:sz w:val="19"/>
+                <w:szCs w:val="19"/>
+              </w:rPr>
+              <w:t>;</w:t>
+            </w:r>
+            <w:proofErr w:type="gramEnd"/>
           </w:p>
           <w:p>
             <w:pPr>
@@ -7640,8 +8949,19 @@
                 <w:sz w:val="19"/>
                 <w:szCs w:val="19"/>
               </w:rPr>
-              <w:t>#endregion</w:t>
-            </w:r>
+              <w:t>#</w:t>
+            </w:r>
+            <w:proofErr w:type="gramStart"/>
+            <w:r>
+              <w:rPr>
+                <w:rFonts w:ascii="Cascadia Mono" w:hAnsi="Cascadia Mono" w:cs="Cascadia Mono"/>
+                <w:color w:val="808080"/>
+                <w:sz w:val="19"/>
+                <w:szCs w:val="19"/>
+              </w:rPr>
+              <w:t>endregion</w:t>
+            </w:r>
+            <w:proofErr w:type="gramEnd"/>
           </w:p>
           <w:p>
             <w:pPr>
@@ -7718,8 +9038,19 @@
                 <w:sz w:val="19"/>
                 <w:szCs w:val="19"/>
               </w:rPr>
-              <w:t>#region</w:t>
-            </w:r>
+              <w:t>#</w:t>
+            </w:r>
+            <w:proofErr w:type="gramStart"/>
+            <w:r>
+              <w:rPr>
+                <w:rFonts w:ascii="Cascadia Mono" w:hAnsi="Cascadia Mono" w:cs="Cascadia Mono"/>
+                <w:color w:val="808080"/>
+                <w:sz w:val="19"/>
+                <w:szCs w:val="19"/>
+              </w:rPr>
+              <w:t>region</w:t>
+            </w:r>
+            <w:proofErr w:type="gramEnd"/>
             <w:r>
               <w:rPr>
                 <w:rFonts w:ascii="Cascadia Mono" w:hAnsi="Cascadia Mono" w:cs="Cascadia Mono"/>
@@ -7786,7 +9117,38 @@
                 <w:sz w:val="19"/>
                 <w:szCs w:val="19"/>
               </w:rPr>
-              <w:t xml:space="preserve"> CompareTo(Drone d)</w:t>
+              <w:t xml:space="preserve"> </w:t>
+            </w:r>
+            <w:proofErr w:type="spellStart"/>
+            <w:proofErr w:type="gramStart"/>
+            <w:r>
+              <w:rPr>
+                <w:rFonts w:ascii="Cascadia Mono" w:hAnsi="Cascadia Mono" w:cs="Cascadia Mono"/>
+                <w:color w:val="000000"/>
+                <w:sz w:val="19"/>
+                <w:szCs w:val="19"/>
+              </w:rPr>
+              <w:t>CompareTo</w:t>
+            </w:r>
+            <w:proofErr w:type="spellEnd"/>
+            <w:r>
+              <w:rPr>
+                <w:rFonts w:ascii="Cascadia Mono" w:hAnsi="Cascadia Mono" w:cs="Cascadia Mono"/>
+                <w:color w:val="000000"/>
+                <w:sz w:val="19"/>
+                <w:szCs w:val="19"/>
+              </w:rPr>
+              <w:t>(</w:t>
+            </w:r>
+            <w:proofErr w:type="gramEnd"/>
+            <w:r>
+              <w:rPr>
+                <w:rFonts w:ascii="Cascadia Mono" w:hAnsi="Cascadia Mono" w:cs="Cascadia Mono"/>
+                <w:color w:val="000000"/>
+                <w:sz w:val="19"/>
+                <w:szCs w:val="19"/>
+              </w:rPr>
+              <w:t>Drone d)</w:t>
             </w:r>
           </w:p>
           <w:p>
@@ -7850,7 +9212,49 @@
                 <w:sz w:val="19"/>
                 <w:szCs w:val="19"/>
               </w:rPr>
-              <w:t xml:space="preserve"> droneModel.CompareTo(d.droneModel);</w:t>
+              <w:t xml:space="preserve"> </w:t>
+            </w:r>
+            <w:proofErr w:type="spellStart"/>
+            <w:r>
+              <w:rPr>
+                <w:rFonts w:ascii="Cascadia Mono" w:hAnsi="Cascadia Mono" w:cs="Cascadia Mono"/>
+                <w:color w:val="000000"/>
+                <w:sz w:val="19"/>
+                <w:szCs w:val="19"/>
+              </w:rPr>
+              <w:t>droneModel.CompareTo</w:t>
+            </w:r>
+            <w:proofErr w:type="spellEnd"/>
+            <w:r>
+              <w:rPr>
+                <w:rFonts w:ascii="Cascadia Mono" w:hAnsi="Cascadia Mono" w:cs="Cascadia Mono"/>
+                <w:color w:val="000000"/>
+                <w:sz w:val="19"/>
+                <w:szCs w:val="19"/>
+              </w:rPr>
+              <w:t>(</w:t>
+            </w:r>
+            <w:proofErr w:type="spellStart"/>
+            <w:proofErr w:type="gramStart"/>
+            <w:r>
+              <w:rPr>
+                <w:rFonts w:ascii="Cascadia Mono" w:hAnsi="Cascadia Mono" w:cs="Cascadia Mono"/>
+                <w:color w:val="000000"/>
+                <w:sz w:val="19"/>
+                <w:szCs w:val="19"/>
+              </w:rPr>
+              <w:t>d.droneModel</w:t>
+            </w:r>
+            <w:proofErr w:type="spellEnd"/>
+            <w:proofErr w:type="gramEnd"/>
+            <w:r>
+              <w:rPr>
+                <w:rFonts w:ascii="Cascadia Mono" w:hAnsi="Cascadia Mono" w:cs="Cascadia Mono"/>
+                <w:color w:val="000000"/>
+                <w:sz w:val="19"/>
+                <w:szCs w:val="19"/>
+              </w:rPr>
+              <w:t>);</w:t>
             </w:r>
           </w:p>
           <w:p>
@@ -7964,7 +9368,38 @@
                 <w:sz w:val="19"/>
                 <w:szCs w:val="19"/>
               </w:rPr>
-              <w:t xml:space="preserve"> ToString()</w:t>
+              <w:t xml:space="preserve"> </w:t>
+            </w:r>
+            <w:proofErr w:type="spellStart"/>
+            <w:proofErr w:type="gramStart"/>
+            <w:r>
+              <w:rPr>
+                <w:rFonts w:ascii="Cascadia Mono" w:hAnsi="Cascadia Mono" w:cs="Cascadia Mono"/>
+                <w:color w:val="000000"/>
+                <w:sz w:val="19"/>
+                <w:szCs w:val="19"/>
+              </w:rPr>
+              <w:t>ToString</w:t>
+            </w:r>
+            <w:proofErr w:type="spellEnd"/>
+            <w:r>
+              <w:rPr>
+                <w:rFonts w:ascii="Cascadia Mono" w:hAnsi="Cascadia Mono" w:cs="Cascadia Mono"/>
+                <w:color w:val="000000"/>
+                <w:sz w:val="19"/>
+                <w:szCs w:val="19"/>
+              </w:rPr>
+              <w:t>(</w:t>
+            </w:r>
+            <w:proofErr w:type="gramEnd"/>
+            <w:r>
+              <w:rPr>
+                <w:rFonts w:ascii="Cascadia Mono" w:hAnsi="Cascadia Mono" w:cs="Cascadia Mono"/>
+                <w:color w:val="000000"/>
+                <w:sz w:val="19"/>
+                <w:szCs w:val="19"/>
+              </w:rPr>
+              <w:t>)</w:t>
             </w:r>
           </w:p>
           <w:p>
@@ -8028,7 +9463,38 @@
                 <w:sz w:val="19"/>
                 <w:szCs w:val="19"/>
               </w:rPr>
-              <w:t xml:space="preserve"> GetClientName() + </w:t>
+              <w:t xml:space="preserve"> </w:t>
+            </w:r>
+            <w:proofErr w:type="spellStart"/>
+            <w:proofErr w:type="gramStart"/>
+            <w:r>
+              <w:rPr>
+                <w:rFonts w:ascii="Cascadia Mono" w:hAnsi="Cascadia Mono" w:cs="Cascadia Mono"/>
+                <w:color w:val="000000"/>
+                <w:sz w:val="19"/>
+                <w:szCs w:val="19"/>
+              </w:rPr>
+              <w:t>GetClientName</w:t>
+            </w:r>
+            <w:proofErr w:type="spellEnd"/>
+            <w:r>
+              <w:rPr>
+                <w:rFonts w:ascii="Cascadia Mono" w:hAnsi="Cascadia Mono" w:cs="Cascadia Mono"/>
+                <w:color w:val="000000"/>
+                <w:sz w:val="19"/>
+                <w:szCs w:val="19"/>
+              </w:rPr>
+              <w:t>(</w:t>
+            </w:r>
+            <w:proofErr w:type="gramEnd"/>
+            <w:r>
+              <w:rPr>
+                <w:rFonts w:ascii="Cascadia Mono" w:hAnsi="Cascadia Mono" w:cs="Cascadia Mono"/>
+                <w:color w:val="000000"/>
+                <w:sz w:val="19"/>
+                <w:szCs w:val="19"/>
+              </w:rPr>
+              <w:t xml:space="preserve">) + </w:t>
             </w:r>
             <w:r>
               <w:rPr>
@@ -8046,7 +9512,27 @@
                 <w:sz w:val="19"/>
                 <w:szCs w:val="19"/>
               </w:rPr>
-              <w:t xml:space="preserve"> + GetServiceCost();</w:t>
+              <w:t xml:space="preserve"> + </w:t>
+            </w:r>
+            <w:proofErr w:type="spellStart"/>
+            <w:r>
+              <w:rPr>
+                <w:rFonts w:ascii="Cascadia Mono" w:hAnsi="Cascadia Mono" w:cs="Cascadia Mono"/>
+                <w:color w:val="000000"/>
+                <w:sz w:val="19"/>
+                <w:szCs w:val="19"/>
+              </w:rPr>
+              <w:t>GetServiceCost</w:t>
+            </w:r>
+            <w:proofErr w:type="spellEnd"/>
+            <w:r>
+              <w:rPr>
+                <w:rFonts w:ascii="Cascadia Mono" w:hAnsi="Cascadia Mono" w:cs="Cascadia Mono"/>
+                <w:color w:val="000000"/>
+                <w:sz w:val="19"/>
+                <w:szCs w:val="19"/>
+              </w:rPr>
+              <w:t>();</w:t>
             </w:r>
           </w:p>
           <w:p>
@@ -8101,8 +9587,19 @@
                 <w:sz w:val="19"/>
                 <w:szCs w:val="19"/>
               </w:rPr>
-              <w:t>#endregion</w:t>
-            </w:r>
+              <w:t>#</w:t>
+            </w:r>
+            <w:proofErr w:type="gramStart"/>
+            <w:r>
+              <w:rPr>
+                <w:rFonts w:ascii="Cascadia Mono" w:hAnsi="Cascadia Mono" w:cs="Cascadia Mono"/>
+                <w:color w:val="808080"/>
+                <w:sz w:val="19"/>
+                <w:szCs w:val="19"/>
+              </w:rPr>
+              <w:t>endregion</w:t>
+            </w:r>
+            <w:proofErr w:type="gramEnd"/>
           </w:p>
           <w:p>
             <w:pPr>
@@ -8428,9 +9925,11 @@
             <w:pPr>
               <w:spacing w:after="60"/>
             </w:pPr>
+            <w:proofErr w:type="spellStart"/>
             <w:r>
               <w:t>DroneServiceApplication</w:t>
             </w:r>
+            <w:proofErr w:type="spellEnd"/>
           </w:p>
         </w:tc>
       </w:tr>
@@ -9333,7 +10832,15 @@
         <w:t xml:space="preserve"> </w:t>
       </w:r>
       <w:r>
-        <w:t xml:space="preserve">standards. (refer </w:t>
+        <w:t>standards. (</w:t>
+      </w:r>
+      <w:proofErr w:type="gramStart"/>
+      <w:r>
+        <w:t>refer</w:t>
+      </w:r>
+      <w:proofErr w:type="gramEnd"/>
+      <w:r>
+        <w:t xml:space="preserve"> </w:t>
       </w:r>
       <w:r>
         <w:t>http://www.citems.com.au/</w:t>
@@ -9402,6 +10909,7 @@
       <w:r>
         <w:t xml:space="preserve">must be two radio buttons inside a </w:t>
       </w:r>
+      <w:proofErr w:type="spellStart"/>
       <w:r>
         <w:t>G</w:t>
       </w:r>
@@ -9412,7 +10920,11 @@
         <w:t>B</w:t>
       </w:r>
       <w:r>
-        <w:t>ox.</w:t>
+        <w:t>ox</w:t>
+      </w:r>
+      <w:proofErr w:type="spellEnd"/>
+      <w:r>
+        <w:t>.</w:t>
       </w:r>
       <w:r>
         <w:t xml:space="preserve"> The two values are Regular and Express. This data is not part of the Drone class.</w:t>
@@ -9457,7 +10969,15 @@
         <w:t xml:space="preserve">displayed in </w:t>
       </w:r>
       <w:r>
-        <w:t xml:space="preserve">a ListView which displays </w:t>
+        <w:t xml:space="preserve">a </w:t>
+      </w:r>
+      <w:proofErr w:type="spellStart"/>
+      <w:r>
+        <w:t>ListView</w:t>
+      </w:r>
+      <w:proofErr w:type="spellEnd"/>
+      <w:r>
+        <w:t xml:space="preserve"> which displays </w:t>
       </w:r>
       <w:r>
         <w:t>all the class attributes.</w:t>
@@ -9478,7 +10998,15 @@
         <w:t xml:space="preserve">service </w:t>
       </w:r>
       <w:r>
-        <w:t>items must be displayed in a ListBox which display</w:t>
+        <w:t xml:space="preserve">items must be displayed in a </w:t>
+      </w:r>
+      <w:proofErr w:type="spellStart"/>
+      <w:r>
+        <w:t>ListBox</w:t>
+      </w:r>
+      <w:proofErr w:type="spellEnd"/>
+      <w:r>
+        <w:t xml:space="preserve"> which display</w:t>
       </w:r>
       <w:r>
         <w:t>s</w:t>
@@ -9575,7 +11103,15 @@
         <w:t xml:space="preserve"> </w:t>
       </w:r>
       <w:r>
-        <w:t>Save the class as “Drone.cs”.</w:t>
+        <w:t>Save the class as “</w:t>
+      </w:r>
+      <w:proofErr w:type="spellStart"/>
+      <w:r>
+        <w:t>Drone.cs</w:t>
+      </w:r>
+      <w:proofErr w:type="spellEnd"/>
+      <w:r>
+        <w:t>”.</w:t>
       </w:r>
     </w:p>
     <w:p>
@@ -9598,7 +11134,15 @@
         <w:t>Drone</w:t>
       </w:r>
       <w:r>
-        <w:t xml:space="preserve"> called “FinishedList”</w:t>
+        <w:t xml:space="preserve"> called “</w:t>
+      </w:r>
+      <w:proofErr w:type="spellStart"/>
+      <w:r>
+        <w:t>FinishedList</w:t>
+      </w:r>
+      <w:proofErr w:type="spellEnd"/>
+      <w:r>
+        <w:t>”</w:t>
       </w:r>
       <w:r>
         <w:t xml:space="preserve">. </w:t>
@@ -9621,7 +11165,15 @@
         <w:t xml:space="preserve">global Queue&lt;T&gt; of type Drone </w:t>
       </w:r>
       <w:r>
-        <w:t>called “RegularService”</w:t>
+        <w:t>called “</w:t>
+      </w:r>
+      <w:proofErr w:type="spellStart"/>
+      <w:r>
+        <w:t>RegularService</w:t>
+      </w:r>
+      <w:proofErr w:type="spellEnd"/>
+      <w:r>
+        <w:t>”</w:t>
       </w:r>
       <w:r>
         <w:t>.</w:t>
@@ -9641,7 +11193,15 @@
         <w:t>Create a global Queue&lt;T&gt; of type Drone called</w:t>
       </w:r>
       <w:r>
-        <w:t xml:space="preserve"> “ExpressService”</w:t>
+        <w:t xml:space="preserve"> “</w:t>
+      </w:r>
+      <w:proofErr w:type="spellStart"/>
+      <w:r>
+        <w:t>ExpressService</w:t>
+      </w:r>
+      <w:proofErr w:type="spellEnd"/>
+      <w:r>
+        <w:t>”</w:t>
       </w:r>
       <w:r>
         <w:t>.</w:t>
@@ -9661,7 +11221,15 @@
         <w:t xml:space="preserve">Create a button method </w:t>
       </w:r>
       <w:r>
-        <w:t>called “AddNewItem” that will add</w:t>
+        <w:t>called “</w:t>
+      </w:r>
+      <w:proofErr w:type="spellStart"/>
+      <w:r>
+        <w:t>AddNewItem</w:t>
+      </w:r>
+      <w:proofErr w:type="spellEnd"/>
+      <w:r>
+        <w:t>” that will add</w:t>
       </w:r>
       <w:r>
         <w:t xml:space="preserve"> a new </w:t>
@@ -9682,11 +11250,16 @@
         <w:t>Queue&lt;&gt; based on the priority</w:t>
       </w:r>
       <w:r>
-        <w:t>. Use TextBox</w:t>
+        <w:t xml:space="preserve">. Use </w:t>
+      </w:r>
+      <w:proofErr w:type="spellStart"/>
+      <w:r>
+        <w:t>TextBox</w:t>
       </w:r>
       <w:r>
         <w:t>es</w:t>
       </w:r>
+      <w:proofErr w:type="spellEnd"/>
       <w:r>
         <w:t xml:space="preserve"> for the </w:t>
       </w:r>
@@ -9752,7 +11325,15 @@
         <w:t xml:space="preserve">Create a custom </w:t>
       </w:r>
       <w:r>
-        <w:t xml:space="preserve">method called “GetServicePriority” </w:t>
+        <w:t>method called “</w:t>
+      </w:r>
+      <w:proofErr w:type="spellStart"/>
+      <w:r>
+        <w:t>GetServicePriority</w:t>
+      </w:r>
+      <w:proofErr w:type="spellEnd"/>
+      <w:r>
+        <w:t xml:space="preserve">” </w:t>
       </w:r>
       <w:r>
         <w:t xml:space="preserve">which </w:t>
@@ -9764,7 +11345,15 @@
         <w:t>s</w:t>
       </w:r>
       <w:r>
-        <w:t xml:space="preserve"> the value of the priority radio group. This method must be called inside the “AddNewItem” method before the </w:t>
+        <w:t xml:space="preserve"> the value of the priority radio group. This method must be called inside the “</w:t>
+      </w:r>
+      <w:proofErr w:type="spellStart"/>
+      <w:r>
+        <w:t>AddNewItem</w:t>
+      </w:r>
+      <w:proofErr w:type="spellEnd"/>
+      <w:r>
+        <w:t xml:space="preserve">” method before the </w:t>
       </w:r>
       <w:r>
         <w:t xml:space="preserve">new </w:t>
@@ -9786,6 +11375,7 @@
       <w:r>
         <w:t xml:space="preserve">Create a custom method that will display all the elements in the </w:t>
       </w:r>
+      <w:proofErr w:type="spellStart"/>
       <w:r>
         <w:t>R</w:t>
       </w:r>
@@ -9796,7 +11386,11 @@
         <w:t>S</w:t>
       </w:r>
       <w:r>
-        <w:t xml:space="preserve">ervice queue. The display must use a List View and </w:t>
+        <w:t>ervice</w:t>
+      </w:r>
+      <w:proofErr w:type="spellEnd"/>
+      <w:r>
+        <w:t xml:space="preserve"> queue. The display must use a List View and </w:t>
       </w:r>
       <w:r>
         <w:t>with appropriate column headers.</w:t>
@@ -9813,7 +11407,15 @@
         <w:ind w:left="567" w:hanging="567"/>
       </w:pPr>
       <w:r>
-        <w:t>Create a custom method that will display all the elements in the ExpressService queue. The display must use a List View and with appropriate column headers.</w:t>
+        <w:t xml:space="preserve">Create a custom method that will display all the elements in the </w:t>
+      </w:r>
+      <w:proofErr w:type="spellStart"/>
+      <w:r>
+        <w:t>ExpressService</w:t>
+      </w:r>
+      <w:proofErr w:type="spellEnd"/>
+      <w:r>
+        <w:t xml:space="preserve"> queue. The display must use a List View and with appropriate column headers.</w:t>
       </w:r>
     </w:p>
     <w:p>
@@ -9868,7 +11470,15 @@
         <w:ind w:left="567" w:hanging="567"/>
       </w:pPr>
       <w:r>
-        <w:t>Create a custom method to increment the service tag control, this method must be called inside the “AddNewItem” method before the new service item is added to a queue.</w:t>
+        <w:t>Create a custom method to increment the service tag control, this method must be called inside the “</w:t>
+      </w:r>
+      <w:proofErr w:type="spellStart"/>
+      <w:r>
+        <w:t>AddNewItem</w:t>
+      </w:r>
+      <w:proofErr w:type="spellEnd"/>
+      <w:r>
+        <w:t>” method before the new service item is added to a queue.</w:t>
       </w:r>
     </w:p>
     <w:p>
@@ -9903,8 +11513,13 @@
       <w:r>
         <w:t xml:space="preserve">regular service </w:t>
       </w:r>
-      <w:r>
-        <w:t xml:space="preserve">ListView </w:t>
+      <w:proofErr w:type="spellStart"/>
+      <w:r>
+        <w:t>ListView</w:t>
+      </w:r>
+      <w:proofErr w:type="spellEnd"/>
+      <w:r>
+        <w:t xml:space="preserve"> </w:t>
       </w:r>
       <w:r>
         <w:t xml:space="preserve">that will display the </w:t>
@@ -9924,7 +11539,15 @@
         <w:ind w:left="567" w:hanging="567"/>
       </w:pPr>
       <w:r>
-        <w:t>Create a mouse click method for the express service ListView that will display the Client Name and Service Problem in the related textboxes.</w:t>
+        <w:t xml:space="preserve">Create a mouse click method for the express service </w:t>
+      </w:r>
+      <w:proofErr w:type="spellStart"/>
+      <w:r>
+        <w:t>ListView</w:t>
+      </w:r>
+      <w:proofErr w:type="spellEnd"/>
+      <w:r>
+        <w:t xml:space="preserve"> that will display the Client Name and Service Problem in the related textboxes.</w:t>
       </w:r>
     </w:p>
     <w:p>
@@ -9962,7 +11585,15 @@
         <w:t xml:space="preserve"> regular</w:t>
       </w:r>
       <w:r>
-        <w:t xml:space="preserve"> ListView and dequeue the </w:t>
+        <w:t xml:space="preserve"> </w:t>
+      </w:r>
+      <w:proofErr w:type="spellStart"/>
+      <w:r>
+        <w:t>ListView</w:t>
+      </w:r>
+      <w:proofErr w:type="spellEnd"/>
+      <w:r>
+        <w:t xml:space="preserve"> and dequeue the </w:t>
       </w:r>
       <w:r>
         <w:t>regular</w:t>
@@ -9983,7 +11614,15 @@
         <w:t>data structure. The dequeued item must be added to the List&lt;T&gt;</w:t>
       </w:r>
       <w:r>
-        <w:t xml:space="preserve"> and displayed in the ListBox for finished service items.</w:t>
+        <w:t xml:space="preserve"> and displayed in the </w:t>
+      </w:r>
+      <w:proofErr w:type="spellStart"/>
+      <w:r>
+        <w:t>ListBox</w:t>
+      </w:r>
+      <w:proofErr w:type="spellEnd"/>
+      <w:r>
+        <w:t xml:space="preserve"> for finished service items.</w:t>
       </w:r>
     </w:p>
     <w:p>
@@ -10003,7 +11642,23 @@
         <w:t xml:space="preserve"> </w:t>
       </w:r>
       <w:r>
-        <w:t>a button click method that will remove a service item from the express ListView and dequeue the express service Queue&lt;T&gt; data structure. The dequeued item must be added to the List&lt;T&gt; and displayed in the ListBox for finished service items.</w:t>
+        <w:t xml:space="preserve">a button click method that will remove a service item from the express </w:t>
+      </w:r>
+      <w:proofErr w:type="spellStart"/>
+      <w:r>
+        <w:t>ListView</w:t>
+      </w:r>
+      <w:proofErr w:type="spellEnd"/>
+      <w:r>
+        <w:t xml:space="preserve"> and dequeue the express service Queue&lt;T&gt; data structure. The dequeued item must be added to the List&lt;T&gt; and displayed in the </w:t>
+      </w:r>
+      <w:proofErr w:type="spellStart"/>
+      <w:r>
+        <w:t>ListBox</w:t>
+      </w:r>
+      <w:proofErr w:type="spellEnd"/>
+      <w:r>
+        <w:t xml:space="preserve"> for finished service items.</w:t>
       </w:r>
     </w:p>
     <w:p>
@@ -10026,7 +11681,15 @@
         <w:t xml:space="preserve">method that will </w:t>
       </w:r>
       <w:r>
-        <w:t>delete a service item from the finished listbox and remove the same item from the List&lt;T&gt;.</w:t>
+        <w:t xml:space="preserve">delete a service item from the finished </w:t>
+      </w:r>
+      <w:proofErr w:type="spellStart"/>
+      <w:r>
+        <w:t>listbox</w:t>
+      </w:r>
+      <w:proofErr w:type="spellEnd"/>
+      <w:r>
+        <w:t xml:space="preserve"> and remove the same item from the List&lt;T&gt;.</w:t>
       </w:r>
     </w:p>
     <w:p>
@@ -10746,12 +12409,53 @@
                 <w:szCs w:val="16"/>
               </w:rPr>
             </w:pPr>
-            <w:r>
-              <w:rPr>
-                <w:sz w:val="16"/>
-                <w:szCs w:val="16"/>
-              </w:rPr>
-              <w:t>ClientName = “joshua farrell”</w:t>
+            <w:proofErr w:type="spellStart"/>
+            <w:r>
+              <w:rPr>
+                <w:sz w:val="16"/>
+                <w:szCs w:val="16"/>
+              </w:rPr>
+              <w:t>ClientName</w:t>
+            </w:r>
+            <w:proofErr w:type="spellEnd"/>
+            <w:r>
+              <w:rPr>
+                <w:sz w:val="16"/>
+                <w:szCs w:val="16"/>
+              </w:rPr>
+              <w:t xml:space="preserve"> = “</w:t>
+            </w:r>
+            <w:proofErr w:type="spellStart"/>
+            <w:r>
+              <w:rPr>
+                <w:sz w:val="16"/>
+                <w:szCs w:val="16"/>
+              </w:rPr>
+              <w:t>joshua</w:t>
+            </w:r>
+            <w:proofErr w:type="spellEnd"/>
+            <w:r>
+              <w:rPr>
+                <w:sz w:val="16"/>
+                <w:szCs w:val="16"/>
+              </w:rPr>
+              <w:t xml:space="preserve"> </w:t>
+            </w:r>
+            <w:proofErr w:type="spellStart"/>
+            <w:r>
+              <w:rPr>
+                <w:sz w:val="16"/>
+                <w:szCs w:val="16"/>
+              </w:rPr>
+              <w:t>farrell</w:t>
+            </w:r>
+            <w:proofErr w:type="spellEnd"/>
+            <w:r>
+              <w:rPr>
+                <w:sz w:val="16"/>
+                <w:szCs w:val="16"/>
+              </w:rPr>
+              <w:t>”</w:t>
             </w:r>
           </w:p>
           <w:p>
@@ -10763,12 +12467,21 @@
                 <w:szCs w:val="16"/>
               </w:rPr>
             </w:pPr>
-            <w:r>
-              <w:rPr>
-                <w:sz w:val="16"/>
-                <w:szCs w:val="16"/>
-              </w:rPr>
-              <w:t>ServiceProblem= “test”</w:t>
+            <w:proofErr w:type="spellStart"/>
+            <w:r>
+              <w:rPr>
+                <w:sz w:val="16"/>
+                <w:szCs w:val="16"/>
+              </w:rPr>
+              <w:t>ServiceProblem</w:t>
+            </w:r>
+            <w:proofErr w:type="spellEnd"/>
+            <w:r>
+              <w:rPr>
+                <w:sz w:val="16"/>
+                <w:szCs w:val="16"/>
+              </w:rPr>
+              <w:t>= “test”</w:t>
             </w:r>
           </w:p>
         </w:tc>
@@ -10964,6 +12677,13 @@
                 <w:szCs w:val="16"/>
               </w:rPr>
             </w:pPr>
+            <w:r>
+              <w:rPr>
+                <w:sz w:val="16"/>
+                <w:szCs w:val="16"/>
+              </w:rPr>
+              <w:t>PASS</w:t>
+            </w:r>
           </w:p>
         </w:tc>
       </w:tr>
@@ -11127,7 +12847,23 @@
                 <w:sz w:val="16"/>
                 <w:szCs w:val="16"/>
               </w:rPr>
-              <w:t xml:space="preserve"> with 15% added to the serviceCost {115, 172.5, 230}</w:t>
+              <w:t xml:space="preserve"> with 15% added to the </w:t>
+            </w:r>
+            <w:proofErr w:type="spellStart"/>
+            <w:r>
+              <w:rPr>
+                <w:sz w:val="16"/>
+                <w:szCs w:val="16"/>
+              </w:rPr>
+              <w:t>serviceCost</w:t>
+            </w:r>
+            <w:proofErr w:type="spellEnd"/>
+            <w:r>
+              <w:rPr>
+                <w:sz w:val="16"/>
+                <w:szCs w:val="16"/>
+              </w:rPr>
+              <w:t xml:space="preserve"> {115, 172.5, 230}</w:t>
             </w:r>
           </w:p>
         </w:tc>
@@ -11143,6 +12879,13 @@
                 <w:szCs w:val="16"/>
               </w:rPr>
             </w:pPr>
+            <w:r>
+              <w:rPr>
+                <w:sz w:val="16"/>
+                <w:szCs w:val="16"/>
+              </w:rPr>
+              <w:t>PASS</w:t>
+            </w:r>
           </w:p>
         </w:tc>
       </w:tr>
@@ -14767,8 +16510,18 @@
                 <w:sz w:val="16"/>
                 <w:szCs w:val="16"/>
               </w:rPr>
-              <w:t>Q6.8 Custom method to display regular service queue in ListView</w:t>
-            </w:r>
+              <w:t xml:space="preserve">Q6.8 Custom method to display regular service queue in </w:t>
+            </w:r>
+            <w:proofErr w:type="spellStart"/>
+            <w:r>
+              <w:rPr>
+                <w:rFonts w:cstheme="minorHAnsi"/>
+                <w:sz w:val="16"/>
+                <w:szCs w:val="16"/>
+              </w:rPr>
+              <w:t>ListView</w:t>
+            </w:r>
+            <w:proofErr w:type="spellEnd"/>
           </w:p>
         </w:tc>
         <w:sdt>
@@ -14944,8 +16697,18 @@
                 <w:sz w:val="16"/>
                 <w:szCs w:val="16"/>
               </w:rPr>
-              <w:t>Q6.9 Custom method to display express service queue in ListView</w:t>
-            </w:r>
+              <w:t xml:space="preserve">Q6.9 Custom method to display express service queue in </w:t>
+            </w:r>
+            <w:proofErr w:type="spellStart"/>
+            <w:r>
+              <w:rPr>
+                <w:rFonts w:cstheme="minorHAnsi"/>
+                <w:sz w:val="16"/>
+                <w:szCs w:val="16"/>
+              </w:rPr>
+              <w:t>ListView</w:t>
+            </w:r>
+            <w:proofErr w:type="spellEnd"/>
           </w:p>
         </w:tc>
         <w:sdt>
@@ -15477,6 +17240,7 @@
               </w:rPr>
               <w:t xml:space="preserve">Q6.12 Mouse click method to populate textbox from regular service </w:t>
             </w:r>
+            <w:proofErr w:type="spellStart"/>
             <w:r>
               <w:rPr>
                 <w:rFonts w:cstheme="minorHAnsi"/>
@@ -15509,6 +17273,7 @@
               </w:rPr>
               <w:t>iew</w:t>
             </w:r>
+            <w:proofErr w:type="spellEnd"/>
           </w:p>
         </w:tc>
         <w:sdt>
@@ -15686,6 +17451,7 @@
               </w:rPr>
               <w:t xml:space="preserve">Q6.13 Mouse click method to populate textbox from express service </w:t>
             </w:r>
+            <w:proofErr w:type="spellStart"/>
             <w:r>
               <w:rPr>
                 <w:rFonts w:cstheme="minorHAnsi"/>
@@ -15718,6 +17484,7 @@
               </w:rPr>
               <w:t>iew</w:t>
             </w:r>
+            <w:proofErr w:type="spellEnd"/>
           </w:p>
         </w:tc>
         <w:sdt>
@@ -16247,7 +18014,25 @@
                 <w:sz w:val="16"/>
                 <w:szCs w:val="16"/>
               </w:rPr>
-              <w:t xml:space="preserve">Q6.16 Double click method to remove item from listbox and list data structure </w:t>
+              <w:t xml:space="preserve">Q6.16 Double click method to remove item from </w:t>
+            </w:r>
+            <w:proofErr w:type="spellStart"/>
+            <w:r>
+              <w:rPr>
+                <w:rFonts w:cstheme="minorHAnsi"/>
+                <w:sz w:val="16"/>
+                <w:szCs w:val="16"/>
+              </w:rPr>
+              <w:t>listbox</w:t>
+            </w:r>
+            <w:proofErr w:type="spellEnd"/>
+            <w:r>
+              <w:rPr>
+                <w:rFonts w:cstheme="minorHAnsi"/>
+                <w:sz w:val="16"/>
+                <w:szCs w:val="16"/>
+              </w:rPr>
+              <w:t xml:space="preserve"> and list data structure </w:t>
             </w:r>
           </w:p>
         </w:tc>

</xml_diff>

<commit_message>
Finalize new test cases
</commit_message>
<xml_diff>
--- a/Assessment Task Three v.3.docx
+++ b/Assessment Task Three v.3.docx
@@ -11326,14 +11326,12 @@
               <w:rPr>
                 <w:sz w:val="16"/>
                 <w:szCs w:val="16"/>
-                <w:highlight w:val="yellow"/>
-              </w:rPr>
-            </w:pPr>
-            <w:r>
-              <w:rPr>
-                <w:sz w:val="16"/>
-                <w:szCs w:val="16"/>
-                <w:highlight w:val="yellow"/>
+              </w:rPr>
+            </w:pPr>
+            <w:r>
+              <w:rPr>
+                <w:sz w:val="16"/>
+                <w:szCs w:val="16"/>
               </w:rPr>
               <w:t>5</w:t>
             </w:r>
@@ -11350,14 +11348,12 @@
               <w:rPr>
                 <w:sz w:val="16"/>
                 <w:szCs w:val="16"/>
-                <w:highlight w:val="yellow"/>
-              </w:rPr>
-            </w:pPr>
-            <w:r>
-              <w:rPr>
-                <w:sz w:val="16"/>
-                <w:szCs w:val="16"/>
-                <w:highlight w:val="yellow"/>
+              </w:rPr>
+            </w:pPr>
+            <w:r>
+              <w:rPr>
+                <w:sz w:val="16"/>
+                <w:szCs w:val="16"/>
               </w:rPr>
               <w:t xml:space="preserve">Test select drone data in </w:t>
             </w:r>
@@ -11365,7 +11361,6 @@
               <w:rPr>
                 <w:sz w:val="16"/>
                 <w:szCs w:val="16"/>
-                <w:highlight w:val="yellow"/>
               </w:rPr>
               <w:t>express</w:t>
             </w:r>
@@ -11373,7 +11368,6 @@
               <w:rPr>
                 <w:sz w:val="16"/>
                 <w:szCs w:val="16"/>
-                <w:highlight w:val="yellow"/>
               </w:rPr>
               <w:t xml:space="preserve"> queue and output to text boxes</w:t>
             </w:r>
@@ -11390,14 +11384,12 @@
               <w:rPr>
                 <w:sz w:val="16"/>
                 <w:szCs w:val="16"/>
-                <w:highlight w:val="yellow"/>
-              </w:rPr>
-            </w:pPr>
-            <w:r>
-              <w:rPr>
-                <w:sz w:val="16"/>
-                <w:szCs w:val="16"/>
-                <w:highlight w:val="yellow"/>
+              </w:rPr>
+            </w:pPr>
+            <w:r>
+              <w:rPr>
+                <w:sz w:val="16"/>
+                <w:szCs w:val="16"/>
               </w:rPr>
               <w:t>Click on test data from “</w:t>
             </w:r>
@@ -11405,7 +11397,6 @@
               <w:rPr>
                 <w:sz w:val="16"/>
                 <w:szCs w:val="16"/>
-                <w:highlight w:val="yellow"/>
               </w:rPr>
               <w:t>Tom</w:t>
             </w:r>
@@ -11413,7 +11404,6 @@
               <w:rPr>
                 <w:sz w:val="16"/>
                 <w:szCs w:val="16"/>
-                <w:highlight w:val="yellow"/>
               </w:rPr>
               <w:t xml:space="preserve"> Bloggs” to populate the data.</w:t>
             </w:r>
@@ -11431,14 +11421,12 @@
               <w:rPr>
                 <w:sz w:val="16"/>
                 <w:szCs w:val="16"/>
-                <w:highlight w:val="yellow"/>
-              </w:rPr>
-            </w:pPr>
-            <w:r>
-              <w:rPr>
-                <w:sz w:val="16"/>
-                <w:szCs w:val="16"/>
-                <w:highlight w:val="yellow"/>
+              </w:rPr>
+            </w:pPr>
+            <w:r>
+              <w:rPr>
+                <w:sz w:val="16"/>
+                <w:szCs w:val="16"/>
               </w:rPr>
               <w:t>“</w:t>
             </w:r>
@@ -11446,7 +11434,6 @@
               <w:rPr>
                 <w:sz w:val="16"/>
                 <w:szCs w:val="16"/>
-                <w:highlight w:val="yellow"/>
               </w:rPr>
               <w:t>Tom</w:t>
             </w:r>
@@ -11454,7 +11441,6 @@
               <w:rPr>
                 <w:sz w:val="16"/>
                 <w:szCs w:val="16"/>
-                <w:highlight w:val="yellow"/>
               </w:rPr>
               <w:t xml:space="preserve"> Bloggs” test data</w:t>
             </w:r>
@@ -11471,14 +11457,12 @@
               <w:rPr>
                 <w:sz w:val="16"/>
                 <w:szCs w:val="16"/>
-                <w:highlight w:val="yellow"/>
-              </w:rPr>
-            </w:pPr>
-            <w:r>
-              <w:rPr>
-                <w:sz w:val="16"/>
-                <w:szCs w:val="16"/>
-                <w:highlight w:val="yellow"/>
+              </w:rPr>
+            </w:pPr>
+            <w:r>
+              <w:rPr>
+                <w:sz w:val="16"/>
+                <w:szCs w:val="16"/>
               </w:rPr>
               <w:t>Client name and service problem are output to correct textboxes</w:t>
             </w:r>
@@ -11494,16 +11478,14 @@
               <w:rPr>
                 <w:sz w:val="16"/>
                 <w:szCs w:val="16"/>
-                <w:highlight w:val="yellow"/>
-              </w:rPr>
-            </w:pPr>
-            <w:r>
-              <w:rPr>
-                <w:sz w:val="16"/>
-                <w:szCs w:val="16"/>
-                <w:highlight w:val="yellow"/>
-              </w:rPr>
-              <w:t>PASS (with minor statusStrip bug)</w:t>
+              </w:rPr>
+            </w:pPr>
+            <w:r>
+              <w:rPr>
+                <w:sz w:val="16"/>
+                <w:szCs w:val="16"/>
+              </w:rPr>
+              <w:t>PASS</w:t>
             </w:r>
           </w:p>
         </w:tc>
@@ -11716,14 +11698,12 @@
               <w:rPr>
                 <w:sz w:val="16"/>
                 <w:szCs w:val="16"/>
-                <w:highlight w:val="yellow"/>
-              </w:rPr>
-            </w:pPr>
-            <w:r>
-              <w:rPr>
-                <w:sz w:val="16"/>
-                <w:szCs w:val="16"/>
-                <w:highlight w:val="yellow"/>
+              </w:rPr>
+            </w:pPr>
+            <w:r>
+              <w:rPr>
+                <w:sz w:val="16"/>
+                <w:szCs w:val="16"/>
               </w:rPr>
               <w:t>7</w:t>
             </w:r>
@@ -11740,14 +11720,12 @@
               <w:rPr>
                 <w:sz w:val="16"/>
                 <w:szCs w:val="16"/>
-                <w:highlight w:val="yellow"/>
-              </w:rPr>
-            </w:pPr>
-            <w:r>
-              <w:rPr>
-                <w:sz w:val="16"/>
-                <w:szCs w:val="16"/>
-                <w:highlight w:val="yellow"/>
+              </w:rPr>
+            </w:pPr>
+            <w:r>
+              <w:rPr>
+                <w:sz w:val="16"/>
+                <w:szCs w:val="16"/>
               </w:rPr>
               <w:t xml:space="preserve">Dequeue </w:t>
             </w:r>
@@ -11755,7 +11733,6 @@
               <w:rPr>
                 <w:sz w:val="16"/>
                 <w:szCs w:val="16"/>
-                <w:highlight w:val="yellow"/>
               </w:rPr>
               <w:t>two</w:t>
             </w:r>
@@ -11763,7 +11740,6 @@
               <w:rPr>
                 <w:sz w:val="16"/>
                 <w:szCs w:val="16"/>
-                <w:highlight w:val="yellow"/>
               </w:rPr>
               <w:t xml:space="preserve"> drone</w:t>
             </w:r>
@@ -11771,7 +11747,6 @@
               <w:rPr>
                 <w:sz w:val="16"/>
                 <w:szCs w:val="16"/>
-                <w:highlight w:val="yellow"/>
               </w:rPr>
               <w:t>s</w:t>
             </w:r>
@@ -11779,7 +11754,6 @@
               <w:rPr>
                 <w:sz w:val="16"/>
                 <w:szCs w:val="16"/>
-                <w:highlight w:val="yellow"/>
               </w:rPr>
               <w:t xml:space="preserve"> from </w:t>
             </w:r>
@@ -11787,7 +11761,6 @@
               <w:rPr>
                 <w:sz w:val="16"/>
                 <w:szCs w:val="16"/>
-                <w:highlight w:val="yellow"/>
               </w:rPr>
               <w:t>express</w:t>
             </w:r>
@@ -11795,7 +11768,6 @@
               <w:rPr>
                 <w:sz w:val="16"/>
                 <w:szCs w:val="16"/>
-                <w:highlight w:val="yellow"/>
               </w:rPr>
               <w:t xml:space="preserve"> queue</w:t>
             </w:r>
@@ -11812,14 +11784,12 @@
               <w:rPr>
                 <w:sz w:val="16"/>
                 <w:szCs w:val="16"/>
-                <w:highlight w:val="yellow"/>
-              </w:rPr>
-            </w:pPr>
-            <w:r>
-              <w:rPr>
-                <w:sz w:val="16"/>
-                <w:szCs w:val="16"/>
-                <w:highlight w:val="yellow"/>
+              </w:rPr>
+            </w:pPr>
+            <w:r>
+              <w:rPr>
+                <w:sz w:val="16"/>
+                <w:szCs w:val="16"/>
               </w:rPr>
               <w:t xml:space="preserve">Click on REMOVE FROM </w:t>
             </w:r>
@@ -11827,7 +11797,6 @@
               <w:rPr>
                 <w:sz w:val="16"/>
                 <w:szCs w:val="16"/>
-                <w:highlight w:val="yellow"/>
               </w:rPr>
               <w:t>EXPRESS</w:t>
             </w:r>
@@ -11835,7 +11804,6 @@
               <w:rPr>
                 <w:sz w:val="16"/>
                 <w:szCs w:val="16"/>
-                <w:highlight w:val="yellow"/>
               </w:rPr>
               <w:t xml:space="preserve"> QUEUE</w:t>
             </w:r>
@@ -11853,14 +11821,12 @@
               <w:rPr>
                 <w:sz w:val="16"/>
                 <w:szCs w:val="16"/>
-                <w:highlight w:val="yellow"/>
-              </w:rPr>
-            </w:pPr>
-            <w:r>
-              <w:rPr>
-                <w:sz w:val="16"/>
-                <w:szCs w:val="16"/>
-                <w:highlight w:val="yellow"/>
+              </w:rPr>
+            </w:pPr>
+            <w:r>
+              <w:rPr>
+                <w:sz w:val="16"/>
+                <w:szCs w:val="16"/>
               </w:rPr>
               <w:t>N/A</w:t>
             </w:r>
@@ -11877,14 +11843,12 @@
               <w:rPr>
                 <w:sz w:val="16"/>
                 <w:szCs w:val="16"/>
-                <w:highlight w:val="yellow"/>
-              </w:rPr>
-            </w:pPr>
-            <w:r>
-              <w:rPr>
-                <w:sz w:val="16"/>
-                <w:szCs w:val="16"/>
-                <w:highlight w:val="yellow"/>
+              </w:rPr>
+            </w:pPr>
+            <w:r>
+              <w:rPr>
+                <w:sz w:val="16"/>
+                <w:szCs w:val="16"/>
               </w:rPr>
               <w:t>“</w:t>
             </w:r>
@@ -11892,7 +11856,6 @@
               <w:rPr>
                 <w:sz w:val="16"/>
                 <w:szCs w:val="16"/>
-                <w:highlight w:val="yellow"/>
               </w:rPr>
               <w:t>Jane Citizen</w:t>
             </w:r>
@@ -11900,7 +11863,6 @@
               <w:rPr>
                 <w:sz w:val="16"/>
                 <w:szCs w:val="16"/>
-                <w:highlight w:val="yellow"/>
               </w:rPr>
               <w:t xml:space="preserve">” </w:t>
             </w:r>
@@ -11908,7 +11870,6 @@
               <w:rPr>
                 <w:sz w:val="16"/>
                 <w:szCs w:val="16"/>
-                <w:highlight w:val="yellow"/>
               </w:rPr>
               <w:t xml:space="preserve">and “Tom Bloggs” </w:t>
             </w:r>
@@ -11916,7 +11877,6 @@
               <w:rPr>
                 <w:sz w:val="16"/>
                 <w:szCs w:val="16"/>
-                <w:highlight w:val="yellow"/>
               </w:rPr>
               <w:t xml:space="preserve">test data </w:t>
             </w:r>
@@ -11924,7 +11884,6 @@
               <w:rPr>
                 <w:sz w:val="16"/>
                 <w:szCs w:val="16"/>
-                <w:highlight w:val="yellow"/>
               </w:rPr>
               <w:t>are</w:t>
             </w:r>
@@ -11932,7 +11891,6 @@
               <w:rPr>
                 <w:sz w:val="16"/>
                 <w:szCs w:val="16"/>
-                <w:highlight w:val="yellow"/>
               </w:rPr>
               <w:t xml:space="preserve"> removed from queue first</w:t>
             </w:r>
@@ -11948,16 +11906,14 @@
               <w:rPr>
                 <w:sz w:val="16"/>
                 <w:szCs w:val="16"/>
-                <w:highlight w:val="yellow"/>
-              </w:rPr>
-            </w:pPr>
-            <w:r>
-              <w:rPr>
-                <w:sz w:val="16"/>
-                <w:szCs w:val="16"/>
-                <w:highlight w:val="yellow"/>
-              </w:rPr>
-              <w:t>PASS (with minor statusStrip bug)</w:t>
+              </w:rPr>
+            </w:pPr>
+            <w:r>
+              <w:rPr>
+                <w:sz w:val="16"/>
+                <w:szCs w:val="16"/>
+              </w:rPr>
+              <w:t>PASS</w:t>
             </w:r>
           </w:p>
         </w:tc>
@@ -12172,6 +12128,13 @@
                 <w:szCs w:val="16"/>
               </w:rPr>
             </w:pPr>
+            <w:r>
+              <w:rPr>
+                <w:sz w:val="16"/>
+                <w:szCs w:val="16"/>
+              </w:rPr>
+              <w:t>9</w:t>
+            </w:r>
           </w:p>
         </w:tc>
         <w:tc>
@@ -12187,6 +12150,13 @@
                 <w:szCs w:val="16"/>
               </w:rPr>
             </w:pPr>
+            <w:r>
+              <w:rPr>
+                <w:sz w:val="16"/>
+                <w:szCs w:val="16"/>
+              </w:rPr>
+              <w:t>Add regular test data with high service tag</w:t>
+            </w:r>
           </w:p>
         </w:tc>
         <w:tc>
@@ -12202,6 +12172,13 @@
                 <w:szCs w:val="16"/>
               </w:rPr>
             </w:pPr>
+            <w:r>
+              <w:rPr>
+                <w:sz w:val="16"/>
+                <w:szCs w:val="16"/>
+              </w:rPr>
+              <w:t>Add line 2 of test data as per CSV file.</w:t>
+            </w:r>
           </w:p>
         </w:tc>
         <w:tc>
@@ -12218,6 +12195,21 @@
                 <w:szCs w:val="16"/>
               </w:rPr>
             </w:pPr>
+            <w:r>
+              <w:rPr>
+                <w:sz w:val="16"/>
+                <w:szCs w:val="16"/>
+              </w:rPr>
+              <w:t xml:space="preserve">As per line 2 of “TestDataReg.csv”, except </w:t>
+            </w:r>
+            <w:r>
+              <w:rPr>
+                <w:sz w:val="16"/>
+                <w:szCs w:val="16"/>
+              </w:rPr>
+              <w:lastRenderedPageBreak/>
+              <w:t>serviceTag = 890</w:t>
+            </w:r>
           </w:p>
         </w:tc>
         <w:tc>
@@ -12233,6 +12225,14 @@
                 <w:szCs w:val="16"/>
               </w:rPr>
             </w:pPr>
+            <w:r>
+              <w:rPr>
+                <w:sz w:val="16"/>
+                <w:szCs w:val="16"/>
+              </w:rPr>
+              <w:lastRenderedPageBreak/>
+              <w:t>Service tag should count to 900.</w:t>
+            </w:r>
           </w:p>
         </w:tc>
         <w:tc>
@@ -12247,6 +12247,213 @@
                 <w:szCs w:val="16"/>
               </w:rPr>
             </w:pPr>
+            <w:r>
+              <w:rPr>
+                <w:sz w:val="16"/>
+                <w:szCs w:val="16"/>
+              </w:rPr>
+              <w:t>PASS</w:t>
+            </w:r>
+          </w:p>
+        </w:tc>
+      </w:tr>
+      <w:tr>
+        <w:trPr>
+          <w:trHeight w:val="567"/>
+        </w:trPr>
+        <w:tc>
+          <w:tcPr>
+            <w:tcW w:w="699" w:type="dxa"/>
+          </w:tcPr>
+          <w:p>
+            <w:pPr>
+              <w:spacing w:after="0"/>
+              <w:jc w:val="center"/>
+              <w:rPr>
+                <w:sz w:val="16"/>
+                <w:szCs w:val="16"/>
+              </w:rPr>
+            </w:pPr>
+            <w:r>
+              <w:rPr>
+                <w:sz w:val="16"/>
+                <w:szCs w:val="16"/>
+              </w:rPr>
+              <w:t>10</w:t>
+            </w:r>
+          </w:p>
+        </w:tc>
+        <w:tc>
+          <w:tcPr>
+            <w:tcW w:w="1985" w:type="dxa"/>
+            <w:gridSpan w:val="2"/>
+          </w:tcPr>
+          <w:p>
+            <w:pPr>
+              <w:spacing w:after="0"/>
+              <w:rPr>
+                <w:sz w:val="16"/>
+                <w:szCs w:val="16"/>
+              </w:rPr>
+            </w:pPr>
+            <w:r>
+              <w:rPr>
+                <w:sz w:val="16"/>
+                <w:szCs w:val="16"/>
+              </w:rPr>
+              <w:t xml:space="preserve">Add </w:t>
+            </w:r>
+            <w:r>
+              <w:rPr>
+                <w:sz w:val="16"/>
+                <w:szCs w:val="16"/>
+              </w:rPr>
+              <w:t>express</w:t>
+            </w:r>
+            <w:r>
+              <w:rPr>
+                <w:sz w:val="16"/>
+                <w:szCs w:val="16"/>
+              </w:rPr>
+              <w:t xml:space="preserve"> test data with high service tag</w:t>
+            </w:r>
+          </w:p>
+        </w:tc>
+        <w:tc>
+          <w:tcPr>
+            <w:tcW w:w="2981" w:type="dxa"/>
+            <w:gridSpan w:val="3"/>
+          </w:tcPr>
+          <w:p>
+            <w:pPr>
+              <w:spacing w:after="0"/>
+              <w:rPr>
+                <w:sz w:val="16"/>
+                <w:szCs w:val="16"/>
+              </w:rPr>
+            </w:pPr>
+            <w:r>
+              <w:rPr>
+                <w:sz w:val="16"/>
+                <w:szCs w:val="16"/>
+              </w:rPr>
+              <w:t>Add line 2 of test data as per CSV file.</w:t>
+            </w:r>
+          </w:p>
+        </w:tc>
+        <w:tc>
+          <w:tcPr>
+            <w:tcW w:w="1276" w:type="dxa"/>
+            <w:gridSpan w:val="2"/>
+          </w:tcPr>
+          <w:p>
+            <w:pPr>
+              <w:spacing w:after="0"/>
+              <w:jc w:val="center"/>
+              <w:rPr>
+                <w:sz w:val="16"/>
+                <w:szCs w:val="16"/>
+              </w:rPr>
+            </w:pPr>
+            <w:r>
+              <w:rPr>
+                <w:sz w:val="16"/>
+                <w:szCs w:val="16"/>
+              </w:rPr>
+              <w:t>As per line 2 of “TestData</w:t>
+            </w:r>
+            <w:r>
+              <w:rPr>
+                <w:sz w:val="16"/>
+                <w:szCs w:val="16"/>
+              </w:rPr>
+              <w:t>Exp</w:t>
+            </w:r>
+            <w:r>
+              <w:rPr>
+                <w:sz w:val="16"/>
+                <w:szCs w:val="16"/>
+              </w:rPr>
+              <w:t>.csv”, except serviceTag = 90</w:t>
+            </w:r>
+            <w:r>
+              <w:rPr>
+                <w:sz w:val="16"/>
+                <w:szCs w:val="16"/>
+              </w:rPr>
+              <w:t>0</w:t>
+            </w:r>
+          </w:p>
+        </w:tc>
+        <w:tc>
+          <w:tcPr>
+            <w:tcW w:w="1559" w:type="dxa"/>
+            <w:gridSpan w:val="2"/>
+          </w:tcPr>
+          <w:p>
+            <w:pPr>
+              <w:spacing w:after="0"/>
+              <w:rPr>
+                <w:sz w:val="16"/>
+                <w:szCs w:val="16"/>
+              </w:rPr>
+            </w:pPr>
+            <w:r>
+              <w:rPr>
+                <w:sz w:val="16"/>
+                <w:szCs w:val="16"/>
+              </w:rPr>
+              <w:t xml:space="preserve">Service tag should </w:t>
+            </w:r>
+            <w:r>
+              <w:rPr>
+                <w:sz w:val="16"/>
+                <w:szCs w:val="16"/>
+              </w:rPr>
+              <w:t xml:space="preserve">reset and </w:t>
+            </w:r>
+            <w:r>
+              <w:rPr>
+                <w:sz w:val="16"/>
+                <w:szCs w:val="16"/>
+              </w:rPr>
+              <w:t xml:space="preserve">count to </w:t>
+            </w:r>
+            <w:r>
+              <w:rPr>
+                <w:sz w:val="16"/>
+                <w:szCs w:val="16"/>
+              </w:rPr>
+              <w:t>1</w:t>
+            </w:r>
+            <w:r>
+              <w:rPr>
+                <w:sz w:val="16"/>
+                <w:szCs w:val="16"/>
+              </w:rPr>
+              <w:t>00.</w:t>
+            </w:r>
+          </w:p>
+        </w:tc>
+        <w:tc>
+          <w:tcPr>
+            <w:tcW w:w="1134" w:type="dxa"/>
+          </w:tcPr>
+          <w:p>
+            <w:pPr>
+              <w:spacing w:after="0"/>
+              <w:rPr>
+                <w:sz w:val="16"/>
+                <w:szCs w:val="16"/>
+              </w:rPr>
+            </w:pPr>
+            <w:r>
+              <w:rPr>
+                <w:sz w:val="16"/>
+                <w:szCs w:val="16"/>
+              </w:rPr>
+              <w:t>PASS</w:t>
+            </w:r>
           </w:p>
         </w:tc>
       </w:tr>
@@ -12262,7 +12469,6 @@
         </w:rPr>
       </w:pPr>
       <w:r>
-        <w:lastRenderedPageBreak/>
         <w:br w:type="page"/>
       </w:r>
     </w:p>

</xml_diff>

<commit_message>
Admin - Add working repo screenshots
</commit_message>
<xml_diff>
--- a/Assessment Task Three v.3.docx
+++ b/Assessment Task Three v.3.docx
@@ -3395,6 +3395,9 @@
       </w:r>
     </w:p>
     <w:p>
+      <w:pPr>
+        <w:jc w:val="right"/>
+      </w:pPr>
       <w:r>
         <w:rPr>
           <w:noProof/>
@@ -11063,21 +11066,7 @@
                 <w:sz w:val="16"/>
                 <w:szCs w:val="16"/>
               </w:rPr>
-              <w:t>As per “TestData</w:t>
-            </w:r>
-            <w:r>
-              <w:rPr>
-                <w:sz w:val="16"/>
-                <w:szCs w:val="16"/>
-              </w:rPr>
-              <w:t>Exp</w:t>
-            </w:r>
-            <w:r>
-              <w:rPr>
-                <w:sz w:val="16"/>
-                <w:szCs w:val="16"/>
-              </w:rPr>
-              <w:t>.</w:t>
+              <w:t>As per “TestDataExp.</w:t>
             </w:r>
             <w:r>
               <w:rPr>
@@ -11113,21 +11102,7 @@
                 <w:sz w:val="16"/>
                 <w:szCs w:val="16"/>
               </w:rPr>
-              <w:t xml:space="preserve">Drones are added to </w:t>
-            </w:r>
-            <w:r>
-              <w:rPr>
-                <w:sz w:val="16"/>
-                <w:szCs w:val="16"/>
-              </w:rPr>
-              <w:t>express</w:t>
-            </w:r>
-            <w:r>
-              <w:rPr>
-                <w:sz w:val="16"/>
-                <w:szCs w:val="16"/>
-              </w:rPr>
-              <w:t xml:space="preserve"> queue</w:t>
+              <w:t>Drones are added to express queue</w:t>
             </w:r>
             <w:r>
               <w:rPr>
@@ -11391,21 +11366,7 @@
                 <w:sz w:val="16"/>
                 <w:szCs w:val="16"/>
               </w:rPr>
-              <w:t>Click on test data from “</w:t>
-            </w:r>
-            <w:r>
-              <w:rPr>
-                <w:sz w:val="16"/>
-                <w:szCs w:val="16"/>
-              </w:rPr>
-              <w:t>Tom</w:t>
-            </w:r>
-            <w:r>
-              <w:rPr>
-                <w:sz w:val="16"/>
-                <w:szCs w:val="16"/>
-              </w:rPr>
-              <w:t xml:space="preserve"> Bloggs” to populate the data.</w:t>
+              <w:t>Click on test data from “Tom Bloggs” to populate the data.</w:t>
             </w:r>
           </w:p>
         </w:tc>
@@ -11428,21 +11389,7 @@
                 <w:sz w:val="16"/>
                 <w:szCs w:val="16"/>
               </w:rPr>
-              <w:t>“</w:t>
-            </w:r>
-            <w:r>
-              <w:rPr>
-                <w:sz w:val="16"/>
-                <w:szCs w:val="16"/>
-              </w:rPr>
-              <w:t>Tom</w:t>
-            </w:r>
-            <w:r>
-              <w:rPr>
-                <w:sz w:val="16"/>
-                <w:szCs w:val="16"/>
-              </w:rPr>
-              <w:t xml:space="preserve"> Bloggs” test data</w:t>
+              <w:t>“Tom Bloggs” test data</w:t>
             </w:r>
           </w:p>
         </w:tc>
@@ -11755,21 +11702,7 @@
                 <w:sz w:val="16"/>
                 <w:szCs w:val="16"/>
               </w:rPr>
-              <w:t xml:space="preserve"> from </w:t>
-            </w:r>
-            <w:r>
-              <w:rPr>
-                <w:sz w:val="16"/>
-                <w:szCs w:val="16"/>
-              </w:rPr>
-              <w:t>express</w:t>
-            </w:r>
-            <w:r>
-              <w:rPr>
-                <w:sz w:val="16"/>
-                <w:szCs w:val="16"/>
-              </w:rPr>
-              <w:t xml:space="preserve"> queue</w:t>
+              <w:t xml:space="preserve"> from express queue</w:t>
             </w:r>
           </w:p>
         </w:tc>
@@ -11791,21 +11724,7 @@
                 <w:sz w:val="16"/>
                 <w:szCs w:val="16"/>
               </w:rPr>
-              <w:t xml:space="preserve">Click on REMOVE FROM </w:t>
-            </w:r>
-            <w:r>
-              <w:rPr>
-                <w:sz w:val="16"/>
-                <w:szCs w:val="16"/>
-              </w:rPr>
-              <w:t>EXPRESS</w:t>
-            </w:r>
-            <w:r>
-              <w:rPr>
-                <w:sz w:val="16"/>
-                <w:szCs w:val="16"/>
-              </w:rPr>
-              <w:t xml:space="preserve"> QUEUE</w:t>
+              <w:t>Click on REMOVE FROM EXPRESS QUEUE</w:t>
             </w:r>
           </w:p>
         </w:tc>
@@ -11850,21 +11769,7 @@
                 <w:sz w:val="16"/>
                 <w:szCs w:val="16"/>
               </w:rPr>
-              <w:t>“</w:t>
-            </w:r>
-            <w:r>
-              <w:rPr>
-                <w:sz w:val="16"/>
-                <w:szCs w:val="16"/>
-              </w:rPr>
-              <w:t>Jane Citizen</w:t>
-            </w:r>
-            <w:r>
-              <w:rPr>
-                <w:sz w:val="16"/>
-                <w:szCs w:val="16"/>
-              </w:rPr>
-              <w:t xml:space="preserve">” </w:t>
+              <w:t xml:space="preserve">“Jane Citizen” </w:t>
             </w:r>
             <w:r>
               <w:rPr>
@@ -12301,21 +12206,7 @@
                 <w:sz w:val="16"/>
                 <w:szCs w:val="16"/>
               </w:rPr>
-              <w:t xml:space="preserve">Add </w:t>
-            </w:r>
-            <w:r>
-              <w:rPr>
-                <w:sz w:val="16"/>
-                <w:szCs w:val="16"/>
-              </w:rPr>
-              <w:t>express</w:t>
-            </w:r>
-            <w:r>
-              <w:rPr>
-                <w:sz w:val="16"/>
-                <w:szCs w:val="16"/>
-              </w:rPr>
-              <w:t xml:space="preserve"> test data with high service tag</w:t>
+              <w:t>Add express test data with high service tag</w:t>
             </w:r>
           </w:p>
         </w:tc>
@@ -12360,28 +12251,7 @@
                 <w:sz w:val="16"/>
                 <w:szCs w:val="16"/>
               </w:rPr>
-              <w:t>As per line 2 of “TestData</w:t>
-            </w:r>
-            <w:r>
-              <w:rPr>
-                <w:sz w:val="16"/>
-                <w:szCs w:val="16"/>
-              </w:rPr>
-              <w:t>Exp</w:t>
-            </w:r>
-            <w:r>
-              <w:rPr>
-                <w:sz w:val="16"/>
-                <w:szCs w:val="16"/>
-              </w:rPr>
-              <w:t>.csv”, except serviceTag = 90</w:t>
-            </w:r>
-            <w:r>
-              <w:rPr>
-                <w:sz w:val="16"/>
-                <w:szCs w:val="16"/>
-              </w:rPr>
-              <w:t>0</w:t>
+              <w:t>As per line 2 of “TestDataExp.csv”, except serviceTag = 900</w:t>
             </w:r>
           </w:p>
         </w:tc>
@@ -12403,35 +12273,7 @@
                 <w:sz w:val="16"/>
                 <w:szCs w:val="16"/>
               </w:rPr>
-              <w:t xml:space="preserve">Service tag should </w:t>
-            </w:r>
-            <w:r>
-              <w:rPr>
-                <w:sz w:val="16"/>
-                <w:szCs w:val="16"/>
-              </w:rPr>
-              <w:t xml:space="preserve">reset and </w:t>
-            </w:r>
-            <w:r>
-              <w:rPr>
-                <w:sz w:val="16"/>
-                <w:szCs w:val="16"/>
-              </w:rPr>
-              <w:t xml:space="preserve">count to </w:t>
-            </w:r>
-            <w:r>
-              <w:rPr>
-                <w:sz w:val="16"/>
-                <w:szCs w:val="16"/>
-              </w:rPr>
-              <w:t>1</w:t>
-            </w:r>
-            <w:r>
-              <w:rPr>
-                <w:sz w:val="16"/>
-                <w:szCs w:val="16"/>
-              </w:rPr>
-              <w:t>00.</w:t>
+              <w:t>Service tag should reset and count to 100.</w:t>
             </w:r>
           </w:p>
         </w:tc>
@@ -21926,15 +21768,6 @@
 </file>
 
 <file path=customXml/item1.xml><?xml version="1.0" encoding="utf-8"?>
-<?mso-contentType ?>
-<FormTemplates xmlns="http://schemas.microsoft.com/sharepoint/v3/contenttype/forms">
-  <Display>DocumentLibraryForm</Display>
-  <Edit>DocumentLibraryForm</Edit>
-  <New>DocumentLibraryForm</New>
-</FormTemplates>
-</file>
-
-<file path=customXml/item2.xml><?xml version="1.0" encoding="utf-8"?>
 <ct:contentTypeSchema xmlns:ct="http://schemas.microsoft.com/office/2006/metadata/contentType" xmlns:ma="http://schemas.microsoft.com/office/2006/metadata/properties/metaAttributes" ct:_="" ma:_="" ma:contentTypeName="Document" ma:contentTypeID="0x01010033E45C82FA6F1242BE0F0E8FD3AC3E42" ma:contentTypeVersion="12" ma:contentTypeDescription="Create a new document." ma:contentTypeScope="" ma:versionID="30540801b1b603089ef3c0001f4252d4">
   <xsd:schema xmlns:xsd="http://www.w3.org/2001/XMLSchema" xmlns:xs="http://www.w3.org/2001/XMLSchema" xmlns:p="http://schemas.microsoft.com/office/2006/metadata/properties" xmlns:ns3="8b07bbcc-12da-4100-93f1-9d8cf55f2d91" xmlns:ns4="63d80fdd-e085-4d40-a7ed-b240d1aa1699" targetNamespace="http://schemas.microsoft.com/office/2006/metadata/properties" ma:root="true" ma:fieldsID="669878f326e6a82dab07128741202fe0" ns3:_="" ns4:_="">
     <xsd:import namespace="8b07bbcc-12da-4100-93f1-9d8cf55f2d91"/>
@@ -22151,25 +21984,26 @@
 </ct:contentTypeSchema>
 </file>
 
+<file path=customXml/item2.xml><?xml version="1.0" encoding="utf-8"?>
+<?mso-contentType ?>
+<FormTemplates xmlns="http://schemas.microsoft.com/sharepoint/v3/contenttype/forms">
+  <Display>DocumentLibraryForm</Display>
+  <Edit>DocumentLibraryForm</Edit>
+  <New>DocumentLibraryForm</New>
+</FormTemplates>
+</file>
+
 <file path=customXml/item3.xml><?xml version="1.0" encoding="utf-8"?>
+<b:Sources xmlns:b="http://schemas.openxmlformats.org/officeDocument/2006/bibliography" xmlns="http://schemas.openxmlformats.org/officeDocument/2006/bibliography" SelectedStyle="\APASixthEditionOfficeOnline.xsl" StyleName="APA" Version="6"/>
+</file>
+
+<file path=customXml/item4.xml><?xml version="1.0" encoding="utf-8"?>
 <p:properties xmlns:p="http://schemas.microsoft.com/office/2006/metadata/properties" xmlns:xsi="http://www.w3.org/2001/XMLSchema-instance" xmlns:pc="http://schemas.microsoft.com/office/infopath/2007/PartnerControls">
   <documentManagement/>
 </p:properties>
 </file>
 
-<file path=customXml/item4.xml><?xml version="1.0" encoding="utf-8"?>
-<b:Sources xmlns:b="http://schemas.openxmlformats.org/officeDocument/2006/bibliography" xmlns="http://schemas.openxmlformats.org/officeDocument/2006/bibliography" SelectedStyle="\APASixthEditionOfficeOnline.xsl" StyleName="APA" Version="6"/>
-</file>
-
 <file path=customXml/itemProps1.xml><?xml version="1.0" encoding="utf-8"?>
-<ds:datastoreItem xmlns:ds="http://schemas.openxmlformats.org/officeDocument/2006/customXml" ds:itemID="{A80EEEA6-436B-49D9-8C20-9336E244E8CE}">
-  <ds:schemaRefs>
-    <ds:schemaRef ds:uri="http://schemas.microsoft.com/sharepoint/v3/contenttype/forms"/>
-  </ds:schemaRefs>
-</ds:datastoreItem>
-</file>
-
-<file path=customXml/itemProps2.xml><?xml version="1.0" encoding="utf-8"?>
 <ds:datastoreItem xmlns:ds="http://schemas.openxmlformats.org/officeDocument/2006/customXml" ds:itemID="{7994E223-60DA-4A99-B37F-8BB056EE0767}">
   <ds:schemaRefs>
     <ds:schemaRef ds:uri="http://schemas.microsoft.com/office/2006/metadata/contentType"/>
@@ -22188,19 +22022,27 @@
 </ds:datastoreItem>
 </file>
 
+<file path=customXml/itemProps2.xml><?xml version="1.0" encoding="utf-8"?>
+<ds:datastoreItem xmlns:ds="http://schemas.openxmlformats.org/officeDocument/2006/customXml" ds:itemID="{A80EEEA6-436B-49D9-8C20-9336E244E8CE}">
+  <ds:schemaRefs>
+    <ds:schemaRef ds:uri="http://schemas.microsoft.com/sharepoint/v3/contenttype/forms"/>
+  </ds:schemaRefs>
+</ds:datastoreItem>
+</file>
+
 <file path=customXml/itemProps3.xml><?xml version="1.0" encoding="utf-8"?>
+<ds:datastoreItem xmlns:ds="http://schemas.openxmlformats.org/officeDocument/2006/customXml" ds:itemID="{869F35AA-8042-49C0-B7FC-4462D7549BD6}">
+  <ds:schemaRefs>
+    <ds:schemaRef ds:uri="http://schemas.openxmlformats.org/officeDocument/2006/bibliography"/>
+  </ds:schemaRefs>
+</ds:datastoreItem>
+</file>
+
+<file path=customXml/itemProps4.xml><?xml version="1.0" encoding="utf-8"?>
 <ds:datastoreItem xmlns:ds="http://schemas.openxmlformats.org/officeDocument/2006/customXml" ds:itemID="{DE34826B-69CA-4F73-92F8-D6287CBB69AF}">
   <ds:schemaRefs>
     <ds:schemaRef ds:uri="http://schemas.microsoft.com/office/2006/metadata/properties"/>
     <ds:schemaRef ds:uri="http://schemas.microsoft.com/office/infopath/2007/PartnerControls"/>
   </ds:schemaRefs>
 </ds:datastoreItem>
-</file>
-
-<file path=customXml/itemProps4.xml><?xml version="1.0" encoding="utf-8"?>
-<ds:datastoreItem xmlns:ds="http://schemas.openxmlformats.org/officeDocument/2006/customXml" ds:itemID="{869F35AA-8042-49C0-B7FC-4462D7549BD6}">
-  <ds:schemaRefs>
-    <ds:schemaRef ds:uri="http://schemas.openxmlformats.org/officeDocument/2006/bibliography"/>
-  </ds:schemaRefs>
-</ds:datastoreItem>
 </file>
</xml_diff>